<commit_message>
Mise a jour de la SPEC
Ajout des différents diagrammes ainsi que les documents rédigés, il manque analyse des risque, répartition des rôles et la note de cadrage (à copier coller)
</commit_message>
<xml_diff>
--- a/LIVRABLE-1/Analyse fonctionnelle du besoin/SpecFonctionnelles.docx
+++ b/LIVRABLE-1/Analyse fonctionnelle du besoin/SpecFonctionnelles.docx
@@ -8,6 +8,202 @@
           <w:color w:val="000000" w:themeColor="text1"/>
         </w:rPr>
       </w:pPr>
+      <w:r>
+        <w:rPr>
+          <w:rFonts w:ascii="Arial" w:hAnsi="Arial" w:cs="Arial"/>
+          <w:noProof/>
+        </w:rPr>
+        <mc:AlternateContent>
+          <mc:Choice Requires="wps">
+            <w:drawing>
+              <wp:anchor distT="152400" distB="152400" distL="152400" distR="152400" simplePos="0" relativeHeight="251669504" behindDoc="0" locked="0" layoutInCell="1" allowOverlap="1" wp14:anchorId="5D1BD20E" wp14:editId="0F564B77">
+                <wp:simplePos x="0" y="0"/>
+                <wp:positionH relativeFrom="page">
+                  <wp:posOffset>793630</wp:posOffset>
+                </wp:positionH>
+                <wp:positionV relativeFrom="page">
+                  <wp:posOffset>5201728</wp:posOffset>
+                </wp:positionV>
+                <wp:extent cx="5613400" cy="1492370"/>
+                <wp:effectExtent l="0" t="0" r="0" b="0"/>
+                <wp:wrapNone/>
+                <wp:docPr id="16" name="officeArt object"/>
+                <wp:cNvGraphicFramePr/>
+                <a:graphic xmlns:a="http://schemas.openxmlformats.org/drawingml/2006/main">
+                  <a:graphicData uri="http://schemas.microsoft.com/office/word/2010/wordprocessingShape">
+                    <wps:wsp>
+                      <wps:cNvSpPr txBox="1"/>
+                      <wps:spPr>
+                        <a:xfrm>
+                          <a:off x="0" y="0"/>
+                          <a:ext cx="5613400" cy="1492370"/>
+                        </a:xfrm>
+                        <a:prstGeom prst="rect">
+                          <a:avLst/>
+                        </a:prstGeom>
+                        <a:noFill/>
+                        <a:ln w="12700" cap="flat">
+                          <a:noFill/>
+                          <a:miter lim="400000"/>
+                        </a:ln>
+                        <a:effectLst/>
+                      </wps:spPr>
+                      <wps:txbx>
+                        <w:txbxContent>
+                          <w:p>
+                            <w:pPr>
+                              <w:pStyle w:val="Sansinterligne"/>
+                              <w:rPr>
+                                <w:rFonts w:ascii="Source Sans Pro" w:hAnsi="Source Sans Pro"/>
+                                <w:b/>
+                                <w:color w:val="FFFFFF" w:themeColor="background1"/>
+                                <w:sz w:val="56"/>
+                                <w:szCs w:val="56"/>
+                                <w:lang w:val="fr-FR"/>
+                              </w:rPr>
+                            </w:pPr>
+                            <w:r>
+                              <w:rPr>
+                                <w:rFonts w:ascii="Source Sans Pro" w:hAnsi="Source Sans Pro"/>
+                                <w:b/>
+                                <w:color w:val="FFFFFF" w:themeColor="background1"/>
+                                <w:sz w:val="56"/>
+                                <w:szCs w:val="56"/>
+                                <w:lang w:val="fr-FR"/>
+                              </w:rPr>
+                              <w:t>Projet Madera</w:t>
+                            </w:r>
+                          </w:p>
+                          <w:p>
+                            <w:pPr>
+                              <w:pStyle w:val="Sansinterligne"/>
+                              <w:rPr>
+                                <w:rFonts w:ascii="Source Sans Pro" w:hAnsi="Source Sans Pro"/>
+                                <w:b/>
+                                <w:color w:val="FFFFFF" w:themeColor="background1"/>
+                                <w:sz w:val="56"/>
+                                <w:szCs w:val="56"/>
+                                <w:lang w:val="fr-FR"/>
+                              </w:rPr>
+                            </w:pPr>
+                          </w:p>
+                          <w:p>
+                            <w:pPr>
+                              <w:pStyle w:val="Sansinterligne"/>
+                              <w:rPr>
+                                <w:rFonts w:ascii="Source Sans Pro" w:hAnsi="Source Sans Pro"/>
+                                <w:b/>
+                                <w:color w:val="FFFFFF" w:themeColor="background1"/>
+                                <w:sz w:val="56"/>
+                                <w:szCs w:val="56"/>
+                                <w:lang w:val="fr-FR"/>
+                              </w:rPr>
+                            </w:pPr>
+                            <w:r>
+                              <w:rPr>
+                                <w:rFonts w:ascii="Source Sans Pro" w:hAnsi="Source Sans Pro"/>
+                                <w:b/>
+                                <w:color w:val="FFFFFF" w:themeColor="background1"/>
+                                <w:sz w:val="56"/>
+                                <w:szCs w:val="56"/>
+                                <w:lang w:val="fr-FR"/>
+                              </w:rPr>
+                              <w:t>RIL 2018-2020</w:t>
+                            </w:r>
+                          </w:p>
+                        </w:txbxContent>
+                      </wps:txbx>
+                      <wps:bodyPr wrap="square" lIns="50800" tIns="50800" rIns="50800" bIns="50800" numCol="1" anchor="t">
+                        <a:noAutofit/>
+                      </wps:bodyPr>
+                    </wps:wsp>
+                  </a:graphicData>
+                </a:graphic>
+                <wp14:sizeRelV relativeFrom="margin">
+                  <wp14:pctHeight>0</wp14:pctHeight>
+                </wp14:sizeRelV>
+              </wp:anchor>
+            </w:drawing>
+          </mc:Choice>
+          <mc:Fallback>
+            <w:pict>
+              <v:shapetype w14:anchorId="5D1BD20E" id="_x0000_t202" coordsize="21600,21600" o:spt="202" path="m,l,21600r21600,l21600,xe">
+                <v:stroke joinstyle="miter"/>
+                <v:path gradientshapeok="t" o:connecttype="rect"/>
+              </v:shapetype>
+              <v:shape id="officeArt object" o:spid="_x0000_s1026" type="#_x0000_t202" style="position:absolute;margin-left:62.5pt;margin-top:409.6pt;width:442pt;height:117.5pt;z-index:251669504;visibility:visible;mso-wrap-style:square;mso-height-percent:0;mso-wrap-distance-left:12pt;mso-wrap-distance-top:12pt;mso-wrap-distance-right:12pt;mso-wrap-distance-bottom:12pt;mso-position-horizontal:absolute;mso-position-horizontal-relative:page;mso-position-vertical:absolute;mso-position-vertical-relative:page;mso-height-percent:0;mso-height-relative:margin;v-text-anchor:top" o:gfxdata="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" filled="f" stroked="f" strokeweight="1pt">
+                <v:stroke miterlimit="4"/>
+                <v:textbox inset="4pt,4pt,4pt,4pt">
+                  <w:txbxContent>
+                    <w:p>
+                      <w:pPr>
+                        <w:pStyle w:val="Sansinterligne"/>
+                        <w:rPr>
+                          <w:rFonts w:ascii="Source Sans Pro" w:hAnsi="Source Sans Pro"/>
+                          <w:b/>
+                          <w:color w:val="FFFFFF" w:themeColor="background1"/>
+                          <w:sz w:val="56"/>
+                          <w:szCs w:val="56"/>
+                          <w:lang w:val="fr-FR"/>
+                        </w:rPr>
+                      </w:pPr>
+                      <w:r>
+                        <w:rPr>
+                          <w:rFonts w:ascii="Source Sans Pro" w:hAnsi="Source Sans Pro"/>
+                          <w:b/>
+                          <w:color w:val="FFFFFF" w:themeColor="background1"/>
+                          <w:sz w:val="56"/>
+                          <w:szCs w:val="56"/>
+                          <w:lang w:val="fr-FR"/>
+                        </w:rPr>
+                        <w:t>Projet Madera</w:t>
+                      </w:r>
+                    </w:p>
+                    <w:p>
+                      <w:pPr>
+                        <w:pStyle w:val="Sansinterligne"/>
+                        <w:rPr>
+                          <w:rFonts w:ascii="Source Sans Pro" w:hAnsi="Source Sans Pro"/>
+                          <w:b/>
+                          <w:color w:val="FFFFFF" w:themeColor="background1"/>
+                          <w:sz w:val="56"/>
+                          <w:szCs w:val="56"/>
+                          <w:lang w:val="fr-FR"/>
+                        </w:rPr>
+                      </w:pPr>
+                    </w:p>
+                    <w:p>
+                      <w:pPr>
+                        <w:pStyle w:val="Sansinterligne"/>
+                        <w:rPr>
+                          <w:rFonts w:ascii="Source Sans Pro" w:hAnsi="Source Sans Pro"/>
+                          <w:b/>
+                          <w:color w:val="FFFFFF" w:themeColor="background1"/>
+                          <w:sz w:val="56"/>
+                          <w:szCs w:val="56"/>
+                          <w:lang w:val="fr-FR"/>
+                        </w:rPr>
+                      </w:pPr>
+                      <w:r>
+                        <w:rPr>
+                          <w:rFonts w:ascii="Source Sans Pro" w:hAnsi="Source Sans Pro"/>
+                          <w:b/>
+                          <w:color w:val="FFFFFF" w:themeColor="background1"/>
+                          <w:sz w:val="56"/>
+                          <w:szCs w:val="56"/>
+                          <w:lang w:val="fr-FR"/>
+                        </w:rPr>
+                        <w:t>RIL 2018-2020</w:t>
+                      </w:r>
+                    </w:p>
+                  </w:txbxContent>
+                </v:textbox>
+                <w10:wrap anchorx="page" anchory="page"/>
+              </v:shape>
+            </w:pict>
+          </mc:Fallback>
+        </mc:AlternateContent>
+      </w:r>
       <w:r>
         <w:rPr>
           <w:rFonts w:ascii="Arial" w:hAnsi="Arial" w:cs="Arial"/>
@@ -239,11 +435,7 @@
           </mc:Choice>
           <mc:Fallback>
             <w:pict>
-              <v:shapetype w14:anchorId="6A0110B1" id="_x0000_t202" coordsize="21600,21600" o:spt="202" path="m,l,21600r21600,l21600,xe">
-                <v:stroke joinstyle="miter"/>
-                <v:path gradientshapeok="t" o:connecttype="rect"/>
-              </v:shapetype>
-              <v:shape id="officeArt object" o:spid="_x0000_s1026" type="#_x0000_t202" style="position:absolute;margin-left:436.35pt;margin-top:0;width:269.65pt;height:176.35pt;z-index:251672576;visibility:visible;mso-wrap-style:square;mso-width-percent:0;mso-height-percent:0;mso-wrap-distance-left:12pt;mso-wrap-distance-top:12pt;mso-wrap-distance-right:12pt;mso-wrap-distance-bottom:12pt;mso-position-horizontal:absolute;mso-position-horizontal-relative:page;mso-position-vertical:bottom;mso-position-vertical-relative:page;mso-width-percent:0;mso-height-percent:0;mso-width-relative:margin;mso-height-relative:margin;v-text-anchor:top" wrapcoords="0 0 21600 0 21600 21600 0 21600 0 0" o:gfxdata="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" filled="f" stroked="f" strokeweight="1pt">
+              <v:shape w14:anchorId="6A0110B1" id="_x0000_s1027" type="#_x0000_t202" style="position:absolute;margin-left:436.35pt;margin-top:0;width:269.65pt;height:176.35pt;z-index:251672576;visibility:visible;mso-wrap-style:square;mso-width-percent:0;mso-height-percent:0;mso-wrap-distance-left:12pt;mso-wrap-distance-top:12pt;mso-wrap-distance-right:12pt;mso-wrap-distance-bottom:12pt;mso-position-horizontal:absolute;mso-position-horizontal-relative:page;mso-position-vertical:bottom;mso-position-vertical-relative:page;mso-width-percent:0;mso-height-percent:0;mso-width-relative:margin;mso-height-relative:margin;v-text-anchor:top" wrapcoords="0 0 21600 0 21600 21600 0 21600 0 0" o:gfxdata="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" filled="f" stroked="f" strokeweight="1pt">
                 <v:stroke miterlimit="4"/>
                 <v:textbox inset="4pt,4pt,4pt,4pt">
                   <w:txbxContent>
@@ -530,7 +722,7 @@
           </mc:Choice>
           <mc:Fallback>
             <w:pict>
-              <v:shape w14:anchorId="2CD9F4EF" id="_x0000_s1027" type="#_x0000_t202" style="position:absolute;margin-left:13.3pt;margin-top:48.65pt;width:473.5pt;height:55.25pt;z-index:251670528;visibility:visible;mso-wrap-style:square;mso-width-percent:0;mso-height-percent:0;mso-wrap-distance-left:12pt;mso-wrap-distance-top:12pt;mso-wrap-distance-right:12pt;mso-wrap-distance-bottom:12pt;mso-position-horizontal:absolute;mso-position-horizontal-relative:page;mso-position-vertical:absolute;mso-position-vertical-relative:page;mso-width-percent:0;mso-height-percent:0;mso-width-relative:margin;mso-height-relative:margin;v-text-anchor:top" wrapcoords="0 0 21600 0 21600 21600 0 21600 0 0" o:gfxdata="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" filled="f" stroked="f" strokeweight="1pt">
+              <v:shape w14:anchorId="2CD9F4EF" id="_x0000_s1028" type="#_x0000_t202" style="position:absolute;margin-left:13.3pt;margin-top:48.65pt;width:473.5pt;height:55.25pt;z-index:251670528;visibility:visible;mso-wrap-style:square;mso-width-percent:0;mso-height-percent:0;mso-wrap-distance-left:12pt;mso-wrap-distance-top:12pt;mso-wrap-distance-right:12pt;mso-wrap-distance-bottom:12pt;mso-position-horizontal:absolute;mso-position-horizontal-relative:page;mso-position-vertical:absolute;mso-position-vertical-relative:page;mso-width-percent:0;mso-height-percent:0;mso-width-relative:margin;mso-height-relative:margin;v-text-anchor:top" wrapcoords="0 0 21600 0 21600 21600 0 21600 0 0" o:gfxdata="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" filled="f" stroked="f" strokeweight="1pt">
                 <v:stroke miterlimit="4"/>
                 <v:textbox inset="4pt,4pt,4pt,4pt">
                   <w:txbxContent>
@@ -578,195 +770,6 @@
           </mc:Fallback>
         </mc:AlternateContent>
       </w:r>
-      <w:r>
-        <w:rPr>
-          <w:rFonts w:ascii="Arial" w:hAnsi="Arial" w:cs="Arial"/>
-          <w:noProof/>
-        </w:rPr>
-        <mc:AlternateContent>
-          <mc:Choice Requires="wps">
-            <w:drawing>
-              <wp:anchor distT="152400" distB="152400" distL="152400" distR="152400" simplePos="0" relativeHeight="251669504" behindDoc="0" locked="0" layoutInCell="1" allowOverlap="1" wp14:anchorId="5D1BD20E" wp14:editId="0F564B77">
-                <wp:simplePos x="0" y="0"/>
-                <wp:positionH relativeFrom="page">
-                  <wp:posOffset>795444</wp:posOffset>
-                </wp:positionH>
-                <wp:positionV relativeFrom="page">
-                  <wp:posOffset>5198533</wp:posOffset>
-                </wp:positionV>
-                <wp:extent cx="5613400" cy="1288527"/>
-                <wp:effectExtent l="0" t="0" r="0" b="0"/>
-                <wp:wrapNone/>
-                <wp:docPr id="16" name="officeArt object"/>
-                <wp:cNvGraphicFramePr/>
-                <a:graphic xmlns:a="http://schemas.openxmlformats.org/drawingml/2006/main">
-                  <a:graphicData uri="http://schemas.microsoft.com/office/word/2010/wordprocessingShape">
-                    <wps:wsp>
-                      <wps:cNvSpPr txBox="1"/>
-                      <wps:spPr>
-                        <a:xfrm>
-                          <a:off x="0" y="0"/>
-                          <a:ext cx="5613400" cy="1288527"/>
-                        </a:xfrm>
-                        <a:prstGeom prst="rect">
-                          <a:avLst/>
-                        </a:prstGeom>
-                        <a:noFill/>
-                        <a:ln w="12700" cap="flat">
-                          <a:noFill/>
-                          <a:miter lim="400000"/>
-                        </a:ln>
-                        <a:effectLst/>
-                      </wps:spPr>
-                      <wps:txbx>
-                        <w:txbxContent>
-                          <w:p>
-                            <w:pPr>
-                              <w:pStyle w:val="Sansinterligne"/>
-                              <w:rPr>
-                                <w:rFonts w:ascii="Source Sans Pro" w:hAnsi="Source Sans Pro"/>
-                                <w:b/>
-                                <w:color w:val="FFFFFF" w:themeColor="background1"/>
-                                <w:sz w:val="56"/>
-                                <w:szCs w:val="56"/>
-                                <w:lang w:val="fr-FR"/>
-                              </w:rPr>
-                            </w:pPr>
-                            <w:r>
-                              <w:rPr>
-                                <w:rFonts w:ascii="Source Sans Pro" w:hAnsi="Source Sans Pro"/>
-                                <w:b/>
-                                <w:color w:val="FFFFFF" w:themeColor="background1"/>
-                                <w:sz w:val="56"/>
-                                <w:szCs w:val="56"/>
-                                <w:lang w:val="fr-FR"/>
-                              </w:rPr>
-                              <w:t>Projet Madera</w:t>
-                            </w:r>
-                          </w:p>
-                          <w:p>
-                            <w:pPr>
-                              <w:pStyle w:val="Sansinterligne"/>
-                              <w:rPr>
-                                <w:rFonts w:ascii="Source Sans Pro" w:hAnsi="Source Sans Pro"/>
-                                <w:b/>
-                                <w:color w:val="FFFFFF" w:themeColor="background1"/>
-                                <w:sz w:val="56"/>
-                                <w:szCs w:val="56"/>
-                                <w:lang w:val="fr-FR"/>
-                              </w:rPr>
-                            </w:pPr>
-                          </w:p>
-                          <w:p>
-                            <w:pPr>
-                              <w:pStyle w:val="Sansinterligne"/>
-                              <w:rPr>
-                                <w:rFonts w:ascii="Source Sans Pro" w:hAnsi="Source Sans Pro"/>
-                                <w:b/>
-                                <w:color w:val="FFFFFF" w:themeColor="background1"/>
-                                <w:sz w:val="56"/>
-                                <w:szCs w:val="56"/>
-                                <w:lang w:val="fr-FR"/>
-                              </w:rPr>
-                            </w:pPr>
-                            <w:r>
-                              <w:rPr>
-                                <w:rFonts w:ascii="Source Sans Pro" w:hAnsi="Source Sans Pro"/>
-                                <w:b/>
-                                <w:color w:val="FFFFFF" w:themeColor="background1"/>
-                                <w:sz w:val="56"/>
-                                <w:szCs w:val="56"/>
-                                <w:lang w:val="fr-FR"/>
-                              </w:rPr>
-                              <w:t>RIL 2018-2020</w:t>
-                            </w:r>
-                          </w:p>
-                        </w:txbxContent>
-                      </wps:txbx>
-                      <wps:bodyPr wrap="square" lIns="50800" tIns="50800" rIns="50800" bIns="50800" numCol="1" anchor="t">
-                        <a:noAutofit/>
-                      </wps:bodyPr>
-                    </wps:wsp>
-                  </a:graphicData>
-                </a:graphic>
-              </wp:anchor>
-            </w:drawing>
-          </mc:Choice>
-          <mc:Fallback>
-            <w:pict>
-              <v:shape w14:anchorId="5D1BD20E" id="_x0000_s1028" type="#_x0000_t202" style="position:absolute;margin-left:62.65pt;margin-top:409.35pt;width:442pt;height:101.45pt;z-index:251669504;visibility:visible;mso-wrap-style:square;mso-wrap-distance-left:12pt;mso-wrap-distance-top:12pt;mso-wrap-distance-right:12pt;mso-wrap-distance-bottom:12pt;mso-position-horizontal:absolute;mso-position-horizontal-relative:page;mso-position-vertical:absolute;mso-position-vertical-relative:page;v-text-anchor:top" o:gfxdata="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" filled="f" stroked="f" strokeweight="1pt">
-                <v:stroke miterlimit="4"/>
-                <v:textbox inset="4pt,4pt,4pt,4pt">
-                  <w:txbxContent>
-                    <w:p>
-                      <w:pPr>
-                        <w:pStyle w:val="Sansinterligne"/>
-                        <w:rPr>
-                          <w:rFonts w:ascii="Source Sans Pro" w:hAnsi="Source Sans Pro"/>
-                          <w:b/>
-                          <w:color w:val="FFFFFF" w:themeColor="background1"/>
-                          <w:sz w:val="56"/>
-                          <w:szCs w:val="56"/>
-                          <w:lang w:val="fr-FR"/>
-                        </w:rPr>
-                      </w:pPr>
-                      <w:r>
-                        <w:rPr>
-                          <w:rFonts w:ascii="Source Sans Pro" w:hAnsi="Source Sans Pro"/>
-                          <w:b/>
-                          <w:color w:val="FFFFFF" w:themeColor="background1"/>
-                          <w:sz w:val="56"/>
-                          <w:szCs w:val="56"/>
-                          <w:lang w:val="fr-FR"/>
-                        </w:rPr>
-                        <w:t>Projet Madera</w:t>
-                      </w:r>
-                    </w:p>
-                    <w:p>
-                      <w:pPr>
-                        <w:pStyle w:val="Sansinterligne"/>
-                        <w:rPr>
-                          <w:rFonts w:ascii="Source Sans Pro" w:hAnsi="Source Sans Pro"/>
-                          <w:b/>
-                          <w:color w:val="FFFFFF" w:themeColor="background1"/>
-                          <w:sz w:val="56"/>
-                          <w:szCs w:val="56"/>
-                          <w:lang w:val="fr-FR"/>
-                        </w:rPr>
-                      </w:pPr>
-                    </w:p>
-                    <w:p>
-                      <w:pPr>
-                        <w:pStyle w:val="Sansinterligne"/>
-                        <w:rPr>
-                          <w:rFonts w:ascii="Source Sans Pro" w:hAnsi="Source Sans Pro"/>
-                          <w:b/>
-                          <w:color w:val="FFFFFF" w:themeColor="background1"/>
-                          <w:sz w:val="56"/>
-                          <w:szCs w:val="56"/>
-                          <w:lang w:val="fr-FR"/>
-                        </w:rPr>
-                      </w:pPr>
-                      <w:r>
-                        <w:rPr>
-                          <w:rFonts w:ascii="Source Sans Pro" w:hAnsi="Source Sans Pro"/>
-                          <w:b/>
-                          <w:color w:val="FFFFFF" w:themeColor="background1"/>
-                          <w:sz w:val="56"/>
-                          <w:szCs w:val="56"/>
-                          <w:lang w:val="fr-FR"/>
-                        </w:rPr>
-                        <w:t>RIL 2018-2020</w:t>
-                      </w:r>
-                    </w:p>
-                  </w:txbxContent>
-                </v:textbox>
-                <w10:wrap anchorx="page" anchory="page"/>
-              </v:shape>
-            </w:pict>
-          </mc:Fallback>
-        </mc:AlternateContent>
-      </w:r>
       <w:proofErr w:type="spellStart"/>
       <w:proofErr w:type="gramStart"/>
       <w:r>
@@ -778,6 +781,13 @@
     <w:p/>
     <w:sdt>
       <w:sdtPr>
+        <w:rPr>
+          <w:rFonts w:asciiTheme="minorHAnsi" w:eastAsiaTheme="minorHAnsi" w:hAnsiTheme="minorHAnsi" w:cstheme="minorBidi"/>
+          <w:color w:val="auto"/>
+          <w:sz w:val="22"/>
+          <w:szCs w:val="22"/>
+          <w:lang w:eastAsia="en-US"/>
+        </w:rPr>
         <w:id w:val="-2123991653"/>
         <w:docPartObj>
           <w:docPartGallery w:val="Table of Contents"/>
@@ -786,13 +796,8 @@
       </w:sdtPr>
       <w:sdtEndPr>
         <w:rPr>
-          <w:rFonts w:asciiTheme="minorHAnsi" w:eastAsiaTheme="minorHAnsi" w:hAnsiTheme="minorHAnsi" w:cstheme="minorBidi"/>
           <w:b/>
           <w:bCs/>
-          <w:color w:val="auto"/>
-          <w:sz w:val="22"/>
-          <w:szCs w:val="22"/>
-          <w:lang w:eastAsia="en-US"/>
         </w:rPr>
       </w:sdtEndPr>
       <w:sdtContent>
@@ -826,7 +831,7 @@
           <w:r>
             <w:fldChar w:fldCharType="separate"/>
           </w:r>
-          <w:hyperlink w:anchor="_Toc3449920" w:history="1">
+          <w:hyperlink w:anchor="_Toc3968968" w:history="1">
             <w:r>
               <w:rPr>
                 <w:rStyle w:val="Lienhypertexte"/>
@@ -868,7 +873,7 @@
                 <w:noProof/>
                 <w:webHidden/>
               </w:rPr>
-              <w:instrText xml:space="preserve"> PAGEREF _Toc3449920 \h </w:instrText>
+              <w:instrText xml:space="preserve"> PAGEREF _Toc3968968 \h </w:instrText>
             </w:r>
             <w:r>
               <w:rPr>
@@ -912,7 +917,7 @@
               <w:lang w:eastAsia="fr-FR"/>
             </w:rPr>
           </w:pPr>
-          <w:hyperlink w:anchor="_Toc3449921" w:history="1">
+          <w:hyperlink w:anchor="_Toc3968969" w:history="1">
             <w:r>
               <w:rPr>
                 <w:rStyle w:val="Lienhypertexte"/>
@@ -954,7 +959,7 @@
                 <w:noProof/>
                 <w:webHidden/>
               </w:rPr>
-              <w:instrText xml:space="preserve"> PAGEREF _Toc3449921 \h </w:instrText>
+              <w:instrText xml:space="preserve"> PAGEREF _Toc3968969 \h </w:instrText>
             </w:r>
             <w:r>
               <w:rPr>
@@ -998,7 +1003,7 @@
               <w:lang w:eastAsia="fr-FR"/>
             </w:rPr>
           </w:pPr>
-          <w:hyperlink w:anchor="_Toc3449922" w:history="1">
+          <w:hyperlink w:anchor="_Toc3968970" w:history="1">
             <w:r>
               <w:rPr>
                 <w:rStyle w:val="Lienhypertexte"/>
@@ -1040,7 +1045,7 @@
                 <w:noProof/>
                 <w:webHidden/>
               </w:rPr>
-              <w:instrText xml:space="preserve"> PAGEREF _Toc3449922 \h </w:instrText>
+              <w:instrText xml:space="preserve"> PAGEREF _Toc3968970 \h </w:instrText>
             </w:r>
             <w:r>
               <w:rPr>
@@ -1084,7 +1089,7 @@
               <w:lang w:eastAsia="fr-FR"/>
             </w:rPr>
           </w:pPr>
-          <w:hyperlink w:anchor="_Toc3449923" w:history="1">
+          <w:hyperlink w:anchor="_Toc3968971" w:history="1">
             <w:r>
               <w:rPr>
                 <w:rStyle w:val="Lienhypertexte"/>
@@ -1126,7 +1131,7 @@
                 <w:noProof/>
                 <w:webHidden/>
               </w:rPr>
-              <w:instrText xml:space="preserve"> PAGEREF _Toc3449923 \h </w:instrText>
+              <w:instrText xml:space="preserve"> PAGEREF _Toc3968971 \h </w:instrText>
             </w:r>
             <w:r>
               <w:rPr>
@@ -1170,7 +1175,7 @@
               <w:lang w:eastAsia="fr-FR"/>
             </w:rPr>
           </w:pPr>
-          <w:hyperlink w:anchor="_Toc3449924" w:history="1">
+          <w:hyperlink w:anchor="_Toc3968972" w:history="1">
             <w:r>
               <w:rPr>
                 <w:rStyle w:val="Lienhypertexte"/>
@@ -1212,7 +1217,7 @@
                 <w:noProof/>
                 <w:webHidden/>
               </w:rPr>
-              <w:instrText xml:space="preserve"> PAGEREF _Toc3449924 \h </w:instrText>
+              <w:instrText xml:space="preserve"> PAGEREF _Toc3968972 \h </w:instrText>
             </w:r>
             <w:r>
               <w:rPr>
@@ -1232,7 +1237,7 @@
                 <w:noProof/>
                 <w:webHidden/>
               </w:rPr>
-              <w:t>3</w:t>
+              <w:t>4</w:t>
             </w:r>
             <w:r>
               <w:rPr>
@@ -1256,7 +1261,7 @@
               <w:lang w:eastAsia="fr-FR"/>
             </w:rPr>
           </w:pPr>
-          <w:hyperlink w:anchor="_Toc3449925" w:history="1">
+          <w:hyperlink w:anchor="_Toc3968973" w:history="1">
             <w:r>
               <w:rPr>
                 <w:rStyle w:val="Lienhypertexte"/>
@@ -1298,7 +1303,7 @@
                 <w:noProof/>
                 <w:webHidden/>
               </w:rPr>
-              <w:instrText xml:space="preserve"> PAGEREF _Toc3449925 \h </w:instrText>
+              <w:instrText xml:space="preserve"> PAGEREF _Toc3968973 \h </w:instrText>
             </w:r>
             <w:r>
               <w:rPr>
@@ -1318,7 +1323,7 @@
                 <w:noProof/>
                 <w:webHidden/>
               </w:rPr>
-              <w:t>3</w:t>
+              <w:t>4</w:t>
             </w:r>
             <w:r>
               <w:rPr>
@@ -1342,7 +1347,7 @@
               <w:lang w:eastAsia="fr-FR"/>
             </w:rPr>
           </w:pPr>
-          <w:hyperlink w:anchor="_Toc3449926" w:history="1">
+          <w:hyperlink w:anchor="_Toc3968974" w:history="1">
             <w:r>
               <w:rPr>
                 <w:rStyle w:val="Lienhypertexte"/>
@@ -1384,7 +1389,7 @@
                 <w:noProof/>
                 <w:webHidden/>
               </w:rPr>
-              <w:instrText xml:space="preserve"> PAGEREF _Toc3449926 \h </w:instrText>
+              <w:instrText xml:space="preserve"> PAGEREF _Toc3968974 \h </w:instrText>
             </w:r>
             <w:r>
               <w:rPr>
@@ -1404,7 +1409,7 @@
                 <w:noProof/>
                 <w:webHidden/>
               </w:rPr>
-              <w:t>3</w:t>
+              <w:t>4</w:t>
             </w:r>
             <w:r>
               <w:rPr>
@@ -1428,7 +1433,7 @@
               <w:lang w:eastAsia="fr-FR"/>
             </w:rPr>
           </w:pPr>
-          <w:hyperlink w:anchor="_Toc3449927" w:history="1">
+          <w:hyperlink w:anchor="_Toc3968975" w:history="1">
             <w:r>
               <w:rPr>
                 <w:rStyle w:val="Lienhypertexte"/>
@@ -1470,7 +1475,7 @@
                 <w:noProof/>
                 <w:webHidden/>
               </w:rPr>
-              <w:instrText xml:space="preserve"> PAGEREF _Toc3449927 \h </w:instrText>
+              <w:instrText xml:space="preserve"> PAGEREF _Toc3968975 \h </w:instrText>
             </w:r>
             <w:r>
               <w:rPr>
@@ -1490,7 +1495,7 @@
                 <w:noProof/>
                 <w:webHidden/>
               </w:rPr>
-              <w:t>3</w:t>
+              <w:t>4</w:t>
             </w:r>
             <w:r>
               <w:rPr>
@@ -1514,7 +1519,7 @@
               <w:lang w:eastAsia="fr-FR"/>
             </w:rPr>
           </w:pPr>
-          <w:hyperlink w:anchor="_Toc3449928" w:history="1">
+          <w:hyperlink w:anchor="_Toc3968976" w:history="1">
             <w:r>
               <w:rPr>
                 <w:rStyle w:val="Lienhypertexte"/>
@@ -1556,7 +1561,7 @@
                 <w:noProof/>
                 <w:webHidden/>
               </w:rPr>
-              <w:instrText xml:space="preserve"> PAGEREF _Toc3449928 \h </w:instrText>
+              <w:instrText xml:space="preserve"> PAGEREF _Toc3968976 \h </w:instrText>
             </w:r>
             <w:r>
               <w:rPr>
@@ -1576,7 +1581,7 @@
                 <w:noProof/>
                 <w:webHidden/>
               </w:rPr>
-              <w:t>3</w:t>
+              <w:t>4</w:t>
             </w:r>
             <w:r>
               <w:rPr>
@@ -1600,7 +1605,7 @@
               <w:lang w:eastAsia="fr-FR"/>
             </w:rPr>
           </w:pPr>
-          <w:hyperlink w:anchor="_Toc3449929" w:history="1">
+          <w:hyperlink w:anchor="_Toc3968977" w:history="1">
             <w:r>
               <w:rPr>
                 <w:rStyle w:val="Lienhypertexte"/>
@@ -1642,7 +1647,7 @@
                 <w:noProof/>
                 <w:webHidden/>
               </w:rPr>
-              <w:instrText xml:space="preserve"> PAGEREF _Toc3449929 \h </w:instrText>
+              <w:instrText xml:space="preserve"> PAGEREF _Toc3968977 \h </w:instrText>
             </w:r>
             <w:r>
               <w:rPr>
@@ -1662,7 +1667,7 @@
                 <w:noProof/>
                 <w:webHidden/>
               </w:rPr>
-              <w:t>3</w:t>
+              <w:t>4</w:t>
             </w:r>
             <w:r>
               <w:rPr>
@@ -1686,7 +1691,7 @@
               <w:lang w:eastAsia="fr-FR"/>
             </w:rPr>
           </w:pPr>
-          <w:hyperlink w:anchor="_Toc3449930" w:history="1">
+          <w:hyperlink w:anchor="_Toc3968978" w:history="1">
             <w:r>
               <w:rPr>
                 <w:rStyle w:val="Lienhypertexte"/>
@@ -1728,7 +1733,7 @@
                 <w:noProof/>
                 <w:webHidden/>
               </w:rPr>
-              <w:instrText xml:space="preserve"> PAGEREF _Toc3449930 \h </w:instrText>
+              <w:instrText xml:space="preserve"> PAGEREF _Toc3968978 \h </w:instrText>
             </w:r>
             <w:r>
               <w:rPr>
@@ -1748,7 +1753,7 @@
                 <w:noProof/>
                 <w:webHidden/>
               </w:rPr>
-              <w:t>3</w:t>
+              <w:t>4</w:t>
             </w:r>
             <w:r>
               <w:rPr>
@@ -1772,7 +1777,7 @@
               <w:lang w:eastAsia="fr-FR"/>
             </w:rPr>
           </w:pPr>
-          <w:hyperlink w:anchor="_Toc3449931" w:history="1">
+          <w:hyperlink w:anchor="_Toc3968979" w:history="1">
             <w:r>
               <w:rPr>
                 <w:rStyle w:val="Lienhypertexte"/>
@@ -1814,7 +1819,7 @@
                 <w:noProof/>
                 <w:webHidden/>
               </w:rPr>
-              <w:instrText xml:space="preserve"> PAGEREF _Toc3449931 \h </w:instrText>
+              <w:instrText xml:space="preserve"> PAGEREF _Toc3968979 \h </w:instrText>
             </w:r>
             <w:r>
               <w:rPr>
@@ -1834,7 +1839,7 @@
                 <w:noProof/>
                 <w:webHidden/>
               </w:rPr>
-              <w:t>4</w:t>
+              <w:t>5</w:t>
             </w:r>
             <w:r>
               <w:rPr>
@@ -1858,7 +1863,7 @@
               <w:lang w:eastAsia="fr-FR"/>
             </w:rPr>
           </w:pPr>
-          <w:hyperlink w:anchor="_Toc3449932" w:history="1">
+          <w:hyperlink w:anchor="_Toc3968980" w:history="1">
             <w:r>
               <w:rPr>
                 <w:rStyle w:val="Lienhypertexte"/>
@@ -1900,7 +1905,7 @@
                 <w:noProof/>
                 <w:webHidden/>
               </w:rPr>
-              <w:instrText xml:space="preserve"> PAGEREF _Toc3449932 \h </w:instrText>
+              <w:instrText xml:space="preserve"> PAGEREF _Toc3968980 \h </w:instrText>
             </w:r>
             <w:r>
               <w:rPr>
@@ -1920,7 +1925,7 @@
                 <w:noProof/>
                 <w:webHidden/>
               </w:rPr>
-              <w:t>4</w:t>
+              <w:t>5</w:t>
             </w:r>
             <w:r>
               <w:rPr>
@@ -1944,7 +1949,7 @@
               <w:lang w:eastAsia="fr-FR"/>
             </w:rPr>
           </w:pPr>
-          <w:hyperlink w:anchor="_Toc3449933" w:history="1">
+          <w:hyperlink w:anchor="_Toc3968981" w:history="1">
             <w:r>
               <w:rPr>
                 <w:rStyle w:val="Lienhypertexte"/>
@@ -1986,7 +1991,7 @@
                 <w:noProof/>
                 <w:webHidden/>
               </w:rPr>
-              <w:instrText xml:space="preserve"> PAGEREF _Toc3449933 \h </w:instrText>
+              <w:instrText xml:space="preserve"> PAGEREF _Toc3968981 \h </w:instrText>
             </w:r>
             <w:r>
               <w:rPr>
@@ -2006,7 +2011,7 @@
                 <w:noProof/>
                 <w:webHidden/>
               </w:rPr>
-              <w:t>4</w:t>
+              <w:t>6</w:t>
             </w:r>
             <w:r>
               <w:rPr>
@@ -2030,7 +2035,7 @@
               <w:lang w:eastAsia="fr-FR"/>
             </w:rPr>
           </w:pPr>
-          <w:hyperlink w:anchor="_Toc3449934" w:history="1">
+          <w:hyperlink w:anchor="_Toc3968982" w:history="1">
             <w:r>
               <w:rPr>
                 <w:rStyle w:val="Lienhypertexte"/>
@@ -2072,7 +2077,7 @@
                 <w:noProof/>
                 <w:webHidden/>
               </w:rPr>
-              <w:instrText xml:space="preserve"> PAGEREF _Toc3449934 \h </w:instrText>
+              <w:instrText xml:space="preserve"> PAGEREF _Toc3968982 \h </w:instrText>
             </w:r>
             <w:r>
               <w:rPr>
@@ -2092,7 +2097,351 @@
                 <w:noProof/>
                 <w:webHidden/>
               </w:rPr>
-              <w:t>4</w:t>
+              <w:t>6</w:t>
+            </w:r>
+            <w:r>
+              <w:rPr>
+                <w:noProof/>
+                <w:webHidden/>
+              </w:rPr>
+              <w:fldChar w:fldCharType="end"/>
+            </w:r>
+          </w:hyperlink>
+        </w:p>
+        <w:p>
+          <w:pPr>
+            <w:pStyle w:val="TM2"/>
+            <w:tabs>
+              <w:tab w:val="left" w:pos="660"/>
+              <w:tab w:val="right" w:leader="dot" w:pos="9396"/>
+            </w:tabs>
+            <w:rPr>
+              <w:rFonts w:eastAsiaTheme="minorEastAsia"/>
+              <w:noProof/>
+              <w:lang w:eastAsia="fr-FR"/>
+            </w:rPr>
+          </w:pPr>
+          <w:hyperlink w:anchor="_Toc3968983" w:history="1">
+            <w:r>
+              <w:rPr>
+                <w:rStyle w:val="Lienhypertexte"/>
+                <w:noProof/>
+              </w:rPr>
+              <w:t>E.</w:t>
+            </w:r>
+            <w:r>
+              <w:rPr>
+                <w:rFonts w:eastAsiaTheme="minorEastAsia"/>
+                <w:noProof/>
+                <w:lang w:eastAsia="fr-FR"/>
+              </w:rPr>
+              <w:tab/>
+            </w:r>
+            <w:r>
+              <w:rPr>
+                <w:rStyle w:val="Lienhypertexte"/>
+                <w:noProof/>
+              </w:rPr>
+              <w:t>Gestion du système documentaire</w:t>
+            </w:r>
+            <w:r>
+              <w:rPr>
+                <w:noProof/>
+                <w:webHidden/>
+              </w:rPr>
+              <w:tab/>
+            </w:r>
+            <w:r>
+              <w:rPr>
+                <w:noProof/>
+                <w:webHidden/>
+              </w:rPr>
+              <w:fldChar w:fldCharType="begin"/>
+            </w:r>
+            <w:r>
+              <w:rPr>
+                <w:noProof/>
+                <w:webHidden/>
+              </w:rPr>
+              <w:instrText xml:space="preserve"> PAGEREF _Toc3968983 \h </w:instrText>
+            </w:r>
+            <w:r>
+              <w:rPr>
+                <w:noProof/>
+                <w:webHidden/>
+              </w:rPr>
+            </w:r>
+            <w:r>
+              <w:rPr>
+                <w:noProof/>
+                <w:webHidden/>
+              </w:rPr>
+              <w:fldChar w:fldCharType="separate"/>
+            </w:r>
+            <w:r>
+              <w:rPr>
+                <w:noProof/>
+                <w:webHidden/>
+              </w:rPr>
+              <w:t>7</w:t>
+            </w:r>
+            <w:r>
+              <w:rPr>
+                <w:noProof/>
+                <w:webHidden/>
+              </w:rPr>
+              <w:fldChar w:fldCharType="end"/>
+            </w:r>
+          </w:hyperlink>
+        </w:p>
+        <w:p>
+          <w:pPr>
+            <w:pStyle w:val="TM3"/>
+            <w:tabs>
+              <w:tab w:val="left" w:pos="880"/>
+              <w:tab w:val="right" w:leader="dot" w:pos="9396"/>
+            </w:tabs>
+            <w:rPr>
+              <w:rFonts w:eastAsiaTheme="minorEastAsia"/>
+              <w:noProof/>
+              <w:lang w:eastAsia="fr-FR"/>
+            </w:rPr>
+          </w:pPr>
+          <w:hyperlink w:anchor="_Toc3968984" w:history="1">
+            <w:r>
+              <w:rPr>
+                <w:rStyle w:val="Lienhypertexte"/>
+                <w:noProof/>
+              </w:rPr>
+              <w:t>1.</w:t>
+            </w:r>
+            <w:r>
+              <w:rPr>
+                <w:rFonts w:eastAsiaTheme="minorEastAsia"/>
+                <w:noProof/>
+                <w:lang w:eastAsia="fr-FR"/>
+              </w:rPr>
+              <w:tab/>
+            </w:r>
+            <w:r>
+              <w:rPr>
+                <w:rStyle w:val="Lienhypertexte"/>
+                <w:noProof/>
+              </w:rPr>
+              <w:t>Versioning</w:t>
+            </w:r>
+            <w:r>
+              <w:rPr>
+                <w:noProof/>
+                <w:webHidden/>
+              </w:rPr>
+              <w:tab/>
+            </w:r>
+            <w:r>
+              <w:rPr>
+                <w:noProof/>
+                <w:webHidden/>
+              </w:rPr>
+              <w:fldChar w:fldCharType="begin"/>
+            </w:r>
+            <w:r>
+              <w:rPr>
+                <w:noProof/>
+                <w:webHidden/>
+              </w:rPr>
+              <w:instrText xml:space="preserve"> PAGEREF _Toc3968984 \h </w:instrText>
+            </w:r>
+            <w:r>
+              <w:rPr>
+                <w:noProof/>
+                <w:webHidden/>
+              </w:rPr>
+            </w:r>
+            <w:r>
+              <w:rPr>
+                <w:noProof/>
+                <w:webHidden/>
+              </w:rPr>
+              <w:fldChar w:fldCharType="separate"/>
+            </w:r>
+            <w:r>
+              <w:rPr>
+                <w:noProof/>
+                <w:webHidden/>
+              </w:rPr>
+              <w:t>7</w:t>
+            </w:r>
+            <w:r>
+              <w:rPr>
+                <w:noProof/>
+                <w:webHidden/>
+              </w:rPr>
+              <w:fldChar w:fldCharType="end"/>
+            </w:r>
+          </w:hyperlink>
+        </w:p>
+        <w:p>
+          <w:pPr>
+            <w:pStyle w:val="TM3"/>
+            <w:tabs>
+              <w:tab w:val="left" w:pos="880"/>
+              <w:tab w:val="right" w:leader="dot" w:pos="9396"/>
+            </w:tabs>
+            <w:rPr>
+              <w:rFonts w:eastAsiaTheme="minorEastAsia"/>
+              <w:noProof/>
+              <w:lang w:eastAsia="fr-FR"/>
+            </w:rPr>
+          </w:pPr>
+          <w:hyperlink w:anchor="_Toc3968985" w:history="1">
+            <w:r>
+              <w:rPr>
+                <w:rStyle w:val="Lienhypertexte"/>
+                <w:noProof/>
+              </w:rPr>
+              <w:t>2.</w:t>
+            </w:r>
+            <w:r>
+              <w:rPr>
+                <w:rFonts w:eastAsiaTheme="minorEastAsia"/>
+                <w:noProof/>
+                <w:lang w:eastAsia="fr-FR"/>
+              </w:rPr>
+              <w:tab/>
+            </w:r>
+            <w:r>
+              <w:rPr>
+                <w:rStyle w:val="Lienhypertexte"/>
+                <w:noProof/>
+              </w:rPr>
+              <w:t>Gestion des fichiers</w:t>
+            </w:r>
+            <w:r>
+              <w:rPr>
+                <w:noProof/>
+                <w:webHidden/>
+              </w:rPr>
+              <w:tab/>
+            </w:r>
+            <w:r>
+              <w:rPr>
+                <w:noProof/>
+                <w:webHidden/>
+              </w:rPr>
+              <w:fldChar w:fldCharType="begin"/>
+            </w:r>
+            <w:r>
+              <w:rPr>
+                <w:noProof/>
+                <w:webHidden/>
+              </w:rPr>
+              <w:instrText xml:space="preserve"> PAGEREF _Toc3968985 \h </w:instrText>
+            </w:r>
+            <w:r>
+              <w:rPr>
+                <w:noProof/>
+                <w:webHidden/>
+              </w:rPr>
+            </w:r>
+            <w:r>
+              <w:rPr>
+                <w:noProof/>
+                <w:webHidden/>
+              </w:rPr>
+              <w:fldChar w:fldCharType="separate"/>
+            </w:r>
+            <w:r>
+              <w:rPr>
+                <w:noProof/>
+                <w:webHidden/>
+              </w:rPr>
+              <w:t>7</w:t>
+            </w:r>
+            <w:r>
+              <w:rPr>
+                <w:noProof/>
+                <w:webHidden/>
+              </w:rPr>
+              <w:fldChar w:fldCharType="end"/>
+            </w:r>
+          </w:hyperlink>
+        </w:p>
+        <w:p>
+          <w:pPr>
+            <w:pStyle w:val="TM3"/>
+            <w:tabs>
+              <w:tab w:val="left" w:pos="880"/>
+              <w:tab w:val="right" w:leader="dot" w:pos="9396"/>
+            </w:tabs>
+            <w:rPr>
+              <w:rFonts w:eastAsiaTheme="minorEastAsia"/>
+              <w:noProof/>
+              <w:lang w:eastAsia="fr-FR"/>
+            </w:rPr>
+          </w:pPr>
+          <w:hyperlink w:anchor="_Toc3968986" w:history="1">
+            <w:r>
+              <w:rPr>
+                <w:rStyle w:val="Lienhypertexte"/>
+                <w:noProof/>
+              </w:rPr>
+              <w:t>3.</w:t>
+            </w:r>
+            <w:r>
+              <w:rPr>
+                <w:rFonts w:eastAsiaTheme="minorEastAsia"/>
+                <w:noProof/>
+                <w:lang w:eastAsia="fr-FR"/>
+              </w:rPr>
+              <w:tab/>
+            </w:r>
+            <w:r>
+              <w:rPr>
+                <w:rStyle w:val="Lienhypertexte"/>
+                <w:noProof/>
+              </w:rPr>
+              <w:t>Convention de nommage</w:t>
+            </w:r>
+            <w:r>
+              <w:rPr>
+                <w:noProof/>
+                <w:webHidden/>
+              </w:rPr>
+              <w:tab/>
+            </w:r>
+            <w:r>
+              <w:rPr>
+                <w:noProof/>
+                <w:webHidden/>
+              </w:rPr>
+              <w:fldChar w:fldCharType="begin"/>
+            </w:r>
+            <w:r>
+              <w:rPr>
+                <w:noProof/>
+                <w:webHidden/>
+              </w:rPr>
+              <w:instrText xml:space="preserve"> PAGEREF _Toc3968986 \h </w:instrText>
+            </w:r>
+            <w:r>
+              <w:rPr>
+                <w:noProof/>
+                <w:webHidden/>
+              </w:rPr>
+            </w:r>
+            <w:r>
+              <w:rPr>
+                <w:noProof/>
+                <w:webHidden/>
+              </w:rPr>
+              <w:fldChar w:fldCharType="separate"/>
+            </w:r>
+            <w:r>
+              <w:rPr>
+                <w:noProof/>
+                <w:webHidden/>
+              </w:rPr>
+              <w:t>8</w:t>
             </w:r>
             <w:r>
               <w:rPr>
@@ -2116,7 +2465,7 @@
               <w:lang w:eastAsia="fr-FR"/>
             </w:rPr>
           </w:pPr>
-          <w:hyperlink w:anchor="_Toc3449935" w:history="1">
+          <w:hyperlink w:anchor="_Toc3968987" w:history="1">
             <w:r>
               <w:rPr>
                 <w:rStyle w:val="Lienhypertexte"/>
@@ -2158,7 +2507,7 @@
                 <w:noProof/>
                 <w:webHidden/>
               </w:rPr>
-              <w:instrText xml:space="preserve"> PAGEREF _Toc3449935 \h </w:instrText>
+              <w:instrText xml:space="preserve"> PAGEREF _Toc3968987 \h </w:instrText>
             </w:r>
             <w:r>
               <w:rPr>
@@ -2178,7 +2527,7 @@
                 <w:noProof/>
                 <w:webHidden/>
               </w:rPr>
-              <w:t>4</w:t>
+              <w:t>8</w:t>
             </w:r>
             <w:r>
               <w:rPr>
@@ -2202,7 +2551,7 @@
               <w:lang w:eastAsia="fr-FR"/>
             </w:rPr>
           </w:pPr>
-          <w:hyperlink w:anchor="_Toc3449936" w:history="1">
+          <w:hyperlink w:anchor="_Toc3968988" w:history="1">
             <w:r>
               <w:rPr>
                 <w:rStyle w:val="Lienhypertexte"/>
@@ -2244,7 +2593,7 @@
                 <w:noProof/>
                 <w:webHidden/>
               </w:rPr>
-              <w:instrText xml:space="preserve"> PAGEREF _Toc3449936 \h </w:instrText>
+              <w:instrText xml:space="preserve"> PAGEREF _Toc3968988 \h </w:instrText>
             </w:r>
             <w:r>
               <w:rPr>
@@ -2264,7 +2613,7 @@
                 <w:noProof/>
                 <w:webHidden/>
               </w:rPr>
-              <w:t>4</w:t>
+              <w:t>8</w:t>
             </w:r>
             <w:r>
               <w:rPr>
@@ -2288,7 +2637,7 @@
               <w:lang w:eastAsia="fr-FR"/>
             </w:rPr>
           </w:pPr>
-          <w:hyperlink w:anchor="_Toc3449937" w:history="1">
+          <w:hyperlink w:anchor="_Toc3968989" w:history="1">
             <w:r>
               <w:rPr>
                 <w:rStyle w:val="Lienhypertexte"/>
@@ -2330,7 +2679,7 @@
                 <w:noProof/>
                 <w:webHidden/>
               </w:rPr>
-              <w:instrText xml:space="preserve"> PAGEREF _Toc3449937 \h </w:instrText>
+              <w:instrText xml:space="preserve"> PAGEREF _Toc3968989 \h </w:instrText>
             </w:r>
             <w:r>
               <w:rPr>
@@ -2350,7 +2699,7 @@
                 <w:noProof/>
                 <w:webHidden/>
               </w:rPr>
-              <w:t>4</w:t>
+              <w:t>9</w:t>
             </w:r>
             <w:r>
               <w:rPr>
@@ -2393,7 +2742,7 @@
           <w:numId w:val="1"/>
         </w:numPr>
       </w:pPr>
-      <w:bookmarkStart w:id="0" w:name="_Toc3449920"/>
+      <w:bookmarkStart w:id="0" w:name="_Toc3968968"/>
       <w:r>
         <w:lastRenderedPageBreak/>
         <w:t>C</w:t>
@@ -2414,7 +2763,7 @@
       <w:r>
         <w:t xml:space="preserve"> </w:t>
       </w:r>
-      <w:bookmarkStart w:id="1" w:name="_Toc3449921"/>
+      <w:bookmarkStart w:id="1" w:name="_Toc3968969"/>
       <w:r>
         <w:t>Redéfinition du besoin</w:t>
       </w:r>
@@ -2428,12 +2777,27 @@
           <w:numId w:val="3"/>
         </w:numPr>
       </w:pPr>
-      <w:bookmarkStart w:id="2" w:name="_Toc3449922"/>
+      <w:bookmarkStart w:id="2" w:name="_Toc3968970"/>
       <w:r>
         <w:t>Introduction</w:t>
       </w:r>
       <w:bookmarkEnd w:id="2"/>
     </w:p>
+    <w:p>
+      <w:pPr>
+        <w:jc w:val="both"/>
+      </w:pPr>
+      <w:r>
+        <w:t xml:space="preserve">Le projet « Madera » qui nous </w:t>
+      </w:r>
+      <w:r>
+        <w:t>a</w:t>
+      </w:r>
+      <w:r>
+        <w:t xml:space="preserve"> été donné à faire a été fournis avec un document PDF Projet_MADERA.pdf nous donnant le contexte, un organigramme, et l’expressions des besoins du client. Le but de notre document est de redéfinir les besoins clients afin d’y noter les objectifs du projet.</w:t>
+      </w:r>
+    </w:p>
+    <w:p/>
     <w:p>
       <w:pPr>
         <w:pStyle w:val="Titre3"/>
@@ -2442,7 +2806,7 @@
           <w:numId w:val="3"/>
         </w:numPr>
       </w:pPr>
-      <w:bookmarkStart w:id="3" w:name="_Toc3449923"/>
+      <w:bookmarkStart w:id="3" w:name="_Toc3968971"/>
       <w:r>
         <w:t>Redéfinition</w:t>
       </w:r>
@@ -2450,6 +2814,130 @@
       <w:r>
         <w:t xml:space="preserve"> </w:t>
       </w:r>
+    </w:p>
+    <w:p>
+      <w:pPr>
+        <w:jc w:val="both"/>
+      </w:pPr>
+      <w:r>
+        <w:t xml:space="preserve">Le groupe Madera est une société spécialisée dans la réalisation en bois, maison terrasse, abri </w:t>
+      </w:r>
+      <w:proofErr w:type="spellStart"/>
+      <w:r>
+        <w:t>etc</w:t>
+      </w:r>
+      <w:proofErr w:type="spellEnd"/>
+      <w:r>
+        <w:t xml:space="preserve"> … Le but de notre projet est ciblé sur des maisons modulaires en bois de plein pied. Le logiciel actuel ne répond plus aux exigences de l’entreprise. Il y a de nouvelles règles de modélisation que nous définirons plus loin dans ce document.</w:t>
+      </w:r>
+    </w:p>
+    <w:p>
+      <w:pPr>
+        <w:jc w:val="both"/>
+      </w:pPr>
+      <w:r>
+        <w:tab/>
+        <w:t>Le groupe Madera souhaite avec cette application est de promouvoir la nouvelle gamme de maison modulaire en bois, et ce pour permettre la multiplication par trois du nombre de commande.</w:t>
+      </w:r>
+    </w:p>
+    <w:p>
+      <w:pPr>
+        <w:jc w:val="both"/>
+      </w:pPr>
+      <w:r>
+        <w:t xml:space="preserve">Ils </w:t>
+      </w:r>
+      <w:r>
+        <w:t>souhaitent</w:t>
+      </w:r>
+      <w:r>
+        <w:t xml:space="preserve"> intégrer les fonctionnalités suivantes :</w:t>
+      </w:r>
+    </w:p>
+    <w:p>
+      <w:pPr>
+        <w:pStyle w:val="Paragraphedeliste"/>
+        <w:numPr>
+          <w:ilvl w:val="0"/>
+          <w:numId w:val="10"/>
+        </w:numPr>
+        <w:jc w:val="both"/>
+      </w:pPr>
+      <w:r>
+        <w:t>La modélisation des maisons modulaires à partir de l’application et ainsi générer un plan de maison. Le commercial en présence du client disposera d’un choix d’éléments composant une maison modulaire définie par le bureau d’étude. Et ainsi pouvoir les assembler entre eux afin de créer un plan correspondant à la demande du client.</w:t>
+      </w:r>
+    </w:p>
+    <w:p>
+      <w:pPr>
+        <w:pStyle w:val="Paragraphedeliste"/>
+        <w:ind w:firstLine="696"/>
+        <w:jc w:val="both"/>
+      </w:pPr>
+      <w:r>
+        <w:t xml:space="preserve">Dans la création de l’habitation le client choisi la ‘forme’, c’est-à-dire le socle sur lequel vas reposer la maison. Ensuite il murs extérieurs suivront la ‘forme’, le client pourra placer des ouvertures sur ces murs : murs, porte, baies-vitrées etc… A l’intérieur de la maison des murs pourront être placé mais seulement à partir de mur existant, et des ouvertures pourront être aussi placé sur ces murs. Le commercial pourra laisser le client choisir la composition des éléments de la maison, le toit est un élément à par entier. </w:t>
+      </w:r>
+    </w:p>
+    <w:p>
+      <w:pPr>
+        <w:pStyle w:val="Paragraphedeliste"/>
+        <w:jc w:val="both"/>
+      </w:pPr>
+    </w:p>
+    <w:p>
+      <w:pPr>
+        <w:pStyle w:val="Paragraphedeliste"/>
+        <w:numPr>
+          <w:ilvl w:val="0"/>
+          <w:numId w:val="10"/>
+        </w:numPr>
+        <w:jc w:val="both"/>
+      </w:pPr>
+      <w:r>
+        <w:t xml:space="preserve">Générer un devis correspondant à la modélisation de l’habitation, qui prend en compte </w:t>
+      </w:r>
+      <w:r>
+        <w:t>tous</w:t>
+      </w:r>
+      <w:r>
+        <w:t xml:space="preserve"> les composant placé, permet de récupérer son prix et calcul automatiquement le prix total HT et TTC. Il y aura aussi une liste des composants sélectionnés avec leur prix unitaire correspondant ainsi que la quantité de l’élément.  Une fois que le devis est fini et accepté, une facture est générée avec la valeur d’acceptation du devis et le montant de la facture ne changera plus, même si les prix des matériaux nécessaires à la construction augmentent. Le prix indiqué sur la facture est fixe. </w:t>
+      </w:r>
+    </w:p>
+    <w:p>
+      <w:pPr>
+        <w:pStyle w:val="Paragraphedeliste"/>
+        <w:ind w:firstLine="696"/>
+        <w:jc w:val="both"/>
+      </w:pPr>
+      <w:r>
+        <w:t>Chaque client est noté dans l’application comme un « projet », un projet peut avoir plusieurs plans de maisons ainsi donc plusieurs devis. Une liste de statut qui n’est pas encore défini sera à disposition durant l’avancée du projet mais on peut par exemple avoir : « En cours » ou « Abandonné ». Les différents plans sont modifiables et enregistrés automatiquement à la fin de l’édition. L’application devra être utilisable sans connexion internet ni connexion a un réseau entreprise et enfin même les plans refusés sont conservés.</w:t>
+      </w:r>
+    </w:p>
+    <w:p>
+      <w:pPr>
+        <w:pStyle w:val="Paragraphedeliste"/>
+        <w:ind w:firstLine="696"/>
+        <w:jc w:val="both"/>
+      </w:pPr>
+      <w:r>
+        <w:t xml:space="preserve">Une fois que le client a accepté son devis, il est retransmis pour reprendre </w:t>
+      </w:r>
+      <w:r>
+        <w:t>la procédure habituelle</w:t>
+      </w:r>
+      <w:r>
+        <w:t xml:space="preserve">, envoie du devis et la première facture ainsi que la commande </w:t>
+      </w:r>
+      <w:r>
+        <w:t>des différents matériaux</w:t>
+      </w:r>
+      <w:r>
+        <w:t xml:space="preserve"> pour la maison etc…</w:t>
+      </w:r>
+    </w:p>
+    <w:p>
+      <w:pPr>
+        <w:ind w:left="708"/>
+      </w:pPr>
     </w:p>
     <w:p>
       <w:pPr>
@@ -2459,7 +2947,7 @@
           <w:numId w:val="2"/>
         </w:numPr>
       </w:pPr>
-      <w:bookmarkStart w:id="4" w:name="_Toc3449924"/>
+      <w:bookmarkStart w:id="4" w:name="_Toc3968972"/>
       <w:r>
         <w:t>Note de cadrage</w:t>
       </w:r>
@@ -2473,7 +2961,7 @@
           <w:numId w:val="5"/>
         </w:numPr>
       </w:pPr>
-      <w:bookmarkStart w:id="5" w:name="_Toc3449925"/>
+      <w:bookmarkStart w:id="5" w:name="_Toc3968973"/>
       <w:r>
         <w:t>Contexte</w:t>
       </w:r>
@@ -2487,7 +2975,7 @@
           <w:numId w:val="5"/>
         </w:numPr>
       </w:pPr>
-      <w:bookmarkStart w:id="6" w:name="_Toc3449926"/>
+      <w:bookmarkStart w:id="6" w:name="_Toc3968974"/>
       <w:r>
         <w:t>Objectif</w:t>
       </w:r>
@@ -2501,7 +2989,7 @@
           <w:numId w:val="5"/>
         </w:numPr>
       </w:pPr>
-      <w:bookmarkStart w:id="7" w:name="_Toc3449927"/>
+      <w:bookmarkStart w:id="7" w:name="_Toc3968975"/>
       <w:r>
         <w:t>Organisation du déroulement du projet</w:t>
       </w:r>
@@ -2515,7 +3003,7 @@
           <w:numId w:val="1"/>
         </w:numPr>
       </w:pPr>
-      <w:bookmarkStart w:id="8" w:name="_Toc3449928"/>
+      <w:bookmarkStart w:id="8" w:name="_Toc3968976"/>
       <w:r>
         <w:t>Projet</w:t>
       </w:r>
@@ -2529,7 +3017,7 @@
           <w:numId w:val="6"/>
         </w:numPr>
       </w:pPr>
-      <w:bookmarkStart w:id="9" w:name="_Toc3449929"/>
+      <w:bookmarkStart w:id="9" w:name="_Toc3968977"/>
       <w:r>
         <w:t>Rôle et Structure de l’équipe</w:t>
       </w:r>
@@ -2543,7 +3031,7 @@
           <w:numId w:val="9"/>
         </w:numPr>
       </w:pPr>
-      <w:bookmarkStart w:id="10" w:name="_Toc3449930"/>
+      <w:bookmarkStart w:id="10" w:name="_Toc3968978"/>
       <w:r>
         <w:t>Projet agile</w:t>
       </w:r>
@@ -2554,14 +3042,177 @@
       <w:pPr>
         <w:ind w:left="708"/>
         <w:rPr>
-          <w:rFonts w:ascii="Arial" w:hAnsi="Arial" w:cs="Arial"/>
+          <w:rFonts w:cstheme="minorHAnsi"/>
         </w:rPr>
       </w:pPr>
       <w:r>
         <w:rPr>
-          <w:rFonts w:ascii="Arial" w:hAnsi="Arial" w:cs="Arial"/>
+          <w:rFonts w:cstheme="minorHAnsi"/>
         </w:rPr>
         <w:t>Nous avons pour but de réaliser ce projet sous forme « Agile » afin de nous préparer à la suite de nos études dans le domaine de la gestion de projet.</w:t>
+      </w:r>
+    </w:p>
+    <w:p>
+      <w:pPr>
+        <w:ind w:left="708"/>
+        <w:rPr>
+          <w:rFonts w:cstheme="minorHAnsi"/>
+        </w:rPr>
+      </w:pPr>
+      <w:r>
+        <w:rPr>
+          <w:rFonts w:cstheme="minorHAnsi"/>
+        </w:rPr>
+        <w:t>La composition de l’équipe sera organisée en trois parties distinctes</w:t>
+      </w:r>
+    </w:p>
+    <w:p>
+      <w:pPr>
+        <w:ind w:left="708"/>
+        <w:rPr>
+          <w:rFonts w:cstheme="minorHAnsi"/>
+          <w:u w:val="single"/>
+        </w:rPr>
+      </w:pPr>
+      <w:r>
+        <w:rPr>
+          <w:rFonts w:cstheme="minorHAnsi"/>
+          <w:u w:val="single"/>
+        </w:rPr>
+        <w:t>Scrum Master</w:t>
+      </w:r>
+      <w:r>
+        <w:rPr>
+          <w:rFonts w:cstheme="minorHAnsi"/>
+          <w:u w:val="single"/>
+        </w:rPr>
+        <w:t xml:space="preserve"> </w:t>
+      </w:r>
+      <w:r>
+        <w:rPr>
+          <w:rFonts w:cstheme="minorHAnsi"/>
+          <w:u w:val="single"/>
+        </w:rPr>
+        <w:t>:</w:t>
+      </w:r>
+    </w:p>
+    <w:p>
+      <w:pPr>
+        <w:ind w:left="708"/>
+        <w:rPr>
+          <w:rFonts w:cstheme="minorHAnsi"/>
+          <w:color w:val="000000"/>
+        </w:rPr>
+      </w:pPr>
+      <w:r>
+        <w:rPr>
+          <w:rFonts w:cstheme="minorHAnsi"/>
+          <w:color w:val="000000"/>
+        </w:rPr>
+        <w:t xml:space="preserve">Le Scrum Master a pour rôle de faire respecter les choix et suivre l’équipe de développement. C’est un facilitateur dans l’équipe. Il est l’interlocuteur principal et le porte-parole des développeurs. Il va aider à la collaboration entre le Product </w:t>
+      </w:r>
+      <w:proofErr w:type="spellStart"/>
+      <w:r>
+        <w:rPr>
+          <w:rFonts w:cstheme="minorHAnsi"/>
+          <w:color w:val="000000"/>
+        </w:rPr>
+        <w:t>Owner</w:t>
+      </w:r>
+      <w:proofErr w:type="spellEnd"/>
+      <w:r>
+        <w:rPr>
+          <w:rFonts w:cstheme="minorHAnsi"/>
+          <w:color w:val="000000"/>
+        </w:rPr>
+        <w:t xml:space="preserve"> et l’équipe de développement.</w:t>
+      </w:r>
+    </w:p>
+    <w:p>
+      <w:pPr>
+        <w:ind w:left="708"/>
+        <w:rPr>
+          <w:rFonts w:cstheme="minorHAnsi"/>
+          <w:u w:val="single"/>
+        </w:rPr>
+      </w:pPr>
+      <w:r>
+        <w:rPr>
+          <w:rFonts w:cstheme="minorHAnsi"/>
+          <w:u w:val="single"/>
+        </w:rPr>
+        <w:t xml:space="preserve">Product </w:t>
+      </w:r>
+      <w:proofErr w:type="spellStart"/>
+      <w:r>
+        <w:rPr>
+          <w:rFonts w:cstheme="minorHAnsi"/>
+          <w:u w:val="single"/>
+        </w:rPr>
+        <w:t>Owner</w:t>
+      </w:r>
+      <w:proofErr w:type="spellEnd"/>
+      <w:r>
+        <w:rPr>
+          <w:rFonts w:cstheme="minorHAnsi"/>
+          <w:u w:val="single"/>
+        </w:rPr>
+        <w:t xml:space="preserve"> </w:t>
+      </w:r>
+      <w:r>
+        <w:rPr>
+          <w:rFonts w:cstheme="minorHAnsi"/>
+          <w:u w:val="single"/>
+        </w:rPr>
+        <w:t>:</w:t>
+      </w:r>
+    </w:p>
+    <w:p>
+      <w:pPr>
+        <w:ind w:left="708"/>
+        <w:rPr>
+          <w:rFonts w:cstheme="minorHAnsi"/>
+          <w:color w:val="000000"/>
+        </w:rPr>
+      </w:pPr>
+      <w:r>
+        <w:rPr>
+          <w:rFonts w:cstheme="minorHAnsi"/>
+          <w:color w:val="000000"/>
+        </w:rPr>
+        <w:t xml:space="preserve">Le Product </w:t>
+      </w:r>
+      <w:proofErr w:type="spellStart"/>
+      <w:r>
+        <w:rPr>
+          <w:rFonts w:cstheme="minorHAnsi"/>
+          <w:color w:val="000000"/>
+        </w:rPr>
+        <w:t>Owner</w:t>
+      </w:r>
+      <w:proofErr w:type="spellEnd"/>
+      <w:r>
+        <w:rPr>
+          <w:rFonts w:cstheme="minorHAnsi"/>
+          <w:color w:val="000000"/>
+        </w:rPr>
+        <w:t xml:space="preserve"> est le représentant du produit. Il porte le message et les besoins essentiels provenant du métier. Il connaît les fonctionnalités requises et pourra moduler la solution en fonction de la philosophie du client. Il aura pour rôle de prioriser les fonctionnalités ou évolutions les plus importantes pour la réponse aux besoins. C’est donc lui qui est en charge d’orienter vers la direction à prendre et d’amener un maximum de valeur ajoutée. </w:t>
+      </w:r>
+    </w:p>
+    <w:p>
+      <w:pPr>
+        <w:ind w:left="708"/>
+        <w:rPr>
+          <w:rFonts w:cstheme="minorHAnsi"/>
+          <w:u w:val="single"/>
+        </w:rPr>
+      </w:pPr>
+      <w:r>
+        <w:rPr>
+          <w:rFonts w:cstheme="minorHAnsi"/>
+          <w:u w:val="single"/>
+        </w:rPr>
+        <w:t>Team Scrum :</w:t>
       </w:r>
     </w:p>
     <w:p>
@@ -2573,189 +3224,17 @@
       </w:pPr>
       <w:r>
         <w:rPr>
-          <w:rFonts w:ascii="Arial" w:hAnsi="Arial" w:cs="Arial"/>
-        </w:rPr>
-        <w:t>La composition de l’équipe sera organisée en trois parties distinctes</w:t>
-      </w:r>
-    </w:p>
-    <w:p>
-      <w:pPr>
-        <w:ind w:left="708"/>
-        <w:rPr>
-          <w:rFonts w:ascii="Arial" w:hAnsi="Arial" w:cs="Arial"/>
-          <w:u w:val="single"/>
-        </w:rPr>
-      </w:pPr>
-      <w:r>
-        <w:rPr>
-          <w:rFonts w:ascii="Arial" w:hAnsi="Arial" w:cs="Arial"/>
-          <w:u w:val="single"/>
-        </w:rPr>
-        <w:t>Scrum Master</w:t>
-      </w:r>
-      <w:r>
-        <w:rPr>
-          <w:rFonts w:ascii="Arial" w:hAnsi="Arial" w:cs="Arial"/>
-          <w:u w:val="single"/>
-        </w:rPr>
-        <w:t xml:space="preserve"> </w:t>
-      </w:r>
-      <w:r>
-        <w:rPr>
-          <w:rFonts w:ascii="Arial" w:hAnsi="Arial" w:cs="Arial"/>
-          <w:u w:val="single"/>
-        </w:rPr>
-        <w:t>:</w:t>
-      </w:r>
-    </w:p>
-    <w:p>
-      <w:pPr>
-        <w:ind w:left="708"/>
-        <w:rPr>
-          <w:rFonts w:ascii="Calibri" w:hAnsi="Calibri" w:cs="Calibri"/>
+          <w:rFonts w:cstheme="minorHAnsi"/>
           <w:color w:val="000000"/>
         </w:rPr>
-      </w:pPr>
+        <w:t>L’équipe de développement est l’atout technique dans un projet agile. Elle doit être autonome même si le Scrum master à un regard sur les méthodes appliquées. L’équipe de développement doit avoir une vision transverse pour respecter le concept d’agilité. Elle est souvent composée de 3 à 9 membres. Leurs métiers sont développeurs, testeurs ou analystes. L’équipe de développement est en charge de la conception du produit.</w:t>
+      </w:r>
       <w:r>
         <w:rPr>
           <w:rFonts w:ascii="Arial" w:hAnsi="Arial" w:cs="Arial"/>
           <w:color w:val="000000"/>
         </w:rPr>
-        <w:t xml:space="preserve">Le Scrum Master a pour rôle de faire respecter les choix et suivre l’équipe de développement. C’est un facilitateur dans l’équipe. </w:t>
-      </w:r>
-      <w:r>
-        <w:rPr>
-          <w:rFonts w:ascii="Arial" w:hAnsi="Arial" w:cs="Arial"/>
-          <w:color w:val="000000"/>
-        </w:rPr>
-        <w:t>I</w:t>
-      </w:r>
-      <w:r>
-        <w:rPr>
-          <w:rFonts w:ascii="Arial" w:hAnsi="Arial" w:cs="Arial"/>
-          <w:color w:val="000000"/>
-        </w:rPr>
-        <w:t xml:space="preserve">l est l’interlocuteur principal et le porte-parole des développeurs. Il va aider à la collaboration entre le Product </w:t>
-      </w:r>
-      <w:proofErr w:type="spellStart"/>
-      <w:r>
-        <w:rPr>
-          <w:rFonts w:ascii="Arial" w:hAnsi="Arial" w:cs="Arial"/>
-          <w:color w:val="000000"/>
-        </w:rPr>
-        <w:t>Owner</w:t>
-      </w:r>
-      <w:proofErr w:type="spellEnd"/>
-      <w:r>
-        <w:rPr>
-          <w:rFonts w:ascii="Arial" w:hAnsi="Arial" w:cs="Arial"/>
-          <w:color w:val="000000"/>
-        </w:rPr>
-        <w:t xml:space="preserve"> et l’équipe de développement.</w:t>
-      </w:r>
-    </w:p>
-    <w:p>
-      <w:pPr>
-        <w:ind w:left="708"/>
-        <w:rPr>
-          <w:rFonts w:ascii="Arial" w:hAnsi="Arial" w:cs="Arial"/>
-          <w:u w:val="single"/>
-        </w:rPr>
-      </w:pPr>
-      <w:r>
-        <w:rPr>
-          <w:rFonts w:ascii="Arial" w:hAnsi="Arial" w:cs="Arial"/>
-          <w:u w:val="single"/>
-        </w:rPr>
-        <w:t xml:space="preserve">Product </w:t>
-      </w:r>
-      <w:proofErr w:type="spellStart"/>
-      <w:r>
-        <w:rPr>
-          <w:rFonts w:ascii="Arial" w:hAnsi="Arial" w:cs="Arial"/>
-          <w:u w:val="single"/>
-        </w:rPr>
-        <w:t>Owner</w:t>
-      </w:r>
-      <w:proofErr w:type="spellEnd"/>
-      <w:r>
-        <w:rPr>
-          <w:rFonts w:ascii="Arial" w:hAnsi="Arial" w:cs="Arial"/>
-          <w:u w:val="single"/>
-        </w:rPr>
-        <w:t xml:space="preserve"> </w:t>
-      </w:r>
-      <w:r>
-        <w:rPr>
-          <w:rFonts w:ascii="Arial" w:hAnsi="Arial" w:cs="Arial"/>
-          <w:u w:val="single"/>
-        </w:rPr>
-        <w:t>:</w:t>
-      </w:r>
-    </w:p>
-    <w:p>
-      <w:pPr>
-        <w:ind w:left="708"/>
-        <w:rPr>
-          <w:rFonts w:ascii="Arial" w:hAnsi="Arial" w:cs="Arial"/>
-          <w:color w:val="000000"/>
-        </w:rPr>
-      </w:pPr>
-      <w:r>
-        <w:rPr>
-          <w:rFonts w:ascii="Arial" w:hAnsi="Arial" w:cs="Arial"/>
-          <w:color w:val="000000"/>
-        </w:rPr>
-        <w:t xml:space="preserve">Le Product </w:t>
-      </w:r>
-      <w:proofErr w:type="spellStart"/>
-      <w:r>
-        <w:rPr>
-          <w:rFonts w:ascii="Arial" w:hAnsi="Arial" w:cs="Arial"/>
-          <w:color w:val="000000"/>
-        </w:rPr>
-        <w:t>Owner</w:t>
-      </w:r>
-      <w:proofErr w:type="spellEnd"/>
-      <w:r>
-        <w:rPr>
-          <w:rFonts w:ascii="Arial" w:hAnsi="Arial" w:cs="Arial"/>
-          <w:color w:val="000000"/>
-        </w:rPr>
-        <w:t xml:space="preserve"> est le représentant du produit. Il porte le message et les besoins essentiels provenant du métier. Il connaît les fonctionnalités requises et pourra moduler la solution en fonction de la philosophie du client. Il aura pour rôle de prioriser les fonctionnalités ou évolutions les plus importantes pour la réponse aux besoins. C’est donc lui qui est en charge d’orienter vers la direction à prendre et d’amener un maximum de valeur ajoutée. </w:t>
-      </w:r>
-    </w:p>
-    <w:p>
-      <w:pPr>
-        <w:ind w:left="708"/>
-        <w:rPr>
-          <w:rFonts w:ascii="Arial" w:hAnsi="Arial" w:cs="Arial"/>
-          <w:u w:val="single"/>
-        </w:rPr>
-      </w:pPr>
-      <w:r>
-        <w:rPr>
-          <w:rFonts w:ascii="Arial" w:hAnsi="Arial" w:cs="Arial"/>
-          <w:u w:val="single"/>
-        </w:rPr>
-        <w:t>Team Scrum :</w:t>
-      </w:r>
-      <w:bookmarkStart w:id="11" w:name="_GoBack"/>
-      <w:bookmarkEnd w:id="11"/>
-    </w:p>
-    <w:p>
-      <w:pPr>
-        <w:ind w:left="708"/>
-        <w:rPr>
-          <w:rFonts w:ascii="Arial" w:hAnsi="Arial" w:cs="Arial"/>
-        </w:rPr>
-      </w:pPr>
-      <w:r>
-        <w:rPr>
-          <w:rFonts w:ascii="Arial" w:hAnsi="Arial" w:cs="Arial"/>
-          <w:color w:val="000000"/>
-        </w:rPr>
-        <w:t>L’équipe de développement est l’atout technique dans un projet agile. Elle doit être autonome même si le Scrum master à un regard sur les méthodes appliquées. L’équipe de développement doit avoir une vision transverse pour respecter le concept d’agilité. Elle est souvent composée de 3 à 9 membres. Leurs métiers sont développeurs, testeurs ou analystes. L’équipe de développement est en charge de la conception du produit. ​​​​​​​</w:t>
+        <w:t> ​​​​​​​</w:t>
       </w:r>
     </w:p>
     <w:p>
@@ -2766,12 +3245,12 @@
           <w:numId w:val="9"/>
         </w:numPr>
       </w:pPr>
-      <w:bookmarkStart w:id="12" w:name="_Toc3449931"/>
+      <w:bookmarkStart w:id="11" w:name="_Toc3968979"/>
       <w:r>
         <w:lastRenderedPageBreak/>
         <w:t>Répartition des rôles</w:t>
       </w:r>
-      <w:bookmarkEnd w:id="12"/>
+      <w:bookmarkEnd w:id="11"/>
     </w:p>
     <w:p>
       <w:pPr>
@@ -2781,11 +3260,167 @@
           <w:numId w:val="6"/>
         </w:numPr>
       </w:pPr>
-      <w:bookmarkStart w:id="13" w:name="_Toc3449932"/>
+      <w:bookmarkStart w:id="12" w:name="_Toc3968980"/>
+      <w:r>
+        <w:rPr>
+          <w:noProof/>
+        </w:rPr>
+        <w:drawing>
+          <wp:anchor distT="0" distB="0" distL="114300" distR="114300" simplePos="0" relativeHeight="251677696" behindDoc="1" locked="0" layoutInCell="1" allowOverlap="1">
+            <wp:simplePos x="0" y="0"/>
+            <wp:positionH relativeFrom="page">
+              <wp:align>left</wp:align>
+            </wp:positionH>
+            <wp:positionV relativeFrom="paragraph">
+              <wp:posOffset>237617</wp:posOffset>
+            </wp:positionV>
+            <wp:extent cx="7826375" cy="2611120"/>
+            <wp:effectExtent l="0" t="0" r="3175" b="0"/>
+            <wp:wrapTight wrapText="bothSides">
+              <wp:wrapPolygon edited="0">
+                <wp:start x="0" y="0"/>
+                <wp:lineTo x="0" y="21432"/>
+                <wp:lineTo x="21556" y="21432"/>
+                <wp:lineTo x="21556" y="0"/>
+                <wp:lineTo x="0" y="0"/>
+              </wp:wrapPolygon>
+            </wp:wrapTight>
+            <wp:docPr id="5" name="Image 5"/>
+            <wp:cNvGraphicFramePr>
+              <a:graphicFrameLocks xmlns:a="http://schemas.openxmlformats.org/drawingml/2006/main" noChangeAspect="1"/>
+            </wp:cNvGraphicFramePr>
+            <a:graphic xmlns:a="http://schemas.openxmlformats.org/drawingml/2006/main">
+              <a:graphicData uri="http://schemas.openxmlformats.org/drawingml/2006/picture">
+                <pic:pic xmlns:pic="http://schemas.openxmlformats.org/drawingml/2006/picture">
+                  <pic:nvPicPr>
+                    <pic:cNvPr id="0" name="Picture 9"/>
+                    <pic:cNvPicPr>
+                      <a:picLocks noChangeAspect="1" noChangeArrowheads="1"/>
+                    </pic:cNvPicPr>
+                  </pic:nvPicPr>
+                  <pic:blipFill rotWithShape="1">
+                    <a:blip r:embed="rId10" cstate="print">
+                      <a:extLst>
+                        <a:ext uri="{28A0092B-C50C-407E-A947-70E740481C1C}">
+                          <a14:useLocalDpi xmlns:a14="http://schemas.microsoft.com/office/drawing/2010/main" val="0"/>
+                        </a:ext>
+                      </a:extLst>
+                    </a:blip>
+                    <a:srcRect l="2066"/>
+                    <a:stretch/>
+                  </pic:blipFill>
+                  <pic:spPr bwMode="auto">
+                    <a:xfrm>
+                      <a:off x="0" y="0"/>
+                      <a:ext cx="7836753" cy="2614861"/>
+                    </a:xfrm>
+                    <a:prstGeom prst="rect">
+                      <a:avLst/>
+                    </a:prstGeom>
+                    <a:noFill/>
+                    <a:ln>
+                      <a:noFill/>
+                    </a:ln>
+                    <a:extLst>
+                      <a:ext uri="{53640926-AAD7-44D8-BBD7-CCE9431645EC}">
+                        <a14:shadowObscured xmlns:a14="http://schemas.microsoft.com/office/drawing/2010/main"/>
+                      </a:ext>
+                    </a:extLst>
+                  </pic:spPr>
+                </pic:pic>
+              </a:graphicData>
+            </a:graphic>
+            <wp14:sizeRelH relativeFrom="margin">
+              <wp14:pctWidth>0</wp14:pctWidth>
+            </wp14:sizeRelH>
+            <wp14:sizeRelV relativeFrom="margin">
+              <wp14:pctHeight>0</wp14:pctHeight>
+            </wp14:sizeRelV>
+          </wp:anchor>
+        </w:drawing>
+      </w:r>
       <w:r>
         <w:t>Planning prévisionnel (Gantt)</w:t>
       </w:r>
-      <w:bookmarkEnd w:id="13"/>
+      <w:bookmarkEnd w:id="12"/>
+    </w:p>
+    <w:p/>
+    <w:p>
+      <w:r>
+        <w:rPr>
+          <w:noProof/>
+        </w:rPr>
+        <w:drawing>
+          <wp:anchor distT="0" distB="0" distL="114300" distR="114300" simplePos="0" relativeHeight="251676672" behindDoc="1" locked="0" layoutInCell="1" allowOverlap="1">
+            <wp:simplePos x="0" y="0"/>
+            <wp:positionH relativeFrom="page">
+              <wp:align>left</wp:align>
+            </wp:positionH>
+            <wp:positionV relativeFrom="paragraph">
+              <wp:posOffset>259385</wp:posOffset>
+            </wp:positionV>
+            <wp:extent cx="7776756" cy="1833251"/>
+            <wp:effectExtent l="0" t="0" r="0" b="0"/>
+            <wp:wrapTight wrapText="bothSides">
+              <wp:wrapPolygon edited="0">
+                <wp:start x="0" y="0"/>
+                <wp:lineTo x="0" y="21323"/>
+                <wp:lineTo x="21537" y="21323"/>
+                <wp:lineTo x="21537" y="0"/>
+                <wp:lineTo x="0" y="0"/>
+              </wp:wrapPolygon>
+            </wp:wrapTight>
+            <wp:docPr id="4" name="Image 4"/>
+            <wp:cNvGraphicFramePr>
+              <a:graphicFrameLocks xmlns:a="http://schemas.openxmlformats.org/drawingml/2006/main" noChangeAspect="1"/>
+            </wp:cNvGraphicFramePr>
+            <a:graphic xmlns:a="http://schemas.openxmlformats.org/drawingml/2006/main">
+              <a:graphicData uri="http://schemas.openxmlformats.org/drawingml/2006/picture">
+                <pic:pic xmlns:pic="http://schemas.openxmlformats.org/drawingml/2006/picture">
+                  <pic:nvPicPr>
+                    <pic:cNvPr id="0" name="Picture 7"/>
+                    <pic:cNvPicPr>
+                      <a:picLocks noChangeAspect="1" noChangeArrowheads="1"/>
+                    </pic:cNvPicPr>
+                  </pic:nvPicPr>
+                  <pic:blipFill>
+                    <a:blip r:embed="rId11">
+                      <a:extLst>
+                        <a:ext uri="{28A0092B-C50C-407E-A947-70E740481C1C}">
+                          <a14:useLocalDpi xmlns:a14="http://schemas.microsoft.com/office/drawing/2010/main" val="0"/>
+                        </a:ext>
+                      </a:extLst>
+                    </a:blip>
+                    <a:srcRect/>
+                    <a:stretch>
+                      <a:fillRect/>
+                    </a:stretch>
+                  </pic:blipFill>
+                  <pic:spPr bwMode="auto">
+                    <a:xfrm>
+                      <a:off x="0" y="0"/>
+                      <a:ext cx="7776756" cy="1833251"/>
+                    </a:xfrm>
+                    <a:prstGeom prst="rect">
+                      <a:avLst/>
+                    </a:prstGeom>
+                    <a:noFill/>
+                    <a:ln>
+                      <a:noFill/>
+                    </a:ln>
+                  </pic:spPr>
+                </pic:pic>
+              </a:graphicData>
+            </a:graphic>
+            <wp14:sizeRelH relativeFrom="margin">
+              <wp14:pctWidth>0</wp14:pctWidth>
+            </wp14:sizeRelH>
+            <wp14:sizeRelV relativeFrom="margin">
+              <wp14:pctHeight>0</wp14:pctHeight>
+            </wp14:sizeRelV>
+          </wp:anchor>
+        </w:drawing>
+      </w:r>
     </w:p>
     <w:p>
       <w:pPr>
@@ -2795,11 +3430,106 @@
           <w:numId w:val="6"/>
         </w:numPr>
       </w:pPr>
-      <w:bookmarkStart w:id="14" w:name="_Toc3449933"/>
-      <w:r>
+      <w:bookmarkStart w:id="13" w:name="_Toc3968981"/>
+      <w:r>
+        <w:lastRenderedPageBreak/>
         <w:t>WBS</w:t>
       </w:r>
-      <w:bookmarkEnd w:id="14"/>
+      <w:bookmarkEnd w:id="13"/>
+    </w:p>
+    <w:p>
+      <w:r>
+        <w:rPr>
+          <w:noProof/>
+        </w:rPr>
+        <w:drawing>
+          <wp:anchor distT="0" distB="0" distL="114300" distR="114300" simplePos="0" relativeHeight="251675648" behindDoc="1" locked="0" layoutInCell="1" allowOverlap="1">
+            <wp:simplePos x="0" y="0"/>
+            <wp:positionH relativeFrom="page">
+              <wp:align>left</wp:align>
+            </wp:positionH>
+            <wp:positionV relativeFrom="paragraph">
+              <wp:posOffset>223125</wp:posOffset>
+            </wp:positionV>
+            <wp:extent cx="7700010" cy="3985260"/>
+            <wp:effectExtent l="0" t="0" r="0" b="0"/>
+            <wp:wrapTight wrapText="bothSides">
+              <wp:wrapPolygon edited="0">
+                <wp:start x="0" y="0"/>
+                <wp:lineTo x="0" y="21476"/>
+                <wp:lineTo x="21536" y="21476"/>
+                <wp:lineTo x="21536" y="0"/>
+                <wp:lineTo x="0" y="0"/>
+              </wp:wrapPolygon>
+            </wp:wrapTight>
+            <wp:docPr id="3" name="Image 3"/>
+            <wp:cNvGraphicFramePr>
+              <a:graphicFrameLocks xmlns:a="http://schemas.openxmlformats.org/drawingml/2006/main" noChangeAspect="1"/>
+            </wp:cNvGraphicFramePr>
+            <a:graphic xmlns:a="http://schemas.openxmlformats.org/drawingml/2006/main">
+              <a:graphicData uri="http://schemas.openxmlformats.org/drawingml/2006/picture">
+                <pic:pic xmlns:pic="http://schemas.openxmlformats.org/drawingml/2006/picture">
+                  <pic:nvPicPr>
+                    <pic:cNvPr id="0" name="Picture 5"/>
+                    <pic:cNvPicPr>
+                      <a:picLocks noChangeAspect="1" noChangeArrowheads="1"/>
+                    </pic:cNvPicPr>
+                  </pic:nvPicPr>
+                  <pic:blipFill rotWithShape="1">
+                    <a:blip r:embed="rId12">
+                      <a:extLst>
+                        <a:ext uri="{28A0092B-C50C-407E-A947-70E740481C1C}">
+                          <a14:useLocalDpi xmlns:a14="http://schemas.microsoft.com/office/drawing/2010/main" val="0"/>
+                        </a:ext>
+                      </a:extLst>
+                    </a:blip>
+                    <a:srcRect l="6744" t="7374" r="15576" b="21181"/>
+                    <a:stretch/>
+                  </pic:blipFill>
+                  <pic:spPr bwMode="auto">
+                    <a:xfrm>
+                      <a:off x="0" y="0"/>
+                      <a:ext cx="7708453" cy="3989522"/>
+                    </a:xfrm>
+                    <a:prstGeom prst="rect">
+                      <a:avLst/>
+                    </a:prstGeom>
+                    <a:noFill/>
+                    <a:ln>
+                      <a:noFill/>
+                    </a:ln>
+                    <a:extLst>
+                      <a:ext uri="{53640926-AAD7-44D8-BBD7-CCE9431645EC}">
+                        <a14:shadowObscured xmlns:a14="http://schemas.microsoft.com/office/drawing/2010/main"/>
+                      </a:ext>
+                    </a:extLst>
+                  </pic:spPr>
+                </pic:pic>
+              </a:graphicData>
+            </a:graphic>
+            <wp14:sizeRelH relativeFrom="margin">
+              <wp14:pctWidth>0</wp14:pctWidth>
+            </wp14:sizeRelH>
+            <wp14:sizeRelV relativeFrom="margin">
+              <wp14:pctHeight>0</wp14:pctHeight>
+            </wp14:sizeRelV>
+          </wp:anchor>
+        </w:drawing>
+      </w:r>
+    </w:p>
+    <w:p/>
+    <w:p/>
+    <w:p/>
+    <w:p/>
+    <w:p/>
+    <w:p/>
+    <w:p/>
+    <w:p/>
+    <w:p/>
+    <w:p>
+      <w:r>
+        <w:br w:type="page"/>
+      </w:r>
     </w:p>
     <w:p>
       <w:pPr>
@@ -2809,12 +3539,219 @@
           <w:numId w:val="6"/>
         </w:numPr>
       </w:pPr>
-      <w:bookmarkStart w:id="15" w:name="_Toc3449934"/>
-      <w:r>
+      <w:bookmarkStart w:id="14" w:name="_Toc3968982"/>
+      <w:bookmarkStart w:id="15" w:name="_GoBack"/>
+      <w:bookmarkEnd w:id="15"/>
+      <w:r>
+        <w:lastRenderedPageBreak/>
         <w:t>Analyse des risques</w:t>
       </w:r>
-      <w:bookmarkEnd w:id="15"/>
+      <w:bookmarkEnd w:id="14"/>
+      <w:r>
+        <w:br w:type="page"/>
+      </w:r>
     </w:p>
+    <w:p>
+      <w:pPr>
+        <w:pStyle w:val="Titre2"/>
+        <w:numPr>
+          <w:ilvl w:val="0"/>
+          <w:numId w:val="6"/>
+        </w:numPr>
+      </w:pPr>
+      <w:bookmarkStart w:id="16" w:name="_Toc3968983"/>
+      <w:r>
+        <w:lastRenderedPageBreak/>
+        <w:t>Gestion du système documentaire</w:t>
+      </w:r>
+      <w:bookmarkEnd w:id="16"/>
+    </w:p>
+    <w:p>
+      <w:r>
+        <w:t>Ce document permet de définir les conventions de nommage et la gestion des fichiers du projet. Il permet également de décrire le versioning des livrables.</w:t>
+      </w:r>
+    </w:p>
+    <w:p>
+      <w:pPr>
+        <w:pStyle w:val="Titre3"/>
+        <w:numPr>
+          <w:ilvl w:val="0"/>
+          <w:numId w:val="13"/>
+        </w:numPr>
+      </w:pPr>
+      <w:bookmarkStart w:id="17" w:name="_Toc3968984"/>
+      <w:r>
+        <w:t>Versioning</w:t>
+      </w:r>
+      <w:bookmarkEnd w:id="17"/>
+    </w:p>
+    <w:p>
+      <w:r>
+        <w:t xml:space="preserve">Dans le cadre du projet Madera nous avons décidé d’utiliser GitHub pour la gestion des versions et le stockage. Avec pour </w:t>
+      </w:r>
+      <w:proofErr w:type="spellStart"/>
+      <w:r>
+        <w:t>GitKraken</w:t>
+      </w:r>
+      <w:proofErr w:type="spellEnd"/>
+      <w:r>
+        <w:t xml:space="preserve"> pour client de git qui permet d’avoir une meilleure vision de l’avancée du projet ainsi que les branches allouées pour chacun. Il permettra d’avoir le partage du code lors de la phase de développement du Livrable 3 et une gestion des modifications et des versions du code.</w:t>
+      </w:r>
+    </w:p>
+    <w:p/>
+    <w:p>
+      <w:pPr>
+        <w:pStyle w:val="Titre3"/>
+        <w:numPr>
+          <w:ilvl w:val="0"/>
+          <w:numId w:val="13"/>
+        </w:numPr>
+      </w:pPr>
+      <w:bookmarkStart w:id="18" w:name="_Toc3968985"/>
+      <w:r>
+        <w:t>Gestion des fichiers</w:t>
+      </w:r>
+      <w:bookmarkEnd w:id="18"/>
+    </w:p>
+    <w:p>
+      <w:r>
+        <w:t>Voici le schéma de la gestion documentaire.</w:t>
+      </w:r>
+    </w:p>
+    <w:p>
+      <w:r>
+        <w:rPr>
+          <w:noProof/>
+        </w:rPr>
+        <w:drawing>
+          <wp:inline distT="0" distB="0" distL="0" distR="0" wp14:anchorId="21155C9C" wp14:editId="4B8E97E6">
+            <wp:extent cx="5760720" cy="3505200"/>
+            <wp:effectExtent l="0" t="0" r="0" b="0"/>
+            <wp:docPr id="6" name="Image 6"/>
+            <wp:cNvGraphicFramePr>
+              <a:graphicFrameLocks xmlns:a="http://schemas.openxmlformats.org/drawingml/2006/main" noChangeAspect="1"/>
+            </wp:cNvGraphicFramePr>
+            <a:graphic xmlns:a="http://schemas.openxmlformats.org/drawingml/2006/main">
+              <a:graphicData uri="http://schemas.openxmlformats.org/drawingml/2006/picture">
+                <pic:pic xmlns:pic="http://schemas.openxmlformats.org/drawingml/2006/picture">
+                  <pic:nvPicPr>
+                    <pic:cNvPr id="0" name="Picture 1"/>
+                    <pic:cNvPicPr>
+                      <a:picLocks noChangeAspect="1" noChangeArrowheads="1"/>
+                    </pic:cNvPicPr>
+                  </pic:nvPicPr>
+                  <pic:blipFill>
+                    <a:blip r:embed="rId13" cstate="print">
+                      <a:extLst>
+                        <a:ext uri="{28A0092B-C50C-407E-A947-70E740481C1C}">
+                          <a14:useLocalDpi xmlns:a14="http://schemas.microsoft.com/office/drawing/2010/main" val="0"/>
+                        </a:ext>
+                      </a:extLst>
+                    </a:blip>
+                    <a:srcRect/>
+                    <a:stretch>
+                      <a:fillRect/>
+                    </a:stretch>
+                  </pic:blipFill>
+                  <pic:spPr bwMode="auto">
+                    <a:xfrm>
+                      <a:off x="0" y="0"/>
+                      <a:ext cx="5760720" cy="3505200"/>
+                    </a:xfrm>
+                    <a:prstGeom prst="rect">
+                      <a:avLst/>
+                    </a:prstGeom>
+                    <a:noFill/>
+                    <a:ln>
+                      <a:noFill/>
+                    </a:ln>
+                  </pic:spPr>
+                </pic:pic>
+              </a:graphicData>
+            </a:graphic>
+          </wp:inline>
+        </w:drawing>
+      </w:r>
+    </w:p>
+    <w:p>
+      <w:r>
+        <w:t>Nous pouvons voir sur le schéma ci-dessus que nous avons organisé les dossiers avec plusieurs livrables, ce qui simplifiera notre vision du projet. Pour détailler le livrable 1 nous avons décidé de créer trois sous dossier : Cahier des charges avec tout ce qui concerne le CDC, un dossier gestion du projet, ainsi que l’analyse fonctionnelle du besoin.</w:t>
+      </w:r>
+    </w:p>
+    <w:p>
+      <w:r>
+        <w:br w:type="page"/>
+      </w:r>
+    </w:p>
+    <w:p>
+      <w:pPr>
+        <w:pStyle w:val="Titre3"/>
+        <w:numPr>
+          <w:ilvl w:val="0"/>
+          <w:numId w:val="13"/>
+        </w:numPr>
+      </w:pPr>
+      <w:bookmarkStart w:id="19" w:name="_Toc3968986"/>
+      <w:r>
+        <w:lastRenderedPageBreak/>
+        <w:t>Convention de nommage</w:t>
+      </w:r>
+      <w:bookmarkEnd w:id="19"/>
+    </w:p>
+    <w:p>
+      <w:r>
+        <w:t>La convention de nommage permet une unification des noms de dossier et fichier. Ce qui permet une meilleure lisibilité du projet, et de savoir l’utiliser d’un fichier juste par son nom. Voici les règles mise en place :</w:t>
+      </w:r>
+    </w:p>
+    <w:p>
+      <w:pPr>
+        <w:pStyle w:val="Paragraphedeliste"/>
+        <w:numPr>
+          <w:ilvl w:val="0"/>
+          <w:numId w:val="12"/>
+        </w:numPr>
+      </w:pPr>
+      <w:r>
+        <w:t>Les documents et dossier devront avoir un nom explicite de son contenu.</w:t>
+      </w:r>
+    </w:p>
+    <w:p>
+      <w:pPr>
+        <w:pStyle w:val="Paragraphedeliste"/>
+        <w:numPr>
+          <w:ilvl w:val="0"/>
+          <w:numId w:val="12"/>
+        </w:numPr>
+      </w:pPr>
+      <w:r>
+        <w:t>S’il y a plusieurs mots dans le nom du projet, ils doivent être séparés par un espace.</w:t>
+      </w:r>
+    </w:p>
+    <w:p>
+      <w:pPr>
+        <w:pStyle w:val="Paragraphedeliste"/>
+        <w:numPr>
+          <w:ilvl w:val="0"/>
+          <w:numId w:val="12"/>
+        </w:numPr>
+      </w:pPr>
+      <w:r>
+        <w:t>Les noms de fichier et de dossier doivent commencer par une majuscule.</w:t>
+      </w:r>
+    </w:p>
+    <w:p>
+      <w:pPr>
+        <w:pStyle w:val="Paragraphedeliste"/>
+        <w:numPr>
+          <w:ilvl w:val="0"/>
+          <w:numId w:val="12"/>
+        </w:numPr>
+      </w:pPr>
+      <w:r>
+        <w:t>Les fichiers doivent être dans un sous dossier et non à la racine du livrable « Livrable – X »</w:t>
+      </w:r>
+    </w:p>
+    <w:p/>
     <w:p>
       <w:pPr>
         <w:pStyle w:val="Titre1"/>
@@ -2823,11 +3760,11 @@
           <w:numId w:val="1"/>
         </w:numPr>
       </w:pPr>
-      <w:bookmarkStart w:id="16" w:name="_Toc3449935"/>
+      <w:bookmarkStart w:id="20" w:name="_Toc3968987"/>
       <w:r>
         <w:t>Produit</w:t>
       </w:r>
-      <w:bookmarkEnd w:id="16"/>
+      <w:bookmarkEnd w:id="20"/>
     </w:p>
     <w:p>
       <w:pPr>
@@ -2837,12 +3774,98 @@
           <w:numId w:val="7"/>
         </w:numPr>
       </w:pPr>
-      <w:bookmarkStart w:id="17" w:name="_Toc3449936"/>
+      <w:bookmarkStart w:id="21" w:name="_Toc3968988"/>
       <w:r>
         <w:t>PBS</w:t>
       </w:r>
-      <w:bookmarkEnd w:id="17"/>
+      <w:bookmarkEnd w:id="21"/>
     </w:p>
+    <w:p>
+      <w:pPr>
+        <w:rPr>
+          <w:noProof/>
+        </w:rPr>
+      </w:pPr>
+      <w:r>
+        <w:rPr>
+          <w:noProof/>
+        </w:rPr>
+        <w:drawing>
+          <wp:anchor distT="0" distB="0" distL="114300" distR="114300" simplePos="0" relativeHeight="251673600" behindDoc="1" locked="0" layoutInCell="1" allowOverlap="1">
+            <wp:simplePos x="0" y="0"/>
+            <wp:positionH relativeFrom="page">
+              <wp:align>left</wp:align>
+            </wp:positionH>
+            <wp:positionV relativeFrom="paragraph">
+              <wp:posOffset>408585</wp:posOffset>
+            </wp:positionV>
+            <wp:extent cx="7805684" cy="2248484"/>
+            <wp:effectExtent l="0" t="0" r="5080" b="0"/>
+            <wp:wrapTight wrapText="bothSides">
+              <wp:wrapPolygon edited="0">
+                <wp:start x="0" y="0"/>
+                <wp:lineTo x="0" y="21417"/>
+                <wp:lineTo x="21561" y="21417"/>
+                <wp:lineTo x="21561" y="0"/>
+                <wp:lineTo x="0" y="0"/>
+              </wp:wrapPolygon>
+            </wp:wrapTight>
+            <wp:docPr id="1" name="Image 1"/>
+            <wp:cNvGraphicFramePr>
+              <a:graphicFrameLocks xmlns:a="http://schemas.openxmlformats.org/drawingml/2006/main" noChangeAspect="1"/>
+            </wp:cNvGraphicFramePr>
+            <a:graphic xmlns:a="http://schemas.openxmlformats.org/drawingml/2006/main">
+              <a:graphicData uri="http://schemas.openxmlformats.org/drawingml/2006/picture">
+                <pic:pic xmlns:pic="http://schemas.openxmlformats.org/drawingml/2006/picture">
+                  <pic:nvPicPr>
+                    <pic:cNvPr id="0" name="Picture 1"/>
+                    <pic:cNvPicPr>
+                      <a:picLocks noChangeAspect="1" noChangeArrowheads="1"/>
+                    </pic:cNvPicPr>
+                  </pic:nvPicPr>
+                  <pic:blipFill rotWithShape="1">
+                    <a:blip r:embed="rId14" cstate="print">
+                      <a:extLst>
+                        <a:ext uri="{28A0092B-C50C-407E-A947-70E740481C1C}">
+                          <a14:useLocalDpi xmlns:a14="http://schemas.microsoft.com/office/drawing/2010/main" val="0"/>
+                        </a:ext>
+                      </a:extLst>
+                    </a:blip>
+                    <a:srcRect l="2435" t="8320" r="2458" b="6610"/>
+                    <a:stretch/>
+                  </pic:blipFill>
+                  <pic:spPr bwMode="auto">
+                    <a:xfrm>
+                      <a:off x="0" y="0"/>
+                      <a:ext cx="7805684" cy="2248484"/>
+                    </a:xfrm>
+                    <a:prstGeom prst="rect">
+                      <a:avLst/>
+                    </a:prstGeom>
+                    <a:noFill/>
+                    <a:ln>
+                      <a:noFill/>
+                    </a:ln>
+                    <a:extLst>
+                      <a:ext uri="{53640926-AAD7-44D8-BBD7-CCE9431645EC}">
+                        <a14:shadowObscured xmlns:a14="http://schemas.microsoft.com/office/drawing/2010/main"/>
+                      </a:ext>
+                    </a:extLst>
+                  </pic:spPr>
+                </pic:pic>
+              </a:graphicData>
+            </a:graphic>
+            <wp14:sizeRelH relativeFrom="margin">
+              <wp14:pctWidth>0</wp14:pctWidth>
+            </wp14:sizeRelH>
+            <wp14:sizeRelV relativeFrom="margin">
+              <wp14:pctHeight>0</wp14:pctHeight>
+            </wp14:sizeRelV>
+          </wp:anchor>
+        </w:drawing>
+      </w:r>
+    </w:p>
+    <w:p/>
     <w:p>
       <w:pPr>
         <w:pStyle w:val="Titre2"/>
@@ -2851,15 +3874,92 @@
           <w:numId w:val="7"/>
         </w:numPr>
       </w:pPr>
-      <w:bookmarkStart w:id="18" w:name="_Toc3449937"/>
+      <w:bookmarkStart w:id="22" w:name="_Toc3968989"/>
+      <w:r>
+        <w:rPr>
+          <w:noProof/>
+        </w:rPr>
+        <w:lastRenderedPageBreak/>
+        <w:drawing>
+          <wp:anchor distT="0" distB="0" distL="114300" distR="114300" simplePos="0" relativeHeight="251674624" behindDoc="1" locked="0" layoutInCell="1" allowOverlap="1">
+            <wp:simplePos x="0" y="0"/>
+            <wp:positionH relativeFrom="margin">
+              <wp:align>center</wp:align>
+            </wp:positionH>
+            <wp:positionV relativeFrom="paragraph">
+              <wp:posOffset>290195</wp:posOffset>
+            </wp:positionV>
+            <wp:extent cx="7327900" cy="5321935"/>
+            <wp:effectExtent l="0" t="0" r="6350" b="0"/>
+            <wp:wrapTight wrapText="bothSides">
+              <wp:wrapPolygon edited="0">
+                <wp:start x="0" y="0"/>
+                <wp:lineTo x="0" y="21494"/>
+                <wp:lineTo x="21563" y="21494"/>
+                <wp:lineTo x="21563" y="0"/>
+                <wp:lineTo x="0" y="0"/>
+              </wp:wrapPolygon>
+            </wp:wrapTight>
+            <wp:docPr id="2" name="Image 2"/>
+            <wp:cNvGraphicFramePr>
+              <a:graphicFrameLocks xmlns:a="http://schemas.openxmlformats.org/drawingml/2006/main" noChangeAspect="1"/>
+            </wp:cNvGraphicFramePr>
+            <a:graphic xmlns:a="http://schemas.openxmlformats.org/drawingml/2006/main">
+              <a:graphicData uri="http://schemas.openxmlformats.org/drawingml/2006/picture">
+                <pic:pic xmlns:pic="http://schemas.openxmlformats.org/drawingml/2006/picture">
+                  <pic:nvPicPr>
+                    <pic:cNvPr id="0" name="Picture 3"/>
+                    <pic:cNvPicPr>
+                      <a:picLocks noChangeAspect="1" noChangeArrowheads="1"/>
+                    </pic:cNvPicPr>
+                  </pic:nvPicPr>
+                  <pic:blipFill>
+                    <a:blip r:embed="rId15">
+                      <a:extLst>
+                        <a:ext uri="{28A0092B-C50C-407E-A947-70E740481C1C}">
+                          <a14:useLocalDpi xmlns:a14="http://schemas.microsoft.com/office/drawing/2010/main" val="0"/>
+                        </a:ext>
+                      </a:extLst>
+                    </a:blip>
+                    <a:srcRect/>
+                    <a:stretch>
+                      <a:fillRect/>
+                    </a:stretch>
+                  </pic:blipFill>
+                  <pic:spPr bwMode="auto">
+                    <a:xfrm>
+                      <a:off x="0" y="0"/>
+                      <a:ext cx="7327900" cy="5321935"/>
+                    </a:xfrm>
+                    <a:prstGeom prst="rect">
+                      <a:avLst/>
+                    </a:prstGeom>
+                    <a:noFill/>
+                    <a:ln>
+                      <a:noFill/>
+                    </a:ln>
+                  </pic:spPr>
+                </pic:pic>
+              </a:graphicData>
+            </a:graphic>
+            <wp14:sizeRelH relativeFrom="margin">
+              <wp14:pctWidth>0</wp14:pctWidth>
+            </wp14:sizeRelH>
+            <wp14:sizeRelV relativeFrom="margin">
+              <wp14:pctHeight>0</wp14:pctHeight>
+            </wp14:sizeRelV>
+          </wp:anchor>
+        </w:drawing>
+      </w:r>
       <w:r>
         <w:t>Diagramme de cas d’utilisations</w:t>
       </w:r>
-      <w:bookmarkEnd w:id="18"/>
+      <w:bookmarkEnd w:id="22"/>
     </w:p>
+    <w:p/>
     <w:sectPr>
-      <w:headerReference w:type="default" r:id="rId10"/>
-      <w:footerReference w:type="default" r:id="rId11"/>
+      <w:headerReference w:type="default" r:id="rId16"/>
+      <w:footerReference w:type="default" r:id="rId17"/>
       <w:pgSz w:w="12240" w:h="15840"/>
       <w:pgMar w:top="1417" w:right="1417" w:bottom="1417" w:left="1417" w:header="708" w:footer="708" w:gutter="0"/>
       <w:cols w:space="708"/>
@@ -2907,6 +4007,7 @@
         <w:docPartUnique/>
       </w:docPartObj>
     </w:sdtPr>
+    <w:sdtEndPr/>
     <w:sdtContent>
       <w:sdt>
         <w:sdtPr>
@@ -2915,6 +4016,7 @@
           </w:rPr>
           <w:id w:val="1806425445"/>
         </w:sdtPr>
+        <w:sdtEndPr/>
         <w:sdtContent>
           <w:p>
             <w:pPr>
@@ -3261,6 +4363,294 @@
     </w:lvl>
   </w:abstractNum>
   <w:abstractNum w:abstractNumId="1" w15:restartNumberingAfterBreak="0">
+    <w:nsid w:val="16753C24"/>
+    <w:multiLevelType w:val="hybridMultilevel"/>
+    <w:tmpl w:val="06F08190"/>
+    <w:lvl w:ilvl="0" w:tplc="040C000F">
+      <w:start w:val="1"/>
+      <w:numFmt w:val="decimal"/>
+      <w:lvlText w:val="%1."/>
+      <w:lvlJc w:val="left"/>
+      <w:pPr>
+        <w:ind w:left="360" w:hanging="360"/>
+      </w:pPr>
+    </w:lvl>
+    <w:lvl w:ilvl="1" w:tplc="040C0019" w:tentative="1">
+      <w:start w:val="1"/>
+      <w:numFmt w:val="lowerLetter"/>
+      <w:lvlText w:val="%2."/>
+      <w:lvlJc w:val="left"/>
+      <w:pPr>
+        <w:ind w:left="1080" w:hanging="360"/>
+      </w:pPr>
+    </w:lvl>
+    <w:lvl w:ilvl="2" w:tplc="040C001B" w:tentative="1">
+      <w:start w:val="1"/>
+      <w:numFmt w:val="lowerRoman"/>
+      <w:lvlText w:val="%3."/>
+      <w:lvlJc w:val="right"/>
+      <w:pPr>
+        <w:ind w:left="1800" w:hanging="180"/>
+      </w:pPr>
+    </w:lvl>
+    <w:lvl w:ilvl="3" w:tplc="040C000F" w:tentative="1">
+      <w:start w:val="1"/>
+      <w:numFmt w:val="decimal"/>
+      <w:lvlText w:val="%4."/>
+      <w:lvlJc w:val="left"/>
+      <w:pPr>
+        <w:ind w:left="2520" w:hanging="360"/>
+      </w:pPr>
+    </w:lvl>
+    <w:lvl w:ilvl="4" w:tplc="040C0019" w:tentative="1">
+      <w:start w:val="1"/>
+      <w:numFmt w:val="lowerLetter"/>
+      <w:lvlText w:val="%5."/>
+      <w:lvlJc w:val="left"/>
+      <w:pPr>
+        <w:ind w:left="3240" w:hanging="360"/>
+      </w:pPr>
+    </w:lvl>
+    <w:lvl w:ilvl="5" w:tplc="040C001B" w:tentative="1">
+      <w:start w:val="1"/>
+      <w:numFmt w:val="lowerRoman"/>
+      <w:lvlText w:val="%6."/>
+      <w:lvlJc w:val="right"/>
+      <w:pPr>
+        <w:ind w:left="3960" w:hanging="180"/>
+      </w:pPr>
+    </w:lvl>
+    <w:lvl w:ilvl="6" w:tplc="040C000F" w:tentative="1">
+      <w:start w:val="1"/>
+      <w:numFmt w:val="decimal"/>
+      <w:lvlText w:val="%7."/>
+      <w:lvlJc w:val="left"/>
+      <w:pPr>
+        <w:ind w:left="4680" w:hanging="360"/>
+      </w:pPr>
+    </w:lvl>
+    <w:lvl w:ilvl="7" w:tplc="040C0019" w:tentative="1">
+      <w:start w:val="1"/>
+      <w:numFmt w:val="lowerLetter"/>
+      <w:lvlText w:val="%8."/>
+      <w:lvlJc w:val="left"/>
+      <w:pPr>
+        <w:ind w:left="5400" w:hanging="360"/>
+      </w:pPr>
+    </w:lvl>
+    <w:lvl w:ilvl="8" w:tplc="040C001B" w:tentative="1">
+      <w:start w:val="1"/>
+      <w:numFmt w:val="lowerRoman"/>
+      <w:lvlText w:val="%9."/>
+      <w:lvlJc w:val="right"/>
+      <w:pPr>
+        <w:ind w:left="6120" w:hanging="180"/>
+      </w:pPr>
+    </w:lvl>
+  </w:abstractNum>
+  <w:abstractNum w:abstractNumId="2" w15:restartNumberingAfterBreak="0">
+    <w:nsid w:val="18DA1D9C"/>
+    <w:multiLevelType w:val="hybridMultilevel"/>
+    <w:tmpl w:val="8B92CC1E"/>
+    <w:lvl w:ilvl="0" w:tplc="9AA4030E">
+      <w:start w:val="3"/>
+      <w:numFmt w:val="bullet"/>
+      <w:lvlText w:val="-"/>
+      <w:lvlJc w:val="left"/>
+      <w:pPr>
+        <w:ind w:left="1068" w:hanging="360"/>
+      </w:pPr>
+      <w:rPr>
+        <w:rFonts w:ascii="Calibri" w:eastAsiaTheme="minorHAnsi" w:hAnsi="Calibri" w:cs="Calibri" w:hint="default"/>
+      </w:rPr>
+    </w:lvl>
+    <w:lvl w:ilvl="1" w:tplc="040C0003" w:tentative="1">
+      <w:start w:val="1"/>
+      <w:numFmt w:val="bullet"/>
+      <w:lvlText w:val="o"/>
+      <w:lvlJc w:val="left"/>
+      <w:pPr>
+        <w:ind w:left="1788" w:hanging="360"/>
+      </w:pPr>
+      <w:rPr>
+        <w:rFonts w:ascii="Courier New" w:hAnsi="Courier New" w:cs="Courier New" w:hint="default"/>
+      </w:rPr>
+    </w:lvl>
+    <w:lvl w:ilvl="2" w:tplc="040C0005" w:tentative="1">
+      <w:start w:val="1"/>
+      <w:numFmt w:val="bullet"/>
+      <w:lvlText w:val=""/>
+      <w:lvlJc w:val="left"/>
+      <w:pPr>
+        <w:ind w:left="2508" w:hanging="360"/>
+      </w:pPr>
+      <w:rPr>
+        <w:rFonts w:ascii="Wingdings" w:hAnsi="Wingdings" w:hint="default"/>
+      </w:rPr>
+    </w:lvl>
+    <w:lvl w:ilvl="3" w:tplc="040C0001" w:tentative="1">
+      <w:start w:val="1"/>
+      <w:numFmt w:val="bullet"/>
+      <w:lvlText w:val=""/>
+      <w:lvlJc w:val="left"/>
+      <w:pPr>
+        <w:ind w:left="3228" w:hanging="360"/>
+      </w:pPr>
+      <w:rPr>
+        <w:rFonts w:ascii="Symbol" w:hAnsi="Symbol" w:hint="default"/>
+      </w:rPr>
+    </w:lvl>
+    <w:lvl w:ilvl="4" w:tplc="040C0003" w:tentative="1">
+      <w:start w:val="1"/>
+      <w:numFmt w:val="bullet"/>
+      <w:lvlText w:val="o"/>
+      <w:lvlJc w:val="left"/>
+      <w:pPr>
+        <w:ind w:left="3948" w:hanging="360"/>
+      </w:pPr>
+      <w:rPr>
+        <w:rFonts w:ascii="Courier New" w:hAnsi="Courier New" w:cs="Courier New" w:hint="default"/>
+      </w:rPr>
+    </w:lvl>
+    <w:lvl w:ilvl="5" w:tplc="040C0005" w:tentative="1">
+      <w:start w:val="1"/>
+      <w:numFmt w:val="bullet"/>
+      <w:lvlText w:val=""/>
+      <w:lvlJc w:val="left"/>
+      <w:pPr>
+        <w:ind w:left="4668" w:hanging="360"/>
+      </w:pPr>
+      <w:rPr>
+        <w:rFonts w:ascii="Wingdings" w:hAnsi="Wingdings" w:hint="default"/>
+      </w:rPr>
+    </w:lvl>
+    <w:lvl w:ilvl="6" w:tplc="040C0001" w:tentative="1">
+      <w:start w:val="1"/>
+      <w:numFmt w:val="bullet"/>
+      <w:lvlText w:val=""/>
+      <w:lvlJc w:val="left"/>
+      <w:pPr>
+        <w:ind w:left="5388" w:hanging="360"/>
+      </w:pPr>
+      <w:rPr>
+        <w:rFonts w:ascii="Symbol" w:hAnsi="Symbol" w:hint="default"/>
+      </w:rPr>
+    </w:lvl>
+    <w:lvl w:ilvl="7" w:tplc="040C0003" w:tentative="1">
+      <w:start w:val="1"/>
+      <w:numFmt w:val="bullet"/>
+      <w:lvlText w:val="o"/>
+      <w:lvlJc w:val="left"/>
+      <w:pPr>
+        <w:ind w:left="6108" w:hanging="360"/>
+      </w:pPr>
+      <w:rPr>
+        <w:rFonts w:ascii="Courier New" w:hAnsi="Courier New" w:cs="Courier New" w:hint="default"/>
+      </w:rPr>
+    </w:lvl>
+    <w:lvl w:ilvl="8" w:tplc="040C0005" w:tentative="1">
+      <w:start w:val="1"/>
+      <w:numFmt w:val="bullet"/>
+      <w:lvlText w:val=""/>
+      <w:lvlJc w:val="left"/>
+      <w:pPr>
+        <w:ind w:left="6828" w:hanging="360"/>
+      </w:pPr>
+      <w:rPr>
+        <w:rFonts w:ascii="Wingdings" w:hAnsi="Wingdings" w:hint="default"/>
+      </w:rPr>
+    </w:lvl>
+  </w:abstractNum>
+  <w:abstractNum w:abstractNumId="3" w15:restartNumberingAfterBreak="0">
+    <w:nsid w:val="194C2195"/>
+    <w:multiLevelType w:val="hybridMultilevel"/>
+    <w:tmpl w:val="BAC48C7C"/>
+    <w:lvl w:ilvl="0" w:tplc="040C000F">
+      <w:start w:val="1"/>
+      <w:numFmt w:val="decimal"/>
+      <w:lvlText w:val="%1."/>
+      <w:lvlJc w:val="left"/>
+      <w:pPr>
+        <w:ind w:left="720" w:hanging="360"/>
+      </w:pPr>
+      <w:rPr>
+        <w:rFonts w:hint="default"/>
+      </w:rPr>
+    </w:lvl>
+    <w:lvl w:ilvl="1" w:tplc="040C0019" w:tentative="1">
+      <w:start w:val="1"/>
+      <w:numFmt w:val="lowerLetter"/>
+      <w:lvlText w:val="%2."/>
+      <w:lvlJc w:val="left"/>
+      <w:pPr>
+        <w:ind w:left="1440" w:hanging="360"/>
+      </w:pPr>
+    </w:lvl>
+    <w:lvl w:ilvl="2" w:tplc="040C001B" w:tentative="1">
+      <w:start w:val="1"/>
+      <w:numFmt w:val="lowerRoman"/>
+      <w:lvlText w:val="%3."/>
+      <w:lvlJc w:val="right"/>
+      <w:pPr>
+        <w:ind w:left="2160" w:hanging="180"/>
+      </w:pPr>
+    </w:lvl>
+    <w:lvl w:ilvl="3" w:tplc="040C000F" w:tentative="1">
+      <w:start w:val="1"/>
+      <w:numFmt w:val="decimal"/>
+      <w:lvlText w:val="%4."/>
+      <w:lvlJc w:val="left"/>
+      <w:pPr>
+        <w:ind w:left="2880" w:hanging="360"/>
+      </w:pPr>
+    </w:lvl>
+    <w:lvl w:ilvl="4" w:tplc="040C0019" w:tentative="1">
+      <w:start w:val="1"/>
+      <w:numFmt w:val="lowerLetter"/>
+      <w:lvlText w:val="%5."/>
+      <w:lvlJc w:val="left"/>
+      <w:pPr>
+        <w:ind w:left="3600" w:hanging="360"/>
+      </w:pPr>
+    </w:lvl>
+    <w:lvl w:ilvl="5" w:tplc="040C001B" w:tentative="1">
+      <w:start w:val="1"/>
+      <w:numFmt w:val="lowerRoman"/>
+      <w:lvlText w:val="%6."/>
+      <w:lvlJc w:val="right"/>
+      <w:pPr>
+        <w:ind w:left="4320" w:hanging="180"/>
+      </w:pPr>
+    </w:lvl>
+    <w:lvl w:ilvl="6" w:tplc="040C000F" w:tentative="1">
+      <w:start w:val="1"/>
+      <w:numFmt w:val="decimal"/>
+      <w:lvlText w:val="%7."/>
+      <w:lvlJc w:val="left"/>
+      <w:pPr>
+        <w:ind w:left="5040" w:hanging="360"/>
+      </w:pPr>
+    </w:lvl>
+    <w:lvl w:ilvl="7" w:tplc="040C0019" w:tentative="1">
+      <w:start w:val="1"/>
+      <w:numFmt w:val="lowerLetter"/>
+      <w:lvlText w:val="%8."/>
+      <w:lvlJc w:val="left"/>
+      <w:pPr>
+        <w:ind w:left="5760" w:hanging="360"/>
+      </w:pPr>
+    </w:lvl>
+    <w:lvl w:ilvl="8" w:tplc="040C001B" w:tentative="1">
+      <w:start w:val="1"/>
+      <w:numFmt w:val="lowerRoman"/>
+      <w:lvlText w:val="%9."/>
+      <w:lvlJc w:val="right"/>
+      <w:pPr>
+        <w:ind w:left="6480" w:hanging="180"/>
+      </w:pPr>
+    </w:lvl>
+  </w:abstractNum>
+  <w:abstractNum w:abstractNumId="4" w15:restartNumberingAfterBreak="0">
     <w:nsid w:val="203132FA"/>
     <w:multiLevelType w:val="hybridMultilevel"/>
     <w:tmpl w:val="2AE632DC"/>
@@ -3349,7 +4739,7 @@
       </w:pPr>
     </w:lvl>
   </w:abstractNum>
-  <w:abstractNum w:abstractNumId="2" w15:restartNumberingAfterBreak="0">
+  <w:abstractNum w:abstractNumId="5" w15:restartNumberingAfterBreak="0">
     <w:nsid w:val="34380312"/>
     <w:multiLevelType w:val="hybridMultilevel"/>
     <w:tmpl w:val="11A66ECC"/>
@@ -3438,7 +4828,7 @@
       </w:pPr>
     </w:lvl>
   </w:abstractNum>
-  <w:abstractNum w:abstractNumId="3" w15:restartNumberingAfterBreak="0">
+  <w:abstractNum w:abstractNumId="6" w15:restartNumberingAfterBreak="0">
     <w:nsid w:val="34CD6792"/>
     <w:multiLevelType w:val="hybridMultilevel"/>
     <w:tmpl w:val="FB8A81D0"/>
@@ -3551,7 +4941,7 @@
       </w:rPr>
     </w:lvl>
   </w:abstractNum>
-  <w:abstractNum w:abstractNumId="4" w15:restartNumberingAfterBreak="0">
+  <w:abstractNum w:abstractNumId="7" w15:restartNumberingAfterBreak="0">
     <w:nsid w:val="394957A5"/>
     <w:multiLevelType w:val="hybridMultilevel"/>
     <w:tmpl w:val="D996DABA"/>
@@ -3640,7 +5030,7 @@
       </w:pPr>
     </w:lvl>
   </w:abstractNum>
-  <w:abstractNum w:abstractNumId="5" w15:restartNumberingAfterBreak="0">
+  <w:abstractNum w:abstractNumId="8" w15:restartNumberingAfterBreak="0">
     <w:nsid w:val="4C082588"/>
     <w:multiLevelType w:val="hybridMultilevel"/>
     <w:tmpl w:val="B4F6D2F0"/>
@@ -3729,7 +5119,7 @@
       </w:pPr>
     </w:lvl>
   </w:abstractNum>
-  <w:abstractNum w:abstractNumId="6" w15:restartNumberingAfterBreak="0">
+  <w:abstractNum w:abstractNumId="9" w15:restartNumberingAfterBreak="0">
     <w:nsid w:val="4C4717A3"/>
     <w:multiLevelType w:val="hybridMultilevel"/>
     <w:tmpl w:val="5FCCAE0C"/>
@@ -3818,7 +5208,120 @@
       </w:pPr>
     </w:lvl>
   </w:abstractNum>
-  <w:abstractNum w:abstractNumId="7" w15:restartNumberingAfterBreak="0">
+  <w:abstractNum w:abstractNumId="10" w15:restartNumberingAfterBreak="0">
+    <w:nsid w:val="6022469D"/>
+    <w:multiLevelType w:val="hybridMultilevel"/>
+    <w:tmpl w:val="30B01F56"/>
+    <w:lvl w:ilvl="0" w:tplc="33E8DBA6">
+      <w:start w:val="3"/>
+      <w:numFmt w:val="bullet"/>
+      <w:lvlText w:val="-"/>
+      <w:lvlJc w:val="left"/>
+      <w:pPr>
+        <w:ind w:left="720" w:hanging="360"/>
+      </w:pPr>
+      <w:rPr>
+        <w:rFonts w:ascii="Calibri" w:eastAsiaTheme="minorHAnsi" w:hAnsi="Calibri" w:cs="Calibri" w:hint="default"/>
+      </w:rPr>
+    </w:lvl>
+    <w:lvl w:ilvl="1" w:tplc="040C0003" w:tentative="1">
+      <w:start w:val="1"/>
+      <w:numFmt w:val="bullet"/>
+      <w:lvlText w:val="o"/>
+      <w:lvlJc w:val="left"/>
+      <w:pPr>
+        <w:ind w:left="1440" w:hanging="360"/>
+      </w:pPr>
+      <w:rPr>
+        <w:rFonts w:ascii="Courier New" w:hAnsi="Courier New" w:cs="Courier New" w:hint="default"/>
+      </w:rPr>
+    </w:lvl>
+    <w:lvl w:ilvl="2" w:tplc="040C0005" w:tentative="1">
+      <w:start w:val="1"/>
+      <w:numFmt w:val="bullet"/>
+      <w:lvlText w:val=""/>
+      <w:lvlJc w:val="left"/>
+      <w:pPr>
+        <w:ind w:left="2160" w:hanging="360"/>
+      </w:pPr>
+      <w:rPr>
+        <w:rFonts w:ascii="Wingdings" w:hAnsi="Wingdings" w:hint="default"/>
+      </w:rPr>
+    </w:lvl>
+    <w:lvl w:ilvl="3" w:tplc="040C0001" w:tentative="1">
+      <w:start w:val="1"/>
+      <w:numFmt w:val="bullet"/>
+      <w:lvlText w:val=""/>
+      <w:lvlJc w:val="left"/>
+      <w:pPr>
+        <w:ind w:left="2880" w:hanging="360"/>
+      </w:pPr>
+      <w:rPr>
+        <w:rFonts w:ascii="Symbol" w:hAnsi="Symbol" w:hint="default"/>
+      </w:rPr>
+    </w:lvl>
+    <w:lvl w:ilvl="4" w:tplc="040C0003" w:tentative="1">
+      <w:start w:val="1"/>
+      <w:numFmt w:val="bullet"/>
+      <w:lvlText w:val="o"/>
+      <w:lvlJc w:val="left"/>
+      <w:pPr>
+        <w:ind w:left="3600" w:hanging="360"/>
+      </w:pPr>
+      <w:rPr>
+        <w:rFonts w:ascii="Courier New" w:hAnsi="Courier New" w:cs="Courier New" w:hint="default"/>
+      </w:rPr>
+    </w:lvl>
+    <w:lvl w:ilvl="5" w:tplc="040C0005" w:tentative="1">
+      <w:start w:val="1"/>
+      <w:numFmt w:val="bullet"/>
+      <w:lvlText w:val=""/>
+      <w:lvlJc w:val="left"/>
+      <w:pPr>
+        <w:ind w:left="4320" w:hanging="360"/>
+      </w:pPr>
+      <w:rPr>
+        <w:rFonts w:ascii="Wingdings" w:hAnsi="Wingdings" w:hint="default"/>
+      </w:rPr>
+    </w:lvl>
+    <w:lvl w:ilvl="6" w:tplc="040C0001" w:tentative="1">
+      <w:start w:val="1"/>
+      <w:numFmt w:val="bullet"/>
+      <w:lvlText w:val=""/>
+      <w:lvlJc w:val="left"/>
+      <w:pPr>
+        <w:ind w:left="5040" w:hanging="360"/>
+      </w:pPr>
+      <w:rPr>
+        <w:rFonts w:ascii="Symbol" w:hAnsi="Symbol" w:hint="default"/>
+      </w:rPr>
+    </w:lvl>
+    <w:lvl w:ilvl="7" w:tplc="040C0003" w:tentative="1">
+      <w:start w:val="1"/>
+      <w:numFmt w:val="bullet"/>
+      <w:lvlText w:val="o"/>
+      <w:lvlJc w:val="left"/>
+      <w:pPr>
+        <w:ind w:left="5760" w:hanging="360"/>
+      </w:pPr>
+      <w:rPr>
+        <w:rFonts w:ascii="Courier New" w:hAnsi="Courier New" w:cs="Courier New" w:hint="default"/>
+      </w:rPr>
+    </w:lvl>
+    <w:lvl w:ilvl="8" w:tplc="040C0005" w:tentative="1">
+      <w:start w:val="1"/>
+      <w:numFmt w:val="bullet"/>
+      <w:lvlText w:val=""/>
+      <w:lvlJc w:val="left"/>
+      <w:pPr>
+        <w:ind w:left="6480" w:hanging="360"/>
+      </w:pPr>
+      <w:rPr>
+        <w:rFonts w:ascii="Wingdings" w:hAnsi="Wingdings" w:hint="default"/>
+      </w:rPr>
+    </w:lvl>
+  </w:abstractNum>
+  <w:abstractNum w:abstractNumId="11" w15:restartNumberingAfterBreak="0">
     <w:nsid w:val="6C47216B"/>
     <w:multiLevelType w:val="hybridMultilevel"/>
     <w:tmpl w:val="D520A800"/>
@@ -3907,7 +5410,7 @@
       </w:pPr>
     </w:lvl>
   </w:abstractNum>
-  <w:abstractNum w:abstractNumId="8" w15:restartNumberingAfterBreak="0">
+  <w:abstractNum w:abstractNumId="12" w15:restartNumberingAfterBreak="0">
     <w:nsid w:val="7DE806D9"/>
     <w:multiLevelType w:val="hybridMultilevel"/>
     <w:tmpl w:val="9368AA96"/>
@@ -3997,31 +5500,43 @@
     </w:lvl>
   </w:abstractNum>
   <w:num w:numId="1">
-    <w:abstractNumId w:val="8"/>
+    <w:abstractNumId w:val="12"/>
   </w:num>
   <w:num w:numId="2">
-    <w:abstractNumId w:val="2"/>
+    <w:abstractNumId w:val="5"/>
   </w:num>
   <w:num w:numId="3">
     <w:abstractNumId w:val="0"/>
   </w:num>
   <w:num w:numId="4">
+    <w:abstractNumId w:val="11"/>
+  </w:num>
+  <w:num w:numId="5">
+    <w:abstractNumId w:val="9"/>
+  </w:num>
+  <w:num w:numId="6">
+    <w:abstractNumId w:val="8"/>
+  </w:num>
+  <w:num w:numId="7">
+    <w:abstractNumId w:val="4"/>
+  </w:num>
+  <w:num w:numId="8">
+    <w:abstractNumId w:val="6"/>
+  </w:num>
+  <w:num w:numId="9">
     <w:abstractNumId w:val="7"/>
   </w:num>
-  <w:num w:numId="5">
-    <w:abstractNumId w:val="6"/>
+  <w:num w:numId="10">
+    <w:abstractNumId w:val="10"/>
   </w:num>
-  <w:num w:numId="6">
-    <w:abstractNumId w:val="5"/>
-  </w:num>
-  <w:num w:numId="7">
+  <w:num w:numId="11">
     <w:abstractNumId w:val="1"/>
   </w:num>
-  <w:num w:numId="8">
+  <w:num w:numId="12">
+    <w:abstractNumId w:val="2"/>
+  </w:num>
+  <w:num w:numId="13">
     <w:abstractNumId w:val="3"/>
-  </w:num>
-  <w:num w:numId="9">
-    <w:abstractNumId w:val="4"/>
   </w:num>
 </w:numbering>
 </file>
@@ -5001,7 +6516,7 @@
 </file>
 
 <file path=customXml/itemProps1.xml><?xml version="1.0" encoding="utf-8"?>
-<ds:datastoreItem xmlns:ds="http://schemas.openxmlformats.org/officeDocument/2006/customXml" ds:itemID="{FA6FC2A8-3DA6-44FD-9039-95214290048D}">
+<ds:datastoreItem xmlns:ds="http://schemas.openxmlformats.org/officeDocument/2006/customXml" ds:itemID="{2B723145-0BC2-40A8-8DAF-F551241531DE}">
   <ds:schemaRefs>
     <ds:schemaRef ds:uri="http://schemas.openxmlformats.org/officeDocument/2006/bibliography"/>
   </ds:schemaRefs>

</xml_diff>

<commit_message>
Spec en phase terminale
Analyse des risques manquant et le primer livrable sera prêt
</commit_message>
<xml_diff>
--- a/LIVRABLE-1/Analyse fonctionnelle du besoin/SpecFonctionnelles.docx
+++ b/LIVRABLE-1/Analyse fonctionnelle du besoin/SpecFonctionnelles.docx
@@ -8,6 +8,297 @@
           <w:color w:val="000000" w:themeColor="text1"/>
         </w:rPr>
       </w:pPr>
+      <w:r>
+        <w:rPr>
+          <w:rFonts w:ascii="Arial" w:hAnsi="Arial" w:cs="Arial"/>
+          <w:noProof/>
+        </w:rPr>
+        <mc:AlternateContent>
+          <mc:Choice Requires="wps">
+            <w:drawing>
+              <wp:anchor distT="152400" distB="152400" distL="152400" distR="152400" simplePos="0" relativeHeight="251672576" behindDoc="0" locked="0" layoutInCell="1" allowOverlap="1" wp14:anchorId="6A0110B1" wp14:editId="45EA56CE">
+                <wp:simplePos x="0" y="0"/>
+                <wp:positionH relativeFrom="page">
+                  <wp:posOffset>5570953</wp:posOffset>
+                </wp:positionH>
+                <wp:positionV relativeFrom="page">
+                  <wp:posOffset>8023909</wp:posOffset>
+                </wp:positionV>
+                <wp:extent cx="3424555" cy="2239645"/>
+                <wp:effectExtent l="0" t="0" r="0" b="0"/>
+                <wp:wrapThrough wrapText="bothSides" distL="152400" distR="152400">
+                  <wp:wrapPolygon edited="1">
+                    <wp:start x="0" y="0"/>
+                    <wp:lineTo x="21600" y="0"/>
+                    <wp:lineTo x="21600" y="21600"/>
+                    <wp:lineTo x="0" y="21600"/>
+                    <wp:lineTo x="0" y="0"/>
+                  </wp:wrapPolygon>
+                </wp:wrapThrough>
+                <wp:docPr id="14" name="officeArt object"/>
+                <wp:cNvGraphicFramePr/>
+                <a:graphic xmlns:a="http://schemas.openxmlformats.org/drawingml/2006/main">
+                  <a:graphicData uri="http://schemas.microsoft.com/office/word/2010/wordprocessingShape">
+                    <wps:wsp>
+                      <wps:cNvSpPr txBox="1"/>
+                      <wps:spPr>
+                        <a:xfrm>
+                          <a:off x="0" y="0"/>
+                          <a:ext cx="3424555" cy="2239645"/>
+                        </a:xfrm>
+                        <a:prstGeom prst="rect">
+                          <a:avLst/>
+                        </a:prstGeom>
+                        <a:noFill/>
+                        <a:ln w="12700" cap="flat">
+                          <a:noFill/>
+                          <a:miter lim="400000"/>
+                        </a:ln>
+                        <a:effectLst/>
+                      </wps:spPr>
+                      <wps:txbx>
+                        <w:txbxContent>
+                          <w:p>
+                            <w:pPr>
+                              <w:pStyle w:val="Sansinterligne"/>
+                              <w:rPr>
+                                <w:rFonts w:ascii="Source Sans Pro" w:hAnsi="Source Sans Pro"/>
+                                <w:b/>
+                                <w:color w:val="000000" w:themeColor="text1"/>
+                                <w:sz w:val="36"/>
+                                <w:szCs w:val="56"/>
+                              </w:rPr>
+                            </w:pPr>
+                            <w:r>
+                              <w:rPr>
+                                <w:rFonts w:ascii="Source Sans Pro" w:hAnsi="Source Sans Pro"/>
+                                <w:b/>
+                                <w:color w:val="000000" w:themeColor="text1"/>
+                                <w:sz w:val="36"/>
+                                <w:szCs w:val="56"/>
+                              </w:rPr>
+                              <w:t>R. CHRETIEN</w:t>
+                            </w:r>
+                          </w:p>
+                          <w:p>
+                            <w:pPr>
+                              <w:pStyle w:val="Sansinterligne"/>
+                              <w:rPr>
+                                <w:rFonts w:ascii="Source Sans Pro" w:hAnsi="Source Sans Pro"/>
+                                <w:b/>
+                                <w:color w:val="000000" w:themeColor="text1"/>
+                                <w:sz w:val="36"/>
+                                <w:szCs w:val="56"/>
+                              </w:rPr>
+                            </w:pPr>
+                            <w:r>
+                              <w:rPr>
+                                <w:rFonts w:ascii="Source Sans Pro" w:hAnsi="Source Sans Pro"/>
+                                <w:b/>
+                                <w:color w:val="000000" w:themeColor="text1"/>
+                                <w:sz w:val="36"/>
+                                <w:szCs w:val="56"/>
+                              </w:rPr>
+                              <w:t>A. BROCHARD</w:t>
+                            </w:r>
+                          </w:p>
+                          <w:p>
+                            <w:pPr>
+                              <w:pStyle w:val="Sansinterligne"/>
+                              <w:rPr>
+                                <w:rFonts w:ascii="Source Sans Pro" w:hAnsi="Source Sans Pro"/>
+                                <w:b/>
+                                <w:color w:val="000000" w:themeColor="text1"/>
+                                <w:sz w:val="36"/>
+                                <w:szCs w:val="56"/>
+                              </w:rPr>
+                            </w:pPr>
+                            <w:r>
+                              <w:rPr>
+                                <w:rFonts w:ascii="Source Sans Pro" w:hAnsi="Source Sans Pro"/>
+                                <w:b/>
+                                <w:color w:val="000000" w:themeColor="text1"/>
+                                <w:sz w:val="36"/>
+                                <w:szCs w:val="56"/>
+                              </w:rPr>
+                              <w:t>U. HASSED</w:t>
+                            </w:r>
+                          </w:p>
+                          <w:p>
+                            <w:pPr>
+                              <w:pStyle w:val="Sansinterligne"/>
+                              <w:rPr>
+                                <w:rFonts w:ascii="Source Sans Pro" w:hAnsi="Source Sans Pro"/>
+                                <w:b/>
+                                <w:i/>
+                                <w:color w:val="000000" w:themeColor="text1"/>
+                                <w:sz w:val="6"/>
+                                <w:szCs w:val="56"/>
+                                <w:lang w:val="fr-FR"/>
+                              </w:rPr>
+                            </w:pPr>
+                            <w:r>
+                              <w:rPr>
+                                <w:rFonts w:ascii="Source Sans Pro" w:hAnsi="Source Sans Pro"/>
+                                <w:b/>
+                                <w:color w:val="000000" w:themeColor="text1"/>
+                                <w:sz w:val="36"/>
+                                <w:szCs w:val="56"/>
+                                <w:lang w:val="fr-FR"/>
+                              </w:rPr>
+                              <w:t>V. HALLAY</w:t>
+                            </w:r>
+                          </w:p>
+                          <w:p>
+                            <w:pPr>
+                              <w:pStyle w:val="Sansinterligne"/>
+                              <w:rPr>
+                                <w:rFonts w:ascii="Source Sans Pro" w:hAnsi="Source Sans Pro"/>
+                                <w:color w:val="FFFFFF" w:themeColor="background1"/>
+                                <w:sz w:val="36"/>
+                                <w:szCs w:val="56"/>
+                                <w:lang w:val="fr-FR"/>
+                              </w:rPr>
+                            </w:pPr>
+                          </w:p>
+                        </w:txbxContent>
+                      </wps:txbx>
+                      <wps:bodyPr wrap="square" lIns="50800" tIns="50800" rIns="50800" bIns="50800" numCol="1" anchor="t">
+                        <a:noAutofit/>
+                      </wps:bodyPr>
+                    </wps:wsp>
+                  </a:graphicData>
+                </a:graphic>
+                <wp14:sizeRelH relativeFrom="margin">
+                  <wp14:pctWidth>0</wp14:pctWidth>
+                </wp14:sizeRelH>
+                <wp14:sizeRelV relativeFrom="margin">
+                  <wp14:pctHeight>0</wp14:pctHeight>
+                </wp14:sizeRelV>
+              </wp:anchor>
+            </w:drawing>
+          </mc:Choice>
+          <mc:Fallback>
+            <w:pict>
+              <v:shapetype w14:anchorId="6A0110B1" id="_x0000_t202" coordsize="21600,21600" o:spt="202" path="m,l,21600r21600,l21600,xe">
+                <v:stroke joinstyle="miter"/>
+                <v:path gradientshapeok="t" o:connecttype="rect"/>
+              </v:shapetype>
+              <v:shape id="officeArt object" o:spid="_x0000_s1026" type="#_x0000_t202" style="position:absolute;margin-left:438.65pt;margin-top:631.8pt;width:269.65pt;height:176.35pt;z-index:251672576;visibility:visible;mso-wrap-style:square;mso-width-percent:0;mso-height-percent:0;mso-wrap-distance-left:12pt;mso-wrap-distance-top:12pt;mso-wrap-distance-right:12pt;mso-wrap-distance-bottom:12pt;mso-position-horizontal:absolute;mso-position-horizontal-relative:page;mso-position-vertical:absolute;mso-position-vertical-relative:page;mso-width-percent:0;mso-height-percent:0;mso-width-relative:margin;mso-height-relative:margin;v-text-anchor:top" wrapcoords="0 0 21600 0 21600 21600 0 21600 0 0" o:gfxdata="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" filled="f" stroked="f" strokeweight="1pt">
+                <v:stroke miterlimit="4"/>
+                <v:textbox inset="4pt,4pt,4pt,4pt">
+                  <w:txbxContent>
+                    <w:p>
+                      <w:pPr>
+                        <w:pStyle w:val="Sansinterligne"/>
+                        <w:rPr>
+                          <w:rFonts w:ascii="Source Sans Pro" w:hAnsi="Source Sans Pro"/>
+                          <w:b/>
+                          <w:color w:val="000000" w:themeColor="text1"/>
+                          <w:sz w:val="36"/>
+                          <w:szCs w:val="56"/>
+                        </w:rPr>
+                      </w:pPr>
+                      <w:r>
+                        <w:rPr>
+                          <w:rFonts w:ascii="Source Sans Pro" w:hAnsi="Source Sans Pro"/>
+                          <w:b/>
+                          <w:color w:val="000000" w:themeColor="text1"/>
+                          <w:sz w:val="36"/>
+                          <w:szCs w:val="56"/>
+                        </w:rPr>
+                        <w:t>R. CHRETIEN</w:t>
+                      </w:r>
+                    </w:p>
+                    <w:p>
+                      <w:pPr>
+                        <w:pStyle w:val="Sansinterligne"/>
+                        <w:rPr>
+                          <w:rFonts w:ascii="Source Sans Pro" w:hAnsi="Source Sans Pro"/>
+                          <w:b/>
+                          <w:color w:val="000000" w:themeColor="text1"/>
+                          <w:sz w:val="36"/>
+                          <w:szCs w:val="56"/>
+                        </w:rPr>
+                      </w:pPr>
+                      <w:r>
+                        <w:rPr>
+                          <w:rFonts w:ascii="Source Sans Pro" w:hAnsi="Source Sans Pro"/>
+                          <w:b/>
+                          <w:color w:val="000000" w:themeColor="text1"/>
+                          <w:sz w:val="36"/>
+                          <w:szCs w:val="56"/>
+                        </w:rPr>
+                        <w:t>A. BROCHARD</w:t>
+                      </w:r>
+                    </w:p>
+                    <w:p>
+                      <w:pPr>
+                        <w:pStyle w:val="Sansinterligne"/>
+                        <w:rPr>
+                          <w:rFonts w:ascii="Source Sans Pro" w:hAnsi="Source Sans Pro"/>
+                          <w:b/>
+                          <w:color w:val="000000" w:themeColor="text1"/>
+                          <w:sz w:val="36"/>
+                          <w:szCs w:val="56"/>
+                        </w:rPr>
+                      </w:pPr>
+                      <w:r>
+                        <w:rPr>
+                          <w:rFonts w:ascii="Source Sans Pro" w:hAnsi="Source Sans Pro"/>
+                          <w:b/>
+                          <w:color w:val="000000" w:themeColor="text1"/>
+                          <w:sz w:val="36"/>
+                          <w:szCs w:val="56"/>
+                        </w:rPr>
+                        <w:t>U. HASSED</w:t>
+                      </w:r>
+                    </w:p>
+                    <w:p>
+                      <w:pPr>
+                        <w:pStyle w:val="Sansinterligne"/>
+                        <w:rPr>
+                          <w:rFonts w:ascii="Source Sans Pro" w:hAnsi="Source Sans Pro"/>
+                          <w:b/>
+                          <w:i/>
+                          <w:color w:val="000000" w:themeColor="text1"/>
+                          <w:sz w:val="6"/>
+                          <w:szCs w:val="56"/>
+                          <w:lang w:val="fr-FR"/>
+                        </w:rPr>
+                      </w:pPr>
+                      <w:r>
+                        <w:rPr>
+                          <w:rFonts w:ascii="Source Sans Pro" w:hAnsi="Source Sans Pro"/>
+                          <w:b/>
+                          <w:color w:val="000000" w:themeColor="text1"/>
+                          <w:sz w:val="36"/>
+                          <w:szCs w:val="56"/>
+                          <w:lang w:val="fr-FR"/>
+                        </w:rPr>
+                        <w:t>V. HALLAY</w:t>
+                      </w:r>
+                    </w:p>
+                    <w:p>
+                      <w:pPr>
+                        <w:pStyle w:val="Sansinterligne"/>
+                        <w:rPr>
+                          <w:rFonts w:ascii="Source Sans Pro" w:hAnsi="Source Sans Pro"/>
+                          <w:color w:val="FFFFFF" w:themeColor="background1"/>
+                          <w:sz w:val="36"/>
+                          <w:szCs w:val="56"/>
+                          <w:lang w:val="fr-FR"/>
+                        </w:rPr>
+                      </w:pPr>
+                    </w:p>
+                  </w:txbxContent>
+                </v:textbox>
+                <w10:wrap type="through" anchorx="page" anchory="page"/>
+              </v:shape>
+            </w:pict>
+          </mc:Fallback>
+        </mc:AlternateContent>
+      </w:r>
       <w:r>
         <w:rPr>
           <w:rFonts w:ascii="Arial" w:hAnsi="Arial" w:cs="Arial"/>
@@ -127,11 +418,7 @@
           </mc:Choice>
           <mc:Fallback>
             <w:pict>
-              <v:shapetype w14:anchorId="5D1BD20E" id="_x0000_t202" coordsize="21600,21600" o:spt="202" path="m,l,21600r21600,l21600,xe">
-                <v:stroke joinstyle="miter"/>
-                <v:path gradientshapeok="t" o:connecttype="rect"/>
-              </v:shapetype>
-              <v:shape id="officeArt object" o:spid="_x0000_s1026" type="#_x0000_t202" style="position:absolute;margin-left:62.5pt;margin-top:409.6pt;width:442pt;height:117.5pt;z-index:251669504;visibility:visible;mso-wrap-style:square;mso-height-percent:0;mso-wrap-distance-left:12pt;mso-wrap-distance-top:12pt;mso-wrap-distance-right:12pt;mso-wrap-distance-bottom:12pt;mso-position-horizontal:absolute;mso-position-horizontal-relative:page;mso-position-vertical:absolute;mso-position-vertical-relative:page;mso-height-percent:0;mso-height-relative:margin;v-text-anchor:top" o:gfxdata="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" filled="f" stroked="f" strokeweight="1pt">
+              <v:shape w14:anchorId="5D1BD20E" id="_x0000_s1027" type="#_x0000_t202" style="position:absolute;margin-left:62.5pt;margin-top:409.6pt;width:442pt;height:117.5pt;z-index:251669504;visibility:visible;mso-wrap-style:square;mso-height-percent:0;mso-wrap-distance-left:12pt;mso-wrap-distance-top:12pt;mso-wrap-distance-right:12pt;mso-wrap-distance-bottom:12pt;mso-position-horizontal:absolute;mso-position-horizontal-relative:page;mso-position-vertical:absolute;mso-position-vertical-relative:page;mso-height-percent:0;mso-height-relative:margin;v-text-anchor:top" o:gfxdata="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" filled="f" stroked="f" strokeweight="1pt">
                 <v:stroke miterlimit="4"/>
                 <v:textbox inset="4pt,4pt,4pt,4pt">
                   <w:txbxContent>
@@ -262,293 +549,6 @@
             </wp14:sizeRelV>
           </wp:anchor>
         </w:drawing>
-      </w:r>
-      <w:r>
-        <w:rPr>
-          <w:rFonts w:ascii="Arial" w:hAnsi="Arial" w:cs="Arial"/>
-          <w:noProof/>
-        </w:rPr>
-        <mc:AlternateContent>
-          <mc:Choice Requires="wps">
-            <w:drawing>
-              <wp:anchor distT="152400" distB="152400" distL="152400" distR="152400" simplePos="0" relativeHeight="251672576" behindDoc="0" locked="0" layoutInCell="1" allowOverlap="1" wp14:anchorId="6A0110B1" wp14:editId="45EA56CE">
-                <wp:simplePos x="0" y="0"/>
-                <wp:positionH relativeFrom="page">
-                  <wp:posOffset>5541645</wp:posOffset>
-                </wp:positionH>
-                <wp:positionV relativeFrom="page">
-                  <wp:align>bottom</wp:align>
-                </wp:positionV>
-                <wp:extent cx="3424555" cy="2239645"/>
-                <wp:effectExtent l="0" t="0" r="0" b="0"/>
-                <wp:wrapThrough wrapText="bothSides" distL="152400" distR="152400">
-                  <wp:wrapPolygon edited="1">
-                    <wp:start x="0" y="0"/>
-                    <wp:lineTo x="21600" y="0"/>
-                    <wp:lineTo x="21600" y="21600"/>
-                    <wp:lineTo x="0" y="21600"/>
-                    <wp:lineTo x="0" y="0"/>
-                  </wp:wrapPolygon>
-                </wp:wrapThrough>
-                <wp:docPr id="14" name="officeArt object"/>
-                <wp:cNvGraphicFramePr/>
-                <a:graphic xmlns:a="http://schemas.openxmlformats.org/drawingml/2006/main">
-                  <a:graphicData uri="http://schemas.microsoft.com/office/word/2010/wordprocessingShape">
-                    <wps:wsp>
-                      <wps:cNvSpPr txBox="1"/>
-                      <wps:spPr>
-                        <a:xfrm>
-                          <a:off x="0" y="0"/>
-                          <a:ext cx="3424555" cy="2239645"/>
-                        </a:xfrm>
-                        <a:prstGeom prst="rect">
-                          <a:avLst/>
-                        </a:prstGeom>
-                        <a:noFill/>
-                        <a:ln w="12700" cap="flat">
-                          <a:noFill/>
-                          <a:miter lim="400000"/>
-                        </a:ln>
-                        <a:effectLst/>
-                      </wps:spPr>
-                      <wps:txbx>
-                        <w:txbxContent>
-                          <w:p>
-                            <w:pPr>
-                              <w:pStyle w:val="Sansinterligne"/>
-                              <w:rPr>
-                                <w:rFonts w:ascii="Source Sans Pro" w:hAnsi="Source Sans Pro"/>
-                                <w:b/>
-                                <w:color w:val="000000" w:themeColor="text1"/>
-                                <w:sz w:val="42"/>
-                                <w:szCs w:val="56"/>
-                              </w:rPr>
-                            </w:pPr>
-                            <w:r>
-                              <w:rPr>
-                                <w:rFonts w:ascii="Source Sans Pro" w:hAnsi="Source Sans Pro"/>
-                                <w:b/>
-                                <w:color w:val="000000" w:themeColor="text1"/>
-                                <w:sz w:val="42"/>
-                                <w:szCs w:val="56"/>
-                              </w:rPr>
-                              <w:t>R. CHRETIEN</w:t>
-                            </w:r>
-                          </w:p>
-                          <w:p>
-                            <w:pPr>
-                              <w:pStyle w:val="Sansinterligne"/>
-                              <w:rPr>
-                                <w:rFonts w:ascii="Source Sans Pro" w:hAnsi="Source Sans Pro"/>
-                                <w:b/>
-                                <w:color w:val="000000" w:themeColor="text1"/>
-                                <w:sz w:val="42"/>
-                                <w:szCs w:val="56"/>
-                              </w:rPr>
-                            </w:pPr>
-                            <w:r>
-                              <w:rPr>
-                                <w:rFonts w:ascii="Source Sans Pro" w:hAnsi="Source Sans Pro"/>
-                                <w:b/>
-                                <w:color w:val="000000" w:themeColor="text1"/>
-                                <w:sz w:val="42"/>
-                                <w:szCs w:val="56"/>
-                              </w:rPr>
-                              <w:t>A. BROCHARD</w:t>
-                            </w:r>
-                          </w:p>
-                          <w:p>
-                            <w:pPr>
-                              <w:pStyle w:val="Sansinterligne"/>
-                              <w:rPr>
-                                <w:rFonts w:ascii="Source Sans Pro" w:hAnsi="Source Sans Pro"/>
-                                <w:b/>
-                                <w:color w:val="000000" w:themeColor="text1"/>
-                                <w:sz w:val="42"/>
-                                <w:szCs w:val="56"/>
-                              </w:rPr>
-                            </w:pPr>
-                            <w:r>
-                              <w:rPr>
-                                <w:rFonts w:ascii="Source Sans Pro" w:hAnsi="Source Sans Pro"/>
-                                <w:b/>
-                                <w:color w:val="000000" w:themeColor="text1"/>
-                                <w:sz w:val="42"/>
-                                <w:szCs w:val="56"/>
-                              </w:rPr>
-                              <w:t>U. HASSED</w:t>
-                            </w:r>
-                          </w:p>
-                          <w:p>
-                            <w:pPr>
-                              <w:pStyle w:val="Sansinterligne"/>
-                              <w:rPr>
-                                <w:rFonts w:ascii="Source Sans Pro" w:hAnsi="Source Sans Pro"/>
-                                <w:b/>
-                                <w:i/>
-                                <w:color w:val="000000" w:themeColor="text1"/>
-                                <w:sz w:val="10"/>
-                                <w:szCs w:val="56"/>
-                                <w:lang w:val="fr-FR"/>
-                              </w:rPr>
-                            </w:pPr>
-                            <w:r>
-                              <w:rPr>
-                                <w:rFonts w:ascii="Source Sans Pro" w:hAnsi="Source Sans Pro"/>
-                                <w:b/>
-                                <w:color w:val="000000" w:themeColor="text1"/>
-                                <w:sz w:val="42"/>
-                                <w:szCs w:val="56"/>
-                                <w:lang w:val="fr-FR"/>
-                              </w:rPr>
-                              <w:t>V. HALLAY</w:t>
-                            </w:r>
-                          </w:p>
-                          <w:p>
-                            <w:pPr>
-                              <w:pStyle w:val="Sansinterligne"/>
-                              <w:rPr>
-                                <w:rFonts w:ascii="Source Sans Pro" w:hAnsi="Source Sans Pro"/>
-                                <w:color w:val="FFFFFF" w:themeColor="background1"/>
-                                <w:sz w:val="42"/>
-                                <w:szCs w:val="56"/>
-                                <w:lang w:val="fr-FR"/>
-                              </w:rPr>
-                            </w:pPr>
-                          </w:p>
-                        </w:txbxContent>
-                      </wps:txbx>
-                      <wps:bodyPr wrap="square" lIns="50800" tIns="50800" rIns="50800" bIns="50800" numCol="1" anchor="t">
-                        <a:noAutofit/>
-                      </wps:bodyPr>
-                    </wps:wsp>
-                  </a:graphicData>
-                </a:graphic>
-                <wp14:sizeRelH relativeFrom="margin">
-                  <wp14:pctWidth>0</wp14:pctWidth>
-                </wp14:sizeRelH>
-                <wp14:sizeRelV relativeFrom="margin">
-                  <wp14:pctHeight>0</wp14:pctHeight>
-                </wp14:sizeRelV>
-              </wp:anchor>
-            </w:drawing>
-          </mc:Choice>
-          <mc:Fallback>
-            <w:pict>
-              <v:shape w14:anchorId="6A0110B1" id="_x0000_s1027" type="#_x0000_t202" style="position:absolute;margin-left:436.35pt;margin-top:0;width:269.65pt;height:176.35pt;z-index:251672576;visibility:visible;mso-wrap-style:square;mso-width-percent:0;mso-height-percent:0;mso-wrap-distance-left:12pt;mso-wrap-distance-top:12pt;mso-wrap-distance-right:12pt;mso-wrap-distance-bottom:12pt;mso-position-horizontal:absolute;mso-position-horizontal-relative:page;mso-position-vertical:bottom;mso-position-vertical-relative:page;mso-width-percent:0;mso-height-percent:0;mso-width-relative:margin;mso-height-relative:margin;v-text-anchor:top" wrapcoords="0 0 21600 0 21600 21600 0 21600 0 0" o:gfxdata="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" filled="f" stroked="f" strokeweight="1pt">
-                <v:stroke miterlimit="4"/>
-                <v:textbox inset="4pt,4pt,4pt,4pt">
-                  <w:txbxContent>
-                    <w:p>
-                      <w:pPr>
-                        <w:pStyle w:val="Sansinterligne"/>
-                        <w:rPr>
-                          <w:rFonts w:ascii="Source Sans Pro" w:hAnsi="Source Sans Pro"/>
-                          <w:b/>
-                          <w:color w:val="000000" w:themeColor="text1"/>
-                          <w:sz w:val="42"/>
-                          <w:szCs w:val="56"/>
-                        </w:rPr>
-                      </w:pPr>
-                      <w:r>
-                        <w:rPr>
-                          <w:rFonts w:ascii="Source Sans Pro" w:hAnsi="Source Sans Pro"/>
-                          <w:b/>
-                          <w:color w:val="000000" w:themeColor="text1"/>
-                          <w:sz w:val="42"/>
-                          <w:szCs w:val="56"/>
-                        </w:rPr>
-                        <w:t>R. CHRETIEN</w:t>
-                      </w:r>
-                    </w:p>
-                    <w:p>
-                      <w:pPr>
-                        <w:pStyle w:val="Sansinterligne"/>
-                        <w:rPr>
-                          <w:rFonts w:ascii="Source Sans Pro" w:hAnsi="Source Sans Pro"/>
-                          <w:b/>
-                          <w:color w:val="000000" w:themeColor="text1"/>
-                          <w:sz w:val="42"/>
-                          <w:szCs w:val="56"/>
-                        </w:rPr>
-                      </w:pPr>
-                      <w:r>
-                        <w:rPr>
-                          <w:rFonts w:ascii="Source Sans Pro" w:hAnsi="Source Sans Pro"/>
-                          <w:b/>
-                          <w:color w:val="000000" w:themeColor="text1"/>
-                          <w:sz w:val="42"/>
-                          <w:szCs w:val="56"/>
-                        </w:rPr>
-                        <w:t>A. BROCHARD</w:t>
-                      </w:r>
-                    </w:p>
-                    <w:p>
-                      <w:pPr>
-                        <w:pStyle w:val="Sansinterligne"/>
-                        <w:rPr>
-                          <w:rFonts w:ascii="Source Sans Pro" w:hAnsi="Source Sans Pro"/>
-                          <w:b/>
-                          <w:color w:val="000000" w:themeColor="text1"/>
-                          <w:sz w:val="42"/>
-                          <w:szCs w:val="56"/>
-                        </w:rPr>
-                      </w:pPr>
-                      <w:r>
-                        <w:rPr>
-                          <w:rFonts w:ascii="Source Sans Pro" w:hAnsi="Source Sans Pro"/>
-                          <w:b/>
-                          <w:color w:val="000000" w:themeColor="text1"/>
-                          <w:sz w:val="42"/>
-                          <w:szCs w:val="56"/>
-                        </w:rPr>
-                        <w:t>U. HASSED</w:t>
-                      </w:r>
-                    </w:p>
-                    <w:p>
-                      <w:pPr>
-                        <w:pStyle w:val="Sansinterligne"/>
-                        <w:rPr>
-                          <w:rFonts w:ascii="Source Sans Pro" w:hAnsi="Source Sans Pro"/>
-                          <w:b/>
-                          <w:i/>
-                          <w:color w:val="000000" w:themeColor="text1"/>
-                          <w:sz w:val="10"/>
-                          <w:szCs w:val="56"/>
-                          <w:lang w:val="fr-FR"/>
-                        </w:rPr>
-                      </w:pPr>
-                      <w:r>
-                        <w:rPr>
-                          <w:rFonts w:ascii="Source Sans Pro" w:hAnsi="Source Sans Pro"/>
-                          <w:b/>
-                          <w:color w:val="000000" w:themeColor="text1"/>
-                          <w:sz w:val="42"/>
-                          <w:szCs w:val="56"/>
-                          <w:lang w:val="fr-FR"/>
-                        </w:rPr>
-                        <w:t>V. HALLAY</w:t>
-                      </w:r>
-                    </w:p>
-                    <w:p>
-                      <w:pPr>
-                        <w:pStyle w:val="Sansinterligne"/>
-                        <w:rPr>
-                          <w:rFonts w:ascii="Source Sans Pro" w:hAnsi="Source Sans Pro"/>
-                          <w:color w:val="FFFFFF" w:themeColor="background1"/>
-                          <w:sz w:val="42"/>
-                          <w:szCs w:val="56"/>
-                          <w:lang w:val="fr-FR"/>
-                        </w:rPr>
-                      </w:pPr>
-                    </w:p>
-                  </w:txbxContent>
-                </v:textbox>
-                <w10:wrap type="through" anchorx="page" anchory="page"/>
-              </v:shape>
-            </w:pict>
-          </mc:Fallback>
-        </mc:AlternateContent>
       </w:r>
       <w:r>
         <w:rPr>
@@ -831,7 +831,7 @@
           <w:r>
             <w:fldChar w:fldCharType="separate"/>
           </w:r>
-          <w:hyperlink w:anchor="_Toc3968968" w:history="1">
+          <w:hyperlink w:anchor="_Toc3975529" w:history="1">
             <w:r>
               <w:rPr>
                 <w:rStyle w:val="Lienhypertexte"/>
@@ -873,7 +873,7 @@
                 <w:noProof/>
                 <w:webHidden/>
               </w:rPr>
-              <w:instrText xml:space="preserve"> PAGEREF _Toc3968968 \h </w:instrText>
+              <w:instrText xml:space="preserve"> PAGEREF _Toc3975529 \h </w:instrText>
             </w:r>
             <w:r>
               <w:rPr>
@@ -917,7 +917,7 @@
               <w:lang w:eastAsia="fr-FR"/>
             </w:rPr>
           </w:pPr>
-          <w:hyperlink w:anchor="_Toc3968969" w:history="1">
+          <w:hyperlink w:anchor="_Toc3975530" w:history="1">
             <w:r>
               <w:rPr>
                 <w:rStyle w:val="Lienhypertexte"/>
@@ -959,7 +959,7 @@
                 <w:noProof/>
                 <w:webHidden/>
               </w:rPr>
-              <w:instrText xml:space="preserve"> PAGEREF _Toc3968969 \h </w:instrText>
+              <w:instrText xml:space="preserve"> PAGEREF _Toc3975530 \h </w:instrText>
             </w:r>
             <w:r>
               <w:rPr>
@@ -1003,7 +1003,7 @@
               <w:lang w:eastAsia="fr-FR"/>
             </w:rPr>
           </w:pPr>
-          <w:hyperlink w:anchor="_Toc3968970" w:history="1">
+          <w:hyperlink w:anchor="_Toc3975531" w:history="1">
             <w:r>
               <w:rPr>
                 <w:rStyle w:val="Lienhypertexte"/>
@@ -1045,7 +1045,7 @@
                 <w:noProof/>
                 <w:webHidden/>
               </w:rPr>
-              <w:instrText xml:space="preserve"> PAGEREF _Toc3968970 \h </w:instrText>
+              <w:instrText xml:space="preserve"> PAGEREF _Toc3975531 \h </w:instrText>
             </w:r>
             <w:r>
               <w:rPr>
@@ -1089,7 +1089,7 @@
               <w:lang w:eastAsia="fr-FR"/>
             </w:rPr>
           </w:pPr>
-          <w:hyperlink w:anchor="_Toc3968971" w:history="1">
+          <w:hyperlink w:anchor="_Toc3975532" w:history="1">
             <w:r>
               <w:rPr>
                 <w:rStyle w:val="Lienhypertexte"/>
@@ -1131,7 +1131,7 @@
                 <w:noProof/>
                 <w:webHidden/>
               </w:rPr>
-              <w:instrText xml:space="preserve"> PAGEREF _Toc3968971 \h </w:instrText>
+              <w:instrText xml:space="preserve"> PAGEREF _Toc3975532 \h </w:instrText>
             </w:r>
             <w:r>
               <w:rPr>
@@ -1175,7 +1175,7 @@
               <w:lang w:eastAsia="fr-FR"/>
             </w:rPr>
           </w:pPr>
-          <w:hyperlink w:anchor="_Toc3968972" w:history="1">
+          <w:hyperlink w:anchor="_Toc3975533" w:history="1">
             <w:r>
               <w:rPr>
                 <w:rStyle w:val="Lienhypertexte"/>
@@ -1217,7 +1217,95 @@
                 <w:noProof/>
                 <w:webHidden/>
               </w:rPr>
-              <w:instrText xml:space="preserve"> PAGEREF _Toc3968972 \h </w:instrText>
+              <w:instrText xml:space="preserve"> PAGEREF _Toc3975533 \h </w:instrText>
+            </w:r>
+            <w:r>
+              <w:rPr>
+                <w:noProof/>
+                <w:webHidden/>
+              </w:rPr>
+            </w:r>
+            <w:r>
+              <w:rPr>
+                <w:noProof/>
+                <w:webHidden/>
+              </w:rPr>
+              <w:fldChar w:fldCharType="separate"/>
+            </w:r>
+            <w:r>
+              <w:rPr>
+                <w:noProof/>
+                <w:webHidden/>
+              </w:rPr>
+              <w:t>4</w:t>
+            </w:r>
+            <w:r>
+              <w:rPr>
+                <w:noProof/>
+                <w:webHidden/>
+              </w:rPr>
+              <w:fldChar w:fldCharType="end"/>
+            </w:r>
+          </w:hyperlink>
+          <w:bookmarkStart w:id="0" w:name="_GoBack"/>
+          <w:bookmarkEnd w:id="0"/>
+        </w:p>
+        <w:p>
+          <w:pPr>
+            <w:pStyle w:val="TM3"/>
+            <w:tabs>
+              <w:tab w:val="left" w:pos="880"/>
+              <w:tab w:val="right" w:leader="dot" w:pos="9396"/>
+            </w:tabs>
+            <w:rPr>
+              <w:rFonts w:eastAsiaTheme="minorEastAsia"/>
+              <w:noProof/>
+              <w:lang w:eastAsia="fr-FR"/>
+            </w:rPr>
+          </w:pPr>
+          <w:hyperlink w:anchor="_Toc3975534" w:history="1">
+            <w:r>
+              <w:rPr>
+                <w:rStyle w:val="Lienhypertexte"/>
+                <w:noProof/>
+              </w:rPr>
+              <w:t>1.</w:t>
+            </w:r>
+            <w:r>
+              <w:rPr>
+                <w:rFonts w:eastAsiaTheme="minorEastAsia"/>
+                <w:noProof/>
+                <w:lang w:eastAsia="fr-FR"/>
+              </w:rPr>
+              <w:tab/>
+            </w:r>
+            <w:r>
+              <w:rPr>
+                <w:rStyle w:val="Lienhypertexte"/>
+                <w:noProof/>
+              </w:rPr>
+              <w:t>Contexte</w:t>
+            </w:r>
+            <w:r>
+              <w:rPr>
+                <w:noProof/>
+                <w:webHidden/>
+              </w:rPr>
+              <w:tab/>
+            </w:r>
+            <w:r>
+              <w:rPr>
+                <w:noProof/>
+                <w:webHidden/>
+              </w:rPr>
+              <w:fldChar w:fldCharType="begin"/>
+            </w:r>
+            <w:r>
+              <w:rPr>
+                <w:noProof/>
+                <w:webHidden/>
+              </w:rPr>
+              <w:instrText xml:space="preserve"> PAGEREF _Toc3975534 \h </w:instrText>
             </w:r>
             <w:r>
               <w:rPr>
@@ -1261,13 +1349,13 @@
               <w:lang w:eastAsia="fr-FR"/>
             </w:rPr>
           </w:pPr>
-          <w:hyperlink w:anchor="_Toc3968973" w:history="1">
+          <w:hyperlink w:anchor="_Toc3975535" w:history="1">
             <w:r>
               <w:rPr>
                 <w:rStyle w:val="Lienhypertexte"/>
                 <w:noProof/>
               </w:rPr>
-              <w:t>1.</w:t>
+              <w:t>2.</w:t>
             </w:r>
             <w:r>
               <w:rPr>
@@ -1282,7 +1370,7 @@
                 <w:rStyle w:val="Lienhypertexte"/>
                 <w:noProof/>
               </w:rPr>
-              <w:t>Contexte</w:t>
+              <w:t>Objectif du projet</w:t>
             </w:r>
             <w:r>
               <w:rPr>
@@ -1303,7 +1391,7 @@
                 <w:noProof/>
                 <w:webHidden/>
               </w:rPr>
-              <w:instrText xml:space="preserve"> PAGEREF _Toc3968973 \h </w:instrText>
+              <w:instrText xml:space="preserve"> PAGEREF _Toc3975535 \h </w:instrText>
             </w:r>
             <w:r>
               <w:rPr>
@@ -1347,13 +1435,13 @@
               <w:lang w:eastAsia="fr-FR"/>
             </w:rPr>
           </w:pPr>
-          <w:hyperlink w:anchor="_Toc3968974" w:history="1">
+          <w:hyperlink w:anchor="_Toc3975536" w:history="1">
             <w:r>
               <w:rPr>
                 <w:rStyle w:val="Lienhypertexte"/>
                 <w:noProof/>
               </w:rPr>
-              <w:t>2.</w:t>
+              <w:t>3.</w:t>
             </w:r>
             <w:r>
               <w:rPr>
@@ -1368,7 +1456,7 @@
                 <w:rStyle w:val="Lienhypertexte"/>
                 <w:noProof/>
               </w:rPr>
-              <w:t>Objectif</w:t>
+              <w:t>Objectif Budget et Temps</w:t>
             </w:r>
             <w:r>
               <w:rPr>
@@ -1389,7 +1477,7 @@
                 <w:noProof/>
                 <w:webHidden/>
               </w:rPr>
-              <w:instrText xml:space="preserve"> PAGEREF _Toc3968974 \h </w:instrText>
+              <w:instrText xml:space="preserve"> PAGEREF _Toc3975536 \h </w:instrText>
             </w:r>
             <w:r>
               <w:rPr>
@@ -1409,7 +1497,179 @@
                 <w:noProof/>
                 <w:webHidden/>
               </w:rPr>
-              <w:t>4</w:t>
+              <w:t>5</w:t>
+            </w:r>
+            <w:r>
+              <w:rPr>
+                <w:noProof/>
+                <w:webHidden/>
+              </w:rPr>
+              <w:fldChar w:fldCharType="end"/>
+            </w:r>
+          </w:hyperlink>
+        </w:p>
+        <w:p>
+          <w:pPr>
+            <w:pStyle w:val="TM1"/>
+            <w:tabs>
+              <w:tab w:val="left" w:pos="440"/>
+              <w:tab w:val="right" w:leader="dot" w:pos="9396"/>
+            </w:tabs>
+            <w:rPr>
+              <w:rFonts w:eastAsiaTheme="minorEastAsia"/>
+              <w:noProof/>
+              <w:lang w:eastAsia="fr-FR"/>
+            </w:rPr>
+          </w:pPr>
+          <w:hyperlink w:anchor="_Toc3975537" w:history="1">
+            <w:r>
+              <w:rPr>
+                <w:rStyle w:val="Lienhypertexte"/>
+                <w:noProof/>
+              </w:rPr>
+              <w:t>II.</w:t>
+            </w:r>
+            <w:r>
+              <w:rPr>
+                <w:rFonts w:eastAsiaTheme="minorEastAsia"/>
+                <w:noProof/>
+                <w:lang w:eastAsia="fr-FR"/>
+              </w:rPr>
+              <w:tab/>
+            </w:r>
+            <w:r>
+              <w:rPr>
+                <w:rStyle w:val="Lienhypertexte"/>
+                <w:noProof/>
+              </w:rPr>
+              <w:t>Projet</w:t>
+            </w:r>
+            <w:r>
+              <w:rPr>
+                <w:noProof/>
+                <w:webHidden/>
+              </w:rPr>
+              <w:tab/>
+            </w:r>
+            <w:r>
+              <w:rPr>
+                <w:noProof/>
+                <w:webHidden/>
+              </w:rPr>
+              <w:fldChar w:fldCharType="begin"/>
+            </w:r>
+            <w:r>
+              <w:rPr>
+                <w:noProof/>
+                <w:webHidden/>
+              </w:rPr>
+              <w:instrText xml:space="preserve"> PAGEREF _Toc3975537 \h </w:instrText>
+            </w:r>
+            <w:r>
+              <w:rPr>
+                <w:noProof/>
+                <w:webHidden/>
+              </w:rPr>
+            </w:r>
+            <w:r>
+              <w:rPr>
+                <w:noProof/>
+                <w:webHidden/>
+              </w:rPr>
+              <w:fldChar w:fldCharType="separate"/>
+            </w:r>
+            <w:r>
+              <w:rPr>
+                <w:noProof/>
+                <w:webHidden/>
+              </w:rPr>
+              <w:t>5</w:t>
+            </w:r>
+            <w:r>
+              <w:rPr>
+                <w:noProof/>
+                <w:webHidden/>
+              </w:rPr>
+              <w:fldChar w:fldCharType="end"/>
+            </w:r>
+          </w:hyperlink>
+        </w:p>
+        <w:p>
+          <w:pPr>
+            <w:pStyle w:val="TM2"/>
+            <w:tabs>
+              <w:tab w:val="left" w:pos="660"/>
+              <w:tab w:val="right" w:leader="dot" w:pos="9396"/>
+            </w:tabs>
+            <w:rPr>
+              <w:rFonts w:eastAsiaTheme="minorEastAsia"/>
+              <w:noProof/>
+              <w:lang w:eastAsia="fr-FR"/>
+            </w:rPr>
+          </w:pPr>
+          <w:hyperlink w:anchor="_Toc3975538" w:history="1">
+            <w:r>
+              <w:rPr>
+                <w:rStyle w:val="Lienhypertexte"/>
+                <w:noProof/>
+              </w:rPr>
+              <w:t>A.</w:t>
+            </w:r>
+            <w:r>
+              <w:rPr>
+                <w:rFonts w:eastAsiaTheme="minorEastAsia"/>
+                <w:noProof/>
+                <w:lang w:eastAsia="fr-FR"/>
+              </w:rPr>
+              <w:tab/>
+            </w:r>
+            <w:r>
+              <w:rPr>
+                <w:rStyle w:val="Lienhypertexte"/>
+                <w:noProof/>
+              </w:rPr>
+              <w:t>Rôle et Structure de l’équipe</w:t>
+            </w:r>
+            <w:r>
+              <w:rPr>
+                <w:noProof/>
+                <w:webHidden/>
+              </w:rPr>
+              <w:tab/>
+            </w:r>
+            <w:r>
+              <w:rPr>
+                <w:noProof/>
+                <w:webHidden/>
+              </w:rPr>
+              <w:fldChar w:fldCharType="begin"/>
+            </w:r>
+            <w:r>
+              <w:rPr>
+                <w:noProof/>
+                <w:webHidden/>
+              </w:rPr>
+              <w:instrText xml:space="preserve"> PAGEREF _Toc3975538 \h </w:instrText>
+            </w:r>
+            <w:r>
+              <w:rPr>
+                <w:noProof/>
+                <w:webHidden/>
+              </w:rPr>
+            </w:r>
+            <w:r>
+              <w:rPr>
+                <w:noProof/>
+                <w:webHidden/>
+              </w:rPr>
+              <w:fldChar w:fldCharType="separate"/>
+            </w:r>
+            <w:r>
+              <w:rPr>
+                <w:noProof/>
+                <w:webHidden/>
+              </w:rPr>
+              <w:t>5</w:t>
             </w:r>
             <w:r>
               <w:rPr>
@@ -1433,13 +1693,13 @@
               <w:lang w:eastAsia="fr-FR"/>
             </w:rPr>
           </w:pPr>
-          <w:hyperlink w:anchor="_Toc3968975" w:history="1">
+          <w:hyperlink w:anchor="_Toc3975539" w:history="1">
             <w:r>
               <w:rPr>
                 <w:rStyle w:val="Lienhypertexte"/>
                 <w:noProof/>
               </w:rPr>
-              <w:t>3.</w:t>
+              <w:t>1.</w:t>
             </w:r>
             <w:r>
               <w:rPr>
@@ -1454,7 +1714,7 @@
                 <w:rStyle w:val="Lienhypertexte"/>
                 <w:noProof/>
               </w:rPr>
-              <w:t>Organisation du déroulement du projet</w:t>
+              <w:t>Projet agile</w:t>
             </w:r>
             <w:r>
               <w:rPr>
@@ -1475,7 +1735,7 @@
                 <w:noProof/>
                 <w:webHidden/>
               </w:rPr>
-              <w:instrText xml:space="preserve"> PAGEREF _Toc3968975 \h </w:instrText>
+              <w:instrText xml:space="preserve"> PAGEREF _Toc3975539 \h </w:instrText>
             </w:r>
             <w:r>
               <w:rPr>
@@ -1495,7 +1755,7 @@
                 <w:noProof/>
                 <w:webHidden/>
               </w:rPr>
-              <w:t>4</w:t>
+              <w:t>5</w:t>
             </w:r>
             <w:r>
               <w:rPr>
@@ -1508,9 +1768,9 @@
         </w:p>
         <w:p>
           <w:pPr>
-            <w:pStyle w:val="TM1"/>
+            <w:pStyle w:val="TM3"/>
             <w:tabs>
-              <w:tab w:val="left" w:pos="440"/>
+              <w:tab w:val="left" w:pos="880"/>
               <w:tab w:val="right" w:leader="dot" w:pos="9396"/>
             </w:tabs>
             <w:rPr>
@@ -1519,13 +1779,13 @@
               <w:lang w:eastAsia="fr-FR"/>
             </w:rPr>
           </w:pPr>
-          <w:hyperlink w:anchor="_Toc3968976" w:history="1">
+          <w:hyperlink w:anchor="_Toc3975540" w:history="1">
             <w:r>
               <w:rPr>
                 <w:rStyle w:val="Lienhypertexte"/>
                 <w:noProof/>
               </w:rPr>
-              <w:t>II.</w:t>
+              <w:t>2.</w:t>
             </w:r>
             <w:r>
               <w:rPr>
@@ -1540,7 +1800,7 @@
                 <w:rStyle w:val="Lienhypertexte"/>
                 <w:noProof/>
               </w:rPr>
-              <w:t>Projet</w:t>
+              <w:t>Répartition des rôles</w:t>
             </w:r>
             <w:r>
               <w:rPr>
@@ -1561,7 +1821,7 @@
                 <w:noProof/>
                 <w:webHidden/>
               </w:rPr>
-              <w:instrText xml:space="preserve"> PAGEREF _Toc3968976 \h </w:instrText>
+              <w:instrText xml:space="preserve"> PAGEREF _Toc3975540 \h </w:instrText>
             </w:r>
             <w:r>
               <w:rPr>
@@ -1581,7 +1841,7 @@
                 <w:noProof/>
                 <w:webHidden/>
               </w:rPr>
-              <w:t>4</w:t>
+              <w:t>6</w:t>
             </w:r>
             <w:r>
               <w:rPr>
@@ -1605,13 +1865,13 @@
               <w:lang w:eastAsia="fr-FR"/>
             </w:rPr>
           </w:pPr>
-          <w:hyperlink w:anchor="_Toc3968977" w:history="1">
+          <w:hyperlink w:anchor="_Toc3975541" w:history="1">
             <w:r>
               <w:rPr>
                 <w:rStyle w:val="Lienhypertexte"/>
                 <w:noProof/>
               </w:rPr>
-              <w:t>A.</w:t>
+              <w:t>B.</w:t>
             </w:r>
             <w:r>
               <w:rPr>
@@ -1626,7 +1886,7 @@
                 <w:rStyle w:val="Lienhypertexte"/>
                 <w:noProof/>
               </w:rPr>
-              <w:t>Rôle et Structure de l’équipe</w:t>
+              <w:t>Planning prévisionnel (Gantt)</w:t>
             </w:r>
             <w:r>
               <w:rPr>
@@ -1647,7 +1907,7 @@
                 <w:noProof/>
                 <w:webHidden/>
               </w:rPr>
-              <w:instrText xml:space="preserve"> PAGEREF _Toc3968977 \h </w:instrText>
+              <w:instrText xml:space="preserve"> PAGEREF _Toc3975541 \h </w:instrText>
             </w:r>
             <w:r>
               <w:rPr>
@@ -1667,7 +1927,265 @@
                 <w:noProof/>
                 <w:webHidden/>
               </w:rPr>
-              <w:t>4</w:t>
+              <w:t>6</w:t>
+            </w:r>
+            <w:r>
+              <w:rPr>
+                <w:noProof/>
+                <w:webHidden/>
+              </w:rPr>
+              <w:fldChar w:fldCharType="end"/>
+            </w:r>
+          </w:hyperlink>
+        </w:p>
+        <w:p>
+          <w:pPr>
+            <w:pStyle w:val="TM2"/>
+            <w:tabs>
+              <w:tab w:val="left" w:pos="660"/>
+              <w:tab w:val="right" w:leader="dot" w:pos="9396"/>
+            </w:tabs>
+            <w:rPr>
+              <w:rFonts w:eastAsiaTheme="minorEastAsia"/>
+              <w:noProof/>
+              <w:lang w:eastAsia="fr-FR"/>
+            </w:rPr>
+          </w:pPr>
+          <w:hyperlink w:anchor="_Toc3975542" w:history="1">
+            <w:r>
+              <w:rPr>
+                <w:rStyle w:val="Lienhypertexte"/>
+                <w:noProof/>
+              </w:rPr>
+              <w:t>C.</w:t>
+            </w:r>
+            <w:r>
+              <w:rPr>
+                <w:rFonts w:eastAsiaTheme="minorEastAsia"/>
+                <w:noProof/>
+                <w:lang w:eastAsia="fr-FR"/>
+              </w:rPr>
+              <w:tab/>
+            </w:r>
+            <w:r>
+              <w:rPr>
+                <w:rStyle w:val="Lienhypertexte"/>
+                <w:noProof/>
+              </w:rPr>
+              <w:t>WBS</w:t>
+            </w:r>
+            <w:r>
+              <w:rPr>
+                <w:noProof/>
+                <w:webHidden/>
+              </w:rPr>
+              <w:tab/>
+            </w:r>
+            <w:r>
+              <w:rPr>
+                <w:noProof/>
+                <w:webHidden/>
+              </w:rPr>
+              <w:fldChar w:fldCharType="begin"/>
+            </w:r>
+            <w:r>
+              <w:rPr>
+                <w:noProof/>
+                <w:webHidden/>
+              </w:rPr>
+              <w:instrText xml:space="preserve"> PAGEREF _Toc3975542 \h </w:instrText>
+            </w:r>
+            <w:r>
+              <w:rPr>
+                <w:noProof/>
+                <w:webHidden/>
+              </w:rPr>
+            </w:r>
+            <w:r>
+              <w:rPr>
+                <w:noProof/>
+                <w:webHidden/>
+              </w:rPr>
+              <w:fldChar w:fldCharType="separate"/>
+            </w:r>
+            <w:r>
+              <w:rPr>
+                <w:noProof/>
+                <w:webHidden/>
+              </w:rPr>
+              <w:t>7</w:t>
+            </w:r>
+            <w:r>
+              <w:rPr>
+                <w:noProof/>
+                <w:webHidden/>
+              </w:rPr>
+              <w:fldChar w:fldCharType="end"/>
+            </w:r>
+          </w:hyperlink>
+        </w:p>
+        <w:p>
+          <w:pPr>
+            <w:pStyle w:val="TM2"/>
+            <w:tabs>
+              <w:tab w:val="left" w:pos="660"/>
+              <w:tab w:val="right" w:leader="dot" w:pos="9396"/>
+            </w:tabs>
+            <w:rPr>
+              <w:rFonts w:eastAsiaTheme="minorEastAsia"/>
+              <w:noProof/>
+              <w:lang w:eastAsia="fr-FR"/>
+            </w:rPr>
+          </w:pPr>
+          <w:hyperlink w:anchor="_Toc3975543" w:history="1">
+            <w:r>
+              <w:rPr>
+                <w:rStyle w:val="Lienhypertexte"/>
+                <w:noProof/>
+              </w:rPr>
+              <w:t>D.</w:t>
+            </w:r>
+            <w:r>
+              <w:rPr>
+                <w:rFonts w:eastAsiaTheme="minorEastAsia"/>
+                <w:noProof/>
+                <w:lang w:eastAsia="fr-FR"/>
+              </w:rPr>
+              <w:tab/>
+            </w:r>
+            <w:r>
+              <w:rPr>
+                <w:rStyle w:val="Lienhypertexte"/>
+                <w:noProof/>
+              </w:rPr>
+              <w:t>Analyse des risques</w:t>
+            </w:r>
+            <w:r>
+              <w:rPr>
+                <w:noProof/>
+                <w:webHidden/>
+              </w:rPr>
+              <w:tab/>
+            </w:r>
+            <w:r>
+              <w:rPr>
+                <w:noProof/>
+                <w:webHidden/>
+              </w:rPr>
+              <w:fldChar w:fldCharType="begin"/>
+            </w:r>
+            <w:r>
+              <w:rPr>
+                <w:noProof/>
+                <w:webHidden/>
+              </w:rPr>
+              <w:instrText xml:space="preserve"> PAGEREF _Toc3975543 \h </w:instrText>
+            </w:r>
+            <w:r>
+              <w:rPr>
+                <w:noProof/>
+                <w:webHidden/>
+              </w:rPr>
+            </w:r>
+            <w:r>
+              <w:rPr>
+                <w:noProof/>
+                <w:webHidden/>
+              </w:rPr>
+              <w:fldChar w:fldCharType="separate"/>
+            </w:r>
+            <w:r>
+              <w:rPr>
+                <w:noProof/>
+                <w:webHidden/>
+              </w:rPr>
+              <w:t>8</w:t>
+            </w:r>
+            <w:r>
+              <w:rPr>
+                <w:noProof/>
+                <w:webHidden/>
+              </w:rPr>
+              <w:fldChar w:fldCharType="end"/>
+            </w:r>
+          </w:hyperlink>
+        </w:p>
+        <w:p>
+          <w:pPr>
+            <w:pStyle w:val="TM2"/>
+            <w:tabs>
+              <w:tab w:val="left" w:pos="660"/>
+              <w:tab w:val="right" w:leader="dot" w:pos="9396"/>
+            </w:tabs>
+            <w:rPr>
+              <w:rFonts w:eastAsiaTheme="minorEastAsia"/>
+              <w:noProof/>
+              <w:lang w:eastAsia="fr-FR"/>
+            </w:rPr>
+          </w:pPr>
+          <w:hyperlink w:anchor="_Toc3975544" w:history="1">
+            <w:r>
+              <w:rPr>
+                <w:rStyle w:val="Lienhypertexte"/>
+                <w:noProof/>
+              </w:rPr>
+              <w:t>E.</w:t>
+            </w:r>
+            <w:r>
+              <w:rPr>
+                <w:rFonts w:eastAsiaTheme="minorEastAsia"/>
+                <w:noProof/>
+                <w:lang w:eastAsia="fr-FR"/>
+              </w:rPr>
+              <w:tab/>
+            </w:r>
+            <w:r>
+              <w:rPr>
+                <w:rStyle w:val="Lienhypertexte"/>
+                <w:noProof/>
+              </w:rPr>
+              <w:t>Gestion du système documentaire</w:t>
+            </w:r>
+            <w:r>
+              <w:rPr>
+                <w:noProof/>
+                <w:webHidden/>
+              </w:rPr>
+              <w:tab/>
+            </w:r>
+            <w:r>
+              <w:rPr>
+                <w:noProof/>
+                <w:webHidden/>
+              </w:rPr>
+              <w:fldChar w:fldCharType="begin"/>
+            </w:r>
+            <w:r>
+              <w:rPr>
+                <w:noProof/>
+                <w:webHidden/>
+              </w:rPr>
+              <w:instrText xml:space="preserve"> PAGEREF _Toc3975544 \h </w:instrText>
+            </w:r>
+            <w:r>
+              <w:rPr>
+                <w:noProof/>
+                <w:webHidden/>
+              </w:rPr>
+            </w:r>
+            <w:r>
+              <w:rPr>
+                <w:noProof/>
+                <w:webHidden/>
+              </w:rPr>
+              <w:fldChar w:fldCharType="separate"/>
+            </w:r>
+            <w:r>
+              <w:rPr>
+                <w:noProof/>
+                <w:webHidden/>
+              </w:rPr>
+              <w:t>9</w:t>
             </w:r>
             <w:r>
               <w:rPr>
@@ -1691,7 +2209,7 @@
               <w:lang w:eastAsia="fr-FR"/>
             </w:rPr>
           </w:pPr>
-          <w:hyperlink w:anchor="_Toc3968978" w:history="1">
+          <w:hyperlink w:anchor="_Toc3975545" w:history="1">
             <w:r>
               <w:rPr>
                 <w:rStyle w:val="Lienhypertexte"/>
@@ -1712,7 +2230,7 @@
                 <w:rStyle w:val="Lienhypertexte"/>
                 <w:noProof/>
               </w:rPr>
-              <w:t>Projet agile</w:t>
+              <w:t>Versioning</w:t>
             </w:r>
             <w:r>
               <w:rPr>
@@ -1733,7 +2251,7 @@
                 <w:noProof/>
                 <w:webHidden/>
               </w:rPr>
-              <w:instrText xml:space="preserve"> PAGEREF _Toc3968978 \h </w:instrText>
+              <w:instrText xml:space="preserve"> PAGEREF _Toc3975545 \h </w:instrText>
             </w:r>
             <w:r>
               <w:rPr>
@@ -1753,7 +2271,7 @@
                 <w:noProof/>
                 <w:webHidden/>
               </w:rPr>
-              <w:t>4</w:t>
+              <w:t>9</w:t>
             </w:r>
             <w:r>
               <w:rPr>
@@ -1777,7 +2295,7 @@
               <w:lang w:eastAsia="fr-FR"/>
             </w:rPr>
           </w:pPr>
-          <w:hyperlink w:anchor="_Toc3968979" w:history="1">
+          <w:hyperlink w:anchor="_Toc3975546" w:history="1">
             <w:r>
               <w:rPr>
                 <w:rStyle w:val="Lienhypertexte"/>
@@ -1798,7 +2316,7 @@
                 <w:rStyle w:val="Lienhypertexte"/>
                 <w:noProof/>
               </w:rPr>
-              <w:t>Répartition des rôles</w:t>
+              <w:t>Gestion des fichiers</w:t>
             </w:r>
             <w:r>
               <w:rPr>
@@ -1819,7 +2337,7 @@
                 <w:noProof/>
                 <w:webHidden/>
               </w:rPr>
-              <w:instrText xml:space="preserve"> PAGEREF _Toc3968979 \h </w:instrText>
+              <w:instrText xml:space="preserve"> PAGEREF _Toc3975546 \h </w:instrText>
             </w:r>
             <w:r>
               <w:rPr>
@@ -1839,7 +2357,179 @@
                 <w:noProof/>
                 <w:webHidden/>
               </w:rPr>
-              <w:t>5</w:t>
+              <w:t>9</w:t>
+            </w:r>
+            <w:r>
+              <w:rPr>
+                <w:noProof/>
+                <w:webHidden/>
+              </w:rPr>
+              <w:fldChar w:fldCharType="end"/>
+            </w:r>
+          </w:hyperlink>
+        </w:p>
+        <w:p>
+          <w:pPr>
+            <w:pStyle w:val="TM3"/>
+            <w:tabs>
+              <w:tab w:val="left" w:pos="880"/>
+              <w:tab w:val="right" w:leader="dot" w:pos="9396"/>
+            </w:tabs>
+            <w:rPr>
+              <w:rFonts w:eastAsiaTheme="minorEastAsia"/>
+              <w:noProof/>
+              <w:lang w:eastAsia="fr-FR"/>
+            </w:rPr>
+          </w:pPr>
+          <w:hyperlink w:anchor="_Toc3975547" w:history="1">
+            <w:r>
+              <w:rPr>
+                <w:rStyle w:val="Lienhypertexte"/>
+                <w:noProof/>
+              </w:rPr>
+              <w:t>3.</w:t>
+            </w:r>
+            <w:r>
+              <w:rPr>
+                <w:rFonts w:eastAsiaTheme="minorEastAsia"/>
+                <w:noProof/>
+                <w:lang w:eastAsia="fr-FR"/>
+              </w:rPr>
+              <w:tab/>
+            </w:r>
+            <w:r>
+              <w:rPr>
+                <w:rStyle w:val="Lienhypertexte"/>
+                <w:noProof/>
+              </w:rPr>
+              <w:t>Convention de nommage</w:t>
+            </w:r>
+            <w:r>
+              <w:rPr>
+                <w:noProof/>
+                <w:webHidden/>
+              </w:rPr>
+              <w:tab/>
+            </w:r>
+            <w:r>
+              <w:rPr>
+                <w:noProof/>
+                <w:webHidden/>
+              </w:rPr>
+              <w:fldChar w:fldCharType="begin"/>
+            </w:r>
+            <w:r>
+              <w:rPr>
+                <w:noProof/>
+                <w:webHidden/>
+              </w:rPr>
+              <w:instrText xml:space="preserve"> PAGEREF _Toc3975547 \h </w:instrText>
+            </w:r>
+            <w:r>
+              <w:rPr>
+                <w:noProof/>
+                <w:webHidden/>
+              </w:rPr>
+            </w:r>
+            <w:r>
+              <w:rPr>
+                <w:noProof/>
+                <w:webHidden/>
+              </w:rPr>
+              <w:fldChar w:fldCharType="separate"/>
+            </w:r>
+            <w:r>
+              <w:rPr>
+                <w:noProof/>
+                <w:webHidden/>
+              </w:rPr>
+              <w:t>10</w:t>
+            </w:r>
+            <w:r>
+              <w:rPr>
+                <w:noProof/>
+                <w:webHidden/>
+              </w:rPr>
+              <w:fldChar w:fldCharType="end"/>
+            </w:r>
+          </w:hyperlink>
+        </w:p>
+        <w:p>
+          <w:pPr>
+            <w:pStyle w:val="TM1"/>
+            <w:tabs>
+              <w:tab w:val="left" w:pos="660"/>
+              <w:tab w:val="right" w:leader="dot" w:pos="9396"/>
+            </w:tabs>
+            <w:rPr>
+              <w:rFonts w:eastAsiaTheme="minorEastAsia"/>
+              <w:noProof/>
+              <w:lang w:eastAsia="fr-FR"/>
+            </w:rPr>
+          </w:pPr>
+          <w:hyperlink w:anchor="_Toc3975548" w:history="1">
+            <w:r>
+              <w:rPr>
+                <w:rStyle w:val="Lienhypertexte"/>
+                <w:noProof/>
+              </w:rPr>
+              <w:t>III.</w:t>
+            </w:r>
+            <w:r>
+              <w:rPr>
+                <w:rFonts w:eastAsiaTheme="minorEastAsia"/>
+                <w:noProof/>
+                <w:lang w:eastAsia="fr-FR"/>
+              </w:rPr>
+              <w:tab/>
+            </w:r>
+            <w:r>
+              <w:rPr>
+                <w:rStyle w:val="Lienhypertexte"/>
+                <w:noProof/>
+              </w:rPr>
+              <w:t>Produit</w:t>
+            </w:r>
+            <w:r>
+              <w:rPr>
+                <w:noProof/>
+                <w:webHidden/>
+              </w:rPr>
+              <w:tab/>
+            </w:r>
+            <w:r>
+              <w:rPr>
+                <w:noProof/>
+                <w:webHidden/>
+              </w:rPr>
+              <w:fldChar w:fldCharType="begin"/>
+            </w:r>
+            <w:r>
+              <w:rPr>
+                <w:noProof/>
+                <w:webHidden/>
+              </w:rPr>
+              <w:instrText xml:space="preserve"> PAGEREF _Toc3975548 \h </w:instrText>
+            </w:r>
+            <w:r>
+              <w:rPr>
+                <w:noProof/>
+                <w:webHidden/>
+              </w:rPr>
+            </w:r>
+            <w:r>
+              <w:rPr>
+                <w:noProof/>
+                <w:webHidden/>
+              </w:rPr>
+              <w:fldChar w:fldCharType="separate"/>
+            </w:r>
+            <w:r>
+              <w:rPr>
+                <w:noProof/>
+                <w:webHidden/>
+              </w:rPr>
+              <w:t>10</w:t>
             </w:r>
             <w:r>
               <w:rPr>
@@ -1863,13 +2553,13 @@
               <w:lang w:eastAsia="fr-FR"/>
             </w:rPr>
           </w:pPr>
-          <w:hyperlink w:anchor="_Toc3968980" w:history="1">
+          <w:hyperlink w:anchor="_Toc3975549" w:history="1">
             <w:r>
               <w:rPr>
                 <w:rStyle w:val="Lienhypertexte"/>
                 <w:noProof/>
               </w:rPr>
-              <w:t>B.</w:t>
+              <w:t>A.</w:t>
             </w:r>
             <w:r>
               <w:rPr>
@@ -1884,7 +2574,7 @@
                 <w:rStyle w:val="Lienhypertexte"/>
                 <w:noProof/>
               </w:rPr>
-              <w:t>Planning prévisionnel (Gantt)</w:t>
+              <w:t>PBS</w:t>
             </w:r>
             <w:r>
               <w:rPr>
@@ -1905,7 +2595,7 @@
                 <w:noProof/>
                 <w:webHidden/>
               </w:rPr>
-              <w:instrText xml:space="preserve"> PAGEREF _Toc3968980 \h </w:instrText>
+              <w:instrText xml:space="preserve"> PAGEREF _Toc3975549 \h </w:instrText>
             </w:r>
             <w:r>
               <w:rPr>
@@ -1925,7 +2615,7 @@
                 <w:noProof/>
                 <w:webHidden/>
               </w:rPr>
-              <w:t>5</w:t>
+              <w:t>10</w:t>
             </w:r>
             <w:r>
               <w:rPr>
@@ -1949,13 +2639,13 @@
               <w:lang w:eastAsia="fr-FR"/>
             </w:rPr>
           </w:pPr>
-          <w:hyperlink w:anchor="_Toc3968981" w:history="1">
+          <w:hyperlink w:anchor="_Toc3975550" w:history="1">
             <w:r>
               <w:rPr>
                 <w:rStyle w:val="Lienhypertexte"/>
                 <w:noProof/>
               </w:rPr>
-              <w:t>C.</w:t>
+              <w:t>B.</w:t>
             </w:r>
             <w:r>
               <w:rPr>
@@ -1970,7 +2660,7 @@
                 <w:rStyle w:val="Lienhypertexte"/>
                 <w:noProof/>
               </w:rPr>
-              <w:t>WBS</w:t>
+              <w:t>Diagramme de cas d’utilisations</w:t>
             </w:r>
             <w:r>
               <w:rPr>
@@ -1991,7 +2681,7 @@
                 <w:noProof/>
                 <w:webHidden/>
               </w:rPr>
-              <w:instrText xml:space="preserve"> PAGEREF _Toc3968981 \h </w:instrText>
+              <w:instrText xml:space="preserve"> PAGEREF _Toc3975550 \h </w:instrText>
             </w:r>
             <w:r>
               <w:rPr>
@@ -2011,695 +2701,7 @@
                 <w:noProof/>
                 <w:webHidden/>
               </w:rPr>
-              <w:t>6</w:t>
-            </w:r>
-            <w:r>
-              <w:rPr>
-                <w:noProof/>
-                <w:webHidden/>
-              </w:rPr>
-              <w:fldChar w:fldCharType="end"/>
-            </w:r>
-          </w:hyperlink>
-        </w:p>
-        <w:p>
-          <w:pPr>
-            <w:pStyle w:val="TM2"/>
-            <w:tabs>
-              <w:tab w:val="left" w:pos="660"/>
-              <w:tab w:val="right" w:leader="dot" w:pos="9396"/>
-            </w:tabs>
-            <w:rPr>
-              <w:rFonts w:eastAsiaTheme="minorEastAsia"/>
-              <w:noProof/>
-              <w:lang w:eastAsia="fr-FR"/>
-            </w:rPr>
-          </w:pPr>
-          <w:hyperlink w:anchor="_Toc3968982" w:history="1">
-            <w:r>
-              <w:rPr>
-                <w:rStyle w:val="Lienhypertexte"/>
-                <w:noProof/>
-              </w:rPr>
-              <w:t>D.</w:t>
-            </w:r>
-            <w:r>
-              <w:rPr>
-                <w:rFonts w:eastAsiaTheme="minorEastAsia"/>
-                <w:noProof/>
-                <w:lang w:eastAsia="fr-FR"/>
-              </w:rPr>
-              <w:tab/>
-            </w:r>
-            <w:r>
-              <w:rPr>
-                <w:rStyle w:val="Lienhypertexte"/>
-                <w:noProof/>
-              </w:rPr>
-              <w:t>Analyse des risques</w:t>
-            </w:r>
-            <w:r>
-              <w:rPr>
-                <w:noProof/>
-                <w:webHidden/>
-              </w:rPr>
-              <w:tab/>
-            </w:r>
-            <w:r>
-              <w:rPr>
-                <w:noProof/>
-                <w:webHidden/>
-              </w:rPr>
-              <w:fldChar w:fldCharType="begin"/>
-            </w:r>
-            <w:r>
-              <w:rPr>
-                <w:noProof/>
-                <w:webHidden/>
-              </w:rPr>
-              <w:instrText xml:space="preserve"> PAGEREF _Toc3968982 \h </w:instrText>
-            </w:r>
-            <w:r>
-              <w:rPr>
-                <w:noProof/>
-                <w:webHidden/>
-              </w:rPr>
-            </w:r>
-            <w:r>
-              <w:rPr>
-                <w:noProof/>
-                <w:webHidden/>
-              </w:rPr>
-              <w:fldChar w:fldCharType="separate"/>
-            </w:r>
-            <w:r>
-              <w:rPr>
-                <w:noProof/>
-                <w:webHidden/>
-              </w:rPr>
-              <w:t>6</w:t>
-            </w:r>
-            <w:r>
-              <w:rPr>
-                <w:noProof/>
-                <w:webHidden/>
-              </w:rPr>
-              <w:fldChar w:fldCharType="end"/>
-            </w:r>
-          </w:hyperlink>
-        </w:p>
-        <w:p>
-          <w:pPr>
-            <w:pStyle w:val="TM2"/>
-            <w:tabs>
-              <w:tab w:val="left" w:pos="660"/>
-              <w:tab w:val="right" w:leader="dot" w:pos="9396"/>
-            </w:tabs>
-            <w:rPr>
-              <w:rFonts w:eastAsiaTheme="minorEastAsia"/>
-              <w:noProof/>
-              <w:lang w:eastAsia="fr-FR"/>
-            </w:rPr>
-          </w:pPr>
-          <w:hyperlink w:anchor="_Toc3968983" w:history="1">
-            <w:r>
-              <w:rPr>
-                <w:rStyle w:val="Lienhypertexte"/>
-                <w:noProof/>
-              </w:rPr>
-              <w:t>E.</w:t>
-            </w:r>
-            <w:r>
-              <w:rPr>
-                <w:rFonts w:eastAsiaTheme="minorEastAsia"/>
-                <w:noProof/>
-                <w:lang w:eastAsia="fr-FR"/>
-              </w:rPr>
-              <w:tab/>
-            </w:r>
-            <w:r>
-              <w:rPr>
-                <w:rStyle w:val="Lienhypertexte"/>
-                <w:noProof/>
-              </w:rPr>
-              <w:t>Gestion du système documentaire</w:t>
-            </w:r>
-            <w:r>
-              <w:rPr>
-                <w:noProof/>
-                <w:webHidden/>
-              </w:rPr>
-              <w:tab/>
-            </w:r>
-            <w:r>
-              <w:rPr>
-                <w:noProof/>
-                <w:webHidden/>
-              </w:rPr>
-              <w:fldChar w:fldCharType="begin"/>
-            </w:r>
-            <w:r>
-              <w:rPr>
-                <w:noProof/>
-                <w:webHidden/>
-              </w:rPr>
-              <w:instrText xml:space="preserve"> PAGEREF _Toc3968983 \h </w:instrText>
-            </w:r>
-            <w:r>
-              <w:rPr>
-                <w:noProof/>
-                <w:webHidden/>
-              </w:rPr>
-            </w:r>
-            <w:r>
-              <w:rPr>
-                <w:noProof/>
-                <w:webHidden/>
-              </w:rPr>
-              <w:fldChar w:fldCharType="separate"/>
-            </w:r>
-            <w:r>
-              <w:rPr>
-                <w:noProof/>
-                <w:webHidden/>
-              </w:rPr>
-              <w:t>7</w:t>
-            </w:r>
-            <w:r>
-              <w:rPr>
-                <w:noProof/>
-                <w:webHidden/>
-              </w:rPr>
-              <w:fldChar w:fldCharType="end"/>
-            </w:r>
-          </w:hyperlink>
-        </w:p>
-        <w:p>
-          <w:pPr>
-            <w:pStyle w:val="TM3"/>
-            <w:tabs>
-              <w:tab w:val="left" w:pos="880"/>
-              <w:tab w:val="right" w:leader="dot" w:pos="9396"/>
-            </w:tabs>
-            <w:rPr>
-              <w:rFonts w:eastAsiaTheme="minorEastAsia"/>
-              <w:noProof/>
-              <w:lang w:eastAsia="fr-FR"/>
-            </w:rPr>
-          </w:pPr>
-          <w:hyperlink w:anchor="_Toc3968984" w:history="1">
-            <w:r>
-              <w:rPr>
-                <w:rStyle w:val="Lienhypertexte"/>
-                <w:noProof/>
-              </w:rPr>
-              <w:t>1.</w:t>
-            </w:r>
-            <w:r>
-              <w:rPr>
-                <w:rFonts w:eastAsiaTheme="minorEastAsia"/>
-                <w:noProof/>
-                <w:lang w:eastAsia="fr-FR"/>
-              </w:rPr>
-              <w:tab/>
-            </w:r>
-            <w:r>
-              <w:rPr>
-                <w:rStyle w:val="Lienhypertexte"/>
-                <w:noProof/>
-              </w:rPr>
-              <w:t>Versioning</w:t>
-            </w:r>
-            <w:r>
-              <w:rPr>
-                <w:noProof/>
-                <w:webHidden/>
-              </w:rPr>
-              <w:tab/>
-            </w:r>
-            <w:r>
-              <w:rPr>
-                <w:noProof/>
-                <w:webHidden/>
-              </w:rPr>
-              <w:fldChar w:fldCharType="begin"/>
-            </w:r>
-            <w:r>
-              <w:rPr>
-                <w:noProof/>
-                <w:webHidden/>
-              </w:rPr>
-              <w:instrText xml:space="preserve"> PAGEREF _Toc3968984 \h </w:instrText>
-            </w:r>
-            <w:r>
-              <w:rPr>
-                <w:noProof/>
-                <w:webHidden/>
-              </w:rPr>
-            </w:r>
-            <w:r>
-              <w:rPr>
-                <w:noProof/>
-                <w:webHidden/>
-              </w:rPr>
-              <w:fldChar w:fldCharType="separate"/>
-            </w:r>
-            <w:r>
-              <w:rPr>
-                <w:noProof/>
-                <w:webHidden/>
-              </w:rPr>
-              <w:t>7</w:t>
-            </w:r>
-            <w:r>
-              <w:rPr>
-                <w:noProof/>
-                <w:webHidden/>
-              </w:rPr>
-              <w:fldChar w:fldCharType="end"/>
-            </w:r>
-          </w:hyperlink>
-        </w:p>
-        <w:p>
-          <w:pPr>
-            <w:pStyle w:val="TM3"/>
-            <w:tabs>
-              <w:tab w:val="left" w:pos="880"/>
-              <w:tab w:val="right" w:leader="dot" w:pos="9396"/>
-            </w:tabs>
-            <w:rPr>
-              <w:rFonts w:eastAsiaTheme="minorEastAsia"/>
-              <w:noProof/>
-              <w:lang w:eastAsia="fr-FR"/>
-            </w:rPr>
-          </w:pPr>
-          <w:hyperlink w:anchor="_Toc3968985" w:history="1">
-            <w:r>
-              <w:rPr>
-                <w:rStyle w:val="Lienhypertexte"/>
-                <w:noProof/>
-              </w:rPr>
-              <w:t>2.</w:t>
-            </w:r>
-            <w:r>
-              <w:rPr>
-                <w:rFonts w:eastAsiaTheme="minorEastAsia"/>
-                <w:noProof/>
-                <w:lang w:eastAsia="fr-FR"/>
-              </w:rPr>
-              <w:tab/>
-            </w:r>
-            <w:r>
-              <w:rPr>
-                <w:rStyle w:val="Lienhypertexte"/>
-                <w:noProof/>
-              </w:rPr>
-              <w:t>Gestion des fichiers</w:t>
-            </w:r>
-            <w:r>
-              <w:rPr>
-                <w:noProof/>
-                <w:webHidden/>
-              </w:rPr>
-              <w:tab/>
-            </w:r>
-            <w:r>
-              <w:rPr>
-                <w:noProof/>
-                <w:webHidden/>
-              </w:rPr>
-              <w:fldChar w:fldCharType="begin"/>
-            </w:r>
-            <w:r>
-              <w:rPr>
-                <w:noProof/>
-                <w:webHidden/>
-              </w:rPr>
-              <w:instrText xml:space="preserve"> PAGEREF _Toc3968985 \h </w:instrText>
-            </w:r>
-            <w:r>
-              <w:rPr>
-                <w:noProof/>
-                <w:webHidden/>
-              </w:rPr>
-            </w:r>
-            <w:r>
-              <w:rPr>
-                <w:noProof/>
-                <w:webHidden/>
-              </w:rPr>
-              <w:fldChar w:fldCharType="separate"/>
-            </w:r>
-            <w:r>
-              <w:rPr>
-                <w:noProof/>
-                <w:webHidden/>
-              </w:rPr>
-              <w:t>7</w:t>
-            </w:r>
-            <w:r>
-              <w:rPr>
-                <w:noProof/>
-                <w:webHidden/>
-              </w:rPr>
-              <w:fldChar w:fldCharType="end"/>
-            </w:r>
-          </w:hyperlink>
-        </w:p>
-        <w:p>
-          <w:pPr>
-            <w:pStyle w:val="TM3"/>
-            <w:tabs>
-              <w:tab w:val="left" w:pos="880"/>
-              <w:tab w:val="right" w:leader="dot" w:pos="9396"/>
-            </w:tabs>
-            <w:rPr>
-              <w:rFonts w:eastAsiaTheme="minorEastAsia"/>
-              <w:noProof/>
-              <w:lang w:eastAsia="fr-FR"/>
-            </w:rPr>
-          </w:pPr>
-          <w:hyperlink w:anchor="_Toc3968986" w:history="1">
-            <w:r>
-              <w:rPr>
-                <w:rStyle w:val="Lienhypertexte"/>
-                <w:noProof/>
-              </w:rPr>
-              <w:t>3.</w:t>
-            </w:r>
-            <w:r>
-              <w:rPr>
-                <w:rFonts w:eastAsiaTheme="minorEastAsia"/>
-                <w:noProof/>
-                <w:lang w:eastAsia="fr-FR"/>
-              </w:rPr>
-              <w:tab/>
-            </w:r>
-            <w:r>
-              <w:rPr>
-                <w:rStyle w:val="Lienhypertexte"/>
-                <w:noProof/>
-              </w:rPr>
-              <w:t>Convention de nommage</w:t>
-            </w:r>
-            <w:r>
-              <w:rPr>
-                <w:noProof/>
-                <w:webHidden/>
-              </w:rPr>
-              <w:tab/>
-            </w:r>
-            <w:r>
-              <w:rPr>
-                <w:noProof/>
-                <w:webHidden/>
-              </w:rPr>
-              <w:fldChar w:fldCharType="begin"/>
-            </w:r>
-            <w:r>
-              <w:rPr>
-                <w:noProof/>
-                <w:webHidden/>
-              </w:rPr>
-              <w:instrText xml:space="preserve"> PAGEREF _Toc3968986 \h </w:instrText>
-            </w:r>
-            <w:r>
-              <w:rPr>
-                <w:noProof/>
-                <w:webHidden/>
-              </w:rPr>
-            </w:r>
-            <w:r>
-              <w:rPr>
-                <w:noProof/>
-                <w:webHidden/>
-              </w:rPr>
-              <w:fldChar w:fldCharType="separate"/>
-            </w:r>
-            <w:r>
-              <w:rPr>
-                <w:noProof/>
-                <w:webHidden/>
-              </w:rPr>
-              <w:t>8</w:t>
-            </w:r>
-            <w:r>
-              <w:rPr>
-                <w:noProof/>
-                <w:webHidden/>
-              </w:rPr>
-              <w:fldChar w:fldCharType="end"/>
-            </w:r>
-          </w:hyperlink>
-        </w:p>
-        <w:p>
-          <w:pPr>
-            <w:pStyle w:val="TM1"/>
-            <w:tabs>
-              <w:tab w:val="left" w:pos="660"/>
-              <w:tab w:val="right" w:leader="dot" w:pos="9396"/>
-            </w:tabs>
-            <w:rPr>
-              <w:rFonts w:eastAsiaTheme="minorEastAsia"/>
-              <w:noProof/>
-              <w:lang w:eastAsia="fr-FR"/>
-            </w:rPr>
-          </w:pPr>
-          <w:hyperlink w:anchor="_Toc3968987" w:history="1">
-            <w:r>
-              <w:rPr>
-                <w:rStyle w:val="Lienhypertexte"/>
-                <w:noProof/>
-              </w:rPr>
-              <w:t>III.</w:t>
-            </w:r>
-            <w:r>
-              <w:rPr>
-                <w:rFonts w:eastAsiaTheme="minorEastAsia"/>
-                <w:noProof/>
-                <w:lang w:eastAsia="fr-FR"/>
-              </w:rPr>
-              <w:tab/>
-            </w:r>
-            <w:r>
-              <w:rPr>
-                <w:rStyle w:val="Lienhypertexte"/>
-                <w:noProof/>
-              </w:rPr>
-              <w:t>Produit</w:t>
-            </w:r>
-            <w:r>
-              <w:rPr>
-                <w:noProof/>
-                <w:webHidden/>
-              </w:rPr>
-              <w:tab/>
-            </w:r>
-            <w:r>
-              <w:rPr>
-                <w:noProof/>
-                <w:webHidden/>
-              </w:rPr>
-              <w:fldChar w:fldCharType="begin"/>
-            </w:r>
-            <w:r>
-              <w:rPr>
-                <w:noProof/>
-                <w:webHidden/>
-              </w:rPr>
-              <w:instrText xml:space="preserve"> PAGEREF _Toc3968987 \h </w:instrText>
-            </w:r>
-            <w:r>
-              <w:rPr>
-                <w:noProof/>
-                <w:webHidden/>
-              </w:rPr>
-            </w:r>
-            <w:r>
-              <w:rPr>
-                <w:noProof/>
-                <w:webHidden/>
-              </w:rPr>
-              <w:fldChar w:fldCharType="separate"/>
-            </w:r>
-            <w:r>
-              <w:rPr>
-                <w:noProof/>
-                <w:webHidden/>
-              </w:rPr>
-              <w:t>8</w:t>
-            </w:r>
-            <w:r>
-              <w:rPr>
-                <w:noProof/>
-                <w:webHidden/>
-              </w:rPr>
-              <w:fldChar w:fldCharType="end"/>
-            </w:r>
-          </w:hyperlink>
-        </w:p>
-        <w:p>
-          <w:pPr>
-            <w:pStyle w:val="TM2"/>
-            <w:tabs>
-              <w:tab w:val="left" w:pos="660"/>
-              <w:tab w:val="right" w:leader="dot" w:pos="9396"/>
-            </w:tabs>
-            <w:rPr>
-              <w:rFonts w:eastAsiaTheme="minorEastAsia"/>
-              <w:noProof/>
-              <w:lang w:eastAsia="fr-FR"/>
-            </w:rPr>
-          </w:pPr>
-          <w:hyperlink w:anchor="_Toc3968988" w:history="1">
-            <w:r>
-              <w:rPr>
-                <w:rStyle w:val="Lienhypertexte"/>
-                <w:noProof/>
-              </w:rPr>
-              <w:t>A.</w:t>
-            </w:r>
-            <w:r>
-              <w:rPr>
-                <w:rFonts w:eastAsiaTheme="minorEastAsia"/>
-                <w:noProof/>
-                <w:lang w:eastAsia="fr-FR"/>
-              </w:rPr>
-              <w:tab/>
-            </w:r>
-            <w:r>
-              <w:rPr>
-                <w:rStyle w:val="Lienhypertexte"/>
-                <w:noProof/>
-              </w:rPr>
-              <w:t>PBS</w:t>
-            </w:r>
-            <w:r>
-              <w:rPr>
-                <w:noProof/>
-                <w:webHidden/>
-              </w:rPr>
-              <w:tab/>
-            </w:r>
-            <w:r>
-              <w:rPr>
-                <w:noProof/>
-                <w:webHidden/>
-              </w:rPr>
-              <w:fldChar w:fldCharType="begin"/>
-            </w:r>
-            <w:r>
-              <w:rPr>
-                <w:noProof/>
-                <w:webHidden/>
-              </w:rPr>
-              <w:instrText xml:space="preserve"> PAGEREF _Toc3968988 \h </w:instrText>
-            </w:r>
-            <w:r>
-              <w:rPr>
-                <w:noProof/>
-                <w:webHidden/>
-              </w:rPr>
-            </w:r>
-            <w:r>
-              <w:rPr>
-                <w:noProof/>
-                <w:webHidden/>
-              </w:rPr>
-              <w:fldChar w:fldCharType="separate"/>
-            </w:r>
-            <w:r>
-              <w:rPr>
-                <w:noProof/>
-                <w:webHidden/>
-              </w:rPr>
-              <w:t>8</w:t>
-            </w:r>
-            <w:r>
-              <w:rPr>
-                <w:noProof/>
-                <w:webHidden/>
-              </w:rPr>
-              <w:fldChar w:fldCharType="end"/>
-            </w:r>
-          </w:hyperlink>
-        </w:p>
-        <w:p>
-          <w:pPr>
-            <w:pStyle w:val="TM2"/>
-            <w:tabs>
-              <w:tab w:val="left" w:pos="660"/>
-              <w:tab w:val="right" w:leader="dot" w:pos="9396"/>
-            </w:tabs>
-            <w:rPr>
-              <w:rFonts w:eastAsiaTheme="minorEastAsia"/>
-              <w:noProof/>
-              <w:lang w:eastAsia="fr-FR"/>
-            </w:rPr>
-          </w:pPr>
-          <w:hyperlink w:anchor="_Toc3968989" w:history="1">
-            <w:r>
-              <w:rPr>
-                <w:rStyle w:val="Lienhypertexte"/>
-                <w:noProof/>
-              </w:rPr>
-              <w:t>B.</w:t>
-            </w:r>
-            <w:r>
-              <w:rPr>
-                <w:rFonts w:eastAsiaTheme="minorEastAsia"/>
-                <w:noProof/>
-                <w:lang w:eastAsia="fr-FR"/>
-              </w:rPr>
-              <w:tab/>
-            </w:r>
-            <w:r>
-              <w:rPr>
-                <w:rStyle w:val="Lienhypertexte"/>
-                <w:noProof/>
-              </w:rPr>
-              <w:t>Diagramme de cas d’utilisations</w:t>
-            </w:r>
-            <w:r>
-              <w:rPr>
-                <w:noProof/>
-                <w:webHidden/>
-              </w:rPr>
-              <w:tab/>
-            </w:r>
-            <w:r>
-              <w:rPr>
-                <w:noProof/>
-                <w:webHidden/>
-              </w:rPr>
-              <w:fldChar w:fldCharType="begin"/>
-            </w:r>
-            <w:r>
-              <w:rPr>
-                <w:noProof/>
-                <w:webHidden/>
-              </w:rPr>
-              <w:instrText xml:space="preserve"> PAGEREF _Toc3968989 \h </w:instrText>
-            </w:r>
-            <w:r>
-              <w:rPr>
-                <w:noProof/>
-                <w:webHidden/>
-              </w:rPr>
-            </w:r>
-            <w:r>
-              <w:rPr>
-                <w:noProof/>
-                <w:webHidden/>
-              </w:rPr>
-              <w:fldChar w:fldCharType="separate"/>
-            </w:r>
-            <w:r>
-              <w:rPr>
-                <w:noProof/>
-                <w:webHidden/>
-              </w:rPr>
-              <w:t>9</w:t>
+              <w:t>11</w:t>
             </w:r>
             <w:r>
               <w:rPr>
@@ -2742,7 +2744,7 @@
           <w:numId w:val="1"/>
         </w:numPr>
       </w:pPr>
-      <w:bookmarkStart w:id="0" w:name="_Toc3968968"/>
+      <w:bookmarkStart w:id="1" w:name="_Toc3975529"/>
       <w:r>
         <w:lastRenderedPageBreak/>
         <w:t>C</w:t>
@@ -2750,7 +2752,7 @@
       <w:r>
         <w:t>ontexte et introduction</w:t>
       </w:r>
-      <w:bookmarkEnd w:id="0"/>
+      <w:bookmarkEnd w:id="1"/>
     </w:p>
     <w:p>
       <w:pPr>
@@ -2763,11 +2765,11 @@
       <w:r>
         <w:t xml:space="preserve"> </w:t>
       </w:r>
-      <w:bookmarkStart w:id="1" w:name="_Toc3968969"/>
+      <w:bookmarkStart w:id="2" w:name="_Toc3975530"/>
       <w:r>
         <w:t>Redéfinition du besoin</w:t>
       </w:r>
-      <w:bookmarkEnd w:id="1"/>
+      <w:bookmarkEnd w:id="2"/>
     </w:p>
     <w:p>
       <w:pPr>
@@ -2777,24 +2779,18 @@
           <w:numId w:val="3"/>
         </w:numPr>
       </w:pPr>
-      <w:bookmarkStart w:id="2" w:name="_Toc3968970"/>
+      <w:bookmarkStart w:id="3" w:name="_Toc3975531"/>
       <w:r>
         <w:t>Introduction</w:t>
       </w:r>
-      <w:bookmarkEnd w:id="2"/>
+      <w:bookmarkEnd w:id="3"/>
     </w:p>
     <w:p>
       <w:pPr>
         <w:jc w:val="both"/>
       </w:pPr>
       <w:r>
-        <w:t xml:space="preserve">Le projet « Madera » qui nous </w:t>
-      </w:r>
-      <w:r>
-        <w:t>a</w:t>
-      </w:r>
-      <w:r>
-        <w:t xml:space="preserve"> été donné à faire a été fournis avec un document PDF Projet_MADERA.pdf nous donnant le contexte, un organigramme, et l’expressions des besoins du client. Le but de notre document est de redéfinir les besoins clients afin d’y noter les objectifs du projet.</w:t>
+        <w:t>Le projet « Madera » qui nous a été donné à faire a été fournis avec un document PDF Projet_MADERA.pdf nous donnant le contexte, un organigramme, et l’expressions des besoins du client. Le but de notre document est de redéfinir les besoins clients afin d’y noter les objectifs du projet.</w:t>
       </w:r>
     </w:p>
     <w:p/>
@@ -2806,11 +2802,11 @@
           <w:numId w:val="3"/>
         </w:numPr>
       </w:pPr>
-      <w:bookmarkStart w:id="3" w:name="_Toc3968971"/>
+      <w:bookmarkStart w:id="4" w:name="_Toc3975532"/>
       <w:r>
         <w:t>Redéfinition</w:t>
       </w:r>
-      <w:bookmarkEnd w:id="3"/>
+      <w:bookmarkEnd w:id="4"/>
       <w:r>
         <w:t xml:space="preserve"> </w:t>
       </w:r>
@@ -2893,13 +2889,7 @@
         <w:jc w:val="both"/>
       </w:pPr>
       <w:r>
-        <w:t xml:space="preserve">Générer un devis correspondant à la modélisation de l’habitation, qui prend en compte </w:t>
-      </w:r>
-      <w:r>
-        <w:t>tous</w:t>
-      </w:r>
-      <w:r>
-        <w:t xml:space="preserve"> les composant placé, permet de récupérer son prix et calcul automatiquement le prix total HT et TTC. Il y aura aussi une liste des composants sélectionnés avec leur prix unitaire correspondant ainsi que la quantité de l’élément.  Une fois que le devis est fini et accepté, une facture est générée avec la valeur d’acceptation du devis et le montant de la facture ne changera plus, même si les prix des matériaux nécessaires à la construction augmentent. Le prix indiqué sur la facture est fixe. </w:t>
+        <w:t xml:space="preserve">Générer un devis correspondant à la modélisation de l’habitation, qui prend en compte tous les composant placé, permet de récupérer son prix et calcul automatiquement le prix total HT et TTC. Il y aura aussi une liste des composants sélectionnés avec leur prix unitaire correspondant ainsi que la quantité de l’élément.  Une fois que le devis est fini et accepté, une facture est générée avec la valeur d’acceptation du devis et le montant de la facture ne changera plus, même si les prix des matériaux nécessaires à la construction augmentent. Le prix indiqué sur la facture est fixe. </w:t>
       </w:r>
     </w:p>
     <w:p>
@@ -2919,19 +2909,7 @@
         <w:jc w:val="both"/>
       </w:pPr>
       <w:r>
-        <w:t xml:space="preserve">Une fois que le client a accepté son devis, il est retransmis pour reprendre </w:t>
-      </w:r>
-      <w:r>
-        <w:t>la procédure habituelle</w:t>
-      </w:r>
-      <w:r>
-        <w:t xml:space="preserve">, envoie du devis et la première facture ainsi que la commande </w:t>
-      </w:r>
-      <w:r>
-        <w:t>des différents matériaux</w:t>
-      </w:r>
-      <w:r>
-        <w:t xml:space="preserve"> pour la maison etc…</w:t>
+        <w:t>Une fois que le client a accepté son devis, il est retransmis pour reprendre la procédure habituelle, envoie du devis et la première facture ainsi que la commande des différents matériaux pour la maison etc…</w:t>
       </w:r>
     </w:p>
     <w:p>
@@ -2947,11 +2925,11 @@
           <w:numId w:val="2"/>
         </w:numPr>
       </w:pPr>
-      <w:bookmarkStart w:id="4" w:name="_Toc3968972"/>
+      <w:bookmarkStart w:id="5" w:name="_Toc3975533"/>
       <w:r>
         <w:t>Note de cadrage</w:t>
       </w:r>
-      <w:bookmarkEnd w:id="4"/>
+      <w:bookmarkEnd w:id="5"/>
     </w:p>
     <w:p>
       <w:pPr>
@@ -2961,12 +2939,245 @@
           <w:numId w:val="5"/>
         </w:numPr>
       </w:pPr>
-      <w:bookmarkStart w:id="5" w:name="_Toc3968973"/>
+      <w:bookmarkStart w:id="6" w:name="_Toc3975534"/>
       <w:r>
         <w:t>Contexte</w:t>
       </w:r>
-      <w:bookmarkEnd w:id="5"/>
-    </w:p>
+      <w:bookmarkEnd w:id="6"/>
+    </w:p>
+    <w:p>
+      <w:pPr>
+        <w:pStyle w:val="paragraph"/>
+        <w:spacing w:before="0" w:beforeAutospacing="0" w:after="0" w:afterAutospacing="0"/>
+        <w:textAlignment w:val="baseline"/>
+        <w:rPr>
+          <w:rStyle w:val="normaltextrun"/>
+          <w:rFonts w:asciiTheme="minorHAnsi" w:hAnsiTheme="minorHAnsi" w:cstheme="minorHAnsi"/>
+          <w:sz w:val="22"/>
+          <w:szCs w:val="22"/>
+        </w:rPr>
+      </w:pPr>
+      <w:r>
+        <w:rPr>
+          <w:rStyle w:val="normaltextrun"/>
+          <w:rFonts w:asciiTheme="minorHAnsi" w:hAnsiTheme="minorHAnsi" w:cstheme="minorHAnsi"/>
+          <w:sz w:val="22"/>
+          <w:szCs w:val="22"/>
+        </w:rPr>
+        <w:t>Le Groupe </w:t>
+      </w:r>
+      <w:r>
+        <w:rPr>
+          <w:rStyle w:val="spellingerror"/>
+          <w:rFonts w:asciiTheme="minorHAnsi" w:hAnsiTheme="minorHAnsi" w:cstheme="minorHAnsi"/>
+          <w:sz w:val="22"/>
+          <w:szCs w:val="22"/>
+        </w:rPr>
+        <w:t>Madera</w:t>
+      </w:r>
+      <w:r>
+        <w:rPr>
+          <w:rStyle w:val="normaltextrun"/>
+          <w:rFonts w:asciiTheme="minorHAnsi" w:hAnsiTheme="minorHAnsi" w:cstheme="minorHAnsi"/>
+          <w:sz w:val="22"/>
+          <w:szCs w:val="22"/>
+        </w:rPr>
+        <w:t> a été créé en 1990, il est spécialisé dans la production de constructions en bois pour les particuliers et pour les collectivités.</w:t>
+      </w:r>
+    </w:p>
+    <w:p>
+      <w:pPr>
+        <w:pStyle w:val="paragraph"/>
+        <w:spacing w:before="0" w:beforeAutospacing="0" w:after="0" w:afterAutospacing="0"/>
+        <w:textAlignment w:val="baseline"/>
+        <w:rPr>
+          <w:rFonts w:asciiTheme="minorHAnsi" w:hAnsiTheme="minorHAnsi" w:cstheme="minorHAnsi"/>
+          <w:sz w:val="18"/>
+          <w:szCs w:val="18"/>
+        </w:rPr>
+      </w:pPr>
+      <w:r>
+        <w:rPr>
+          <w:rStyle w:val="normaltextrun"/>
+          <w:rFonts w:asciiTheme="minorHAnsi" w:hAnsiTheme="minorHAnsi" w:cstheme="minorHAnsi"/>
+          <w:sz w:val="22"/>
+          <w:szCs w:val="22"/>
+        </w:rPr>
+        <w:t> </w:t>
+      </w:r>
+      <w:r>
+        <w:rPr>
+          <w:rStyle w:val="eop"/>
+          <w:rFonts w:asciiTheme="minorHAnsi" w:eastAsiaTheme="majorEastAsia" w:hAnsiTheme="minorHAnsi" w:cstheme="minorHAnsi"/>
+          <w:sz w:val="22"/>
+          <w:szCs w:val="22"/>
+        </w:rPr>
+        <w:t> </w:t>
+      </w:r>
+    </w:p>
+    <w:p>
+      <w:pPr>
+        <w:pStyle w:val="paragraph"/>
+        <w:spacing w:before="0" w:beforeAutospacing="0" w:after="0" w:afterAutospacing="0"/>
+        <w:textAlignment w:val="baseline"/>
+        <w:rPr>
+          <w:rFonts w:asciiTheme="minorHAnsi" w:hAnsiTheme="minorHAnsi" w:cstheme="minorHAnsi"/>
+          <w:sz w:val="18"/>
+          <w:szCs w:val="18"/>
+        </w:rPr>
+      </w:pPr>
+      <w:r>
+        <w:rPr>
+          <w:rStyle w:val="normaltextrun"/>
+          <w:rFonts w:asciiTheme="minorHAnsi" w:hAnsiTheme="minorHAnsi" w:cstheme="minorHAnsi"/>
+          <w:sz w:val="22"/>
+          <w:szCs w:val="22"/>
+        </w:rPr>
+        <w:t>Plus récemment, l’entreprise a développé son activité en s’orientant sur les constructions de maisons modulaires et écologiques en bois. </w:t>
+      </w:r>
+      <w:r>
+        <w:rPr>
+          <w:rStyle w:val="eop"/>
+          <w:rFonts w:asciiTheme="minorHAnsi" w:eastAsiaTheme="majorEastAsia" w:hAnsiTheme="minorHAnsi" w:cstheme="minorHAnsi"/>
+          <w:sz w:val="22"/>
+          <w:szCs w:val="22"/>
+        </w:rPr>
+        <w:t> </w:t>
+      </w:r>
+    </w:p>
+    <w:p>
+      <w:pPr>
+        <w:pStyle w:val="paragraph"/>
+        <w:spacing w:before="0" w:beforeAutospacing="0" w:after="0" w:afterAutospacing="0"/>
+        <w:textAlignment w:val="baseline"/>
+        <w:rPr>
+          <w:rFonts w:asciiTheme="minorHAnsi" w:hAnsiTheme="minorHAnsi" w:cstheme="minorHAnsi"/>
+          <w:sz w:val="18"/>
+          <w:szCs w:val="18"/>
+        </w:rPr>
+      </w:pPr>
+      <w:r>
+        <w:rPr>
+          <w:rStyle w:val="normaltextrun"/>
+          <w:rFonts w:asciiTheme="minorHAnsi" w:hAnsiTheme="minorHAnsi" w:cstheme="minorHAnsi"/>
+          <w:sz w:val="22"/>
+          <w:szCs w:val="22"/>
+        </w:rPr>
+        <w:t>Le groupe table fortement sur le lancement de son nouveau produit pour dynamiser son chiffre d’affaire et pour gagner des parts de marché sur ses concurrents européens. </w:t>
+      </w:r>
+      <w:r>
+        <w:rPr>
+          <w:rStyle w:val="eop"/>
+          <w:rFonts w:asciiTheme="minorHAnsi" w:eastAsiaTheme="majorEastAsia" w:hAnsiTheme="minorHAnsi" w:cstheme="minorHAnsi"/>
+          <w:sz w:val="22"/>
+          <w:szCs w:val="22"/>
+        </w:rPr>
+        <w:t> </w:t>
+      </w:r>
+    </w:p>
+    <w:p>
+      <w:pPr>
+        <w:pStyle w:val="paragraph"/>
+        <w:spacing w:before="0" w:beforeAutospacing="0" w:after="0" w:afterAutospacing="0"/>
+        <w:textAlignment w:val="baseline"/>
+        <w:rPr>
+          <w:rFonts w:asciiTheme="minorHAnsi" w:hAnsiTheme="minorHAnsi" w:cstheme="minorHAnsi"/>
+          <w:sz w:val="18"/>
+          <w:szCs w:val="18"/>
+        </w:rPr>
+      </w:pPr>
+      <w:r>
+        <w:rPr>
+          <w:rStyle w:val="eop"/>
+          <w:rFonts w:asciiTheme="minorHAnsi" w:eastAsiaTheme="majorEastAsia" w:hAnsiTheme="minorHAnsi" w:cstheme="minorHAnsi"/>
+          <w:sz w:val="22"/>
+          <w:szCs w:val="22"/>
+        </w:rPr>
+        <w:t> </w:t>
+      </w:r>
+    </w:p>
+    <w:p>
+      <w:pPr>
+        <w:pStyle w:val="paragraph"/>
+        <w:spacing w:before="0" w:beforeAutospacing="0" w:after="0" w:afterAutospacing="0"/>
+        <w:textAlignment w:val="baseline"/>
+        <w:rPr>
+          <w:rFonts w:asciiTheme="minorHAnsi" w:hAnsiTheme="minorHAnsi" w:cstheme="minorHAnsi"/>
+          <w:sz w:val="18"/>
+          <w:szCs w:val="18"/>
+        </w:rPr>
+      </w:pPr>
+      <w:r>
+        <w:rPr>
+          <w:rStyle w:val="normaltextrun"/>
+          <w:rFonts w:asciiTheme="minorHAnsi" w:hAnsiTheme="minorHAnsi" w:cstheme="minorHAnsi"/>
+          <w:sz w:val="22"/>
+          <w:szCs w:val="22"/>
+        </w:rPr>
+        <w:t>Malheureusement, l’absence d’un système performant de réalisation de devis de maisons modulaires ne permet pas d’augmenter le volume des commandes et d’envisager sérieusement la réalisation des objectifs du groupe.</w:t>
+      </w:r>
+      <w:r>
+        <w:rPr>
+          <w:rStyle w:val="eop"/>
+          <w:rFonts w:asciiTheme="minorHAnsi" w:eastAsiaTheme="majorEastAsia" w:hAnsiTheme="minorHAnsi" w:cstheme="minorHAnsi"/>
+          <w:sz w:val="22"/>
+          <w:szCs w:val="22"/>
+        </w:rPr>
+        <w:t> </w:t>
+      </w:r>
+    </w:p>
+    <w:p>
+      <w:pPr>
+        <w:pStyle w:val="paragraph"/>
+        <w:spacing w:before="0" w:beforeAutospacing="0" w:after="0" w:afterAutospacing="0"/>
+        <w:textAlignment w:val="baseline"/>
+        <w:rPr>
+          <w:rFonts w:asciiTheme="minorHAnsi" w:hAnsiTheme="minorHAnsi" w:cstheme="minorHAnsi"/>
+          <w:sz w:val="18"/>
+          <w:szCs w:val="18"/>
+        </w:rPr>
+      </w:pPr>
+      <w:r>
+        <w:rPr>
+          <w:rStyle w:val="eop"/>
+          <w:rFonts w:asciiTheme="minorHAnsi" w:eastAsiaTheme="majorEastAsia" w:hAnsiTheme="minorHAnsi" w:cstheme="minorHAnsi"/>
+          <w:sz w:val="22"/>
+          <w:szCs w:val="22"/>
+        </w:rPr>
+        <w:t> </w:t>
+      </w:r>
+    </w:p>
+    <w:p>
+      <w:pPr>
+        <w:pStyle w:val="paragraph"/>
+        <w:spacing w:before="0" w:beforeAutospacing="0" w:after="0" w:afterAutospacing="0"/>
+        <w:textAlignment w:val="baseline"/>
+        <w:rPr>
+          <w:rFonts w:asciiTheme="minorHAnsi" w:hAnsiTheme="minorHAnsi" w:cstheme="minorHAnsi"/>
+          <w:sz w:val="18"/>
+          <w:szCs w:val="18"/>
+        </w:rPr>
+      </w:pPr>
+      <w:r>
+        <w:rPr>
+          <w:rStyle w:val="normaltextrun"/>
+          <w:rFonts w:asciiTheme="minorHAnsi" w:hAnsiTheme="minorHAnsi" w:cstheme="minorHAnsi"/>
+          <w:sz w:val="22"/>
+          <w:szCs w:val="22"/>
+        </w:rPr>
+        <w:t>Cette année, la direction du groupe a donc décidé d’embaucher de nouvelles ressources au sein du service informatique pour moderniser son système d’information avec le lancement de plusieurs projets informatiques. L’entreprise a dès à présent renouvelé son parc informatique et équipé les commerciaux de tablettes.</w:t>
+      </w:r>
+      <w:r>
+        <w:rPr>
+          <w:rStyle w:val="eop"/>
+          <w:rFonts w:asciiTheme="minorHAnsi" w:eastAsiaTheme="majorEastAsia" w:hAnsiTheme="minorHAnsi" w:cstheme="minorHAnsi"/>
+          <w:sz w:val="22"/>
+          <w:szCs w:val="22"/>
+        </w:rPr>
+        <w:t> </w:t>
+      </w:r>
+    </w:p>
+    <w:p/>
     <w:p>
       <w:pPr>
         <w:pStyle w:val="Titre3"/>
@@ -2975,11 +3186,142 @@
           <w:numId w:val="5"/>
         </w:numPr>
       </w:pPr>
-      <w:bookmarkStart w:id="6" w:name="_Toc3968974"/>
+      <w:bookmarkStart w:id="7" w:name="_Toc3975535"/>
       <w:r>
         <w:t>Objectif</w:t>
       </w:r>
-      <w:bookmarkEnd w:id="6"/>
+      <w:r>
+        <w:t xml:space="preserve"> du projet</w:t>
+      </w:r>
+      <w:bookmarkEnd w:id="7"/>
+    </w:p>
+    <w:p>
+      <w:pPr>
+        <w:spacing w:after="0" w:line="240" w:lineRule="auto"/>
+        <w:textAlignment w:val="baseline"/>
+        <w:rPr>
+          <w:rFonts w:eastAsia="Times New Roman" w:cstheme="minorHAnsi"/>
+          <w:sz w:val="18"/>
+          <w:szCs w:val="18"/>
+          <w:lang w:eastAsia="fr-FR"/>
+        </w:rPr>
+      </w:pPr>
+      <w:r>
+        <w:rPr>
+          <w:rFonts w:eastAsia="Times New Roman" w:cstheme="minorHAnsi"/>
+          <w:lang w:eastAsia="fr-FR"/>
+        </w:rPr>
+        <w:t>L’entreprise souhaite disposer d’une application interne pour la génération de devis et gestions des stocks pour la création de maison modulaire. </w:t>
+      </w:r>
+    </w:p>
+    <w:p>
+      <w:pPr>
+        <w:spacing w:after="0" w:line="240" w:lineRule="auto"/>
+        <w:textAlignment w:val="baseline"/>
+        <w:rPr>
+          <w:rFonts w:eastAsia="Times New Roman" w:cstheme="minorHAnsi"/>
+          <w:sz w:val="18"/>
+          <w:szCs w:val="18"/>
+          <w:lang w:eastAsia="fr-FR"/>
+        </w:rPr>
+      </w:pPr>
+      <w:r>
+        <w:rPr>
+          <w:rFonts w:eastAsia="Times New Roman" w:cstheme="minorHAnsi"/>
+          <w:lang w:eastAsia="fr-FR"/>
+        </w:rPr>
+        <w:t>Pour la création de devis de maisons modulaires, les commerciaux doivent partir d’une maison type et effectuer des modifications manuellement. </w:t>
+      </w:r>
+    </w:p>
+    <w:p>
+      <w:pPr>
+        <w:spacing w:after="0" w:line="240" w:lineRule="auto"/>
+        <w:textAlignment w:val="baseline"/>
+        <w:rPr>
+          <w:rFonts w:eastAsia="Times New Roman" w:cstheme="minorHAnsi"/>
+          <w:sz w:val="18"/>
+          <w:szCs w:val="18"/>
+          <w:lang w:eastAsia="fr-FR"/>
+        </w:rPr>
+      </w:pPr>
+      <w:r>
+        <w:rPr>
+          <w:rFonts w:eastAsia="Times New Roman" w:cstheme="minorHAnsi"/>
+          <w:lang w:eastAsia="fr-FR"/>
+        </w:rPr>
+        <w:t>L’application peut être décrite dans ses grandes lignes sur trois axes : </w:t>
+      </w:r>
+    </w:p>
+    <w:p>
+      <w:pPr>
+        <w:numPr>
+          <w:ilvl w:val="0"/>
+          <w:numId w:val="14"/>
+        </w:numPr>
+        <w:spacing w:after="0" w:line="240" w:lineRule="auto"/>
+        <w:ind w:left="360" w:firstLine="0"/>
+        <w:textAlignment w:val="baseline"/>
+        <w:rPr>
+          <w:rFonts w:eastAsia="Times New Roman" w:cstheme="minorHAnsi"/>
+          <w:lang w:eastAsia="fr-FR"/>
+        </w:rPr>
+      </w:pPr>
+      <w:r>
+        <w:rPr>
+          <w:rFonts w:eastAsia="Times New Roman" w:cstheme="minorHAnsi"/>
+          <w:lang w:eastAsia="fr-FR"/>
+        </w:rPr>
+        <w:t>Les commerciaux doivent pouvoir réaliser au contact du client un devis prévisionnel en décrivant sur une tablette les caractéristiques de la maison modulaire souhaitée.  </w:t>
+      </w:r>
+    </w:p>
+    <w:p>
+      <w:pPr>
+        <w:numPr>
+          <w:ilvl w:val="0"/>
+          <w:numId w:val="14"/>
+        </w:numPr>
+        <w:spacing w:after="0" w:line="240" w:lineRule="auto"/>
+        <w:ind w:left="360" w:firstLine="0"/>
+        <w:textAlignment w:val="baseline"/>
+        <w:rPr>
+          <w:rFonts w:eastAsia="Times New Roman" w:cstheme="minorHAnsi"/>
+          <w:lang w:eastAsia="fr-FR"/>
+        </w:rPr>
+      </w:pPr>
+      <w:r>
+        <w:rPr>
+          <w:rFonts w:eastAsia="Times New Roman" w:cstheme="minorHAnsi"/>
+          <w:lang w:eastAsia="fr-FR"/>
+        </w:rPr>
+        <w:t>Le bureau d’étude définira en détail les composants des modules qui peuvent être assemblés pour réaliser un projet de maison modulaire. Ce sont ces modules qui seront utilisés par les commerciaux pour la réalisation des devis.  </w:t>
+      </w:r>
+    </w:p>
+    <w:p>
+      <w:pPr>
+        <w:numPr>
+          <w:ilvl w:val="0"/>
+          <w:numId w:val="14"/>
+        </w:numPr>
+        <w:spacing w:after="0" w:line="240" w:lineRule="auto"/>
+        <w:ind w:left="360" w:firstLine="0"/>
+        <w:textAlignment w:val="baseline"/>
+        <w:rPr>
+          <w:rFonts w:eastAsia="Times New Roman" w:cstheme="minorHAnsi"/>
+          <w:lang w:eastAsia="fr-FR"/>
+        </w:rPr>
+      </w:pPr>
+      <w:r>
+        <w:rPr>
+          <w:rFonts w:eastAsia="Times New Roman" w:cstheme="minorHAnsi"/>
+          <w:lang w:eastAsia="fr-FR"/>
+        </w:rPr>
+        <w:t>Pour tout devis accepté et parallèlement aux plans d’exécution réalisés par le bureau d’étude, des commandes seront lancées vers les fournisseurs afin d’accélérer les délais. </w:t>
+      </w:r>
+    </w:p>
+    <w:p>
+      <w:r>
+        <w:br w:type="page"/>
+      </w:r>
     </w:p>
     <w:p>
       <w:pPr>
@@ -2989,11 +3331,476 @@
           <w:numId w:val="5"/>
         </w:numPr>
       </w:pPr>
-      <w:bookmarkStart w:id="7" w:name="_Toc3968975"/>
-      <w:r>
-        <w:t>Organisation du déroulement du projet</w:t>
-      </w:r>
-      <w:bookmarkEnd w:id="7"/>
+      <w:bookmarkStart w:id="8" w:name="_Toc3975536"/>
+      <w:r>
+        <w:lastRenderedPageBreak/>
+        <w:t xml:space="preserve">Objectif </w:t>
+      </w:r>
+      <w:r>
+        <w:t>Budget et Temps</w:t>
+      </w:r>
+      <w:bookmarkEnd w:id="8"/>
+    </w:p>
+    <w:p>
+      <w:pPr>
+        <w:rPr>
+          <w:rStyle w:val="eop"/>
+          <w:rFonts w:cstheme="minorHAnsi"/>
+          <w:color w:val="000000"/>
+          <w:shd w:val="clear" w:color="auto" w:fill="FFFFFF"/>
+        </w:rPr>
+      </w:pPr>
+      <w:r>
+        <w:rPr>
+          <w:rStyle w:val="normaltextrun"/>
+          <w:rFonts w:cstheme="minorHAnsi"/>
+          <w:color w:val="000000"/>
+          <w:shd w:val="clear" w:color="auto" w:fill="FFFFFF"/>
+        </w:rPr>
+        <w:t>La mise en production du projet est prévue en Mai 2020</w:t>
+      </w:r>
+      <w:r>
+        <w:rPr>
+          <w:rStyle w:val="eop"/>
+          <w:rFonts w:cstheme="minorHAnsi"/>
+          <w:color w:val="000000"/>
+          <w:shd w:val="clear" w:color="auto" w:fill="FFFFFF"/>
+        </w:rPr>
+        <w:t> </w:t>
+      </w:r>
+    </w:p>
+    <w:p>
+      <w:pPr>
+        <w:pStyle w:val="paragraph"/>
+        <w:spacing w:before="0" w:beforeAutospacing="0" w:after="0" w:afterAutospacing="0"/>
+        <w:textAlignment w:val="baseline"/>
+        <w:rPr>
+          <w:rFonts w:asciiTheme="minorHAnsi" w:hAnsiTheme="minorHAnsi" w:cstheme="minorHAnsi"/>
+          <w:color w:val="000000" w:themeColor="text1"/>
+          <w:sz w:val="22"/>
+          <w:szCs w:val="22"/>
+        </w:rPr>
+      </w:pPr>
+      <w:r>
+        <w:rPr>
+          <w:rStyle w:val="normaltextrun"/>
+          <w:rFonts w:asciiTheme="minorHAnsi" w:hAnsiTheme="minorHAnsi" w:cstheme="minorHAnsi"/>
+          <w:color w:val="000000" w:themeColor="text1"/>
+          <w:sz w:val="22"/>
+          <w:szCs w:val="22"/>
+        </w:rPr>
+        <w:t>Budget total fournit par </w:t>
+      </w:r>
+      <w:r>
+        <w:rPr>
+          <w:rStyle w:val="spellingerror"/>
+          <w:rFonts w:asciiTheme="minorHAnsi" w:hAnsiTheme="minorHAnsi" w:cstheme="minorHAnsi"/>
+          <w:color w:val="000000" w:themeColor="text1"/>
+          <w:sz w:val="22"/>
+          <w:szCs w:val="22"/>
+        </w:rPr>
+        <w:t>Madera</w:t>
+      </w:r>
+      <w:r>
+        <w:rPr>
+          <w:rStyle w:val="normaltextrun"/>
+          <w:rFonts w:asciiTheme="minorHAnsi" w:hAnsiTheme="minorHAnsi" w:cstheme="minorHAnsi"/>
+          <w:color w:val="000000" w:themeColor="text1"/>
+          <w:sz w:val="22"/>
+          <w:szCs w:val="22"/>
+        </w:rPr>
+        <w:t> : </w:t>
+      </w:r>
+      <w:r>
+        <w:rPr>
+          <w:rStyle w:val="eop"/>
+          <w:rFonts w:asciiTheme="minorHAnsi" w:eastAsiaTheme="majorEastAsia" w:hAnsiTheme="minorHAnsi" w:cstheme="minorHAnsi"/>
+          <w:color w:val="000000" w:themeColor="text1"/>
+          <w:sz w:val="22"/>
+          <w:szCs w:val="22"/>
+        </w:rPr>
+        <w:t> </w:t>
+      </w:r>
+    </w:p>
+    <w:p>
+      <w:pPr>
+        <w:pStyle w:val="paragraph"/>
+        <w:numPr>
+          <w:ilvl w:val="0"/>
+          <w:numId w:val="15"/>
+        </w:numPr>
+        <w:spacing w:before="0" w:beforeAutospacing="0" w:after="0" w:afterAutospacing="0"/>
+        <w:ind w:left="360" w:firstLine="0"/>
+        <w:textAlignment w:val="baseline"/>
+        <w:rPr>
+          <w:rFonts w:asciiTheme="minorHAnsi" w:hAnsiTheme="minorHAnsi" w:cstheme="minorHAnsi"/>
+          <w:sz w:val="22"/>
+          <w:szCs w:val="22"/>
+        </w:rPr>
+      </w:pPr>
+      <w:r>
+        <w:rPr>
+          <w:rStyle w:val="normaltextrun"/>
+          <w:rFonts w:asciiTheme="minorHAnsi" w:hAnsiTheme="minorHAnsi" w:cstheme="minorHAnsi"/>
+          <w:sz w:val="22"/>
+          <w:szCs w:val="22"/>
+        </w:rPr>
+        <w:t>110 000 €</w:t>
+      </w:r>
+      <w:r>
+        <w:rPr>
+          <w:rStyle w:val="eop"/>
+          <w:rFonts w:asciiTheme="minorHAnsi" w:eastAsiaTheme="majorEastAsia" w:hAnsiTheme="minorHAnsi" w:cstheme="minorHAnsi"/>
+          <w:sz w:val="22"/>
+          <w:szCs w:val="22"/>
+        </w:rPr>
+        <w:t> </w:t>
+      </w:r>
+    </w:p>
+    <w:p>
+      <w:pPr>
+        <w:pStyle w:val="paragraph"/>
+        <w:spacing w:before="0" w:beforeAutospacing="0" w:after="0" w:afterAutospacing="0"/>
+        <w:textAlignment w:val="baseline"/>
+        <w:rPr>
+          <w:rFonts w:asciiTheme="minorHAnsi" w:hAnsiTheme="minorHAnsi" w:cstheme="minorHAnsi"/>
+          <w:color w:val="000000" w:themeColor="text1"/>
+          <w:sz w:val="22"/>
+          <w:szCs w:val="22"/>
+        </w:rPr>
+      </w:pPr>
+      <w:r>
+        <w:rPr>
+          <w:rStyle w:val="normaltextrun"/>
+          <w:rFonts w:asciiTheme="minorHAnsi" w:hAnsiTheme="minorHAnsi" w:cstheme="minorHAnsi"/>
+          <w:color w:val="000000" w:themeColor="text1"/>
+          <w:sz w:val="22"/>
+          <w:szCs w:val="22"/>
+        </w:rPr>
+        <w:t>Coût Externe :</w:t>
+      </w:r>
+      <w:r>
+        <w:rPr>
+          <w:rStyle w:val="eop"/>
+          <w:rFonts w:asciiTheme="minorHAnsi" w:eastAsiaTheme="majorEastAsia" w:hAnsiTheme="minorHAnsi" w:cstheme="minorHAnsi"/>
+          <w:color w:val="000000" w:themeColor="text1"/>
+          <w:sz w:val="22"/>
+          <w:szCs w:val="22"/>
+        </w:rPr>
+        <w:t> </w:t>
+      </w:r>
+    </w:p>
+    <w:p>
+      <w:pPr>
+        <w:pStyle w:val="paragraph"/>
+        <w:numPr>
+          <w:ilvl w:val="0"/>
+          <w:numId w:val="16"/>
+        </w:numPr>
+        <w:spacing w:before="0" w:beforeAutospacing="0" w:after="0" w:afterAutospacing="0"/>
+        <w:ind w:left="360" w:firstLine="0"/>
+        <w:textAlignment w:val="baseline"/>
+        <w:rPr>
+          <w:rFonts w:asciiTheme="minorHAnsi" w:hAnsiTheme="minorHAnsi" w:cstheme="minorHAnsi"/>
+          <w:sz w:val="22"/>
+          <w:szCs w:val="22"/>
+        </w:rPr>
+      </w:pPr>
+      <w:r>
+        <w:rPr>
+          <w:rStyle w:val="normaltextrun"/>
+          <w:rFonts w:asciiTheme="minorHAnsi" w:hAnsiTheme="minorHAnsi" w:cstheme="minorHAnsi"/>
+          <w:sz w:val="22"/>
+          <w:szCs w:val="22"/>
+        </w:rPr>
+        <w:t>Serveur : 2000€</w:t>
+      </w:r>
+      <w:r>
+        <w:rPr>
+          <w:rStyle w:val="eop"/>
+          <w:rFonts w:asciiTheme="minorHAnsi" w:eastAsiaTheme="majorEastAsia" w:hAnsiTheme="minorHAnsi" w:cstheme="minorHAnsi"/>
+          <w:sz w:val="22"/>
+          <w:szCs w:val="22"/>
+        </w:rPr>
+        <w:t> </w:t>
+      </w:r>
+    </w:p>
+    <w:p>
+      <w:pPr>
+        <w:pStyle w:val="paragraph"/>
+        <w:numPr>
+          <w:ilvl w:val="0"/>
+          <w:numId w:val="16"/>
+        </w:numPr>
+        <w:spacing w:before="0" w:beforeAutospacing="0" w:after="0" w:afterAutospacing="0"/>
+        <w:ind w:left="360" w:firstLine="0"/>
+        <w:textAlignment w:val="baseline"/>
+        <w:rPr>
+          <w:rFonts w:asciiTheme="minorHAnsi" w:hAnsiTheme="minorHAnsi" w:cstheme="minorHAnsi"/>
+          <w:sz w:val="22"/>
+          <w:szCs w:val="22"/>
+        </w:rPr>
+      </w:pPr>
+      <w:r>
+        <w:rPr>
+          <w:rStyle w:val="normaltextrun"/>
+          <w:rFonts w:asciiTheme="minorHAnsi" w:hAnsiTheme="minorHAnsi" w:cstheme="minorHAnsi"/>
+          <w:sz w:val="22"/>
+          <w:szCs w:val="22"/>
+        </w:rPr>
+        <w:t>Charges de l’entreprise (Electricité, locaux...) : 1500€</w:t>
+      </w:r>
+      <w:r>
+        <w:rPr>
+          <w:rStyle w:val="eop"/>
+          <w:rFonts w:asciiTheme="minorHAnsi" w:eastAsiaTheme="majorEastAsia" w:hAnsiTheme="minorHAnsi" w:cstheme="minorHAnsi"/>
+          <w:sz w:val="22"/>
+          <w:szCs w:val="22"/>
+        </w:rPr>
+        <w:t> </w:t>
+      </w:r>
+    </w:p>
+    <w:p>
+      <w:pPr>
+        <w:pStyle w:val="paragraph"/>
+        <w:spacing w:before="0" w:beforeAutospacing="0" w:after="0" w:afterAutospacing="0"/>
+        <w:ind w:left="720"/>
+        <w:textAlignment w:val="baseline"/>
+        <w:rPr>
+          <w:rFonts w:asciiTheme="minorHAnsi" w:hAnsiTheme="minorHAnsi" w:cstheme="minorHAnsi"/>
+          <w:sz w:val="18"/>
+          <w:szCs w:val="18"/>
+        </w:rPr>
+      </w:pPr>
+      <w:r>
+        <w:rPr>
+          <w:rStyle w:val="normaltextrun"/>
+          <w:rFonts w:asciiTheme="minorHAnsi" w:hAnsiTheme="minorHAnsi" w:cstheme="minorHAnsi"/>
+          <w:sz w:val="22"/>
+          <w:szCs w:val="22"/>
+        </w:rPr>
+        <w:t>Total : 3500€</w:t>
+      </w:r>
+      <w:r>
+        <w:rPr>
+          <w:rStyle w:val="eop"/>
+          <w:rFonts w:asciiTheme="minorHAnsi" w:eastAsiaTheme="majorEastAsia" w:hAnsiTheme="minorHAnsi" w:cstheme="minorHAnsi"/>
+          <w:sz w:val="22"/>
+          <w:szCs w:val="22"/>
+        </w:rPr>
+        <w:t> </w:t>
+      </w:r>
+    </w:p>
+    <w:p>
+      <w:pPr>
+        <w:pStyle w:val="paragraph"/>
+        <w:spacing w:before="0" w:beforeAutospacing="0" w:after="0" w:afterAutospacing="0"/>
+        <w:textAlignment w:val="baseline"/>
+        <w:rPr>
+          <w:rFonts w:asciiTheme="minorHAnsi" w:hAnsiTheme="minorHAnsi" w:cstheme="minorHAnsi"/>
+          <w:color w:val="000000" w:themeColor="text1"/>
+          <w:sz w:val="22"/>
+          <w:szCs w:val="22"/>
+        </w:rPr>
+      </w:pPr>
+      <w:r>
+        <w:rPr>
+          <w:rStyle w:val="normaltextrun"/>
+          <w:rFonts w:asciiTheme="minorHAnsi" w:hAnsiTheme="minorHAnsi" w:cstheme="minorHAnsi"/>
+          <w:color w:val="000000" w:themeColor="text1"/>
+          <w:sz w:val="22"/>
+          <w:szCs w:val="22"/>
+        </w:rPr>
+        <w:t>Coût Interne :</w:t>
+      </w:r>
+      <w:r>
+        <w:rPr>
+          <w:rStyle w:val="eop"/>
+          <w:rFonts w:asciiTheme="minorHAnsi" w:eastAsiaTheme="majorEastAsia" w:hAnsiTheme="minorHAnsi" w:cstheme="minorHAnsi"/>
+          <w:color w:val="000000" w:themeColor="text1"/>
+          <w:sz w:val="22"/>
+          <w:szCs w:val="22"/>
+        </w:rPr>
+        <w:t> </w:t>
+      </w:r>
+    </w:p>
+    <w:p>
+      <w:pPr>
+        <w:pStyle w:val="paragraph"/>
+        <w:numPr>
+          <w:ilvl w:val="0"/>
+          <w:numId w:val="17"/>
+        </w:numPr>
+        <w:spacing w:before="0" w:beforeAutospacing="0" w:after="0" w:afterAutospacing="0"/>
+        <w:ind w:left="360" w:firstLine="0"/>
+        <w:textAlignment w:val="baseline"/>
+        <w:rPr>
+          <w:rFonts w:asciiTheme="minorHAnsi" w:hAnsiTheme="minorHAnsi" w:cstheme="minorHAnsi"/>
+          <w:sz w:val="22"/>
+          <w:szCs w:val="22"/>
+        </w:rPr>
+      </w:pPr>
+      <w:r>
+        <w:rPr>
+          <w:rStyle w:val="normaltextrun"/>
+          <w:rFonts w:asciiTheme="minorHAnsi" w:hAnsiTheme="minorHAnsi" w:cstheme="minorHAnsi"/>
+          <w:sz w:val="22"/>
+          <w:szCs w:val="22"/>
+        </w:rPr>
+        <w:t>Rémunération des employés (pour 18 mois)</w:t>
+      </w:r>
+      <w:r>
+        <w:rPr>
+          <w:rStyle w:val="eop"/>
+          <w:rFonts w:asciiTheme="minorHAnsi" w:eastAsiaTheme="majorEastAsia" w:hAnsiTheme="minorHAnsi" w:cstheme="minorHAnsi"/>
+          <w:sz w:val="22"/>
+          <w:szCs w:val="22"/>
+        </w:rPr>
+        <w:t> </w:t>
+      </w:r>
+    </w:p>
+    <w:p>
+      <w:pPr>
+        <w:pStyle w:val="paragraph"/>
+        <w:numPr>
+          <w:ilvl w:val="0"/>
+          <w:numId w:val="18"/>
+        </w:numPr>
+        <w:spacing w:before="0" w:beforeAutospacing="0" w:after="0" w:afterAutospacing="0"/>
+        <w:ind w:left="1080" w:firstLine="0"/>
+        <w:textAlignment w:val="baseline"/>
+        <w:rPr>
+          <w:rFonts w:asciiTheme="minorHAnsi" w:hAnsiTheme="minorHAnsi" w:cstheme="minorHAnsi"/>
+          <w:sz w:val="22"/>
+          <w:szCs w:val="22"/>
+        </w:rPr>
+      </w:pPr>
+      <w:r>
+        <w:rPr>
+          <w:rStyle w:val="normaltextrun"/>
+          <w:rFonts w:asciiTheme="minorHAnsi" w:hAnsiTheme="minorHAnsi" w:cstheme="minorHAnsi"/>
+          <w:sz w:val="22"/>
+          <w:szCs w:val="22"/>
+        </w:rPr>
+        <w:t>Chef de projet : 1600€/mois </w:t>
+      </w:r>
+      <w:r>
+        <w:rPr>
+          <w:rStyle w:val="eop"/>
+          <w:rFonts w:asciiTheme="minorHAnsi" w:eastAsiaTheme="majorEastAsia" w:hAnsiTheme="minorHAnsi" w:cstheme="minorHAnsi"/>
+          <w:sz w:val="22"/>
+          <w:szCs w:val="22"/>
+        </w:rPr>
+        <w:t> </w:t>
+      </w:r>
+    </w:p>
+    <w:p>
+      <w:pPr>
+        <w:pStyle w:val="paragraph"/>
+        <w:numPr>
+          <w:ilvl w:val="0"/>
+          <w:numId w:val="18"/>
+        </w:numPr>
+        <w:spacing w:before="0" w:beforeAutospacing="0" w:after="0" w:afterAutospacing="0"/>
+        <w:ind w:left="1080" w:firstLine="0"/>
+        <w:textAlignment w:val="baseline"/>
+        <w:rPr>
+          <w:rFonts w:asciiTheme="minorHAnsi" w:hAnsiTheme="minorHAnsi" w:cstheme="minorHAnsi"/>
+          <w:sz w:val="22"/>
+          <w:szCs w:val="22"/>
+        </w:rPr>
+      </w:pPr>
+      <w:r>
+        <w:rPr>
+          <w:rStyle w:val="normaltextrun"/>
+          <w:rFonts w:asciiTheme="minorHAnsi" w:hAnsiTheme="minorHAnsi" w:cstheme="minorHAnsi"/>
+          <w:sz w:val="22"/>
+          <w:szCs w:val="22"/>
+        </w:rPr>
+        <w:t>Développeur : 1400€/mois </w:t>
+      </w:r>
+      <w:r>
+        <w:rPr>
+          <w:rStyle w:val="eop"/>
+          <w:rFonts w:asciiTheme="minorHAnsi" w:eastAsiaTheme="majorEastAsia" w:hAnsiTheme="minorHAnsi" w:cstheme="minorHAnsi"/>
+          <w:sz w:val="22"/>
+          <w:szCs w:val="22"/>
+        </w:rPr>
+        <w:t> </w:t>
+      </w:r>
+    </w:p>
+    <w:p>
+      <w:pPr>
+        <w:pStyle w:val="paragraph"/>
+        <w:numPr>
+          <w:ilvl w:val="0"/>
+          <w:numId w:val="19"/>
+        </w:numPr>
+        <w:spacing w:before="0" w:beforeAutospacing="0" w:after="0" w:afterAutospacing="0"/>
+        <w:ind w:left="360" w:firstLine="0"/>
+        <w:textAlignment w:val="baseline"/>
+        <w:rPr>
+          <w:rFonts w:asciiTheme="minorHAnsi" w:hAnsiTheme="minorHAnsi" w:cstheme="minorHAnsi"/>
+          <w:sz w:val="22"/>
+          <w:szCs w:val="22"/>
+        </w:rPr>
+      </w:pPr>
+      <w:r>
+        <w:rPr>
+          <w:rStyle w:val="normaltextrun"/>
+          <w:rFonts w:asciiTheme="minorHAnsi" w:hAnsiTheme="minorHAnsi" w:cstheme="minorHAnsi"/>
+          <w:sz w:val="22"/>
+          <w:szCs w:val="22"/>
+        </w:rPr>
+        <w:t>Frais de formation des commerciaux (15 personnes) : 2100€</w:t>
+      </w:r>
+      <w:r>
+        <w:rPr>
+          <w:rStyle w:val="eop"/>
+          <w:rFonts w:asciiTheme="minorHAnsi" w:eastAsiaTheme="majorEastAsia" w:hAnsiTheme="minorHAnsi" w:cstheme="minorHAnsi"/>
+          <w:sz w:val="22"/>
+          <w:szCs w:val="22"/>
+        </w:rPr>
+        <w:t> </w:t>
+      </w:r>
+    </w:p>
+    <w:p>
+      <w:pPr>
+        <w:pStyle w:val="paragraph"/>
+        <w:spacing w:before="0" w:beforeAutospacing="0" w:after="0" w:afterAutospacing="0"/>
+        <w:ind w:left="705"/>
+        <w:textAlignment w:val="baseline"/>
+        <w:rPr>
+          <w:rFonts w:asciiTheme="minorHAnsi" w:hAnsiTheme="minorHAnsi" w:cstheme="minorHAnsi"/>
+          <w:sz w:val="18"/>
+          <w:szCs w:val="18"/>
+        </w:rPr>
+      </w:pPr>
+      <w:r>
+        <w:rPr>
+          <w:rStyle w:val="normaltextrun"/>
+          <w:rFonts w:asciiTheme="minorHAnsi" w:hAnsiTheme="minorHAnsi" w:cstheme="minorHAnsi"/>
+          <w:sz w:val="22"/>
+          <w:szCs w:val="22"/>
+        </w:rPr>
+        <w:t>Total : 106 500€</w:t>
+      </w:r>
+      <w:r>
+        <w:rPr>
+          <w:rStyle w:val="eop"/>
+          <w:rFonts w:asciiTheme="minorHAnsi" w:eastAsiaTheme="majorEastAsia" w:hAnsiTheme="minorHAnsi" w:cstheme="minorHAnsi"/>
+          <w:sz w:val="22"/>
+          <w:szCs w:val="22"/>
+        </w:rPr>
+        <w:t> </w:t>
+      </w:r>
+    </w:p>
+    <w:p>
+      <w:pPr>
+        <w:rPr>
+          <w:rFonts w:cstheme="minorHAnsi"/>
+        </w:rPr>
+      </w:pPr>
     </w:p>
     <w:p>
       <w:pPr>
@@ -3003,11 +3810,11 @@
           <w:numId w:val="1"/>
         </w:numPr>
       </w:pPr>
-      <w:bookmarkStart w:id="8" w:name="_Toc3968976"/>
+      <w:bookmarkStart w:id="9" w:name="_Toc3975537"/>
       <w:r>
         <w:t>Projet</w:t>
       </w:r>
-      <w:bookmarkEnd w:id="8"/>
+      <w:bookmarkEnd w:id="9"/>
     </w:p>
     <w:p>
       <w:pPr>
@@ -3017,11 +3824,11 @@
           <w:numId w:val="6"/>
         </w:numPr>
       </w:pPr>
-      <w:bookmarkStart w:id="9" w:name="_Toc3968977"/>
+      <w:bookmarkStart w:id="10" w:name="_Toc3975538"/>
       <w:r>
         <w:t>Rôle et Structure de l’équipe</w:t>
       </w:r>
-      <w:bookmarkEnd w:id="9"/>
+      <w:bookmarkEnd w:id="10"/>
     </w:p>
     <w:p>
       <w:pPr>
@@ -3031,16 +3838,15 @@
           <w:numId w:val="9"/>
         </w:numPr>
       </w:pPr>
-      <w:bookmarkStart w:id="10" w:name="_Toc3968978"/>
+      <w:bookmarkStart w:id="11" w:name="_Toc3975539"/>
       <w:r>
         <w:t>Projet agile</w:t>
       </w:r>
-      <w:bookmarkEnd w:id="10"/>
+      <w:bookmarkEnd w:id="11"/>
     </w:p>
     <w:p/>
     <w:p>
       <w:pPr>
-        <w:ind w:left="708"/>
         <w:rPr>
           <w:rFonts w:cstheme="minorHAnsi"/>
         </w:rPr>
@@ -3054,7 +3860,6 @@
     </w:p>
     <w:p>
       <w:pPr>
-        <w:ind w:left="708"/>
         <w:rPr>
           <w:rFonts w:cstheme="minorHAnsi"/>
         </w:rPr>
@@ -3068,7 +3873,6 @@
     </w:p>
     <w:p>
       <w:pPr>
-        <w:ind w:left="708"/>
         <w:rPr>
           <w:rFonts w:cstheme="minorHAnsi"/>
           <w:u w:val="single"/>
@@ -3098,7 +3902,6 @@
     </w:p>
     <w:p>
       <w:pPr>
-        <w:ind w:left="708"/>
         <w:rPr>
           <w:rFonts w:cstheme="minorHAnsi"/>
           <w:color w:val="000000"/>
@@ -3130,7 +3933,6 @@
     </w:p>
     <w:p>
       <w:pPr>
-        <w:ind w:left="708"/>
         <w:rPr>
           <w:rFonts w:cstheme="minorHAnsi"/>
           <w:u w:val="single"/>
@@ -3169,7 +3971,6 @@
     </w:p>
     <w:p>
       <w:pPr>
-        <w:ind w:left="708"/>
         <w:rPr>
           <w:rFonts w:cstheme="minorHAnsi"/>
           <w:color w:val="000000"/>
@@ -3201,7 +4002,6 @@
     </w:p>
     <w:p>
       <w:pPr>
-        <w:ind w:left="708"/>
         <w:rPr>
           <w:rFonts w:cstheme="minorHAnsi"/>
           <w:u w:val="single"/>
@@ -3217,7 +4017,6 @@
     </w:p>
     <w:p>
       <w:pPr>
-        <w:ind w:left="708"/>
         <w:rPr>
           <w:rFonts w:ascii="Arial" w:hAnsi="Arial" w:cs="Arial"/>
         </w:rPr>
@@ -3245,12 +4044,63 @@
           <w:numId w:val="9"/>
         </w:numPr>
       </w:pPr>
-      <w:bookmarkStart w:id="11" w:name="_Toc3968979"/>
+      <w:bookmarkStart w:id="12" w:name="_Toc3975540"/>
       <w:r>
         <w:lastRenderedPageBreak/>
         <w:t>Répartition des rôles</w:t>
       </w:r>
-      <w:bookmarkEnd w:id="11"/>
+      <w:bookmarkEnd w:id="12"/>
+    </w:p>
+    <w:p>
+      <w:r>
+        <w:t xml:space="preserve">Scrum Master : Romain CHRETIEN </w:t>
+      </w:r>
+    </w:p>
+    <w:p>
+      <w:r>
+        <w:t xml:space="preserve">Product </w:t>
+      </w:r>
+      <w:proofErr w:type="spellStart"/>
+      <w:r>
+        <w:t>Owner</w:t>
+      </w:r>
+      <w:proofErr w:type="spellEnd"/>
+      <w:r>
+        <w:t> : Allan BROCHARD</w:t>
+      </w:r>
+    </w:p>
+    <w:p>
+      <w:pPr>
+        <w:rPr>
+          <w:lang w:val="en-US"/>
+        </w:rPr>
+      </w:pPr>
+      <w:r>
+        <w:rPr>
+          <w:lang w:val="en-US"/>
+        </w:rPr>
+        <w:t xml:space="preserve">Team </w:t>
+      </w:r>
+      <w:proofErr w:type="gramStart"/>
+      <w:r>
+        <w:rPr>
+          <w:lang w:val="en-US"/>
+        </w:rPr>
+        <w:t>Scrum :</w:t>
+      </w:r>
+      <w:proofErr w:type="gramEnd"/>
+      <w:r>
+        <w:rPr>
+          <w:lang w:val="en-US"/>
+        </w:rPr>
+        <w:t xml:space="preserve"> Valentin HALLAY, U</w:t>
+      </w:r>
+      <w:r>
+        <w:rPr>
+          <w:lang w:val="en-US"/>
+        </w:rPr>
+        <w:t>lrich HASSED</w:t>
+      </w:r>
     </w:p>
     <w:p>
       <w:pPr>
@@ -3260,7 +4110,7 @@
           <w:numId w:val="6"/>
         </w:numPr>
       </w:pPr>
-      <w:bookmarkStart w:id="12" w:name="_Toc3968980"/>
+      <w:bookmarkStart w:id="13" w:name="_Toc3975541"/>
       <w:r>
         <w:rPr>
           <w:noProof/>
@@ -3342,7 +4192,7 @@
       <w:r>
         <w:t>Planning prévisionnel (Gantt)</w:t>
       </w:r>
-      <w:bookmarkEnd w:id="12"/>
+      <w:bookmarkEnd w:id="13"/>
     </w:p>
     <w:p/>
     <w:p>
@@ -3430,12 +4280,12 @@
           <w:numId w:val="6"/>
         </w:numPr>
       </w:pPr>
-      <w:bookmarkStart w:id="13" w:name="_Toc3968981"/>
+      <w:bookmarkStart w:id="14" w:name="_Toc3975542"/>
       <w:r>
         <w:lastRenderedPageBreak/>
         <w:t>WBS</w:t>
       </w:r>
-      <w:bookmarkEnd w:id="13"/>
+      <w:bookmarkEnd w:id="14"/>
     </w:p>
     <w:p>
       <w:r>
@@ -3539,14 +4389,12 @@
           <w:numId w:val="6"/>
         </w:numPr>
       </w:pPr>
-      <w:bookmarkStart w:id="14" w:name="_Toc3968982"/>
-      <w:bookmarkStart w:id="15" w:name="_GoBack"/>
-      <w:bookmarkEnd w:id="15"/>
+      <w:bookmarkStart w:id="15" w:name="_Toc3975543"/>
       <w:r>
         <w:lastRenderedPageBreak/>
         <w:t>Analyse des risques</w:t>
       </w:r>
-      <w:bookmarkEnd w:id="14"/>
+      <w:bookmarkEnd w:id="15"/>
       <w:r>
         <w:br w:type="page"/>
       </w:r>
@@ -3559,7 +4407,7 @@
           <w:numId w:val="6"/>
         </w:numPr>
       </w:pPr>
-      <w:bookmarkStart w:id="16" w:name="_Toc3968983"/>
+      <w:bookmarkStart w:id="16" w:name="_Toc3975544"/>
       <w:r>
         <w:lastRenderedPageBreak/>
         <w:t>Gestion du système documentaire</w:t>
@@ -3579,7 +4427,7 @@
           <w:numId w:val="13"/>
         </w:numPr>
       </w:pPr>
-      <w:bookmarkStart w:id="17" w:name="_Toc3968984"/>
+      <w:bookmarkStart w:id="17" w:name="_Toc3975545"/>
       <w:r>
         <w:t>Versioning</w:t>
       </w:r>
@@ -3607,7 +4455,7 @@
           <w:numId w:val="13"/>
         </w:numPr>
       </w:pPr>
-      <w:bookmarkStart w:id="18" w:name="_Toc3968985"/>
+      <w:bookmarkStart w:id="18" w:name="_Toc3975546"/>
       <w:r>
         <w:t>Gestion des fichiers</w:t>
       </w:r>
@@ -3691,7 +4539,7 @@
           <w:numId w:val="13"/>
         </w:numPr>
       </w:pPr>
-      <w:bookmarkStart w:id="19" w:name="_Toc3968986"/>
+      <w:bookmarkStart w:id="19" w:name="_Toc3975547"/>
       <w:r>
         <w:lastRenderedPageBreak/>
         <w:t>Convention de nommage</w:t>
@@ -3760,7 +4608,7 @@
           <w:numId w:val="1"/>
         </w:numPr>
       </w:pPr>
-      <w:bookmarkStart w:id="20" w:name="_Toc3968987"/>
+      <w:bookmarkStart w:id="20" w:name="_Toc3975548"/>
       <w:r>
         <w:t>Produit</w:t>
       </w:r>
@@ -3774,7 +4622,7 @@
           <w:numId w:val="7"/>
         </w:numPr>
       </w:pPr>
-      <w:bookmarkStart w:id="21" w:name="_Toc3968988"/>
+      <w:bookmarkStart w:id="21" w:name="_Toc3975549"/>
       <w:r>
         <w:t>PBS</w:t>
       </w:r>
@@ -3874,7 +4722,7 @@
           <w:numId w:val="7"/>
         </w:numPr>
       </w:pPr>
-      <w:bookmarkStart w:id="22" w:name="_Toc3968989"/>
+      <w:bookmarkStart w:id="22" w:name="_Toc3975550"/>
       <w:r>
         <w:rPr>
           <w:noProof/>
@@ -4363,6 +5211,304 @@
     </w:lvl>
   </w:abstractNum>
   <w:abstractNum w:abstractNumId="1" w15:restartNumberingAfterBreak="0">
+    <w:nsid w:val="106767A3"/>
+    <w:multiLevelType w:val="multilevel"/>
+    <w:tmpl w:val="305CBBFE"/>
+    <w:lvl w:ilvl="0">
+      <w:start w:val="1"/>
+      <w:numFmt w:val="bullet"/>
+      <w:lvlText w:val=""/>
+      <w:lvlJc w:val="left"/>
+      <w:pPr>
+        <w:tabs>
+          <w:tab w:val="num" w:pos="720"/>
+        </w:tabs>
+        <w:ind w:left="720" w:hanging="360"/>
+      </w:pPr>
+      <w:rPr>
+        <w:rFonts w:ascii="Symbol" w:hAnsi="Symbol" w:hint="default"/>
+        <w:sz w:val="20"/>
+      </w:rPr>
+    </w:lvl>
+    <w:lvl w:ilvl="1" w:tentative="1">
+      <w:start w:val="1"/>
+      <w:numFmt w:val="bullet"/>
+      <w:lvlText w:val=""/>
+      <w:lvlJc w:val="left"/>
+      <w:pPr>
+        <w:tabs>
+          <w:tab w:val="num" w:pos="1440"/>
+        </w:tabs>
+        <w:ind w:left="1440" w:hanging="360"/>
+      </w:pPr>
+      <w:rPr>
+        <w:rFonts w:ascii="Symbol" w:hAnsi="Symbol" w:hint="default"/>
+        <w:sz w:val="20"/>
+      </w:rPr>
+    </w:lvl>
+    <w:lvl w:ilvl="2" w:tentative="1">
+      <w:start w:val="1"/>
+      <w:numFmt w:val="bullet"/>
+      <w:lvlText w:val=""/>
+      <w:lvlJc w:val="left"/>
+      <w:pPr>
+        <w:tabs>
+          <w:tab w:val="num" w:pos="2160"/>
+        </w:tabs>
+        <w:ind w:left="2160" w:hanging="360"/>
+      </w:pPr>
+      <w:rPr>
+        <w:rFonts w:ascii="Symbol" w:hAnsi="Symbol" w:hint="default"/>
+        <w:sz w:val="20"/>
+      </w:rPr>
+    </w:lvl>
+    <w:lvl w:ilvl="3" w:tentative="1">
+      <w:start w:val="1"/>
+      <w:numFmt w:val="bullet"/>
+      <w:lvlText w:val=""/>
+      <w:lvlJc w:val="left"/>
+      <w:pPr>
+        <w:tabs>
+          <w:tab w:val="num" w:pos="2880"/>
+        </w:tabs>
+        <w:ind w:left="2880" w:hanging="360"/>
+      </w:pPr>
+      <w:rPr>
+        <w:rFonts w:ascii="Symbol" w:hAnsi="Symbol" w:hint="default"/>
+        <w:sz w:val="20"/>
+      </w:rPr>
+    </w:lvl>
+    <w:lvl w:ilvl="4" w:tentative="1">
+      <w:start w:val="1"/>
+      <w:numFmt w:val="bullet"/>
+      <w:lvlText w:val=""/>
+      <w:lvlJc w:val="left"/>
+      <w:pPr>
+        <w:tabs>
+          <w:tab w:val="num" w:pos="3600"/>
+        </w:tabs>
+        <w:ind w:left="3600" w:hanging="360"/>
+      </w:pPr>
+      <w:rPr>
+        <w:rFonts w:ascii="Symbol" w:hAnsi="Symbol" w:hint="default"/>
+        <w:sz w:val="20"/>
+      </w:rPr>
+    </w:lvl>
+    <w:lvl w:ilvl="5" w:tentative="1">
+      <w:start w:val="1"/>
+      <w:numFmt w:val="bullet"/>
+      <w:lvlText w:val=""/>
+      <w:lvlJc w:val="left"/>
+      <w:pPr>
+        <w:tabs>
+          <w:tab w:val="num" w:pos="4320"/>
+        </w:tabs>
+        <w:ind w:left="4320" w:hanging="360"/>
+      </w:pPr>
+      <w:rPr>
+        <w:rFonts w:ascii="Symbol" w:hAnsi="Symbol" w:hint="default"/>
+        <w:sz w:val="20"/>
+      </w:rPr>
+    </w:lvl>
+    <w:lvl w:ilvl="6" w:tentative="1">
+      <w:start w:val="1"/>
+      <w:numFmt w:val="bullet"/>
+      <w:lvlText w:val=""/>
+      <w:lvlJc w:val="left"/>
+      <w:pPr>
+        <w:tabs>
+          <w:tab w:val="num" w:pos="5040"/>
+        </w:tabs>
+        <w:ind w:left="5040" w:hanging="360"/>
+      </w:pPr>
+      <w:rPr>
+        <w:rFonts w:ascii="Symbol" w:hAnsi="Symbol" w:hint="default"/>
+        <w:sz w:val="20"/>
+      </w:rPr>
+    </w:lvl>
+    <w:lvl w:ilvl="7" w:tentative="1">
+      <w:start w:val="1"/>
+      <w:numFmt w:val="bullet"/>
+      <w:lvlText w:val=""/>
+      <w:lvlJc w:val="left"/>
+      <w:pPr>
+        <w:tabs>
+          <w:tab w:val="num" w:pos="5760"/>
+        </w:tabs>
+        <w:ind w:left="5760" w:hanging="360"/>
+      </w:pPr>
+      <w:rPr>
+        <w:rFonts w:ascii="Symbol" w:hAnsi="Symbol" w:hint="default"/>
+        <w:sz w:val="20"/>
+      </w:rPr>
+    </w:lvl>
+    <w:lvl w:ilvl="8" w:tentative="1">
+      <w:start w:val="1"/>
+      <w:numFmt w:val="bullet"/>
+      <w:lvlText w:val=""/>
+      <w:lvlJc w:val="left"/>
+      <w:pPr>
+        <w:tabs>
+          <w:tab w:val="num" w:pos="6480"/>
+        </w:tabs>
+        <w:ind w:left="6480" w:hanging="360"/>
+      </w:pPr>
+      <w:rPr>
+        <w:rFonts w:ascii="Symbol" w:hAnsi="Symbol" w:hint="default"/>
+        <w:sz w:val="20"/>
+      </w:rPr>
+    </w:lvl>
+  </w:abstractNum>
+  <w:abstractNum w:abstractNumId="2" w15:restartNumberingAfterBreak="0">
+    <w:nsid w:val="163F2131"/>
+    <w:multiLevelType w:val="multilevel"/>
+    <w:tmpl w:val="0BEA5AAE"/>
+    <w:lvl w:ilvl="0">
+      <w:start w:val="1"/>
+      <w:numFmt w:val="bullet"/>
+      <w:lvlText w:val=""/>
+      <w:lvlJc w:val="left"/>
+      <w:pPr>
+        <w:tabs>
+          <w:tab w:val="num" w:pos="720"/>
+        </w:tabs>
+        <w:ind w:left="720" w:hanging="360"/>
+      </w:pPr>
+      <w:rPr>
+        <w:rFonts w:ascii="Symbol" w:hAnsi="Symbol" w:hint="default"/>
+        <w:sz w:val="20"/>
+      </w:rPr>
+    </w:lvl>
+    <w:lvl w:ilvl="1" w:tentative="1">
+      <w:start w:val="1"/>
+      <w:numFmt w:val="bullet"/>
+      <w:lvlText w:val=""/>
+      <w:lvlJc w:val="left"/>
+      <w:pPr>
+        <w:tabs>
+          <w:tab w:val="num" w:pos="1440"/>
+        </w:tabs>
+        <w:ind w:left="1440" w:hanging="360"/>
+      </w:pPr>
+      <w:rPr>
+        <w:rFonts w:ascii="Symbol" w:hAnsi="Symbol" w:hint="default"/>
+        <w:sz w:val="20"/>
+      </w:rPr>
+    </w:lvl>
+    <w:lvl w:ilvl="2" w:tentative="1">
+      <w:start w:val="1"/>
+      <w:numFmt w:val="bullet"/>
+      <w:lvlText w:val=""/>
+      <w:lvlJc w:val="left"/>
+      <w:pPr>
+        <w:tabs>
+          <w:tab w:val="num" w:pos="2160"/>
+        </w:tabs>
+        <w:ind w:left="2160" w:hanging="360"/>
+      </w:pPr>
+      <w:rPr>
+        <w:rFonts w:ascii="Symbol" w:hAnsi="Symbol" w:hint="default"/>
+        <w:sz w:val="20"/>
+      </w:rPr>
+    </w:lvl>
+    <w:lvl w:ilvl="3" w:tentative="1">
+      <w:start w:val="1"/>
+      <w:numFmt w:val="bullet"/>
+      <w:lvlText w:val=""/>
+      <w:lvlJc w:val="left"/>
+      <w:pPr>
+        <w:tabs>
+          <w:tab w:val="num" w:pos="2880"/>
+        </w:tabs>
+        <w:ind w:left="2880" w:hanging="360"/>
+      </w:pPr>
+      <w:rPr>
+        <w:rFonts w:ascii="Symbol" w:hAnsi="Symbol" w:hint="default"/>
+        <w:sz w:val="20"/>
+      </w:rPr>
+    </w:lvl>
+    <w:lvl w:ilvl="4" w:tentative="1">
+      <w:start w:val="1"/>
+      <w:numFmt w:val="bullet"/>
+      <w:lvlText w:val=""/>
+      <w:lvlJc w:val="left"/>
+      <w:pPr>
+        <w:tabs>
+          <w:tab w:val="num" w:pos="3600"/>
+        </w:tabs>
+        <w:ind w:left="3600" w:hanging="360"/>
+      </w:pPr>
+      <w:rPr>
+        <w:rFonts w:ascii="Symbol" w:hAnsi="Symbol" w:hint="default"/>
+        <w:sz w:val="20"/>
+      </w:rPr>
+    </w:lvl>
+    <w:lvl w:ilvl="5" w:tentative="1">
+      <w:start w:val="1"/>
+      <w:numFmt w:val="bullet"/>
+      <w:lvlText w:val=""/>
+      <w:lvlJc w:val="left"/>
+      <w:pPr>
+        <w:tabs>
+          <w:tab w:val="num" w:pos="4320"/>
+        </w:tabs>
+        <w:ind w:left="4320" w:hanging="360"/>
+      </w:pPr>
+      <w:rPr>
+        <w:rFonts w:ascii="Symbol" w:hAnsi="Symbol" w:hint="default"/>
+        <w:sz w:val="20"/>
+      </w:rPr>
+    </w:lvl>
+    <w:lvl w:ilvl="6" w:tentative="1">
+      <w:start w:val="1"/>
+      <w:numFmt w:val="bullet"/>
+      <w:lvlText w:val=""/>
+      <w:lvlJc w:val="left"/>
+      <w:pPr>
+        <w:tabs>
+          <w:tab w:val="num" w:pos="5040"/>
+        </w:tabs>
+        <w:ind w:left="5040" w:hanging="360"/>
+      </w:pPr>
+      <w:rPr>
+        <w:rFonts w:ascii="Symbol" w:hAnsi="Symbol" w:hint="default"/>
+        <w:sz w:val="20"/>
+      </w:rPr>
+    </w:lvl>
+    <w:lvl w:ilvl="7" w:tentative="1">
+      <w:start w:val="1"/>
+      <w:numFmt w:val="bullet"/>
+      <w:lvlText w:val=""/>
+      <w:lvlJc w:val="left"/>
+      <w:pPr>
+        <w:tabs>
+          <w:tab w:val="num" w:pos="5760"/>
+        </w:tabs>
+        <w:ind w:left="5760" w:hanging="360"/>
+      </w:pPr>
+      <w:rPr>
+        <w:rFonts w:ascii="Symbol" w:hAnsi="Symbol" w:hint="default"/>
+        <w:sz w:val="20"/>
+      </w:rPr>
+    </w:lvl>
+    <w:lvl w:ilvl="8" w:tentative="1">
+      <w:start w:val="1"/>
+      <w:numFmt w:val="bullet"/>
+      <w:lvlText w:val=""/>
+      <w:lvlJc w:val="left"/>
+      <w:pPr>
+        <w:tabs>
+          <w:tab w:val="num" w:pos="6480"/>
+        </w:tabs>
+        <w:ind w:left="6480" w:hanging="360"/>
+      </w:pPr>
+      <w:rPr>
+        <w:rFonts w:ascii="Symbol" w:hAnsi="Symbol" w:hint="default"/>
+        <w:sz w:val="20"/>
+      </w:rPr>
+    </w:lvl>
+  </w:abstractNum>
+  <w:abstractNum w:abstractNumId="3" w15:restartNumberingAfterBreak="0">
     <w:nsid w:val="16753C24"/>
     <w:multiLevelType w:val="hybridMultilevel"/>
     <w:tmpl w:val="06F08190"/>
@@ -4448,7 +5594,7 @@
       </w:pPr>
     </w:lvl>
   </w:abstractNum>
-  <w:abstractNum w:abstractNumId="2" w15:restartNumberingAfterBreak="0">
+  <w:abstractNum w:abstractNumId="4" w15:restartNumberingAfterBreak="0">
     <w:nsid w:val="18DA1D9C"/>
     <w:multiLevelType w:val="hybridMultilevel"/>
     <w:tmpl w:val="8B92CC1E"/>
@@ -4561,7 +5707,7 @@
       </w:rPr>
     </w:lvl>
   </w:abstractNum>
-  <w:abstractNum w:abstractNumId="3" w15:restartNumberingAfterBreak="0">
+  <w:abstractNum w:abstractNumId="5" w15:restartNumberingAfterBreak="0">
     <w:nsid w:val="194C2195"/>
     <w:multiLevelType w:val="hybridMultilevel"/>
     <w:tmpl w:val="BAC48C7C"/>
@@ -4650,7 +5796,156 @@
       </w:pPr>
     </w:lvl>
   </w:abstractNum>
-  <w:abstractNum w:abstractNumId="4" w15:restartNumberingAfterBreak="0">
+  <w:abstractNum w:abstractNumId="6" w15:restartNumberingAfterBreak="0">
+    <w:nsid w:val="1B85068B"/>
+    <w:multiLevelType w:val="multilevel"/>
+    <w:tmpl w:val="68BEAE60"/>
+    <w:lvl w:ilvl="0">
+      <w:start w:val="1"/>
+      <w:numFmt w:val="bullet"/>
+      <w:lvlText w:val=""/>
+      <w:lvlJc w:val="left"/>
+      <w:pPr>
+        <w:tabs>
+          <w:tab w:val="num" w:pos="720"/>
+        </w:tabs>
+        <w:ind w:left="720" w:hanging="360"/>
+      </w:pPr>
+      <w:rPr>
+        <w:rFonts w:ascii="Symbol" w:hAnsi="Symbol" w:hint="default"/>
+        <w:sz w:val="20"/>
+      </w:rPr>
+    </w:lvl>
+    <w:lvl w:ilvl="1" w:tentative="1">
+      <w:start w:val="1"/>
+      <w:numFmt w:val="bullet"/>
+      <w:lvlText w:val=""/>
+      <w:lvlJc w:val="left"/>
+      <w:pPr>
+        <w:tabs>
+          <w:tab w:val="num" w:pos="1440"/>
+        </w:tabs>
+        <w:ind w:left="1440" w:hanging="360"/>
+      </w:pPr>
+      <w:rPr>
+        <w:rFonts w:ascii="Symbol" w:hAnsi="Symbol" w:hint="default"/>
+        <w:sz w:val="20"/>
+      </w:rPr>
+    </w:lvl>
+    <w:lvl w:ilvl="2" w:tentative="1">
+      <w:start w:val="1"/>
+      <w:numFmt w:val="bullet"/>
+      <w:lvlText w:val=""/>
+      <w:lvlJc w:val="left"/>
+      <w:pPr>
+        <w:tabs>
+          <w:tab w:val="num" w:pos="2160"/>
+        </w:tabs>
+        <w:ind w:left="2160" w:hanging="360"/>
+      </w:pPr>
+      <w:rPr>
+        <w:rFonts w:ascii="Symbol" w:hAnsi="Symbol" w:hint="default"/>
+        <w:sz w:val="20"/>
+      </w:rPr>
+    </w:lvl>
+    <w:lvl w:ilvl="3" w:tentative="1">
+      <w:start w:val="1"/>
+      <w:numFmt w:val="bullet"/>
+      <w:lvlText w:val=""/>
+      <w:lvlJc w:val="left"/>
+      <w:pPr>
+        <w:tabs>
+          <w:tab w:val="num" w:pos="2880"/>
+        </w:tabs>
+        <w:ind w:left="2880" w:hanging="360"/>
+      </w:pPr>
+      <w:rPr>
+        <w:rFonts w:ascii="Symbol" w:hAnsi="Symbol" w:hint="default"/>
+        <w:sz w:val="20"/>
+      </w:rPr>
+    </w:lvl>
+    <w:lvl w:ilvl="4" w:tentative="1">
+      <w:start w:val="1"/>
+      <w:numFmt w:val="bullet"/>
+      <w:lvlText w:val=""/>
+      <w:lvlJc w:val="left"/>
+      <w:pPr>
+        <w:tabs>
+          <w:tab w:val="num" w:pos="3600"/>
+        </w:tabs>
+        <w:ind w:left="3600" w:hanging="360"/>
+      </w:pPr>
+      <w:rPr>
+        <w:rFonts w:ascii="Symbol" w:hAnsi="Symbol" w:hint="default"/>
+        <w:sz w:val="20"/>
+      </w:rPr>
+    </w:lvl>
+    <w:lvl w:ilvl="5" w:tentative="1">
+      <w:start w:val="1"/>
+      <w:numFmt w:val="bullet"/>
+      <w:lvlText w:val=""/>
+      <w:lvlJc w:val="left"/>
+      <w:pPr>
+        <w:tabs>
+          <w:tab w:val="num" w:pos="4320"/>
+        </w:tabs>
+        <w:ind w:left="4320" w:hanging="360"/>
+      </w:pPr>
+      <w:rPr>
+        <w:rFonts w:ascii="Symbol" w:hAnsi="Symbol" w:hint="default"/>
+        <w:sz w:val="20"/>
+      </w:rPr>
+    </w:lvl>
+    <w:lvl w:ilvl="6" w:tentative="1">
+      <w:start w:val="1"/>
+      <w:numFmt w:val="bullet"/>
+      <w:lvlText w:val=""/>
+      <w:lvlJc w:val="left"/>
+      <w:pPr>
+        <w:tabs>
+          <w:tab w:val="num" w:pos="5040"/>
+        </w:tabs>
+        <w:ind w:left="5040" w:hanging="360"/>
+      </w:pPr>
+      <w:rPr>
+        <w:rFonts w:ascii="Symbol" w:hAnsi="Symbol" w:hint="default"/>
+        <w:sz w:val="20"/>
+      </w:rPr>
+    </w:lvl>
+    <w:lvl w:ilvl="7" w:tentative="1">
+      <w:start w:val="1"/>
+      <w:numFmt w:val="bullet"/>
+      <w:lvlText w:val=""/>
+      <w:lvlJc w:val="left"/>
+      <w:pPr>
+        <w:tabs>
+          <w:tab w:val="num" w:pos="5760"/>
+        </w:tabs>
+        <w:ind w:left="5760" w:hanging="360"/>
+      </w:pPr>
+      <w:rPr>
+        <w:rFonts w:ascii="Symbol" w:hAnsi="Symbol" w:hint="default"/>
+        <w:sz w:val="20"/>
+      </w:rPr>
+    </w:lvl>
+    <w:lvl w:ilvl="8" w:tentative="1">
+      <w:start w:val="1"/>
+      <w:numFmt w:val="bullet"/>
+      <w:lvlText w:val=""/>
+      <w:lvlJc w:val="left"/>
+      <w:pPr>
+        <w:tabs>
+          <w:tab w:val="num" w:pos="6480"/>
+        </w:tabs>
+        <w:ind w:left="6480" w:hanging="360"/>
+      </w:pPr>
+      <w:rPr>
+        <w:rFonts w:ascii="Symbol" w:hAnsi="Symbol" w:hint="default"/>
+        <w:sz w:val="20"/>
+      </w:rPr>
+    </w:lvl>
+  </w:abstractNum>
+  <w:abstractNum w:abstractNumId="7" w15:restartNumberingAfterBreak="0">
     <w:nsid w:val="203132FA"/>
     <w:multiLevelType w:val="hybridMultilevel"/>
     <w:tmpl w:val="2AE632DC"/>
@@ -4739,7 +6034,156 @@
       </w:pPr>
     </w:lvl>
   </w:abstractNum>
-  <w:abstractNum w:abstractNumId="5" w15:restartNumberingAfterBreak="0">
+  <w:abstractNum w:abstractNumId="8" w15:restartNumberingAfterBreak="0">
+    <w:nsid w:val="251307D7"/>
+    <w:multiLevelType w:val="multilevel"/>
+    <w:tmpl w:val="E49CE4E8"/>
+    <w:lvl w:ilvl="0">
+      <w:start w:val="1"/>
+      <w:numFmt w:val="bullet"/>
+      <w:lvlText w:val=""/>
+      <w:lvlJc w:val="left"/>
+      <w:pPr>
+        <w:tabs>
+          <w:tab w:val="num" w:pos="720"/>
+        </w:tabs>
+        <w:ind w:left="720" w:hanging="360"/>
+      </w:pPr>
+      <w:rPr>
+        <w:rFonts w:ascii="Symbol" w:hAnsi="Symbol" w:hint="default"/>
+        <w:sz w:val="20"/>
+      </w:rPr>
+    </w:lvl>
+    <w:lvl w:ilvl="1" w:tentative="1">
+      <w:start w:val="1"/>
+      <w:numFmt w:val="bullet"/>
+      <w:lvlText w:val=""/>
+      <w:lvlJc w:val="left"/>
+      <w:pPr>
+        <w:tabs>
+          <w:tab w:val="num" w:pos="1440"/>
+        </w:tabs>
+        <w:ind w:left="1440" w:hanging="360"/>
+      </w:pPr>
+      <w:rPr>
+        <w:rFonts w:ascii="Symbol" w:hAnsi="Symbol" w:hint="default"/>
+        <w:sz w:val="20"/>
+      </w:rPr>
+    </w:lvl>
+    <w:lvl w:ilvl="2" w:tentative="1">
+      <w:start w:val="1"/>
+      <w:numFmt w:val="bullet"/>
+      <w:lvlText w:val=""/>
+      <w:lvlJc w:val="left"/>
+      <w:pPr>
+        <w:tabs>
+          <w:tab w:val="num" w:pos="2160"/>
+        </w:tabs>
+        <w:ind w:left="2160" w:hanging="360"/>
+      </w:pPr>
+      <w:rPr>
+        <w:rFonts w:ascii="Symbol" w:hAnsi="Symbol" w:hint="default"/>
+        <w:sz w:val="20"/>
+      </w:rPr>
+    </w:lvl>
+    <w:lvl w:ilvl="3" w:tentative="1">
+      <w:start w:val="1"/>
+      <w:numFmt w:val="bullet"/>
+      <w:lvlText w:val=""/>
+      <w:lvlJc w:val="left"/>
+      <w:pPr>
+        <w:tabs>
+          <w:tab w:val="num" w:pos="2880"/>
+        </w:tabs>
+        <w:ind w:left="2880" w:hanging="360"/>
+      </w:pPr>
+      <w:rPr>
+        <w:rFonts w:ascii="Symbol" w:hAnsi="Symbol" w:hint="default"/>
+        <w:sz w:val="20"/>
+      </w:rPr>
+    </w:lvl>
+    <w:lvl w:ilvl="4" w:tentative="1">
+      <w:start w:val="1"/>
+      <w:numFmt w:val="bullet"/>
+      <w:lvlText w:val=""/>
+      <w:lvlJc w:val="left"/>
+      <w:pPr>
+        <w:tabs>
+          <w:tab w:val="num" w:pos="3600"/>
+        </w:tabs>
+        <w:ind w:left="3600" w:hanging="360"/>
+      </w:pPr>
+      <w:rPr>
+        <w:rFonts w:ascii="Symbol" w:hAnsi="Symbol" w:hint="default"/>
+        <w:sz w:val="20"/>
+      </w:rPr>
+    </w:lvl>
+    <w:lvl w:ilvl="5" w:tentative="1">
+      <w:start w:val="1"/>
+      <w:numFmt w:val="bullet"/>
+      <w:lvlText w:val=""/>
+      <w:lvlJc w:val="left"/>
+      <w:pPr>
+        <w:tabs>
+          <w:tab w:val="num" w:pos="4320"/>
+        </w:tabs>
+        <w:ind w:left="4320" w:hanging="360"/>
+      </w:pPr>
+      <w:rPr>
+        <w:rFonts w:ascii="Symbol" w:hAnsi="Symbol" w:hint="default"/>
+        <w:sz w:val="20"/>
+      </w:rPr>
+    </w:lvl>
+    <w:lvl w:ilvl="6" w:tentative="1">
+      <w:start w:val="1"/>
+      <w:numFmt w:val="bullet"/>
+      <w:lvlText w:val=""/>
+      <w:lvlJc w:val="left"/>
+      <w:pPr>
+        <w:tabs>
+          <w:tab w:val="num" w:pos="5040"/>
+        </w:tabs>
+        <w:ind w:left="5040" w:hanging="360"/>
+      </w:pPr>
+      <w:rPr>
+        <w:rFonts w:ascii="Symbol" w:hAnsi="Symbol" w:hint="default"/>
+        <w:sz w:val="20"/>
+      </w:rPr>
+    </w:lvl>
+    <w:lvl w:ilvl="7" w:tentative="1">
+      <w:start w:val="1"/>
+      <w:numFmt w:val="bullet"/>
+      <w:lvlText w:val=""/>
+      <w:lvlJc w:val="left"/>
+      <w:pPr>
+        <w:tabs>
+          <w:tab w:val="num" w:pos="5760"/>
+        </w:tabs>
+        <w:ind w:left="5760" w:hanging="360"/>
+      </w:pPr>
+      <w:rPr>
+        <w:rFonts w:ascii="Symbol" w:hAnsi="Symbol" w:hint="default"/>
+        <w:sz w:val="20"/>
+      </w:rPr>
+    </w:lvl>
+    <w:lvl w:ilvl="8" w:tentative="1">
+      <w:start w:val="1"/>
+      <w:numFmt w:val="bullet"/>
+      <w:lvlText w:val=""/>
+      <w:lvlJc w:val="left"/>
+      <w:pPr>
+        <w:tabs>
+          <w:tab w:val="num" w:pos="6480"/>
+        </w:tabs>
+        <w:ind w:left="6480" w:hanging="360"/>
+      </w:pPr>
+      <w:rPr>
+        <w:rFonts w:ascii="Symbol" w:hAnsi="Symbol" w:hint="default"/>
+        <w:sz w:val="20"/>
+      </w:rPr>
+    </w:lvl>
+  </w:abstractNum>
+  <w:abstractNum w:abstractNumId="9" w15:restartNumberingAfterBreak="0">
     <w:nsid w:val="34380312"/>
     <w:multiLevelType w:val="hybridMultilevel"/>
     <w:tmpl w:val="11A66ECC"/>
@@ -4828,7 +6272,7 @@
       </w:pPr>
     </w:lvl>
   </w:abstractNum>
-  <w:abstractNum w:abstractNumId="6" w15:restartNumberingAfterBreak="0">
+  <w:abstractNum w:abstractNumId="10" w15:restartNumberingAfterBreak="0">
     <w:nsid w:val="34CD6792"/>
     <w:multiLevelType w:val="hybridMultilevel"/>
     <w:tmpl w:val="FB8A81D0"/>
@@ -4941,7 +6385,7 @@
       </w:rPr>
     </w:lvl>
   </w:abstractNum>
-  <w:abstractNum w:abstractNumId="7" w15:restartNumberingAfterBreak="0">
+  <w:abstractNum w:abstractNumId="11" w15:restartNumberingAfterBreak="0">
     <w:nsid w:val="394957A5"/>
     <w:multiLevelType w:val="hybridMultilevel"/>
     <w:tmpl w:val="D996DABA"/>
@@ -5030,7 +6474,156 @@
       </w:pPr>
     </w:lvl>
   </w:abstractNum>
-  <w:abstractNum w:abstractNumId="8" w15:restartNumberingAfterBreak="0">
+  <w:abstractNum w:abstractNumId="12" w15:restartNumberingAfterBreak="0">
+    <w:nsid w:val="4AC94FCE"/>
+    <w:multiLevelType w:val="multilevel"/>
+    <w:tmpl w:val="A64AFF72"/>
+    <w:lvl w:ilvl="0">
+      <w:start w:val="1"/>
+      <w:numFmt w:val="bullet"/>
+      <w:lvlText w:val="o"/>
+      <w:lvlJc w:val="left"/>
+      <w:pPr>
+        <w:tabs>
+          <w:tab w:val="num" w:pos="720"/>
+        </w:tabs>
+        <w:ind w:left="720" w:hanging="360"/>
+      </w:pPr>
+      <w:rPr>
+        <w:rFonts w:ascii="Courier New" w:hAnsi="Courier New" w:hint="default"/>
+        <w:sz w:val="20"/>
+      </w:rPr>
+    </w:lvl>
+    <w:lvl w:ilvl="1" w:tentative="1">
+      <w:start w:val="1"/>
+      <w:numFmt w:val="bullet"/>
+      <w:lvlText w:val="o"/>
+      <w:lvlJc w:val="left"/>
+      <w:pPr>
+        <w:tabs>
+          <w:tab w:val="num" w:pos="1440"/>
+        </w:tabs>
+        <w:ind w:left="1440" w:hanging="360"/>
+      </w:pPr>
+      <w:rPr>
+        <w:rFonts w:ascii="Courier New" w:hAnsi="Courier New" w:hint="default"/>
+        <w:sz w:val="20"/>
+      </w:rPr>
+    </w:lvl>
+    <w:lvl w:ilvl="2" w:tentative="1">
+      <w:start w:val="1"/>
+      <w:numFmt w:val="bullet"/>
+      <w:lvlText w:val="o"/>
+      <w:lvlJc w:val="left"/>
+      <w:pPr>
+        <w:tabs>
+          <w:tab w:val="num" w:pos="2160"/>
+        </w:tabs>
+        <w:ind w:left="2160" w:hanging="360"/>
+      </w:pPr>
+      <w:rPr>
+        <w:rFonts w:ascii="Courier New" w:hAnsi="Courier New" w:hint="default"/>
+        <w:sz w:val="20"/>
+      </w:rPr>
+    </w:lvl>
+    <w:lvl w:ilvl="3" w:tentative="1">
+      <w:start w:val="1"/>
+      <w:numFmt w:val="bullet"/>
+      <w:lvlText w:val="o"/>
+      <w:lvlJc w:val="left"/>
+      <w:pPr>
+        <w:tabs>
+          <w:tab w:val="num" w:pos="2880"/>
+        </w:tabs>
+        <w:ind w:left="2880" w:hanging="360"/>
+      </w:pPr>
+      <w:rPr>
+        <w:rFonts w:ascii="Courier New" w:hAnsi="Courier New" w:hint="default"/>
+        <w:sz w:val="20"/>
+      </w:rPr>
+    </w:lvl>
+    <w:lvl w:ilvl="4" w:tentative="1">
+      <w:start w:val="1"/>
+      <w:numFmt w:val="bullet"/>
+      <w:lvlText w:val="o"/>
+      <w:lvlJc w:val="left"/>
+      <w:pPr>
+        <w:tabs>
+          <w:tab w:val="num" w:pos="3600"/>
+        </w:tabs>
+        <w:ind w:left="3600" w:hanging="360"/>
+      </w:pPr>
+      <w:rPr>
+        <w:rFonts w:ascii="Courier New" w:hAnsi="Courier New" w:hint="default"/>
+        <w:sz w:val="20"/>
+      </w:rPr>
+    </w:lvl>
+    <w:lvl w:ilvl="5" w:tentative="1">
+      <w:start w:val="1"/>
+      <w:numFmt w:val="bullet"/>
+      <w:lvlText w:val="o"/>
+      <w:lvlJc w:val="left"/>
+      <w:pPr>
+        <w:tabs>
+          <w:tab w:val="num" w:pos="4320"/>
+        </w:tabs>
+        <w:ind w:left="4320" w:hanging="360"/>
+      </w:pPr>
+      <w:rPr>
+        <w:rFonts w:ascii="Courier New" w:hAnsi="Courier New" w:hint="default"/>
+        <w:sz w:val="20"/>
+      </w:rPr>
+    </w:lvl>
+    <w:lvl w:ilvl="6" w:tentative="1">
+      <w:start w:val="1"/>
+      <w:numFmt w:val="bullet"/>
+      <w:lvlText w:val="o"/>
+      <w:lvlJc w:val="left"/>
+      <w:pPr>
+        <w:tabs>
+          <w:tab w:val="num" w:pos="5040"/>
+        </w:tabs>
+        <w:ind w:left="5040" w:hanging="360"/>
+      </w:pPr>
+      <w:rPr>
+        <w:rFonts w:ascii="Courier New" w:hAnsi="Courier New" w:hint="default"/>
+        <w:sz w:val="20"/>
+      </w:rPr>
+    </w:lvl>
+    <w:lvl w:ilvl="7" w:tentative="1">
+      <w:start w:val="1"/>
+      <w:numFmt w:val="bullet"/>
+      <w:lvlText w:val="o"/>
+      <w:lvlJc w:val="left"/>
+      <w:pPr>
+        <w:tabs>
+          <w:tab w:val="num" w:pos="5760"/>
+        </w:tabs>
+        <w:ind w:left="5760" w:hanging="360"/>
+      </w:pPr>
+      <w:rPr>
+        <w:rFonts w:ascii="Courier New" w:hAnsi="Courier New" w:hint="default"/>
+        <w:sz w:val="20"/>
+      </w:rPr>
+    </w:lvl>
+    <w:lvl w:ilvl="8" w:tentative="1">
+      <w:start w:val="1"/>
+      <w:numFmt w:val="bullet"/>
+      <w:lvlText w:val="o"/>
+      <w:lvlJc w:val="left"/>
+      <w:pPr>
+        <w:tabs>
+          <w:tab w:val="num" w:pos="6480"/>
+        </w:tabs>
+        <w:ind w:left="6480" w:hanging="360"/>
+      </w:pPr>
+      <w:rPr>
+        <w:rFonts w:ascii="Courier New" w:hAnsi="Courier New" w:hint="default"/>
+        <w:sz w:val="20"/>
+      </w:rPr>
+    </w:lvl>
+  </w:abstractNum>
+  <w:abstractNum w:abstractNumId="13" w15:restartNumberingAfterBreak="0">
     <w:nsid w:val="4C082588"/>
     <w:multiLevelType w:val="hybridMultilevel"/>
     <w:tmpl w:val="B4F6D2F0"/>
@@ -5119,7 +6712,7 @@
       </w:pPr>
     </w:lvl>
   </w:abstractNum>
-  <w:abstractNum w:abstractNumId="9" w15:restartNumberingAfterBreak="0">
+  <w:abstractNum w:abstractNumId="14" w15:restartNumberingAfterBreak="0">
     <w:nsid w:val="4C4717A3"/>
     <w:multiLevelType w:val="hybridMultilevel"/>
     <w:tmpl w:val="5FCCAE0C"/>
@@ -5208,7 +6801,7 @@
       </w:pPr>
     </w:lvl>
   </w:abstractNum>
-  <w:abstractNum w:abstractNumId="10" w15:restartNumberingAfterBreak="0">
+  <w:abstractNum w:abstractNumId="15" w15:restartNumberingAfterBreak="0">
     <w:nsid w:val="6022469D"/>
     <w:multiLevelType w:val="hybridMultilevel"/>
     <w:tmpl w:val="30B01F56"/>
@@ -5321,7 +6914,7 @@
       </w:rPr>
     </w:lvl>
   </w:abstractNum>
-  <w:abstractNum w:abstractNumId="11" w15:restartNumberingAfterBreak="0">
+  <w:abstractNum w:abstractNumId="16" w15:restartNumberingAfterBreak="0">
     <w:nsid w:val="6C47216B"/>
     <w:multiLevelType w:val="hybridMultilevel"/>
     <w:tmpl w:val="D520A800"/>
@@ -5410,7 +7003,7 @@
       </w:pPr>
     </w:lvl>
   </w:abstractNum>
-  <w:abstractNum w:abstractNumId="12" w15:restartNumberingAfterBreak="0">
+  <w:abstractNum w:abstractNumId="17" w15:restartNumberingAfterBreak="0">
     <w:nsid w:val="7DE806D9"/>
     <w:multiLevelType w:val="hybridMultilevel"/>
     <w:tmpl w:val="9368AA96"/>
@@ -5499,44 +7092,211 @@
       </w:pPr>
     </w:lvl>
   </w:abstractNum>
+  <w:abstractNum w:abstractNumId="18" w15:restartNumberingAfterBreak="0">
+    <w:nsid w:val="7E8A49AE"/>
+    <w:multiLevelType w:val="multilevel"/>
+    <w:tmpl w:val="D9424588"/>
+    <w:lvl w:ilvl="0">
+      <w:start w:val="1"/>
+      <w:numFmt w:val="bullet"/>
+      <w:lvlText w:val=""/>
+      <w:lvlJc w:val="left"/>
+      <w:pPr>
+        <w:tabs>
+          <w:tab w:val="num" w:pos="720"/>
+        </w:tabs>
+        <w:ind w:left="720" w:hanging="360"/>
+      </w:pPr>
+      <w:rPr>
+        <w:rFonts w:ascii="Symbol" w:hAnsi="Symbol" w:hint="default"/>
+        <w:sz w:val="20"/>
+      </w:rPr>
+    </w:lvl>
+    <w:lvl w:ilvl="1" w:tentative="1">
+      <w:start w:val="1"/>
+      <w:numFmt w:val="bullet"/>
+      <w:lvlText w:val=""/>
+      <w:lvlJc w:val="left"/>
+      <w:pPr>
+        <w:tabs>
+          <w:tab w:val="num" w:pos="1440"/>
+        </w:tabs>
+        <w:ind w:left="1440" w:hanging="360"/>
+      </w:pPr>
+      <w:rPr>
+        <w:rFonts w:ascii="Symbol" w:hAnsi="Symbol" w:hint="default"/>
+        <w:sz w:val="20"/>
+      </w:rPr>
+    </w:lvl>
+    <w:lvl w:ilvl="2" w:tentative="1">
+      <w:start w:val="1"/>
+      <w:numFmt w:val="bullet"/>
+      <w:lvlText w:val=""/>
+      <w:lvlJc w:val="left"/>
+      <w:pPr>
+        <w:tabs>
+          <w:tab w:val="num" w:pos="2160"/>
+        </w:tabs>
+        <w:ind w:left="2160" w:hanging="360"/>
+      </w:pPr>
+      <w:rPr>
+        <w:rFonts w:ascii="Symbol" w:hAnsi="Symbol" w:hint="default"/>
+        <w:sz w:val="20"/>
+      </w:rPr>
+    </w:lvl>
+    <w:lvl w:ilvl="3" w:tentative="1">
+      <w:start w:val="1"/>
+      <w:numFmt w:val="bullet"/>
+      <w:lvlText w:val=""/>
+      <w:lvlJc w:val="left"/>
+      <w:pPr>
+        <w:tabs>
+          <w:tab w:val="num" w:pos="2880"/>
+        </w:tabs>
+        <w:ind w:left="2880" w:hanging="360"/>
+      </w:pPr>
+      <w:rPr>
+        <w:rFonts w:ascii="Symbol" w:hAnsi="Symbol" w:hint="default"/>
+        <w:sz w:val="20"/>
+      </w:rPr>
+    </w:lvl>
+    <w:lvl w:ilvl="4" w:tentative="1">
+      <w:start w:val="1"/>
+      <w:numFmt w:val="bullet"/>
+      <w:lvlText w:val=""/>
+      <w:lvlJc w:val="left"/>
+      <w:pPr>
+        <w:tabs>
+          <w:tab w:val="num" w:pos="3600"/>
+        </w:tabs>
+        <w:ind w:left="3600" w:hanging="360"/>
+      </w:pPr>
+      <w:rPr>
+        <w:rFonts w:ascii="Symbol" w:hAnsi="Symbol" w:hint="default"/>
+        <w:sz w:val="20"/>
+      </w:rPr>
+    </w:lvl>
+    <w:lvl w:ilvl="5" w:tentative="1">
+      <w:start w:val="1"/>
+      <w:numFmt w:val="bullet"/>
+      <w:lvlText w:val=""/>
+      <w:lvlJc w:val="left"/>
+      <w:pPr>
+        <w:tabs>
+          <w:tab w:val="num" w:pos="4320"/>
+        </w:tabs>
+        <w:ind w:left="4320" w:hanging="360"/>
+      </w:pPr>
+      <w:rPr>
+        <w:rFonts w:ascii="Symbol" w:hAnsi="Symbol" w:hint="default"/>
+        <w:sz w:val="20"/>
+      </w:rPr>
+    </w:lvl>
+    <w:lvl w:ilvl="6" w:tentative="1">
+      <w:start w:val="1"/>
+      <w:numFmt w:val="bullet"/>
+      <w:lvlText w:val=""/>
+      <w:lvlJc w:val="left"/>
+      <w:pPr>
+        <w:tabs>
+          <w:tab w:val="num" w:pos="5040"/>
+        </w:tabs>
+        <w:ind w:left="5040" w:hanging="360"/>
+      </w:pPr>
+      <w:rPr>
+        <w:rFonts w:ascii="Symbol" w:hAnsi="Symbol" w:hint="default"/>
+        <w:sz w:val="20"/>
+      </w:rPr>
+    </w:lvl>
+    <w:lvl w:ilvl="7" w:tentative="1">
+      <w:start w:val="1"/>
+      <w:numFmt w:val="bullet"/>
+      <w:lvlText w:val=""/>
+      <w:lvlJc w:val="left"/>
+      <w:pPr>
+        <w:tabs>
+          <w:tab w:val="num" w:pos="5760"/>
+        </w:tabs>
+        <w:ind w:left="5760" w:hanging="360"/>
+      </w:pPr>
+      <w:rPr>
+        <w:rFonts w:ascii="Symbol" w:hAnsi="Symbol" w:hint="default"/>
+        <w:sz w:val="20"/>
+      </w:rPr>
+    </w:lvl>
+    <w:lvl w:ilvl="8" w:tentative="1">
+      <w:start w:val="1"/>
+      <w:numFmt w:val="bullet"/>
+      <w:lvlText w:val=""/>
+      <w:lvlJc w:val="left"/>
+      <w:pPr>
+        <w:tabs>
+          <w:tab w:val="num" w:pos="6480"/>
+        </w:tabs>
+        <w:ind w:left="6480" w:hanging="360"/>
+      </w:pPr>
+      <w:rPr>
+        <w:rFonts w:ascii="Symbol" w:hAnsi="Symbol" w:hint="default"/>
+        <w:sz w:val="20"/>
+      </w:rPr>
+    </w:lvl>
+  </w:abstractNum>
   <w:num w:numId="1">
-    <w:abstractNumId w:val="12"/>
+    <w:abstractNumId w:val="17"/>
   </w:num>
   <w:num w:numId="2">
-    <w:abstractNumId w:val="5"/>
+    <w:abstractNumId w:val="9"/>
   </w:num>
   <w:num w:numId="3">
     <w:abstractNumId w:val="0"/>
   </w:num>
   <w:num w:numId="4">
+    <w:abstractNumId w:val="16"/>
+  </w:num>
+  <w:num w:numId="5">
+    <w:abstractNumId w:val="14"/>
+  </w:num>
+  <w:num w:numId="6">
+    <w:abstractNumId w:val="13"/>
+  </w:num>
+  <w:num w:numId="7">
+    <w:abstractNumId w:val="7"/>
+  </w:num>
+  <w:num w:numId="8">
+    <w:abstractNumId w:val="10"/>
+  </w:num>
+  <w:num w:numId="9">
     <w:abstractNumId w:val="11"/>
   </w:num>
-  <w:num w:numId="5">
-    <w:abstractNumId w:val="9"/>
+  <w:num w:numId="10">
+    <w:abstractNumId w:val="15"/>
   </w:num>
-  <w:num w:numId="6">
-    <w:abstractNumId w:val="8"/>
+  <w:num w:numId="11">
+    <w:abstractNumId w:val="3"/>
   </w:num>
-  <w:num w:numId="7">
+  <w:num w:numId="12">
     <w:abstractNumId w:val="4"/>
   </w:num>
-  <w:num w:numId="8">
+  <w:num w:numId="13">
+    <w:abstractNumId w:val="5"/>
+  </w:num>
+  <w:num w:numId="14">
+    <w:abstractNumId w:val="1"/>
+  </w:num>
+  <w:num w:numId="15">
     <w:abstractNumId w:val="6"/>
   </w:num>
-  <w:num w:numId="9">
-    <w:abstractNumId w:val="7"/>
+  <w:num w:numId="16">
+    <w:abstractNumId w:val="18"/>
   </w:num>
-  <w:num w:numId="10">
-    <w:abstractNumId w:val="10"/>
-  </w:num>
-  <w:num w:numId="11">
-    <w:abstractNumId w:val="1"/>
-  </w:num>
-  <w:num w:numId="12">
+  <w:num w:numId="17">
     <w:abstractNumId w:val="2"/>
   </w:num>
-  <w:num w:numId="13">
-    <w:abstractNumId w:val="3"/>
+  <w:num w:numId="18">
+    <w:abstractNumId w:val="12"/>
+  </w:num>
+  <w:num w:numId="19">
+    <w:abstractNumId w:val="8"/>
   </w:num>
 </w:numbering>
 </file>
@@ -6213,6 +7973,35 @@
       <w:contextualSpacing/>
     </w:pPr>
   </w:style>
+  <w:style w:type="paragraph" w:customStyle="1" w:styleId="paragraph">
+    <w:name w:val="paragraph"/>
+    <w:basedOn w:val="Normal"/>
+    <w:rsid w:val="00A13DAA"/>
+    <w:pPr>
+      <w:spacing w:before="100" w:beforeAutospacing="1" w:after="100" w:afterAutospacing="1" w:line="240" w:lineRule="auto"/>
+    </w:pPr>
+    <w:rPr>
+      <w:rFonts w:ascii="Times New Roman" w:eastAsia="Times New Roman" w:hAnsi="Times New Roman" w:cs="Times New Roman"/>
+      <w:sz w:val="24"/>
+      <w:szCs w:val="24"/>
+      <w:lang w:eastAsia="fr-FR"/>
+    </w:rPr>
+  </w:style>
+  <w:style w:type="character" w:customStyle="1" w:styleId="normaltextrun">
+    <w:name w:val="normaltextrun"/>
+    <w:basedOn w:val="Policepardfaut"/>
+    <w:rsid w:val="00A13DAA"/>
+  </w:style>
+  <w:style w:type="character" w:customStyle="1" w:styleId="spellingerror">
+    <w:name w:val="spellingerror"/>
+    <w:basedOn w:val="Policepardfaut"/>
+    <w:rsid w:val="00A13DAA"/>
+  </w:style>
+  <w:style w:type="character" w:customStyle="1" w:styleId="eop">
+    <w:name w:val="eop"/>
+    <w:basedOn w:val="Policepardfaut"/>
+    <w:rsid w:val="00A13DAA"/>
+  </w:style>
 </w:styles>
 </file>
 
@@ -6516,7 +8305,7 @@
 </file>
 
 <file path=customXml/itemProps1.xml><?xml version="1.0" encoding="utf-8"?>
-<ds:datastoreItem xmlns:ds="http://schemas.openxmlformats.org/officeDocument/2006/customXml" ds:itemID="{2B723145-0BC2-40A8-8DAF-F551241531DE}">
+<ds:datastoreItem xmlns:ds="http://schemas.openxmlformats.org/officeDocument/2006/customXml" ds:itemID="{20E9B62E-4088-44D6-90E4-5B0C8DBBC5B6}">
   <ds:schemaRefs>
     <ds:schemaRef ds:uri="http://schemas.openxmlformats.org/officeDocument/2006/bibliography"/>
   </ds:schemaRefs>

</xml_diff>

<commit_message>
Modification de l'analyse des risques et ajout dans la Spec
</commit_message>
<xml_diff>
--- a/LIVRABLE-1/Analyse fonctionnelle du besoin/SpecFonctionnelles.docx
+++ b/LIVRABLE-1/Analyse fonctionnelle du besoin/SpecFonctionnelles.docx
@@ -2733,8 +2733,6 @@
       <w:r>
         <w:br w:type="page"/>
       </w:r>
-      <w:bookmarkStart w:id="0" w:name="_GoBack"/>
-      <w:bookmarkEnd w:id="0"/>
     </w:p>
     <w:p>
       <w:pPr>
@@ -2744,7 +2742,7 @@
           <w:numId w:val="1"/>
         </w:numPr>
       </w:pPr>
-      <w:bookmarkStart w:id="1" w:name="_Toc4315950"/>
+      <w:bookmarkStart w:id="0" w:name="_Toc4315950"/>
       <w:r>
         <w:lastRenderedPageBreak/>
         <w:t>C</w:t>
@@ -2752,7 +2750,7 @@
       <w:r>
         <w:t>ontexte et introduction</w:t>
       </w:r>
-      <w:bookmarkEnd w:id="1"/>
+      <w:bookmarkEnd w:id="0"/>
     </w:p>
     <w:p>
       <w:pPr>
@@ -2765,11 +2763,11 @@
       <w:r>
         <w:t xml:space="preserve"> </w:t>
       </w:r>
-      <w:bookmarkStart w:id="2" w:name="_Toc4315951"/>
+      <w:bookmarkStart w:id="1" w:name="_Toc4315951"/>
       <w:r>
         <w:t>Redéfinition du besoin</w:t>
       </w:r>
-      <w:bookmarkEnd w:id="2"/>
+      <w:bookmarkEnd w:id="1"/>
     </w:p>
     <w:p>
       <w:pPr>
@@ -2779,11 +2777,11 @@
           <w:numId w:val="3"/>
         </w:numPr>
       </w:pPr>
-      <w:bookmarkStart w:id="3" w:name="_Toc4315952"/>
+      <w:bookmarkStart w:id="2" w:name="_Toc4315952"/>
       <w:r>
         <w:t>Introduction</w:t>
       </w:r>
-      <w:bookmarkEnd w:id="3"/>
+      <w:bookmarkEnd w:id="2"/>
     </w:p>
     <w:p>
       <w:pPr>
@@ -2802,11 +2800,11 @@
           <w:numId w:val="3"/>
         </w:numPr>
       </w:pPr>
-      <w:bookmarkStart w:id="4" w:name="_Toc4315953"/>
+      <w:bookmarkStart w:id="3" w:name="_Toc4315953"/>
       <w:r>
         <w:t>Redéfinition</w:t>
       </w:r>
-      <w:bookmarkEnd w:id="4"/>
+      <w:bookmarkEnd w:id="3"/>
       <w:r>
         <w:t xml:space="preserve"> </w:t>
       </w:r>
@@ -2925,11 +2923,12 @@
           <w:numId w:val="2"/>
         </w:numPr>
       </w:pPr>
-      <w:bookmarkStart w:id="5" w:name="_Toc4315954"/>
-      <w:r>
+      <w:bookmarkStart w:id="4" w:name="_Toc4315954"/>
+      <w:r>
+        <w:lastRenderedPageBreak/>
         <w:t>Note de cadrage</w:t>
       </w:r>
-      <w:bookmarkEnd w:id="5"/>
+      <w:bookmarkEnd w:id="4"/>
     </w:p>
     <w:p>
       <w:pPr>
@@ -2939,11 +2938,11 @@
           <w:numId w:val="5"/>
         </w:numPr>
       </w:pPr>
-      <w:bookmarkStart w:id="6" w:name="_Toc4315955"/>
+      <w:bookmarkStart w:id="5" w:name="_Toc4315955"/>
       <w:r>
         <w:t>Contexte</w:t>
       </w:r>
-      <w:bookmarkEnd w:id="6"/>
+      <w:bookmarkEnd w:id="5"/>
     </w:p>
     <w:p>
       <w:pPr>
@@ -3186,14 +3185,14 @@
           <w:numId w:val="5"/>
         </w:numPr>
       </w:pPr>
-      <w:bookmarkStart w:id="7" w:name="_Toc4315956"/>
+      <w:bookmarkStart w:id="6" w:name="_Toc4315956"/>
       <w:r>
         <w:t>Objectif</w:t>
       </w:r>
       <w:r>
         <w:t xml:space="preserve"> du projet</w:t>
       </w:r>
-      <w:bookmarkEnd w:id="7"/>
+      <w:bookmarkEnd w:id="6"/>
     </w:p>
     <w:p>
       <w:pPr>
@@ -3331,12 +3330,12 @@
           <w:numId w:val="5"/>
         </w:numPr>
       </w:pPr>
-      <w:bookmarkStart w:id="8" w:name="_Toc4315957"/>
+      <w:bookmarkStart w:id="7" w:name="_Toc4315957"/>
       <w:r>
         <w:lastRenderedPageBreak/>
         <w:t>Objectif Budget et Temps</w:t>
       </w:r>
-      <w:bookmarkEnd w:id="8"/>
+      <w:bookmarkEnd w:id="7"/>
     </w:p>
     <w:p>
       <w:pPr>
@@ -3807,11 +3806,11 @@
           <w:numId w:val="1"/>
         </w:numPr>
       </w:pPr>
-      <w:bookmarkStart w:id="9" w:name="_Toc4315958"/>
+      <w:bookmarkStart w:id="8" w:name="_Toc4315958"/>
       <w:r>
         <w:t>Projet</w:t>
       </w:r>
-      <w:bookmarkEnd w:id="9"/>
+      <w:bookmarkEnd w:id="8"/>
     </w:p>
     <w:p>
       <w:pPr>
@@ -3821,11 +3820,11 @@
           <w:numId w:val="6"/>
         </w:numPr>
       </w:pPr>
-      <w:bookmarkStart w:id="10" w:name="_Toc4315959"/>
+      <w:bookmarkStart w:id="9" w:name="_Toc4315959"/>
       <w:r>
         <w:t>Rôle et Structure de l’équipe</w:t>
       </w:r>
-      <w:bookmarkEnd w:id="10"/>
+      <w:bookmarkEnd w:id="9"/>
     </w:p>
     <w:p>
       <w:pPr>
@@ -3835,11 +3834,11 @@
           <w:numId w:val="9"/>
         </w:numPr>
       </w:pPr>
-      <w:bookmarkStart w:id="11" w:name="_Toc4315960"/>
+      <w:bookmarkStart w:id="10" w:name="_Toc4315960"/>
       <w:r>
         <w:t>Projet agile</w:t>
       </w:r>
-      <w:bookmarkEnd w:id="11"/>
+      <w:bookmarkEnd w:id="10"/>
     </w:p>
     <w:p/>
     <w:p>
@@ -4009,13 +4008,28 @@
           <w:rFonts w:cstheme="minorHAnsi"/>
           <w:u w:val="single"/>
         </w:rPr>
-        <w:t>Team Scrum :</w:t>
+        <w:t xml:space="preserve">Team </w:t>
+      </w:r>
+      <w:r>
+        <w:rPr>
+          <w:rFonts w:cstheme="minorHAnsi"/>
+          <w:u w:val="single"/>
+        </w:rPr>
+        <w:t>de développement</w:t>
+      </w:r>
+      <w:r>
+        <w:rPr>
+          <w:rFonts w:cstheme="minorHAnsi"/>
+          <w:u w:val="single"/>
+        </w:rPr>
+        <w:t> :</w:t>
       </w:r>
     </w:p>
     <w:p>
       <w:pPr>
         <w:rPr>
           <w:rFonts w:ascii="Arial" w:hAnsi="Arial" w:cs="Arial"/>
+          <w:color w:val="000000"/>
         </w:rPr>
       </w:pPr>
       <w:r>
@@ -4031,6 +4045,13 @@
           <w:color w:val="000000"/>
         </w:rPr>
         <w:t> ​​​​​​​</w:t>
+      </w:r>
+      <w:r>
+        <w:rPr>
+          <w:rFonts w:ascii="Arial" w:hAnsi="Arial" w:cs="Arial"/>
+          <w:color w:val="000000"/>
+        </w:rPr>
+        <w:br w:type="page"/>
       </w:r>
     </w:p>
     <w:p>
@@ -4041,12 +4062,12 @@
           <w:numId w:val="9"/>
         </w:numPr>
       </w:pPr>
-      <w:bookmarkStart w:id="12" w:name="_Toc4315961"/>
+      <w:bookmarkStart w:id="11" w:name="_Toc4315961"/>
       <w:r>
         <w:lastRenderedPageBreak/>
         <w:t>Répartition des rôles</w:t>
       </w:r>
-      <w:bookmarkEnd w:id="12"/>
+      <w:bookmarkEnd w:id="11"/>
     </w:p>
     <w:p>
       <w:r>
@@ -4087,14 +4108,21 @@
         </w:rPr>
         <w:t xml:space="preserve">Team </w:t>
       </w:r>
-      <w:proofErr w:type="gramStart"/>
       <w:r>
         <w:rPr>
           <w:lang w:val="en-US"/>
         </w:rPr>
-        <w:t>Scrum :</w:t>
-      </w:r>
-      <w:proofErr w:type="gramEnd"/>
+        <w:t xml:space="preserve">de </w:t>
+      </w:r>
+      <w:r>
+        <w:t>développement</w:t>
+      </w:r>
+      <w:r>
+        <w:rPr>
+          <w:lang w:val="en-US"/>
+        </w:rPr>
+        <w:t>:</w:t>
+      </w:r>
       <w:r>
         <w:rPr>
           <w:lang w:val="en-US"/>
@@ -4116,7 +4144,7 @@
           <w:numId w:val="6"/>
         </w:numPr>
       </w:pPr>
-      <w:bookmarkStart w:id="13" w:name="_Toc4315962"/>
+      <w:bookmarkStart w:id="12" w:name="_Toc4315962"/>
       <w:r>
         <w:rPr>
           <w:noProof/>
@@ -4198,7 +4226,7 @@
       <w:r>
         <w:t>Planning prévisionnel (Gantt)</w:t>
       </w:r>
-      <w:bookmarkEnd w:id="13"/>
+      <w:bookmarkEnd w:id="12"/>
     </w:p>
     <w:p/>
     <w:p>
@@ -4286,18 +4314,12 @@
           <w:numId w:val="6"/>
         </w:numPr>
       </w:pPr>
-      <w:bookmarkStart w:id="14" w:name="_Toc4315963"/>
-      <w:r>
+      <w:bookmarkStart w:id="13" w:name="_Toc4315963"/>
+      <w:r>
+        <w:rPr>
+          <w:noProof/>
+        </w:rPr>
         <w:lastRenderedPageBreak/>
-        <w:t>WBS</w:t>
-      </w:r>
-      <w:bookmarkEnd w:id="14"/>
-    </w:p>
-    <w:p>
-      <w:r>
-        <w:rPr>
-          <w:noProof/>
-        </w:rPr>
         <w:drawing>
           <wp:anchor distT="0" distB="0" distL="114300" distR="114300" simplePos="0" relativeHeight="251675648" behindDoc="1" locked="0" layoutInCell="1" allowOverlap="1">
             <wp:simplePos x="0" y="0"/>
@@ -4305,16 +4327,16 @@
               <wp:align>left</wp:align>
             </wp:positionH>
             <wp:positionV relativeFrom="paragraph">
-              <wp:posOffset>223125</wp:posOffset>
+              <wp:posOffset>310961</wp:posOffset>
             </wp:positionV>
-            <wp:extent cx="7700010" cy="3985260"/>
-            <wp:effectExtent l="0" t="0" r="0" b="0"/>
+            <wp:extent cx="7201246" cy="3727117"/>
+            <wp:effectExtent l="0" t="0" r="0" b="6985"/>
             <wp:wrapTight wrapText="bothSides">
               <wp:wrapPolygon edited="0">
                 <wp:start x="0" y="0"/>
-                <wp:lineTo x="0" y="21476"/>
-                <wp:lineTo x="21536" y="21476"/>
-                <wp:lineTo x="21536" y="0"/>
+                <wp:lineTo x="0" y="21530"/>
+                <wp:lineTo x="21543" y="21530"/>
+                <wp:lineTo x="21543" y="0"/>
                 <wp:lineTo x="0" y="0"/>
               </wp:wrapPolygon>
             </wp:wrapTight>
@@ -4345,7 +4367,7 @@
                   <pic:spPr bwMode="auto">
                     <a:xfrm>
                       <a:off x="0" y="0"/>
-                      <a:ext cx="7708453" cy="3989522"/>
+                      <a:ext cx="7201246" cy="3727117"/>
                     </a:xfrm>
                     <a:prstGeom prst="rect">
                       <a:avLst/>
@@ -4372,6 +4394,10 @@
           </wp:anchor>
         </w:drawing>
       </w:r>
+      <w:r>
+        <w:t>WBS</w:t>
+      </w:r>
+      <w:bookmarkEnd w:id="13"/>
     </w:p>
     <w:p/>
     <w:p/>
@@ -4382,11 +4408,15 @@
     <w:p/>
     <w:p/>
     <w:p/>
-    <w:p>
-      <w:r>
-        <w:br w:type="page"/>
-      </w:r>
-    </w:p>
+    <w:p/>
+    <w:p/>
+    <w:p/>
+    <w:p/>
+    <w:p/>
+    <w:p/>
+    <w:p/>
+    <w:p/>
+    <w:p/>
     <w:p>
       <w:pPr>
         <w:pStyle w:val="Titre2"/>
@@ -4395,33 +4425,77 @@
           <w:numId w:val="6"/>
         </w:numPr>
       </w:pPr>
-      <w:bookmarkStart w:id="15" w:name="_Toc4315964"/>
-      <w:r>
-        <w:lastRenderedPageBreak/>
+      <w:bookmarkStart w:id="14" w:name="_Toc4315964"/>
+      <w:r>
         <w:t>Analyse des risques</w:t>
       </w:r>
-      <w:r>
+      <w:bookmarkEnd w:id="14"/>
+    </w:p>
+    <w:p>
+      <w:bookmarkStart w:id="15" w:name="_Toc516249227"/>
+      <w:bookmarkStart w:id="16" w:name="_GoBack"/>
+      <w:bookmarkEnd w:id="16"/>
+    </w:p>
+    <w:p>
+      <w:pPr>
+        <w:rPr>
+          <w:b/>
+          <w:sz w:val="24"/>
+        </w:rPr>
+      </w:pPr>
+      <w:r>
+        <w:rPr>
+          <w:b/>
+          <w:sz w:val="24"/>
+        </w:rPr>
+        <w:t>Tableau des risques</w:t>
+      </w:r>
+      <w:bookmarkEnd w:id="15"/>
+      <w:r>
+        <w:rPr>
+          <w:b/>
+          <w:sz w:val="24"/>
+        </w:rPr>
+        <w:t> :</w:t>
+      </w:r>
+    </w:p>
+    <w:p>
+      <w:r>
+        <w:t>Le tableau des risques a pour but de lister les risques du projet.</w:t>
+      </w:r>
+    </w:p>
+    <w:p>
+      <w:r>
+        <w:rPr>
+          <w:noProof/>
+        </w:rPr>
         <w:drawing>
-          <wp:anchor distT="0" distB="0" distL="114300" distR="114300" simplePos="0" relativeHeight="251678720" behindDoc="0" locked="0" layoutInCell="1" allowOverlap="1" wp14:anchorId="48ADE791">
+          <wp:anchor distT="0" distB="0" distL="114300" distR="114300" simplePos="0" relativeHeight="251679744" behindDoc="1" locked="0" layoutInCell="1" allowOverlap="1" wp14:anchorId="68588BC5">
             <wp:simplePos x="0" y="0"/>
-            <wp:positionH relativeFrom="page">
-              <wp:posOffset>-439</wp:posOffset>
+            <wp:positionH relativeFrom="margin">
+              <wp:align>right</wp:align>
             </wp:positionH>
             <wp:positionV relativeFrom="paragraph">
-              <wp:posOffset>492906</wp:posOffset>
+              <wp:posOffset>964556</wp:posOffset>
             </wp:positionV>
-            <wp:extent cx="7767076" cy="2867624"/>
-            <wp:effectExtent l="0" t="0" r="5715" b="9525"/>
-            <wp:wrapSquare wrapText="bothSides"/>
-            <wp:docPr id="8" name="Image 8"/>
-            <wp:cNvGraphicFramePr>
-              <a:graphicFrameLocks xmlns:a="http://schemas.openxmlformats.org/drawingml/2006/main" noChangeAspect="1"/>
-            </wp:cNvGraphicFramePr>
+            <wp:extent cx="6175375" cy="4254500"/>
+            <wp:effectExtent l="0" t="0" r="0" b="0"/>
+            <wp:wrapTight wrapText="bothSides">
+              <wp:wrapPolygon edited="0">
+                <wp:start x="0" y="0"/>
+                <wp:lineTo x="0" y="21471"/>
+                <wp:lineTo x="21522" y="21471"/>
+                <wp:lineTo x="21522" y="0"/>
+                <wp:lineTo x="0" y="0"/>
+              </wp:wrapPolygon>
+            </wp:wrapTight>
+            <wp:docPr id="43" name="Image 43"/>
+            <wp:cNvGraphicFramePr/>
             <a:graphic xmlns:a="http://schemas.openxmlformats.org/drawingml/2006/main">
               <a:graphicData uri="http://schemas.openxmlformats.org/drawingml/2006/picture">
                 <pic:pic xmlns:pic="http://schemas.openxmlformats.org/drawingml/2006/picture">
                   <pic:nvPicPr>
-                    <pic:cNvPr id="1" name=""/>
+                    <pic:cNvPr id="43" name="Image 43"/>
                     <pic:cNvPicPr/>
                   </pic:nvPicPr>
                   <pic:blipFill>
@@ -4439,7 +4513,89 @@
                   <pic:spPr>
                     <a:xfrm>
                       <a:off x="0" y="0"/>
-                      <a:ext cx="7767076" cy="2867624"/>
+                      <a:ext cx="6175375" cy="4254500"/>
+                    </a:xfrm>
+                    <a:prstGeom prst="rect">
+                      <a:avLst/>
+                    </a:prstGeom>
+                  </pic:spPr>
+                </pic:pic>
+              </a:graphicData>
+            </a:graphic>
+          </wp:anchor>
+        </w:drawing>
+      </w:r>
+      <w:r>
+        <w:t>Voici la matrice de cotation qui permet de définir en fonction de la gravité et de la fréquence, la criticité d’un risque</w:t>
+      </w:r>
+    </w:p>
+    <w:p>
+      <w:pPr>
+        <w:pStyle w:val="Titre2"/>
+        <w:ind w:left="360"/>
+        <w:sectPr>
+          <w:headerReference w:type="default" r:id="rId14"/>
+          <w:footerReference w:type="default" r:id="rId15"/>
+          <w:pgSz w:w="11906" w:h="16838" w:code="9"/>
+          <w:pgMar w:top="1417" w:right="1417" w:bottom="1417" w:left="1417" w:header="708" w:footer="708" w:gutter="0"/>
+          <w:cols w:space="708"/>
+          <w:docGrid w:linePitch="360"/>
+        </w:sectPr>
+      </w:pPr>
+    </w:p>
+    <w:p>
+      <w:pPr>
+        <w:pStyle w:val="Titre2"/>
+      </w:pPr>
+      <w:r>
+        <w:lastRenderedPageBreak/>
+        <w:drawing>
+          <wp:anchor distT="0" distB="0" distL="114300" distR="114300" simplePos="0" relativeHeight="251678720" behindDoc="1" locked="0" layoutInCell="1" allowOverlap="1" wp14:anchorId="7C4EAF21">
+            <wp:simplePos x="0" y="0"/>
+            <wp:positionH relativeFrom="column">
+              <wp:posOffset>-644246</wp:posOffset>
+            </wp:positionH>
+            <wp:positionV relativeFrom="paragraph">
+              <wp:posOffset>549885</wp:posOffset>
+            </wp:positionV>
+            <wp:extent cx="10182225" cy="4220845"/>
+            <wp:effectExtent l="0" t="0" r="9525" b="8255"/>
+            <wp:wrapTight wrapText="bothSides">
+              <wp:wrapPolygon edited="0">
+                <wp:start x="0" y="0"/>
+                <wp:lineTo x="0" y="21545"/>
+                <wp:lineTo x="21580" y="21545"/>
+                <wp:lineTo x="21580" y="0"/>
+                <wp:lineTo x="0" y="0"/>
+              </wp:wrapPolygon>
+            </wp:wrapTight>
+            <wp:docPr id="7" name="Image 7"/>
+            <wp:cNvGraphicFramePr>
+              <a:graphicFrameLocks xmlns:a="http://schemas.openxmlformats.org/drawingml/2006/main" noChangeAspect="1"/>
+            </wp:cNvGraphicFramePr>
+            <a:graphic xmlns:a="http://schemas.openxmlformats.org/drawingml/2006/main">
+              <a:graphicData uri="http://schemas.openxmlformats.org/drawingml/2006/picture">
+                <pic:pic xmlns:pic="http://schemas.openxmlformats.org/drawingml/2006/picture">
+                  <pic:nvPicPr>
+                    <pic:cNvPr id="1" name=""/>
+                    <pic:cNvPicPr/>
+                  </pic:nvPicPr>
+                  <pic:blipFill>
+                    <a:blip r:embed="rId16">
+                      <a:extLst>
+                        <a:ext uri="{28A0092B-C50C-407E-A947-70E740481C1C}">
+                          <a14:useLocalDpi xmlns:a14="http://schemas.microsoft.com/office/drawing/2010/main" val="0"/>
+                        </a:ext>
+                      </a:extLst>
+                    </a:blip>
+                    <a:stretch>
+                      <a:fillRect/>
+                    </a:stretch>
+                  </pic:blipFill>
+                  <pic:spPr>
+                    <a:xfrm>
+                      <a:off x="0" y="0"/>
+                      <a:ext cx="10182225" cy="4220845"/>
                     </a:xfrm>
                     <a:prstGeom prst="rect">
                       <a:avLst/>
@@ -4457,10 +4613,16 @@
           </wp:anchor>
         </w:drawing>
       </w:r>
-      <w:bookmarkEnd w:id="15"/>
-      <w:r>
-        <w:br w:type="page"/>
-      </w:r>
+    </w:p>
+    <w:p>
+      <w:pPr>
+        <w:sectPr>
+          <w:pgSz w:w="16838" w:h="11906" w:orient="landscape" w:code="9"/>
+          <w:pgMar w:top="1417" w:right="1417" w:bottom="1417" w:left="1417" w:header="708" w:footer="708" w:gutter="0"/>
+          <w:cols w:space="708"/>
+          <w:docGrid w:linePitch="360"/>
+        </w:sectPr>
+      </w:pPr>
     </w:p>
     <w:p>
       <w:pPr>
@@ -4470,12 +4632,12 @@
           <w:numId w:val="6"/>
         </w:numPr>
       </w:pPr>
-      <w:bookmarkStart w:id="16" w:name="_Toc4315965"/>
+      <w:bookmarkStart w:id="17" w:name="_Toc4315965"/>
       <w:r>
         <w:lastRenderedPageBreak/>
         <w:t>Gestion du système documentaire</w:t>
       </w:r>
-      <w:bookmarkEnd w:id="16"/>
+      <w:bookmarkEnd w:id="17"/>
     </w:p>
     <w:p>
       <w:r>
@@ -4490,11 +4652,11 @@
           <w:numId w:val="13"/>
         </w:numPr>
       </w:pPr>
-      <w:bookmarkStart w:id="17" w:name="_Toc4315966"/>
+      <w:bookmarkStart w:id="18" w:name="_Toc4315966"/>
       <w:r>
         <w:t>Versioning</w:t>
       </w:r>
-      <w:bookmarkEnd w:id="17"/>
+      <w:bookmarkEnd w:id="18"/>
     </w:p>
     <w:p>
       <w:r>
@@ -4518,11 +4680,11 @@
           <w:numId w:val="13"/>
         </w:numPr>
       </w:pPr>
-      <w:bookmarkStart w:id="18" w:name="_Toc4315967"/>
+      <w:bookmarkStart w:id="19" w:name="_Toc4315967"/>
       <w:r>
         <w:t>Gestion des fichiers</w:t>
       </w:r>
-      <w:bookmarkEnd w:id="18"/>
+      <w:bookmarkEnd w:id="19"/>
     </w:p>
     <w:p>
       <w:r>
@@ -4552,7 +4714,7 @@
                     </pic:cNvPicPr>
                   </pic:nvPicPr>
                   <pic:blipFill>
-                    <a:blip r:embed="rId14" cstate="print">
+                    <a:blip r:embed="rId17" cstate="print">
                       <a:extLst>
                         <a:ext uri="{28A0092B-C50C-407E-A947-70E740481C1C}">
                           <a14:useLocalDpi xmlns:a14="http://schemas.microsoft.com/office/drawing/2010/main" val="0"/>
@@ -4602,12 +4764,12 @@
           <w:numId w:val="13"/>
         </w:numPr>
       </w:pPr>
-      <w:bookmarkStart w:id="19" w:name="_Toc4315968"/>
+      <w:bookmarkStart w:id="20" w:name="_Toc4315968"/>
       <w:r>
         <w:lastRenderedPageBreak/>
         <w:t>Convention de nommage</w:t>
       </w:r>
-      <w:bookmarkEnd w:id="19"/>
+      <w:bookmarkEnd w:id="20"/>
     </w:p>
     <w:p>
       <w:r>
@@ -4671,11 +4833,11 @@
           <w:numId w:val="1"/>
         </w:numPr>
       </w:pPr>
-      <w:bookmarkStart w:id="20" w:name="_Toc4315969"/>
+      <w:bookmarkStart w:id="21" w:name="_Toc4315969"/>
       <w:r>
         <w:t>Produit</w:t>
       </w:r>
-      <w:bookmarkEnd w:id="20"/>
+      <w:bookmarkEnd w:id="21"/>
     </w:p>
     <w:p>
       <w:pPr>
@@ -4685,11 +4847,11 @@
           <w:numId w:val="7"/>
         </w:numPr>
       </w:pPr>
-      <w:bookmarkStart w:id="21" w:name="_Toc4315970"/>
+      <w:bookmarkStart w:id="22" w:name="_Toc4315970"/>
       <w:r>
         <w:t>PBS</w:t>
       </w:r>
-      <w:bookmarkEnd w:id="21"/>
+      <w:bookmarkEnd w:id="22"/>
     </w:p>
     <w:p>
       <w:pPr>
@@ -4735,7 +4897,7 @@
                     </pic:cNvPicPr>
                   </pic:nvPicPr>
                   <pic:blipFill rotWithShape="1">
-                    <a:blip r:embed="rId15" cstate="print">
+                    <a:blip r:embed="rId18" cstate="print">
                       <a:extLst>
                         <a:ext uri="{28A0092B-C50C-407E-A947-70E740481C1C}">
                           <a14:useLocalDpi xmlns:a14="http://schemas.microsoft.com/office/drawing/2010/main" val="0"/>
@@ -4785,7 +4947,7 @@
           <w:numId w:val="7"/>
         </w:numPr>
       </w:pPr>
-      <w:bookmarkStart w:id="22" w:name="_Toc4315971"/>
+      <w:bookmarkStart w:id="23" w:name="_Toc4315971"/>
       <w:r>
         <w:rPr>
           <w:noProof/>
@@ -4825,7 +4987,7 @@
                     </pic:cNvPicPr>
                   </pic:nvPicPr>
                   <pic:blipFill>
-                    <a:blip r:embed="rId16">
+                    <a:blip r:embed="rId19">
                       <a:extLst>
                         <a:ext uri="{28A0092B-C50C-407E-A947-70E740481C1C}">
                           <a14:useLocalDpi xmlns:a14="http://schemas.microsoft.com/office/drawing/2010/main" val="0"/>
@@ -4865,13 +5027,11 @@
       <w:r>
         <w:t>Diagramme de cas d’utilisations</w:t>
       </w:r>
-      <w:bookmarkEnd w:id="22"/>
+      <w:bookmarkEnd w:id="23"/>
     </w:p>
     <w:p/>
     <w:sectPr>
-      <w:headerReference w:type="default" r:id="rId17"/>
-      <w:footerReference w:type="default" r:id="rId18"/>
-      <w:pgSz w:w="12240" w:h="15840"/>
+      <w:pgSz w:w="11906" w:h="16838" w:code="9"/>
       <w:pgMar w:top="1417" w:right="1417" w:bottom="1417" w:left="1417" w:header="708" w:footer="708" w:gutter="0"/>
       <w:cols w:space="708"/>
       <w:docGrid w:linePitch="360"/>
@@ -4912,7 +5072,7 @@
       <w:rPr>
         <w:rFonts w:asciiTheme="majorHAnsi" w:eastAsiaTheme="majorEastAsia" w:hAnsiTheme="majorHAnsi" w:cstheme="majorBidi"/>
       </w:rPr>
-      <w:id w:val="-1726901522"/>
+      <w:id w:val="-1795203694"/>
       <w:docPartObj>
         <w:docPartGallery w:val="Page Numbers (Bottom of Page)"/>
         <w:docPartUnique/>
@@ -4925,7 +5085,7 @@
           <w:rPr>
             <w:rFonts w:asciiTheme="majorHAnsi" w:eastAsiaTheme="majorEastAsia" w:hAnsiTheme="majorHAnsi" w:cstheme="majorBidi"/>
           </w:rPr>
-          <w:id w:val="1806425445"/>
+          <w:id w:val="311146857"/>
         </w:sdtPr>
         <w:sdtEndPr/>
         <w:sdtContent>
@@ -8368,7 +8528,7 @@
 </file>
 
 <file path=customXml/itemProps1.xml><?xml version="1.0" encoding="utf-8"?>
-<ds:datastoreItem xmlns:ds="http://schemas.openxmlformats.org/officeDocument/2006/customXml" ds:itemID="{FF42C485-EE36-4C22-84AF-73F8BAD3E45C}">
+<ds:datastoreItem xmlns:ds="http://schemas.openxmlformats.org/officeDocument/2006/customXml" ds:itemID="{65613463-0AFB-42E3-9910-03C453A5F10B}">
   <ds:schemaRefs>
     <ds:schemaRef ds:uri="http://schemas.openxmlformats.org/officeDocument/2006/bibliography"/>
   </ds:schemaRefs>

</xml_diff>

<commit_message>
Correction de la spec
</commit_message>
<xml_diff>
--- a/LIVRABLE-1/Analyse fonctionnelle du besoin/SpecFonctionnelles.docx
+++ b/LIVRABLE-1/Analyse fonctionnelle du besoin/SpecFonctionnelles.docx
@@ -2788,7 +2788,15 @@
         <w:jc w:val="both"/>
       </w:pPr>
       <w:r>
-        <w:t>Le projet « Madera » qui nous a été donné à faire a été fournis avec un document PDF Projet_MADERA.pdf nous donnant le contexte, un organigramme, et l’expressions des besoins du client. Le but de notre document est de redéfinir les besoins clients afin d’y noter les objectifs du projet.</w:t>
+        <w:t xml:space="preserve">Le projet « Madera » </w:t>
+      </w:r>
+      <w:r>
+        <w:t>a</w:t>
+      </w:r>
+      <w:bookmarkStart w:id="3" w:name="_GoBack"/>
+      <w:bookmarkEnd w:id="3"/>
+      <w:r>
+        <w:t xml:space="preserve"> été fournis avec un document PDF Projet_MADERA.pdf nous donnant le contexte, un organigramme, et l’expressions des besoins du client. Le but de notre document est de redéfinir les besoins clients afin d’y noter les objectifs du projet.</w:t>
       </w:r>
     </w:p>
     <w:p/>
@@ -2800,11 +2808,11 @@
           <w:numId w:val="3"/>
         </w:numPr>
       </w:pPr>
-      <w:bookmarkStart w:id="3" w:name="_Toc4315953"/>
+      <w:bookmarkStart w:id="4" w:name="_Toc4315953"/>
       <w:r>
         <w:t>Redéfinition</w:t>
       </w:r>
-      <w:bookmarkEnd w:id="3"/>
+      <w:bookmarkEnd w:id="4"/>
       <w:r>
         <w:t xml:space="preserve"> </w:t>
       </w:r>
@@ -2923,12 +2931,12 @@
           <w:numId w:val="2"/>
         </w:numPr>
       </w:pPr>
-      <w:bookmarkStart w:id="4" w:name="_Toc4315954"/>
+      <w:bookmarkStart w:id="5" w:name="_Toc4315954"/>
       <w:r>
         <w:lastRenderedPageBreak/>
         <w:t>Note de cadrage</w:t>
       </w:r>
-      <w:bookmarkEnd w:id="4"/>
+      <w:bookmarkEnd w:id="5"/>
     </w:p>
     <w:p>
       <w:pPr>
@@ -2938,11 +2946,11 @@
           <w:numId w:val="5"/>
         </w:numPr>
       </w:pPr>
-      <w:bookmarkStart w:id="5" w:name="_Toc4315955"/>
+      <w:bookmarkStart w:id="6" w:name="_Toc4315955"/>
       <w:r>
         <w:t>Contexte</w:t>
       </w:r>
-      <w:bookmarkEnd w:id="5"/>
+      <w:bookmarkEnd w:id="6"/>
     </w:p>
     <w:p>
       <w:pPr>
@@ -3185,14 +3193,14 @@
           <w:numId w:val="5"/>
         </w:numPr>
       </w:pPr>
-      <w:bookmarkStart w:id="6" w:name="_Toc4315956"/>
+      <w:bookmarkStart w:id="7" w:name="_Toc4315956"/>
       <w:r>
         <w:t>Objectif</w:t>
       </w:r>
       <w:r>
         <w:t xml:space="preserve"> du projet</w:t>
       </w:r>
-      <w:bookmarkEnd w:id="6"/>
+      <w:bookmarkEnd w:id="7"/>
     </w:p>
     <w:p>
       <w:pPr>
@@ -3330,12 +3338,12 @@
           <w:numId w:val="5"/>
         </w:numPr>
       </w:pPr>
-      <w:bookmarkStart w:id="7" w:name="_Toc4315957"/>
+      <w:bookmarkStart w:id="8" w:name="_Toc4315957"/>
       <w:r>
         <w:lastRenderedPageBreak/>
         <w:t>Objectif Budget et Temps</w:t>
       </w:r>
-      <w:bookmarkEnd w:id="7"/>
+      <w:bookmarkEnd w:id="8"/>
     </w:p>
     <w:p>
       <w:pPr>
@@ -3806,11 +3814,11 @@
           <w:numId w:val="1"/>
         </w:numPr>
       </w:pPr>
-      <w:bookmarkStart w:id="8" w:name="_Toc4315958"/>
+      <w:bookmarkStart w:id="9" w:name="_Toc4315958"/>
       <w:r>
         <w:t>Projet</w:t>
       </w:r>
-      <w:bookmarkEnd w:id="8"/>
+      <w:bookmarkEnd w:id="9"/>
     </w:p>
     <w:p>
       <w:pPr>
@@ -3820,11 +3828,11 @@
           <w:numId w:val="6"/>
         </w:numPr>
       </w:pPr>
-      <w:bookmarkStart w:id="9" w:name="_Toc4315959"/>
+      <w:bookmarkStart w:id="10" w:name="_Toc4315959"/>
       <w:r>
         <w:t>Rôle et Structure de l’équipe</w:t>
       </w:r>
-      <w:bookmarkEnd w:id="9"/>
+      <w:bookmarkEnd w:id="10"/>
     </w:p>
     <w:p>
       <w:pPr>
@@ -3834,11 +3842,11 @@
           <w:numId w:val="9"/>
         </w:numPr>
       </w:pPr>
-      <w:bookmarkStart w:id="10" w:name="_Toc4315960"/>
+      <w:bookmarkStart w:id="11" w:name="_Toc4315960"/>
       <w:r>
         <w:t>Projet agile</w:t>
       </w:r>
-      <w:bookmarkEnd w:id="10"/>
+      <w:bookmarkEnd w:id="11"/>
     </w:p>
     <w:p/>
     <w:p>
@@ -4062,12 +4070,12 @@
           <w:numId w:val="9"/>
         </w:numPr>
       </w:pPr>
-      <w:bookmarkStart w:id="11" w:name="_Toc4315961"/>
+      <w:bookmarkStart w:id="12" w:name="_Toc4315961"/>
       <w:r>
         <w:lastRenderedPageBreak/>
         <w:t>Répartition des rôles</w:t>
       </w:r>
-      <w:bookmarkEnd w:id="11"/>
+      <w:bookmarkEnd w:id="12"/>
     </w:p>
     <w:p>
       <w:r>
@@ -4144,7 +4152,7 @@
           <w:numId w:val="6"/>
         </w:numPr>
       </w:pPr>
-      <w:bookmarkStart w:id="12" w:name="_Toc4315962"/>
+      <w:bookmarkStart w:id="13" w:name="_Toc4315962"/>
       <w:r>
         <w:rPr>
           <w:noProof/>
@@ -4153,19 +4161,19 @@
           <wp:anchor distT="0" distB="0" distL="114300" distR="114300" simplePos="0" relativeHeight="251677696" behindDoc="1" locked="0" layoutInCell="1" allowOverlap="1">
             <wp:simplePos x="0" y="0"/>
             <wp:positionH relativeFrom="page">
-              <wp:align>left</wp:align>
+              <wp:posOffset>52705</wp:posOffset>
             </wp:positionH>
             <wp:positionV relativeFrom="paragraph">
-              <wp:posOffset>237617</wp:posOffset>
+              <wp:posOffset>274955</wp:posOffset>
             </wp:positionV>
-            <wp:extent cx="7826375" cy="2611120"/>
-            <wp:effectExtent l="0" t="0" r="3175" b="0"/>
+            <wp:extent cx="7392670" cy="2466340"/>
+            <wp:effectExtent l="0" t="0" r="0" b="0"/>
             <wp:wrapTight wrapText="bothSides">
               <wp:wrapPolygon edited="0">
                 <wp:start x="0" y="0"/>
-                <wp:lineTo x="0" y="21432"/>
-                <wp:lineTo x="21556" y="21432"/>
-                <wp:lineTo x="21556" y="0"/>
+                <wp:lineTo x="0" y="21355"/>
+                <wp:lineTo x="21541" y="21355"/>
+                <wp:lineTo x="21541" y="0"/>
                 <wp:lineTo x="0" y="0"/>
               </wp:wrapPolygon>
             </wp:wrapTight>
@@ -4196,7 +4204,7 @@
                   <pic:spPr bwMode="auto">
                     <a:xfrm>
                       <a:off x="0" y="0"/>
-                      <a:ext cx="7836753" cy="2614861"/>
+                      <a:ext cx="7392670" cy="2466340"/>
                     </a:xfrm>
                     <a:prstGeom prst="rect">
                       <a:avLst/>
@@ -4226,7 +4234,7 @@
       <w:r>
         <w:t>Planning prévisionnel (Gantt)</w:t>
       </w:r>
-      <w:bookmarkEnd w:id="12"/>
+      <w:bookmarkEnd w:id="13"/>
     </w:p>
     <w:p/>
     <w:p>
@@ -4314,7 +4322,7 @@
           <w:numId w:val="6"/>
         </w:numPr>
       </w:pPr>
-      <w:bookmarkStart w:id="13" w:name="_Toc4315963"/>
+      <w:bookmarkStart w:id="14" w:name="_Toc4315963"/>
       <w:r>
         <w:rPr>
           <w:noProof/>
@@ -4324,10 +4332,10 @@
           <wp:anchor distT="0" distB="0" distL="114300" distR="114300" simplePos="0" relativeHeight="251675648" behindDoc="1" locked="0" layoutInCell="1" allowOverlap="1">
             <wp:simplePos x="0" y="0"/>
             <wp:positionH relativeFrom="page">
-              <wp:align>left</wp:align>
+              <wp:align>right</wp:align>
             </wp:positionH>
             <wp:positionV relativeFrom="paragraph">
-              <wp:posOffset>310961</wp:posOffset>
+              <wp:posOffset>355526</wp:posOffset>
             </wp:positionV>
             <wp:extent cx="7201246" cy="3727117"/>
             <wp:effectExtent l="0" t="0" r="0" b="6985"/>
@@ -4397,7 +4405,7 @@
       <w:r>
         <w:t>WBS</w:t>
       </w:r>
-      <w:bookmarkEnd w:id="13"/>
+      <w:bookmarkEnd w:id="14"/>
     </w:p>
     <w:p/>
     <w:p/>
@@ -4416,7 +4424,6 @@
     <w:p/>
     <w:p/>
     <w:p/>
-    <w:p/>
     <w:p>
       <w:pPr>
         <w:pStyle w:val="Titre2"/>
@@ -4425,16 +4432,15 @@
           <w:numId w:val="6"/>
         </w:numPr>
       </w:pPr>
-      <w:bookmarkStart w:id="14" w:name="_Toc4315964"/>
-      <w:r>
+      <w:bookmarkStart w:id="15" w:name="_Toc4315964"/>
+      <w:r>
+        <w:lastRenderedPageBreak/>
         <w:t>Analyse des risques</w:t>
       </w:r>
-      <w:bookmarkEnd w:id="14"/>
-    </w:p>
-    <w:p>
-      <w:bookmarkStart w:id="15" w:name="_Toc516249227"/>
-      <w:bookmarkStart w:id="16" w:name="_GoBack"/>
-      <w:bookmarkEnd w:id="16"/>
+      <w:bookmarkEnd w:id="15"/>
+    </w:p>
+    <w:p>
+      <w:bookmarkStart w:id="16" w:name="_Toc516249227"/>
     </w:p>
     <w:p>
       <w:pPr>
@@ -4450,7 +4456,7 @@
         </w:rPr>
         <w:t>Tableau des risques</w:t>
       </w:r>
-      <w:bookmarkEnd w:id="15"/>
+      <w:bookmarkEnd w:id="16"/>
       <w:r>
         <w:rPr>
           <w:b/>
@@ -4548,6 +4554,9 @@
         <w:pStyle w:val="Titre2"/>
       </w:pPr>
       <w:r>
+        <w:rPr>
+          <w:noProof/>
+        </w:rPr>
         <w:lastRenderedPageBreak/>
         <w:drawing>
           <wp:anchor distT="0" distB="0" distL="114300" distR="114300" simplePos="0" relativeHeight="251678720" behindDoc="1" locked="0" layoutInCell="1" allowOverlap="1" wp14:anchorId="7C4EAF21">
@@ -8528,7 +8537,7 @@
 </file>
 
 <file path=customXml/itemProps1.xml><?xml version="1.0" encoding="utf-8"?>
-<ds:datastoreItem xmlns:ds="http://schemas.openxmlformats.org/officeDocument/2006/customXml" ds:itemID="{65613463-0AFB-42E3-9910-03C453A5F10B}">
+<ds:datastoreItem xmlns:ds="http://schemas.openxmlformats.org/officeDocument/2006/customXml" ds:itemID="{774E8DF0-47D7-4627-B8D1-BF7AECB99921}">
   <ds:schemaRefs>
     <ds:schemaRef ds:uri="http://schemas.openxmlformats.org/officeDocument/2006/bibliography"/>
   </ds:schemaRefs>

</xml_diff>

<commit_message>
Ajout du SWOT dans la SPEC
</commit_message>
<xml_diff>
--- a/LIVRABLE-1/Analyse fonctionnelle du besoin/SpecFonctionnelles.docx
+++ b/LIVRABLE-1/Analyse fonctionnelle du besoin/SpecFonctionnelles.docx
@@ -778,7 +778,10 @@
       <w:proofErr w:type="spellEnd"/>
       <w:proofErr w:type="gramEnd"/>
     </w:p>
-    <w:p/>
+    <w:p>
+      <w:bookmarkStart w:id="0" w:name="_GoBack"/>
+      <w:bookmarkEnd w:id="0"/>
+    </w:p>
     <w:sdt>
       <w:sdtPr>
         <w:rPr>
@@ -831,7 +834,7 @@
           <w:r>
             <w:fldChar w:fldCharType="separate"/>
           </w:r>
-          <w:hyperlink w:anchor="_Toc4507638" w:history="1">
+          <w:hyperlink w:anchor="_Toc4658389" w:history="1">
             <w:r>
               <w:rPr>
                 <w:rStyle w:val="Lienhypertexte"/>
@@ -873,7 +876,7 @@
                 <w:noProof/>
                 <w:webHidden/>
               </w:rPr>
-              <w:instrText xml:space="preserve"> PAGEREF _Toc4507638 \h </w:instrText>
+              <w:instrText xml:space="preserve"> PAGEREF _Toc4658389 \h </w:instrText>
             </w:r>
             <w:r>
               <w:rPr>
@@ -917,7 +920,7 @@
               <w:lang w:eastAsia="fr-FR"/>
             </w:rPr>
           </w:pPr>
-          <w:hyperlink w:anchor="_Toc4507639" w:history="1">
+          <w:hyperlink w:anchor="_Toc4658390" w:history="1">
             <w:r>
               <w:rPr>
                 <w:rStyle w:val="Lienhypertexte"/>
@@ -959,7 +962,7 @@
                 <w:noProof/>
                 <w:webHidden/>
               </w:rPr>
-              <w:instrText xml:space="preserve"> PAGEREF _Toc4507639 \h </w:instrText>
+              <w:instrText xml:space="preserve"> PAGEREF _Toc4658390 \h </w:instrText>
             </w:r>
             <w:r>
               <w:rPr>
@@ -1003,7 +1006,7 @@
               <w:lang w:eastAsia="fr-FR"/>
             </w:rPr>
           </w:pPr>
-          <w:hyperlink w:anchor="_Toc4507640" w:history="1">
+          <w:hyperlink w:anchor="_Toc4658391" w:history="1">
             <w:r>
               <w:rPr>
                 <w:rStyle w:val="Lienhypertexte"/>
@@ -1045,7 +1048,7 @@
                 <w:noProof/>
                 <w:webHidden/>
               </w:rPr>
-              <w:instrText xml:space="preserve"> PAGEREF _Toc4507640 \h </w:instrText>
+              <w:instrText xml:space="preserve"> PAGEREF _Toc4658391 \h </w:instrText>
             </w:r>
             <w:r>
               <w:rPr>
@@ -1089,7 +1092,7 @@
               <w:lang w:eastAsia="fr-FR"/>
             </w:rPr>
           </w:pPr>
-          <w:hyperlink w:anchor="_Toc4507641" w:history="1">
+          <w:hyperlink w:anchor="_Toc4658392" w:history="1">
             <w:r>
               <w:rPr>
                 <w:rStyle w:val="Lienhypertexte"/>
@@ -1131,7 +1134,7 @@
                 <w:noProof/>
                 <w:webHidden/>
               </w:rPr>
-              <w:instrText xml:space="preserve"> PAGEREF _Toc4507641 \h </w:instrText>
+              <w:instrText xml:space="preserve"> PAGEREF _Toc4658392 \h </w:instrText>
             </w:r>
             <w:r>
               <w:rPr>
@@ -1175,7 +1178,7 @@
               <w:lang w:eastAsia="fr-FR"/>
             </w:rPr>
           </w:pPr>
-          <w:hyperlink w:anchor="_Toc4507642" w:history="1">
+          <w:hyperlink w:anchor="_Toc4658393" w:history="1">
             <w:r>
               <w:rPr>
                 <w:rStyle w:val="Lienhypertexte"/>
@@ -1217,7 +1220,7 @@
                 <w:noProof/>
                 <w:webHidden/>
               </w:rPr>
-              <w:instrText xml:space="preserve"> PAGEREF _Toc4507642 \h </w:instrText>
+              <w:instrText xml:space="preserve"> PAGEREF _Toc4658393 \h </w:instrText>
             </w:r>
             <w:r>
               <w:rPr>
@@ -1261,7 +1264,7 @@
               <w:lang w:eastAsia="fr-FR"/>
             </w:rPr>
           </w:pPr>
-          <w:hyperlink w:anchor="_Toc4507643" w:history="1">
+          <w:hyperlink w:anchor="_Toc4658394" w:history="1">
             <w:r>
               <w:rPr>
                 <w:rStyle w:val="Lienhypertexte"/>
@@ -1303,7 +1306,7 @@
                 <w:noProof/>
                 <w:webHidden/>
               </w:rPr>
-              <w:instrText xml:space="preserve"> PAGEREF _Toc4507643 \h </w:instrText>
+              <w:instrText xml:space="preserve"> PAGEREF _Toc4658394 \h </w:instrText>
             </w:r>
             <w:r>
               <w:rPr>
@@ -1347,7 +1350,7 @@
               <w:lang w:eastAsia="fr-FR"/>
             </w:rPr>
           </w:pPr>
-          <w:hyperlink w:anchor="_Toc4507644" w:history="1">
+          <w:hyperlink w:anchor="_Toc4658395" w:history="1">
             <w:r>
               <w:rPr>
                 <w:rStyle w:val="Lienhypertexte"/>
@@ -1389,7 +1392,7 @@
                 <w:noProof/>
                 <w:webHidden/>
               </w:rPr>
-              <w:instrText xml:space="preserve"> PAGEREF _Toc4507644 \h </w:instrText>
+              <w:instrText xml:space="preserve"> PAGEREF _Toc4658395 \h </w:instrText>
             </w:r>
             <w:r>
               <w:rPr>
@@ -1433,7 +1436,7 @@
               <w:lang w:eastAsia="fr-FR"/>
             </w:rPr>
           </w:pPr>
-          <w:hyperlink w:anchor="_Toc4507645" w:history="1">
+          <w:hyperlink w:anchor="_Toc4658396" w:history="1">
             <w:r>
               <w:rPr>
                 <w:rStyle w:val="Lienhypertexte"/>
@@ -1475,7 +1478,7 @@
                 <w:noProof/>
                 <w:webHidden/>
               </w:rPr>
-              <w:instrText xml:space="preserve"> PAGEREF _Toc4507645 \h </w:instrText>
+              <w:instrText xml:space="preserve"> PAGEREF _Toc4658396 \h </w:instrText>
             </w:r>
             <w:r>
               <w:rPr>
@@ -1519,7 +1522,7 @@
               <w:lang w:eastAsia="fr-FR"/>
             </w:rPr>
           </w:pPr>
-          <w:hyperlink w:anchor="_Toc4507646" w:history="1">
+          <w:hyperlink w:anchor="_Toc4658397" w:history="1">
             <w:r>
               <w:rPr>
                 <w:rStyle w:val="Lienhypertexte"/>
@@ -1561,7 +1564,7 @@
                 <w:noProof/>
                 <w:webHidden/>
               </w:rPr>
-              <w:instrText xml:space="preserve"> PAGEREF _Toc4507646 \h </w:instrText>
+              <w:instrText xml:space="preserve"> PAGEREF _Toc4658397 \h </w:instrText>
             </w:r>
             <w:r>
               <w:rPr>
@@ -1605,7 +1608,7 @@
               <w:lang w:eastAsia="fr-FR"/>
             </w:rPr>
           </w:pPr>
-          <w:hyperlink w:anchor="_Toc4507647" w:history="1">
+          <w:hyperlink w:anchor="_Toc4658398" w:history="1">
             <w:r>
               <w:rPr>
                 <w:rStyle w:val="Lienhypertexte"/>
@@ -1647,7 +1650,7 @@
                 <w:noProof/>
                 <w:webHidden/>
               </w:rPr>
-              <w:instrText xml:space="preserve"> PAGEREF _Toc4507647 \h </w:instrText>
+              <w:instrText xml:space="preserve"> PAGEREF _Toc4658398 \h </w:instrText>
             </w:r>
             <w:r>
               <w:rPr>
@@ -1691,7 +1694,7 @@
               <w:lang w:eastAsia="fr-FR"/>
             </w:rPr>
           </w:pPr>
-          <w:hyperlink w:anchor="_Toc4507648" w:history="1">
+          <w:hyperlink w:anchor="_Toc4658399" w:history="1">
             <w:r>
               <w:rPr>
                 <w:rStyle w:val="Lienhypertexte"/>
@@ -1733,7 +1736,7 @@
                 <w:noProof/>
                 <w:webHidden/>
               </w:rPr>
-              <w:instrText xml:space="preserve"> PAGEREF _Toc4507648 \h </w:instrText>
+              <w:instrText xml:space="preserve"> PAGEREF _Toc4658399 \h </w:instrText>
             </w:r>
             <w:r>
               <w:rPr>
@@ -1777,7 +1780,7 @@
               <w:lang w:eastAsia="fr-FR"/>
             </w:rPr>
           </w:pPr>
-          <w:hyperlink w:anchor="_Toc4507649" w:history="1">
+          <w:hyperlink w:anchor="_Toc4658400" w:history="1">
             <w:r>
               <w:rPr>
                 <w:rStyle w:val="Lienhypertexte"/>
@@ -1819,7 +1822,7 @@
                 <w:noProof/>
                 <w:webHidden/>
               </w:rPr>
-              <w:instrText xml:space="preserve"> PAGEREF _Toc4507649 \h </w:instrText>
+              <w:instrText xml:space="preserve"> PAGEREF _Toc4658400 \h </w:instrText>
             </w:r>
             <w:r>
               <w:rPr>
@@ -1863,7 +1866,7 @@
               <w:lang w:eastAsia="fr-FR"/>
             </w:rPr>
           </w:pPr>
-          <w:hyperlink w:anchor="_Toc4507650" w:history="1">
+          <w:hyperlink w:anchor="_Toc4658401" w:history="1">
             <w:r>
               <w:rPr>
                 <w:rStyle w:val="Lienhypertexte"/>
@@ -1884,21 +1887,7 @@
                 <w:rStyle w:val="Lienhypertexte"/>
                 <w:noProof/>
               </w:rPr>
-              <w:t>Plann</w:t>
-            </w:r>
-            <w:r>
-              <w:rPr>
-                <w:rStyle w:val="Lienhypertexte"/>
-                <w:noProof/>
-              </w:rPr>
-              <w:t>i</w:t>
-            </w:r>
-            <w:r>
-              <w:rPr>
-                <w:rStyle w:val="Lienhypertexte"/>
-                <w:noProof/>
-              </w:rPr>
-              <w:t>ng prévisionnel (Gantt)</w:t>
+              <w:t>Planning prévisionnel (Gantt)</w:t>
             </w:r>
             <w:r>
               <w:rPr>
@@ -1919,7 +1908,7 @@
                 <w:noProof/>
                 <w:webHidden/>
               </w:rPr>
-              <w:instrText xml:space="preserve"> PAGEREF _Toc4507650 \h </w:instrText>
+              <w:instrText xml:space="preserve"> PAGEREF _Toc4658401 \h </w:instrText>
             </w:r>
             <w:r>
               <w:rPr>
@@ -1963,7 +1952,7 @@
               <w:lang w:eastAsia="fr-FR"/>
             </w:rPr>
           </w:pPr>
-          <w:hyperlink w:anchor="_Toc4507652" w:history="1">
+          <w:hyperlink w:anchor="_Toc4658403" w:history="1">
             <w:r>
               <w:rPr>
                 <w:rStyle w:val="Lienhypertexte"/>
@@ -2005,7 +1994,7 @@
                 <w:noProof/>
                 <w:webHidden/>
               </w:rPr>
-              <w:instrText xml:space="preserve"> PAGEREF _Toc4507652 \h </w:instrText>
+              <w:instrText xml:space="preserve"> PAGEREF _Toc4658403 \h </w:instrText>
             </w:r>
             <w:r>
               <w:rPr>
@@ -2049,7 +2038,7 @@
               <w:lang w:eastAsia="fr-FR"/>
             </w:rPr>
           </w:pPr>
-          <w:hyperlink w:anchor="_Toc4507653" w:history="1">
+          <w:hyperlink w:anchor="_Toc4658404" w:history="1">
             <w:r>
               <w:rPr>
                 <w:rStyle w:val="Lienhypertexte"/>
@@ -2091,7 +2080,179 @@
                 <w:noProof/>
                 <w:webHidden/>
               </w:rPr>
-              <w:instrText xml:space="preserve"> PAGEREF _Toc4507653 \h </w:instrText>
+              <w:instrText xml:space="preserve"> PAGEREF _Toc4658404 \h </w:instrText>
+            </w:r>
+            <w:r>
+              <w:rPr>
+                <w:noProof/>
+                <w:webHidden/>
+              </w:rPr>
+            </w:r>
+            <w:r>
+              <w:rPr>
+                <w:noProof/>
+                <w:webHidden/>
+              </w:rPr>
+              <w:fldChar w:fldCharType="separate"/>
+            </w:r>
+            <w:r>
+              <w:rPr>
+                <w:noProof/>
+                <w:webHidden/>
+              </w:rPr>
+              <w:t>9</w:t>
+            </w:r>
+            <w:r>
+              <w:rPr>
+                <w:noProof/>
+                <w:webHidden/>
+              </w:rPr>
+              <w:fldChar w:fldCharType="end"/>
+            </w:r>
+          </w:hyperlink>
+        </w:p>
+        <w:p>
+          <w:pPr>
+            <w:pStyle w:val="TM3"/>
+            <w:tabs>
+              <w:tab w:val="left" w:pos="880"/>
+              <w:tab w:val="right" w:leader="dot" w:pos="9062"/>
+            </w:tabs>
+            <w:rPr>
+              <w:rFonts w:eastAsiaTheme="minorEastAsia"/>
+              <w:noProof/>
+              <w:lang w:eastAsia="fr-FR"/>
+            </w:rPr>
+          </w:pPr>
+          <w:hyperlink w:anchor="_Toc4658405" w:history="1">
+            <w:r>
+              <w:rPr>
+                <w:rStyle w:val="Lienhypertexte"/>
+                <w:noProof/>
+              </w:rPr>
+              <w:t>1.</w:t>
+            </w:r>
+            <w:r>
+              <w:rPr>
+                <w:rFonts w:eastAsiaTheme="minorEastAsia"/>
+                <w:noProof/>
+                <w:lang w:eastAsia="fr-FR"/>
+              </w:rPr>
+              <w:tab/>
+            </w:r>
+            <w:r>
+              <w:rPr>
+                <w:rStyle w:val="Lienhypertexte"/>
+                <w:noProof/>
+              </w:rPr>
+              <w:t>SWOT</w:t>
+            </w:r>
+            <w:r>
+              <w:rPr>
+                <w:noProof/>
+                <w:webHidden/>
+              </w:rPr>
+              <w:tab/>
+            </w:r>
+            <w:r>
+              <w:rPr>
+                <w:noProof/>
+                <w:webHidden/>
+              </w:rPr>
+              <w:fldChar w:fldCharType="begin"/>
+            </w:r>
+            <w:r>
+              <w:rPr>
+                <w:noProof/>
+                <w:webHidden/>
+              </w:rPr>
+              <w:instrText xml:space="preserve"> PAGEREF _Toc4658405 \h </w:instrText>
+            </w:r>
+            <w:r>
+              <w:rPr>
+                <w:noProof/>
+                <w:webHidden/>
+              </w:rPr>
+            </w:r>
+            <w:r>
+              <w:rPr>
+                <w:noProof/>
+                <w:webHidden/>
+              </w:rPr>
+              <w:fldChar w:fldCharType="separate"/>
+            </w:r>
+            <w:r>
+              <w:rPr>
+                <w:noProof/>
+                <w:webHidden/>
+              </w:rPr>
+              <w:t>9</w:t>
+            </w:r>
+            <w:r>
+              <w:rPr>
+                <w:noProof/>
+                <w:webHidden/>
+              </w:rPr>
+              <w:fldChar w:fldCharType="end"/>
+            </w:r>
+          </w:hyperlink>
+        </w:p>
+        <w:p>
+          <w:pPr>
+            <w:pStyle w:val="TM3"/>
+            <w:tabs>
+              <w:tab w:val="left" w:pos="880"/>
+              <w:tab w:val="right" w:leader="dot" w:pos="9062"/>
+            </w:tabs>
+            <w:rPr>
+              <w:rFonts w:eastAsiaTheme="minorEastAsia"/>
+              <w:noProof/>
+              <w:lang w:eastAsia="fr-FR"/>
+            </w:rPr>
+          </w:pPr>
+          <w:hyperlink w:anchor="_Toc4658406" w:history="1">
+            <w:r>
+              <w:rPr>
+                <w:rStyle w:val="Lienhypertexte"/>
+                <w:noProof/>
+              </w:rPr>
+              <w:t>2.</w:t>
+            </w:r>
+            <w:r>
+              <w:rPr>
+                <w:rFonts w:eastAsiaTheme="minorEastAsia"/>
+                <w:noProof/>
+                <w:lang w:eastAsia="fr-FR"/>
+              </w:rPr>
+              <w:tab/>
+            </w:r>
+            <w:r>
+              <w:rPr>
+                <w:rStyle w:val="Lienhypertexte"/>
+                <w:noProof/>
+              </w:rPr>
+              <w:t>Tableau des risques</w:t>
+            </w:r>
+            <w:r>
+              <w:rPr>
+                <w:noProof/>
+                <w:webHidden/>
+              </w:rPr>
+              <w:tab/>
+            </w:r>
+            <w:r>
+              <w:rPr>
+                <w:noProof/>
+                <w:webHidden/>
+              </w:rPr>
+              <w:fldChar w:fldCharType="begin"/>
+            </w:r>
+            <w:r>
+              <w:rPr>
+                <w:noProof/>
+                <w:webHidden/>
+              </w:rPr>
+              <w:instrText xml:space="preserve"> PAGEREF _Toc4658406 \h </w:instrText>
             </w:r>
             <w:r>
               <w:rPr>
@@ -2135,7 +2296,7 @@
               <w:lang w:eastAsia="fr-FR"/>
             </w:rPr>
           </w:pPr>
-          <w:hyperlink w:anchor="_Toc4507655" w:history="1">
+          <w:hyperlink w:anchor="_Toc4658408" w:history="1">
             <w:r>
               <w:rPr>
                 <w:rStyle w:val="Lienhypertexte"/>
@@ -2177,7 +2338,7 @@
                 <w:noProof/>
                 <w:webHidden/>
               </w:rPr>
-              <w:instrText xml:space="preserve"> PAGEREF _Toc4507655 \h </w:instrText>
+              <w:instrText xml:space="preserve"> PAGEREF _Toc4658408 \h </w:instrText>
             </w:r>
             <w:r>
               <w:rPr>
@@ -2221,7 +2382,7 @@
               <w:lang w:eastAsia="fr-FR"/>
             </w:rPr>
           </w:pPr>
-          <w:hyperlink w:anchor="_Toc4507656" w:history="1">
+          <w:hyperlink w:anchor="_Toc4658409" w:history="1">
             <w:r>
               <w:rPr>
                 <w:rStyle w:val="Lienhypertexte"/>
@@ -2263,7 +2424,7 @@
                 <w:noProof/>
                 <w:webHidden/>
               </w:rPr>
-              <w:instrText xml:space="preserve"> PAGEREF _Toc4507656 \h </w:instrText>
+              <w:instrText xml:space="preserve"> PAGEREF _Toc4658409 \h </w:instrText>
             </w:r>
             <w:r>
               <w:rPr>
@@ -2307,7 +2468,7 @@
               <w:lang w:eastAsia="fr-FR"/>
             </w:rPr>
           </w:pPr>
-          <w:hyperlink w:anchor="_Toc4507657" w:history="1">
+          <w:hyperlink w:anchor="_Toc4658410" w:history="1">
             <w:r>
               <w:rPr>
                 <w:rStyle w:val="Lienhypertexte"/>
@@ -2349,7 +2510,7 @@
                 <w:noProof/>
                 <w:webHidden/>
               </w:rPr>
-              <w:instrText xml:space="preserve"> PAGEREF _Toc4507657 \h </w:instrText>
+              <w:instrText xml:space="preserve"> PAGEREF _Toc4658410 \h </w:instrText>
             </w:r>
             <w:r>
               <w:rPr>
@@ -2393,7 +2554,7 @@
               <w:lang w:eastAsia="fr-FR"/>
             </w:rPr>
           </w:pPr>
-          <w:hyperlink w:anchor="_Toc4507658" w:history="1">
+          <w:hyperlink w:anchor="_Toc4658411" w:history="1">
             <w:r>
               <w:rPr>
                 <w:rStyle w:val="Lienhypertexte"/>
@@ -2435,7 +2596,7 @@
                 <w:noProof/>
                 <w:webHidden/>
               </w:rPr>
-              <w:instrText xml:space="preserve"> PAGEREF _Toc4507658 \h </w:instrText>
+              <w:instrText xml:space="preserve"> PAGEREF _Toc4658411 \h </w:instrText>
             </w:r>
             <w:r>
               <w:rPr>
@@ -2479,7 +2640,7 @@
               <w:lang w:eastAsia="fr-FR"/>
             </w:rPr>
           </w:pPr>
-          <w:hyperlink w:anchor="_Toc4507659" w:history="1">
+          <w:hyperlink w:anchor="_Toc4658412" w:history="1">
             <w:r>
               <w:rPr>
                 <w:rStyle w:val="Lienhypertexte"/>
@@ -2521,7 +2682,7 @@
                 <w:noProof/>
                 <w:webHidden/>
               </w:rPr>
-              <w:instrText xml:space="preserve"> PAGEREF _Toc4507659 \h </w:instrText>
+              <w:instrText xml:space="preserve"> PAGEREF _Toc4658412 \h </w:instrText>
             </w:r>
             <w:r>
               <w:rPr>
@@ -2565,7 +2726,7 @@
               <w:lang w:eastAsia="fr-FR"/>
             </w:rPr>
           </w:pPr>
-          <w:hyperlink w:anchor="_Toc4507660" w:history="1">
+          <w:hyperlink w:anchor="_Toc4658413" w:history="1">
             <w:r>
               <w:rPr>
                 <w:rStyle w:val="Lienhypertexte"/>
@@ -2607,7 +2768,7 @@
                 <w:noProof/>
                 <w:webHidden/>
               </w:rPr>
-              <w:instrText xml:space="preserve"> PAGEREF _Toc4507660 \h </w:instrText>
+              <w:instrText xml:space="preserve"> PAGEREF _Toc4658413 \h </w:instrText>
             </w:r>
             <w:r>
               <w:rPr>
@@ -2651,7 +2812,7 @@
               <w:lang w:eastAsia="fr-FR"/>
             </w:rPr>
           </w:pPr>
-          <w:hyperlink w:anchor="_Toc4507661" w:history="1">
+          <w:hyperlink w:anchor="_Toc4658414" w:history="1">
             <w:r>
               <w:rPr>
                 <w:rStyle w:val="Lienhypertexte"/>
@@ -2693,7 +2854,7 @@
                 <w:noProof/>
                 <w:webHidden/>
               </w:rPr>
-              <w:instrText xml:space="preserve"> PAGEREF _Toc4507661 \h </w:instrText>
+              <w:instrText xml:space="preserve"> PAGEREF _Toc4658414 \h </w:instrText>
             </w:r>
             <w:r>
               <w:rPr>
@@ -2756,7 +2917,7 @@
           <w:numId w:val="1"/>
         </w:numPr>
       </w:pPr>
-      <w:bookmarkStart w:id="0" w:name="_Toc4507638"/>
+      <w:bookmarkStart w:id="1" w:name="_Toc4658389"/>
       <w:r>
         <w:lastRenderedPageBreak/>
         <w:t>C</w:t>
@@ -2764,7 +2925,7 @@
       <w:r>
         <w:t>ontexte et introduction</w:t>
       </w:r>
-      <w:bookmarkEnd w:id="0"/>
+      <w:bookmarkEnd w:id="1"/>
     </w:p>
     <w:p>
       <w:pPr>
@@ -2777,11 +2938,11 @@
       <w:r>
         <w:t xml:space="preserve"> </w:t>
       </w:r>
-      <w:bookmarkStart w:id="1" w:name="_Toc4507639"/>
+      <w:bookmarkStart w:id="2" w:name="_Toc4658390"/>
       <w:r>
         <w:t>Redéfinition du besoin</w:t>
       </w:r>
-      <w:bookmarkEnd w:id="1"/>
+      <w:bookmarkEnd w:id="2"/>
     </w:p>
     <w:p>
       <w:pPr>
@@ -2791,11 +2952,11 @@
           <w:numId w:val="3"/>
         </w:numPr>
       </w:pPr>
-      <w:bookmarkStart w:id="2" w:name="_Toc4507640"/>
+      <w:bookmarkStart w:id="3" w:name="_Toc4658391"/>
       <w:r>
         <w:t>Introduction</w:t>
       </w:r>
-      <w:bookmarkEnd w:id="2"/>
+      <w:bookmarkEnd w:id="3"/>
     </w:p>
     <w:p>
       <w:pPr>
@@ -2820,11 +2981,11 @@
           <w:numId w:val="3"/>
         </w:numPr>
       </w:pPr>
-      <w:bookmarkStart w:id="3" w:name="_Toc4507641"/>
+      <w:bookmarkStart w:id="4" w:name="_Toc4658392"/>
       <w:r>
         <w:t>Redéfinition</w:t>
       </w:r>
-      <w:bookmarkEnd w:id="3"/>
+      <w:bookmarkEnd w:id="4"/>
       <w:r>
         <w:t xml:space="preserve"> </w:t>
       </w:r>
@@ -2943,12 +3104,12 @@
           <w:numId w:val="2"/>
         </w:numPr>
       </w:pPr>
-      <w:bookmarkStart w:id="4" w:name="_Toc4507642"/>
+      <w:bookmarkStart w:id="5" w:name="_Toc4658393"/>
       <w:r>
         <w:lastRenderedPageBreak/>
         <w:t>Note de cadrage</w:t>
       </w:r>
-      <w:bookmarkEnd w:id="4"/>
+      <w:bookmarkEnd w:id="5"/>
     </w:p>
     <w:p>
       <w:pPr>
@@ -2958,11 +3119,11 @@
           <w:numId w:val="5"/>
         </w:numPr>
       </w:pPr>
-      <w:bookmarkStart w:id="5" w:name="_Toc4507643"/>
+      <w:bookmarkStart w:id="6" w:name="_Toc4658394"/>
       <w:r>
         <w:t>Contexte</w:t>
       </w:r>
-      <w:bookmarkEnd w:id="5"/>
+      <w:bookmarkEnd w:id="6"/>
     </w:p>
     <w:p>
       <w:pPr>
@@ -3205,14 +3366,14 @@
           <w:numId w:val="5"/>
         </w:numPr>
       </w:pPr>
-      <w:bookmarkStart w:id="6" w:name="_Toc4507644"/>
+      <w:bookmarkStart w:id="7" w:name="_Toc4658395"/>
       <w:r>
         <w:t>Objectif</w:t>
       </w:r>
       <w:r>
         <w:t xml:space="preserve"> du projet</w:t>
       </w:r>
-      <w:bookmarkEnd w:id="6"/>
+      <w:bookmarkEnd w:id="7"/>
     </w:p>
     <w:p>
       <w:pPr>
@@ -3350,12 +3511,12 @@
           <w:numId w:val="5"/>
         </w:numPr>
       </w:pPr>
-      <w:bookmarkStart w:id="7" w:name="_Toc4507645"/>
+      <w:bookmarkStart w:id="8" w:name="_Toc4658396"/>
       <w:r>
         <w:lastRenderedPageBreak/>
         <w:t>Objectif Budget et Temps</w:t>
       </w:r>
-      <w:bookmarkEnd w:id="7"/>
+      <w:bookmarkEnd w:id="8"/>
     </w:p>
     <w:p>
       <w:pPr>
@@ -3826,11 +3987,11 @@
           <w:numId w:val="1"/>
         </w:numPr>
       </w:pPr>
-      <w:bookmarkStart w:id="8" w:name="_Toc4507646"/>
+      <w:bookmarkStart w:id="9" w:name="_Toc4658397"/>
       <w:r>
         <w:t>Projet</w:t>
       </w:r>
-      <w:bookmarkEnd w:id="8"/>
+      <w:bookmarkEnd w:id="9"/>
     </w:p>
     <w:p>
       <w:pPr>
@@ -3840,11 +4001,11 @@
           <w:numId w:val="6"/>
         </w:numPr>
       </w:pPr>
-      <w:bookmarkStart w:id="9" w:name="_Toc4507647"/>
+      <w:bookmarkStart w:id="10" w:name="_Toc4658398"/>
       <w:r>
         <w:t>Rôle et Structure de l’équipe</w:t>
       </w:r>
-      <w:bookmarkEnd w:id="9"/>
+      <w:bookmarkEnd w:id="10"/>
     </w:p>
     <w:p>
       <w:pPr>
@@ -3854,11 +4015,11 @@
           <w:numId w:val="9"/>
         </w:numPr>
       </w:pPr>
-      <w:bookmarkStart w:id="10" w:name="_Toc4507648"/>
+      <w:bookmarkStart w:id="11" w:name="_Toc4658399"/>
       <w:r>
         <w:t>Projet agile</w:t>
       </w:r>
-      <w:bookmarkEnd w:id="10"/>
+      <w:bookmarkEnd w:id="11"/>
     </w:p>
     <w:p/>
     <w:p>
@@ -4083,12 +4244,12 @@
           <w:numId w:val="9"/>
         </w:numPr>
       </w:pPr>
-      <w:bookmarkStart w:id="11" w:name="_Toc4507649"/>
+      <w:bookmarkStart w:id="12" w:name="_Toc4658400"/>
       <w:r>
         <w:lastRenderedPageBreak/>
         <w:t>Répartition des rôles</w:t>
       </w:r>
-      <w:bookmarkEnd w:id="11"/>
+      <w:bookmarkEnd w:id="12"/>
     </w:p>
     <w:p>
       <w:r>
@@ -4156,9 +4317,7 @@
           <w:docGrid w:linePitch="360"/>
         </w:sectPr>
       </w:pPr>
-      <w:bookmarkStart w:id="12" w:name="_Toc4507650"/>
-      <w:bookmarkStart w:id="13" w:name="_GoBack"/>
-      <w:bookmarkEnd w:id="13"/>
+      <w:bookmarkStart w:id="13" w:name="_Toc4658401"/>
       <w:r>
         <w:rPr>
           <w:noProof/>
@@ -4235,12 +4394,9 @@
         </w:drawing>
       </w:r>
       <w:r>
-        <w:t>Planning prévisionnel (Gant</w:t>
-      </w:r>
-      <w:r>
-        <w:t>t)</w:t>
-      </w:r>
-      <w:bookmarkEnd w:id="12"/>
+        <w:t>Planning prévisionnel (Gantt)</w:t>
+      </w:r>
+      <w:bookmarkEnd w:id="13"/>
       <w:r>
         <w:t> </w:t>
       </w:r>
@@ -4254,6 +4410,7 @@
         </w:rPr>
       </w:pPr>
       <w:bookmarkStart w:id="14" w:name="_Toc4507651"/>
+      <w:bookmarkStart w:id="15" w:name="_Toc4658402"/>
       <w:r>
         <w:rPr>
           <w:noProof/>
@@ -4334,6 +4491,7 @@
         </w:drawing>
       </w:r>
       <w:bookmarkEnd w:id="14"/>
+      <w:bookmarkEnd w:id="15"/>
     </w:p>
     <w:p>
       <w:pPr>
@@ -4361,7 +4519,7 @@
           <w:numId w:val="6"/>
         </w:numPr>
       </w:pPr>
-      <w:bookmarkStart w:id="15" w:name="_Toc4507652"/>
+      <w:bookmarkStart w:id="16" w:name="_Toc4658403"/>
       <w:r>
         <w:rPr>
           <w:noProof/>
@@ -4443,7 +4601,7 @@
       <w:r>
         <w:t>WBS</w:t>
       </w:r>
-      <w:bookmarkEnd w:id="15"/>
+      <w:bookmarkEnd w:id="16"/>
     </w:p>
     <w:p/>
     <w:p/>
@@ -4460,8 +4618,6 @@
     <w:p/>
     <w:p/>
     <w:p/>
-    <w:p/>
-    <w:p/>
     <w:p>
       <w:pPr>
         <w:pStyle w:val="Titre2"/>
@@ -4470,37 +4626,110 @@
           <w:numId w:val="6"/>
         </w:numPr>
       </w:pPr>
-      <w:bookmarkStart w:id="16" w:name="_Toc4507653"/>
-      <w:r>
+      <w:bookmarkStart w:id="17" w:name="_Toc4658404"/>
+      <w:r>
+        <w:lastRenderedPageBreak/>
         <w:t>Analyse des risques</w:t>
       </w:r>
-      <w:bookmarkEnd w:id="16"/>
-    </w:p>
-    <w:p>
-      <w:bookmarkStart w:id="17" w:name="_Toc516249227"/>
-    </w:p>
-    <w:p>
-      <w:pPr>
-        <w:rPr>
-          <w:b/>
-          <w:sz w:val="24"/>
-        </w:rPr>
-      </w:pPr>
-      <w:r>
-        <w:rPr>
-          <w:b/>
-          <w:sz w:val="24"/>
-        </w:rPr>
+      <w:bookmarkEnd w:id="17"/>
+    </w:p>
+    <w:p>
+      <w:pPr>
+        <w:pStyle w:val="Titre3"/>
+        <w:numPr>
+          <w:ilvl w:val="0"/>
+          <w:numId w:val="22"/>
+        </w:numPr>
+      </w:pPr>
+      <w:bookmarkStart w:id="18" w:name="_Toc4658405"/>
+      <w:r>
+        <w:t>SWOT</w:t>
+      </w:r>
+      <w:bookmarkEnd w:id="18"/>
+    </w:p>
+    <w:p>
+      <w:bookmarkStart w:id="19" w:name="_Toc516249227"/>
+      <w:r>
+        <w:drawing>
+          <wp:anchor distT="0" distB="0" distL="114300" distR="114300" simplePos="0" relativeHeight="251682816" behindDoc="1" locked="0" layoutInCell="1" allowOverlap="1" wp14:anchorId="594CE0A7">
+            <wp:simplePos x="0" y="0"/>
+            <wp:positionH relativeFrom="margin">
+              <wp:align>center</wp:align>
+            </wp:positionH>
+            <wp:positionV relativeFrom="paragraph">
+              <wp:posOffset>179705</wp:posOffset>
+            </wp:positionV>
+            <wp:extent cx="6465570" cy="1876425"/>
+            <wp:effectExtent l="0" t="0" r="0" b="9525"/>
+            <wp:wrapTight wrapText="bothSides">
+              <wp:wrapPolygon edited="0">
+                <wp:start x="0" y="0"/>
+                <wp:lineTo x="0" y="21490"/>
+                <wp:lineTo x="21511" y="21490"/>
+                <wp:lineTo x="21511" y="0"/>
+                <wp:lineTo x="0" y="0"/>
+              </wp:wrapPolygon>
+            </wp:wrapTight>
+            <wp:docPr id="8" name="Image 8"/>
+            <wp:cNvGraphicFramePr>
+              <a:graphicFrameLocks xmlns:a="http://schemas.openxmlformats.org/drawingml/2006/main" noChangeAspect="1"/>
+            </wp:cNvGraphicFramePr>
+            <a:graphic xmlns:a="http://schemas.openxmlformats.org/drawingml/2006/main">
+              <a:graphicData uri="http://schemas.openxmlformats.org/drawingml/2006/picture">
+                <pic:pic xmlns:pic="http://schemas.openxmlformats.org/drawingml/2006/picture">
+                  <pic:nvPicPr>
+                    <pic:cNvPr id="1" name=""/>
+                    <pic:cNvPicPr/>
+                  </pic:nvPicPr>
+                  <pic:blipFill>
+                    <a:blip r:embed="rId15">
+                      <a:extLst>
+                        <a:ext uri="{28A0092B-C50C-407E-A947-70E740481C1C}">
+                          <a14:useLocalDpi xmlns:a14="http://schemas.microsoft.com/office/drawing/2010/main" val="0"/>
+                        </a:ext>
+                      </a:extLst>
+                    </a:blip>
+                    <a:stretch>
+                      <a:fillRect/>
+                    </a:stretch>
+                  </pic:blipFill>
+                  <pic:spPr>
+                    <a:xfrm>
+                      <a:off x="0" y="0"/>
+                      <a:ext cx="6465570" cy="1876425"/>
+                    </a:xfrm>
+                    <a:prstGeom prst="rect">
+                      <a:avLst/>
+                    </a:prstGeom>
+                  </pic:spPr>
+                </pic:pic>
+              </a:graphicData>
+            </a:graphic>
+            <wp14:sizeRelH relativeFrom="margin">
+              <wp14:pctWidth>0</wp14:pctWidth>
+            </wp14:sizeRelH>
+            <wp14:sizeRelV relativeFrom="margin">
+              <wp14:pctHeight>0</wp14:pctHeight>
+            </wp14:sizeRelV>
+          </wp:anchor>
+        </w:drawing>
+      </w:r>
+    </w:p>
+    <w:p/>
+    <w:p>
+      <w:pPr>
+        <w:pStyle w:val="Titre3"/>
+        <w:numPr>
+          <w:ilvl w:val="0"/>
+          <w:numId w:val="22"/>
+        </w:numPr>
+      </w:pPr>
+      <w:bookmarkStart w:id="20" w:name="_Toc4658406"/>
+      <w:r>
         <w:t>Tableau des risques</w:t>
       </w:r>
-      <w:bookmarkEnd w:id="17"/>
-      <w:r>
-        <w:rPr>
-          <w:b/>
-          <w:sz w:val="24"/>
-        </w:rPr>
-        <w:t> :</w:t>
-      </w:r>
+      <w:bookmarkEnd w:id="19"/>
+      <w:bookmarkEnd w:id="20"/>
     </w:p>
     <w:p>
       <w:r>
@@ -4542,7 +4771,7 @@
                     <pic:cNvPicPr/>
                   </pic:nvPicPr>
                   <pic:blipFill>
-                    <a:blip r:embed="rId15">
+                    <a:blip r:embed="rId16">
                       <a:extLst>
                         <a:ext uri="{28A0092B-C50C-407E-A947-70E740481C1C}">
                           <a14:useLocalDpi xmlns:a14="http://schemas.microsoft.com/office/drawing/2010/main" val="0"/>
@@ -4588,7 +4817,8 @@
       <w:pPr>
         <w:pStyle w:val="Titre2"/>
       </w:pPr>
-      <w:bookmarkStart w:id="18" w:name="_Toc4507654"/>
+      <w:bookmarkStart w:id="21" w:name="_Toc4507654"/>
+      <w:bookmarkStart w:id="22" w:name="_Toc4658407"/>
       <w:r>
         <w:rPr>
           <w:noProof/>
@@ -4626,7 +4856,7 @@
                     <pic:cNvPicPr/>
                   </pic:nvPicPr>
                   <pic:blipFill>
-                    <a:blip r:embed="rId16">
+                    <a:blip r:embed="rId17">
                       <a:extLst>
                         <a:ext uri="{28A0092B-C50C-407E-A947-70E740481C1C}">
                           <a14:useLocalDpi xmlns:a14="http://schemas.microsoft.com/office/drawing/2010/main" val="0"/>
@@ -4658,7 +4888,8 @@
           </wp:anchor>
         </w:drawing>
       </w:r>
-      <w:bookmarkEnd w:id="18"/>
+      <w:bookmarkEnd w:id="21"/>
+      <w:bookmarkEnd w:id="22"/>
     </w:p>
     <w:p>
       <w:pPr>
@@ -4678,12 +4909,12 @@
           <w:numId w:val="6"/>
         </w:numPr>
       </w:pPr>
-      <w:bookmarkStart w:id="19" w:name="_Toc4507655"/>
+      <w:bookmarkStart w:id="23" w:name="_Toc4658408"/>
       <w:r>
         <w:lastRenderedPageBreak/>
         <w:t>Gestion du système documentaire</w:t>
       </w:r>
-      <w:bookmarkEnd w:id="19"/>
+      <w:bookmarkEnd w:id="23"/>
     </w:p>
     <w:p>
       <w:r>
@@ -4698,11 +4929,11 @@
           <w:numId w:val="13"/>
         </w:numPr>
       </w:pPr>
-      <w:bookmarkStart w:id="20" w:name="_Toc4507656"/>
+      <w:bookmarkStart w:id="24" w:name="_Toc4658409"/>
       <w:r>
         <w:t>Versioning</w:t>
       </w:r>
-      <w:bookmarkEnd w:id="20"/>
+      <w:bookmarkEnd w:id="24"/>
     </w:p>
     <w:p>
       <w:r>
@@ -4726,11 +4957,11 @@
           <w:numId w:val="13"/>
         </w:numPr>
       </w:pPr>
-      <w:bookmarkStart w:id="21" w:name="_Toc4507657"/>
+      <w:bookmarkStart w:id="25" w:name="_Toc4658410"/>
       <w:r>
         <w:t>Gestion des fichiers</w:t>
       </w:r>
-      <w:bookmarkEnd w:id="21"/>
+      <w:bookmarkEnd w:id="25"/>
     </w:p>
     <w:p>
       <w:r>
@@ -4760,7 +4991,7 @@
                     </pic:cNvPicPr>
                   </pic:nvPicPr>
                   <pic:blipFill>
-                    <a:blip r:embed="rId17" cstate="print">
+                    <a:blip r:embed="rId18" cstate="print">
                       <a:extLst>
                         <a:ext uri="{28A0092B-C50C-407E-A947-70E740481C1C}">
                           <a14:useLocalDpi xmlns:a14="http://schemas.microsoft.com/office/drawing/2010/main" val="0"/>
@@ -4810,12 +5041,12 @@
           <w:numId w:val="13"/>
         </w:numPr>
       </w:pPr>
-      <w:bookmarkStart w:id="22" w:name="_Toc4507658"/>
+      <w:bookmarkStart w:id="26" w:name="_Toc4658411"/>
       <w:r>
         <w:lastRenderedPageBreak/>
         <w:t>Convention de nommage</w:t>
       </w:r>
-      <w:bookmarkEnd w:id="22"/>
+      <w:bookmarkEnd w:id="26"/>
     </w:p>
     <w:p>
       <w:r>
@@ -4879,11 +5110,11 @@
           <w:numId w:val="1"/>
         </w:numPr>
       </w:pPr>
-      <w:bookmarkStart w:id="23" w:name="_Toc4507659"/>
+      <w:bookmarkStart w:id="27" w:name="_Toc4658412"/>
       <w:r>
         <w:t>Produit</w:t>
       </w:r>
-      <w:bookmarkEnd w:id="23"/>
+      <w:bookmarkEnd w:id="27"/>
     </w:p>
     <w:p>
       <w:pPr>
@@ -4893,11 +5124,11 @@
           <w:numId w:val="7"/>
         </w:numPr>
       </w:pPr>
-      <w:bookmarkStart w:id="24" w:name="_Toc4507660"/>
+      <w:bookmarkStart w:id="28" w:name="_Toc4658413"/>
       <w:r>
         <w:t>PBS</w:t>
       </w:r>
-      <w:bookmarkEnd w:id="24"/>
+      <w:bookmarkEnd w:id="28"/>
     </w:p>
     <w:p>
       <w:pPr>
@@ -4943,7 +5174,7 @@
                     </pic:cNvPicPr>
                   </pic:nvPicPr>
                   <pic:blipFill rotWithShape="1">
-                    <a:blip r:embed="rId18" cstate="print">
+                    <a:blip r:embed="rId19" cstate="print">
                       <a:extLst>
                         <a:ext uri="{28A0092B-C50C-407E-A947-70E740481C1C}">
                           <a14:useLocalDpi xmlns:a14="http://schemas.microsoft.com/office/drawing/2010/main" val="0"/>
@@ -4993,7 +5224,7 @@
           <w:numId w:val="7"/>
         </w:numPr>
       </w:pPr>
-      <w:bookmarkStart w:id="25" w:name="_Toc4507661"/>
+      <w:bookmarkStart w:id="29" w:name="_Toc4658414"/>
       <w:r>
         <w:rPr>
           <w:noProof/>
@@ -5033,7 +5264,7 @@
                     </pic:cNvPicPr>
                   </pic:nvPicPr>
                   <pic:blipFill>
-                    <a:blip r:embed="rId19">
+                    <a:blip r:embed="rId20">
                       <a:extLst>
                         <a:ext uri="{28A0092B-C50C-407E-A947-70E740481C1C}">
                           <a14:useLocalDpi xmlns:a14="http://schemas.microsoft.com/office/drawing/2010/main" val="0"/>
@@ -5073,7 +5304,7 @@
       <w:r>
         <w:t>Diagramme de cas d’utilisations</w:t>
       </w:r>
-      <w:bookmarkEnd w:id="25"/>
+      <w:bookmarkEnd w:id="29"/>
     </w:p>
     <w:p/>
     <w:sectPr>
@@ -6655,6 +6886,95 @@
     </w:lvl>
   </w:abstractNum>
   <w:abstractNum w:abstractNumId="11" w15:restartNumberingAfterBreak="0">
+    <w:nsid w:val="35DA1AA2"/>
+    <w:multiLevelType w:val="hybridMultilevel"/>
+    <w:tmpl w:val="FF4468A2"/>
+    <w:lvl w:ilvl="0" w:tplc="040C000F">
+      <w:start w:val="1"/>
+      <w:numFmt w:val="decimal"/>
+      <w:lvlText w:val="%1."/>
+      <w:lvlJc w:val="left"/>
+      <w:pPr>
+        <w:ind w:left="720" w:hanging="360"/>
+      </w:pPr>
+      <w:rPr>
+        <w:rFonts w:hint="default"/>
+      </w:rPr>
+    </w:lvl>
+    <w:lvl w:ilvl="1" w:tplc="040C0019" w:tentative="1">
+      <w:start w:val="1"/>
+      <w:numFmt w:val="lowerLetter"/>
+      <w:lvlText w:val="%2."/>
+      <w:lvlJc w:val="left"/>
+      <w:pPr>
+        <w:ind w:left="1440" w:hanging="360"/>
+      </w:pPr>
+    </w:lvl>
+    <w:lvl w:ilvl="2" w:tplc="040C001B" w:tentative="1">
+      <w:start w:val="1"/>
+      <w:numFmt w:val="lowerRoman"/>
+      <w:lvlText w:val="%3."/>
+      <w:lvlJc w:val="right"/>
+      <w:pPr>
+        <w:ind w:left="2160" w:hanging="180"/>
+      </w:pPr>
+    </w:lvl>
+    <w:lvl w:ilvl="3" w:tplc="040C000F" w:tentative="1">
+      <w:start w:val="1"/>
+      <w:numFmt w:val="decimal"/>
+      <w:lvlText w:val="%4."/>
+      <w:lvlJc w:val="left"/>
+      <w:pPr>
+        <w:ind w:left="2880" w:hanging="360"/>
+      </w:pPr>
+    </w:lvl>
+    <w:lvl w:ilvl="4" w:tplc="040C0019" w:tentative="1">
+      <w:start w:val="1"/>
+      <w:numFmt w:val="lowerLetter"/>
+      <w:lvlText w:val="%5."/>
+      <w:lvlJc w:val="left"/>
+      <w:pPr>
+        <w:ind w:left="3600" w:hanging="360"/>
+      </w:pPr>
+    </w:lvl>
+    <w:lvl w:ilvl="5" w:tplc="040C001B" w:tentative="1">
+      <w:start w:val="1"/>
+      <w:numFmt w:val="lowerRoman"/>
+      <w:lvlText w:val="%6."/>
+      <w:lvlJc w:val="right"/>
+      <w:pPr>
+        <w:ind w:left="4320" w:hanging="180"/>
+      </w:pPr>
+    </w:lvl>
+    <w:lvl w:ilvl="6" w:tplc="040C000F" w:tentative="1">
+      <w:start w:val="1"/>
+      <w:numFmt w:val="decimal"/>
+      <w:lvlText w:val="%7."/>
+      <w:lvlJc w:val="left"/>
+      <w:pPr>
+        <w:ind w:left="5040" w:hanging="360"/>
+      </w:pPr>
+    </w:lvl>
+    <w:lvl w:ilvl="7" w:tplc="040C0019" w:tentative="1">
+      <w:start w:val="1"/>
+      <w:numFmt w:val="lowerLetter"/>
+      <w:lvlText w:val="%8."/>
+      <w:lvlJc w:val="left"/>
+      <w:pPr>
+        <w:ind w:left="5760" w:hanging="360"/>
+      </w:pPr>
+    </w:lvl>
+    <w:lvl w:ilvl="8" w:tplc="040C001B" w:tentative="1">
+      <w:start w:val="1"/>
+      <w:numFmt w:val="lowerRoman"/>
+      <w:lvlText w:val="%9."/>
+      <w:lvlJc w:val="right"/>
+      <w:pPr>
+        <w:ind w:left="6480" w:hanging="180"/>
+      </w:pPr>
+    </w:lvl>
+  </w:abstractNum>
+  <w:abstractNum w:abstractNumId="12" w15:restartNumberingAfterBreak="0">
     <w:nsid w:val="394957A5"/>
     <w:multiLevelType w:val="hybridMultilevel"/>
     <w:tmpl w:val="D996DABA"/>
@@ -6743,7 +7063,7 @@
       </w:pPr>
     </w:lvl>
   </w:abstractNum>
-  <w:abstractNum w:abstractNumId="12" w15:restartNumberingAfterBreak="0">
+  <w:abstractNum w:abstractNumId="13" w15:restartNumberingAfterBreak="0">
     <w:nsid w:val="3F160336"/>
     <w:multiLevelType w:val="hybridMultilevel"/>
     <w:tmpl w:val="D996DABA"/>
@@ -6832,7 +7152,7 @@
       </w:pPr>
     </w:lvl>
   </w:abstractNum>
-  <w:abstractNum w:abstractNumId="13" w15:restartNumberingAfterBreak="0">
+  <w:abstractNum w:abstractNumId="14" w15:restartNumberingAfterBreak="0">
     <w:nsid w:val="4AC94FCE"/>
     <w:multiLevelType w:val="multilevel"/>
     <w:tmpl w:val="A64AFF72"/>
@@ -6981,7 +7301,7 @@
       </w:rPr>
     </w:lvl>
   </w:abstractNum>
-  <w:abstractNum w:abstractNumId="14" w15:restartNumberingAfterBreak="0">
+  <w:abstractNum w:abstractNumId="15" w15:restartNumberingAfterBreak="0">
     <w:nsid w:val="4C082588"/>
     <w:multiLevelType w:val="hybridMultilevel"/>
     <w:tmpl w:val="B4F6D2F0"/>
@@ -7070,7 +7390,7 @@
       </w:pPr>
     </w:lvl>
   </w:abstractNum>
-  <w:abstractNum w:abstractNumId="15" w15:restartNumberingAfterBreak="0">
+  <w:abstractNum w:abstractNumId="16" w15:restartNumberingAfterBreak="0">
     <w:nsid w:val="4C4717A3"/>
     <w:multiLevelType w:val="hybridMultilevel"/>
     <w:tmpl w:val="5FCCAE0C"/>
@@ -7159,7 +7479,96 @@
       </w:pPr>
     </w:lvl>
   </w:abstractNum>
-  <w:abstractNum w:abstractNumId="16" w15:restartNumberingAfterBreak="0">
+  <w:abstractNum w:abstractNumId="17" w15:restartNumberingAfterBreak="0">
+    <w:nsid w:val="589232D3"/>
+    <w:multiLevelType w:val="hybridMultilevel"/>
+    <w:tmpl w:val="8DCA19DC"/>
+    <w:lvl w:ilvl="0" w:tplc="040C000F">
+      <w:start w:val="1"/>
+      <w:numFmt w:val="decimal"/>
+      <w:lvlText w:val="%1."/>
+      <w:lvlJc w:val="left"/>
+      <w:pPr>
+        <w:ind w:left="720" w:hanging="360"/>
+      </w:pPr>
+      <w:rPr>
+        <w:rFonts w:hint="default"/>
+      </w:rPr>
+    </w:lvl>
+    <w:lvl w:ilvl="1" w:tplc="040C0019" w:tentative="1">
+      <w:start w:val="1"/>
+      <w:numFmt w:val="lowerLetter"/>
+      <w:lvlText w:val="%2."/>
+      <w:lvlJc w:val="left"/>
+      <w:pPr>
+        <w:ind w:left="1440" w:hanging="360"/>
+      </w:pPr>
+    </w:lvl>
+    <w:lvl w:ilvl="2" w:tplc="040C001B" w:tentative="1">
+      <w:start w:val="1"/>
+      <w:numFmt w:val="lowerRoman"/>
+      <w:lvlText w:val="%3."/>
+      <w:lvlJc w:val="right"/>
+      <w:pPr>
+        <w:ind w:left="2160" w:hanging="180"/>
+      </w:pPr>
+    </w:lvl>
+    <w:lvl w:ilvl="3" w:tplc="040C000F" w:tentative="1">
+      <w:start w:val="1"/>
+      <w:numFmt w:val="decimal"/>
+      <w:lvlText w:val="%4."/>
+      <w:lvlJc w:val="left"/>
+      <w:pPr>
+        <w:ind w:left="2880" w:hanging="360"/>
+      </w:pPr>
+    </w:lvl>
+    <w:lvl w:ilvl="4" w:tplc="040C0019" w:tentative="1">
+      <w:start w:val="1"/>
+      <w:numFmt w:val="lowerLetter"/>
+      <w:lvlText w:val="%5."/>
+      <w:lvlJc w:val="left"/>
+      <w:pPr>
+        <w:ind w:left="3600" w:hanging="360"/>
+      </w:pPr>
+    </w:lvl>
+    <w:lvl w:ilvl="5" w:tplc="040C001B" w:tentative="1">
+      <w:start w:val="1"/>
+      <w:numFmt w:val="lowerRoman"/>
+      <w:lvlText w:val="%6."/>
+      <w:lvlJc w:val="right"/>
+      <w:pPr>
+        <w:ind w:left="4320" w:hanging="180"/>
+      </w:pPr>
+    </w:lvl>
+    <w:lvl w:ilvl="6" w:tplc="040C000F" w:tentative="1">
+      <w:start w:val="1"/>
+      <w:numFmt w:val="decimal"/>
+      <w:lvlText w:val="%7."/>
+      <w:lvlJc w:val="left"/>
+      <w:pPr>
+        <w:ind w:left="5040" w:hanging="360"/>
+      </w:pPr>
+    </w:lvl>
+    <w:lvl w:ilvl="7" w:tplc="040C0019" w:tentative="1">
+      <w:start w:val="1"/>
+      <w:numFmt w:val="lowerLetter"/>
+      <w:lvlText w:val="%8."/>
+      <w:lvlJc w:val="left"/>
+      <w:pPr>
+        <w:ind w:left="5760" w:hanging="360"/>
+      </w:pPr>
+    </w:lvl>
+    <w:lvl w:ilvl="8" w:tplc="040C001B" w:tentative="1">
+      <w:start w:val="1"/>
+      <w:numFmt w:val="lowerRoman"/>
+      <w:lvlText w:val="%9."/>
+      <w:lvlJc w:val="right"/>
+      <w:pPr>
+        <w:ind w:left="6480" w:hanging="180"/>
+      </w:pPr>
+    </w:lvl>
+  </w:abstractNum>
+  <w:abstractNum w:abstractNumId="18" w15:restartNumberingAfterBreak="0">
     <w:nsid w:val="6022469D"/>
     <w:multiLevelType w:val="hybridMultilevel"/>
     <w:tmpl w:val="30B01F56"/>
@@ -7272,7 +7681,7 @@
       </w:rPr>
     </w:lvl>
   </w:abstractNum>
-  <w:abstractNum w:abstractNumId="17" w15:restartNumberingAfterBreak="0">
+  <w:abstractNum w:abstractNumId="19" w15:restartNumberingAfterBreak="0">
     <w:nsid w:val="6C47216B"/>
     <w:multiLevelType w:val="hybridMultilevel"/>
     <w:tmpl w:val="D520A800"/>
@@ -7361,7 +7770,7 @@
       </w:pPr>
     </w:lvl>
   </w:abstractNum>
-  <w:abstractNum w:abstractNumId="18" w15:restartNumberingAfterBreak="0">
+  <w:abstractNum w:abstractNumId="20" w15:restartNumberingAfterBreak="0">
     <w:nsid w:val="7DE806D9"/>
     <w:multiLevelType w:val="hybridMultilevel"/>
     <w:tmpl w:val="9368AA96"/>
@@ -7450,7 +7859,7 @@
       </w:pPr>
     </w:lvl>
   </w:abstractNum>
-  <w:abstractNum w:abstractNumId="19" w15:restartNumberingAfterBreak="0">
+  <w:abstractNum w:abstractNumId="21" w15:restartNumberingAfterBreak="0">
     <w:nsid w:val="7E8A49AE"/>
     <w:multiLevelType w:val="multilevel"/>
     <w:tmpl w:val="D9424588"/>
@@ -7600,7 +8009,7 @@
     </w:lvl>
   </w:abstractNum>
   <w:num w:numId="1">
-    <w:abstractNumId w:val="18"/>
+    <w:abstractNumId w:val="20"/>
   </w:num>
   <w:num w:numId="2">
     <w:abstractNumId w:val="9"/>
@@ -7609,13 +8018,13 @@
     <w:abstractNumId w:val="0"/>
   </w:num>
   <w:num w:numId="4">
-    <w:abstractNumId w:val="17"/>
+    <w:abstractNumId w:val="19"/>
   </w:num>
   <w:num w:numId="5">
-    <w:abstractNumId w:val="15"/>
+    <w:abstractNumId w:val="16"/>
   </w:num>
   <w:num w:numId="6">
-    <w:abstractNumId w:val="14"/>
+    <w:abstractNumId w:val="15"/>
   </w:num>
   <w:num w:numId="7">
     <w:abstractNumId w:val="7"/>
@@ -7624,10 +8033,10 @@
     <w:abstractNumId w:val="10"/>
   </w:num>
   <w:num w:numId="9">
-    <w:abstractNumId w:val="11"/>
+    <w:abstractNumId w:val="12"/>
   </w:num>
   <w:num w:numId="10">
-    <w:abstractNumId w:val="16"/>
+    <w:abstractNumId w:val="18"/>
   </w:num>
   <w:num w:numId="11">
     <w:abstractNumId w:val="3"/>
@@ -7645,19 +8054,25 @@
     <w:abstractNumId w:val="6"/>
   </w:num>
   <w:num w:numId="16">
-    <w:abstractNumId w:val="19"/>
+    <w:abstractNumId w:val="21"/>
   </w:num>
   <w:num w:numId="17">
     <w:abstractNumId w:val="2"/>
   </w:num>
   <w:num w:numId="18">
-    <w:abstractNumId w:val="13"/>
+    <w:abstractNumId w:val="14"/>
   </w:num>
   <w:num w:numId="19">
     <w:abstractNumId w:val="8"/>
   </w:num>
   <w:num w:numId="20">
-    <w:abstractNumId w:val="12"/>
+    <w:abstractNumId w:val="13"/>
+  </w:num>
+  <w:num w:numId="21">
+    <w:abstractNumId w:val="11"/>
+  </w:num>
+  <w:num w:numId="22">
+    <w:abstractNumId w:val="17"/>
   </w:num>
 </w:numbering>
 </file>
@@ -8666,7 +9081,7 @@
 </file>
 
 <file path=customXml/itemProps1.xml><?xml version="1.0" encoding="utf-8"?>
-<ds:datastoreItem xmlns:ds="http://schemas.openxmlformats.org/officeDocument/2006/customXml" ds:itemID="{D94ADE96-2C93-4F2A-80DB-A8D732AD558D}">
+<ds:datastoreItem xmlns:ds="http://schemas.openxmlformats.org/officeDocument/2006/customXml" ds:itemID="{9912A1CF-4875-4FD2-AE20-BB0368A639D0}">
   <ds:schemaRefs>
     <ds:schemaRef ds:uri="http://schemas.openxmlformats.org/officeDocument/2006/bibliography"/>
   </ds:schemaRefs>

</xml_diff>

<commit_message>
Ajout des diagrammes dans la SPEC
</commit_message>
<xml_diff>
--- a/LIVRABLE-1/Analyse fonctionnelle du besoin/SpecFonctionnelles.docx
+++ b/LIVRABLE-1/Analyse fonctionnelle du besoin/SpecFonctionnelles.docx
@@ -778,10 +778,7 @@
       <w:proofErr w:type="spellEnd"/>
       <w:proofErr w:type="gramEnd"/>
     </w:p>
-    <w:p>
-      <w:bookmarkStart w:id="0" w:name="_GoBack"/>
-      <w:bookmarkEnd w:id="0"/>
-    </w:p>
+    <w:p/>
     <w:sdt>
       <w:sdtPr>
         <w:rPr>
@@ -2917,7 +2914,7 @@
           <w:numId w:val="1"/>
         </w:numPr>
       </w:pPr>
-      <w:bookmarkStart w:id="1" w:name="_Toc4658389"/>
+      <w:bookmarkStart w:id="0" w:name="_Toc4658389"/>
       <w:r>
         <w:lastRenderedPageBreak/>
         <w:t>C</w:t>
@@ -2925,7 +2922,7 @@
       <w:r>
         <w:t>ontexte et introduction</w:t>
       </w:r>
-      <w:bookmarkEnd w:id="1"/>
+      <w:bookmarkEnd w:id="0"/>
     </w:p>
     <w:p>
       <w:pPr>
@@ -2938,11 +2935,11 @@
       <w:r>
         <w:t xml:space="preserve"> </w:t>
       </w:r>
-      <w:bookmarkStart w:id="2" w:name="_Toc4658390"/>
+      <w:bookmarkStart w:id="1" w:name="_Toc4658390"/>
       <w:r>
         <w:t>Redéfinition du besoin</w:t>
       </w:r>
-      <w:bookmarkEnd w:id="2"/>
+      <w:bookmarkEnd w:id="1"/>
     </w:p>
     <w:p>
       <w:pPr>
@@ -2952,11 +2949,11 @@
           <w:numId w:val="3"/>
         </w:numPr>
       </w:pPr>
-      <w:bookmarkStart w:id="3" w:name="_Toc4658391"/>
+      <w:bookmarkStart w:id="2" w:name="_Toc4658391"/>
       <w:r>
         <w:t>Introduction</w:t>
       </w:r>
-      <w:bookmarkEnd w:id="3"/>
+      <w:bookmarkEnd w:id="2"/>
     </w:p>
     <w:p>
       <w:pPr>
@@ -2981,13 +2978,65 @@
           <w:numId w:val="3"/>
         </w:numPr>
       </w:pPr>
-      <w:bookmarkStart w:id="4" w:name="_Toc4658392"/>
+      <w:bookmarkStart w:id="3" w:name="_Toc4658392"/>
       <w:r>
         <w:t>Redéfinition</w:t>
       </w:r>
-      <w:bookmarkEnd w:id="4"/>
+      <w:bookmarkEnd w:id="3"/>
       <w:r>
         <w:t xml:space="preserve"> </w:t>
+      </w:r>
+    </w:p>
+    <w:p>
+      <w:pPr>
+        <w:keepNext/>
+        <w:jc w:val="center"/>
+      </w:pPr>
+      <w:r>
+        <w:drawing>
+          <wp:inline distT="0" distB="0" distL="0" distR="0" wp14:anchorId="635C1B5C" wp14:editId="3B88CAA7">
+            <wp:extent cx="2811439" cy="2134372"/>
+            <wp:effectExtent l="0" t="0" r="8255" b="0"/>
+            <wp:docPr id="9" name="Image 9"/>
+            <wp:cNvGraphicFramePr>
+              <a:graphicFrameLocks xmlns:a="http://schemas.openxmlformats.org/drawingml/2006/main" noChangeAspect="1"/>
+            </wp:cNvGraphicFramePr>
+            <a:graphic xmlns:a="http://schemas.openxmlformats.org/drawingml/2006/main">
+              <a:graphicData uri="http://schemas.openxmlformats.org/drawingml/2006/picture">
+                <pic:pic xmlns:pic="http://schemas.openxmlformats.org/drawingml/2006/picture">
+                  <pic:nvPicPr>
+                    <pic:cNvPr id="1" name=""/>
+                    <pic:cNvPicPr/>
+                  </pic:nvPicPr>
+                  <pic:blipFill>
+                    <a:blip r:embed="rId10"/>
+                    <a:stretch>
+                      <a:fillRect/>
+                    </a:stretch>
+                  </pic:blipFill>
+                  <pic:spPr>
+                    <a:xfrm>
+                      <a:off x="0" y="0"/>
+                      <a:ext cx="2821929" cy="2142336"/>
+                    </a:xfrm>
+                    <a:prstGeom prst="rect">
+                      <a:avLst/>
+                    </a:prstGeom>
+                  </pic:spPr>
+                </pic:pic>
+              </a:graphicData>
+            </a:graphic>
+          </wp:inline>
+        </w:drawing>
+      </w:r>
+    </w:p>
+    <w:p>
+      <w:pPr>
+        <w:pStyle w:val="Lgende"/>
+        <w:jc w:val="center"/>
+      </w:pPr>
+      <w:r>
+        <w:t>Bête à cornes</w:t>
       </w:r>
     </w:p>
     <w:p>
@@ -3068,7 +3117,11 @@
         <w:jc w:val="both"/>
       </w:pPr>
       <w:r>
-        <w:t xml:space="preserve">Générer un devis correspondant à la modélisation de l’habitation, qui prend en compte tous les composant placé, permet de récupérer son prix et calcul automatiquement le prix total HT et TTC. Il y aura aussi une liste des composants sélectionnés avec leur prix unitaire correspondant ainsi que la quantité de l’élément.  Une fois que le devis est fini et accepté, une facture est générée avec la valeur d’acceptation du devis et le montant de la facture ne changera plus, même si les prix des matériaux nécessaires à la construction augmentent. Le prix indiqué sur la facture est fixe. </w:t>
+        <w:t xml:space="preserve">Générer un devis correspondant à la modélisation de l’habitation, qui prend en compte tous les composant placé, permet de récupérer son prix et calcul automatiquement le prix total HT et TTC. Il y aura aussi une liste des composants sélectionnés avec leur prix unitaire correspondant ainsi que la quantité de l’élément.  Une fois que le devis est fini et accepté, une </w:t>
+      </w:r>
+      <w:r>
+        <w:lastRenderedPageBreak/>
+        <w:t xml:space="preserve">facture est générée avec la valeur d’acceptation du devis et le montant de la facture ne changera plus, même si les prix des matériaux nécessaires à la construction augmentent. Le prix indiqué sur la facture est fixe. </w:t>
       </w:r>
     </w:p>
     <w:p>
@@ -3093,8 +3146,202 @@
     </w:p>
     <w:p>
       <w:pPr>
+        <w:pStyle w:val="Paragraphedeliste"/>
+        <w:ind w:firstLine="696"/>
+        <w:jc w:val="both"/>
+      </w:pPr>
+      <w:r>
+        <w:rPr>
+          <w:noProof/>
+        </w:rPr>
+        <mc:AlternateContent>
+          <mc:Choice Requires="wps">
+            <w:drawing>
+              <wp:anchor distT="0" distB="0" distL="114300" distR="114300" simplePos="0" relativeHeight="251685888" behindDoc="1" locked="0" layoutInCell="1" allowOverlap="1" wp14:anchorId="531E7A9C" wp14:editId="53528684">
+                <wp:simplePos x="0" y="0"/>
+                <wp:positionH relativeFrom="column">
+                  <wp:posOffset>573405</wp:posOffset>
+                </wp:positionH>
+                <wp:positionV relativeFrom="paragraph">
+                  <wp:posOffset>2740660</wp:posOffset>
+                </wp:positionV>
+                <wp:extent cx="4613910" cy="635"/>
+                <wp:effectExtent l="0" t="0" r="0" b="0"/>
+                <wp:wrapTight wrapText="bothSides">
+                  <wp:wrapPolygon edited="0">
+                    <wp:start x="0" y="0"/>
+                    <wp:lineTo x="0" y="21600"/>
+                    <wp:lineTo x="21600" y="21600"/>
+                    <wp:lineTo x="21600" y="0"/>
+                  </wp:wrapPolygon>
+                </wp:wrapTight>
+                <wp:docPr id="11" name="Zone de texte 11"/>
+                <wp:cNvGraphicFramePr/>
+                <a:graphic xmlns:a="http://schemas.openxmlformats.org/drawingml/2006/main">
+                  <a:graphicData uri="http://schemas.microsoft.com/office/word/2010/wordprocessingShape">
+                    <wps:wsp>
+                      <wps:cNvSpPr txBox="1"/>
+                      <wps:spPr>
+                        <a:xfrm>
+                          <a:off x="0" y="0"/>
+                          <a:ext cx="4613910" cy="635"/>
+                        </a:xfrm>
+                        <a:prstGeom prst="rect">
+                          <a:avLst/>
+                        </a:prstGeom>
+                        <a:solidFill>
+                          <a:prstClr val="white"/>
+                        </a:solidFill>
+                        <a:ln>
+                          <a:noFill/>
+                        </a:ln>
+                      </wps:spPr>
+                      <wps:txbx>
+                        <w:txbxContent>
+                          <w:p>
+                            <w:pPr>
+                              <w:pStyle w:val="Lgende"/>
+                              <w:jc w:val="center"/>
+                            </w:pPr>
+                            <w:r>
+                              <w:t>Diagramme de pieuvre</w:t>
+                            </w:r>
+                          </w:p>
+                        </w:txbxContent>
+                      </wps:txbx>
+                      <wps:bodyPr rot="0" spcFirstLastPara="0" vertOverflow="overflow" horzOverflow="overflow" vert="horz" wrap="square" lIns="0" tIns="0" rIns="0" bIns="0" numCol="1" spcCol="0" rtlCol="0" fromWordArt="0" anchor="t" anchorCtr="0" forceAA="0" compatLnSpc="1">
+                        <a:prstTxWarp prst="textNoShape">
+                          <a:avLst/>
+                        </a:prstTxWarp>
+                        <a:spAutoFit/>
+                      </wps:bodyPr>
+                    </wps:wsp>
+                  </a:graphicData>
+                </a:graphic>
+              </wp:anchor>
+            </w:drawing>
+          </mc:Choice>
+          <mc:Fallback>
+            <w:pict>
+              <v:shapetype w14:anchorId="531E7A9C" id="_x0000_t202" coordsize="21600,21600" o:spt="202" path="m,l,21600r21600,l21600,xe">
+                <v:stroke joinstyle="miter"/>
+                <v:path gradientshapeok="t" o:connecttype="rect"/>
+              </v:shapetype>
+              <v:shape id="Zone de texte 11" o:spid="_x0000_s1029" type="#_x0000_t202" style="position:absolute;left:0;text-align:left;margin-left:45.15pt;margin-top:215.8pt;width:363.3pt;height:.05pt;z-index:-251630592;visibility:visible;mso-wrap-style:square;mso-wrap-distance-left:9pt;mso-wrap-distance-top:0;mso-wrap-distance-right:9pt;mso-wrap-distance-bottom:0;mso-position-horizontal:absolute;mso-position-horizontal-relative:text;mso-position-vertical:absolute;mso-position-vertical-relative:text;v-text-anchor:top" o:gfxdata="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" stroked="f">
+                <v:textbox style="mso-fit-shape-to-text:t" inset="0,0,0,0">
+                  <w:txbxContent>
+                    <w:p>
+                      <w:pPr>
+                        <w:pStyle w:val="Lgende"/>
+                        <w:jc w:val="center"/>
+                      </w:pPr>
+                      <w:r>
+                        <w:t>Diagramme de pieuvre</w:t>
+                      </w:r>
+                    </w:p>
+                  </w:txbxContent>
+                </v:textbox>
+                <w10:wrap type="tight"/>
+              </v:shape>
+            </w:pict>
+          </mc:Fallback>
+        </mc:AlternateContent>
+      </w:r>
+      <w:r>
+        <w:drawing>
+          <wp:anchor distT="0" distB="0" distL="114300" distR="114300" simplePos="0" relativeHeight="251683840" behindDoc="1" locked="0" layoutInCell="1" allowOverlap="1" wp14:anchorId="7D3B618B">
+            <wp:simplePos x="0" y="0"/>
+            <wp:positionH relativeFrom="margin">
+              <wp:align>center</wp:align>
+            </wp:positionH>
+            <wp:positionV relativeFrom="paragraph">
+              <wp:posOffset>152883</wp:posOffset>
+            </wp:positionV>
+            <wp:extent cx="4613910" cy="2531110"/>
+            <wp:effectExtent l="0" t="0" r="0" b="2540"/>
+            <wp:wrapTight wrapText="bothSides">
+              <wp:wrapPolygon edited="0">
+                <wp:start x="0" y="0"/>
+                <wp:lineTo x="0" y="21459"/>
+                <wp:lineTo x="21493" y="21459"/>
+                <wp:lineTo x="21493" y="0"/>
+                <wp:lineTo x="0" y="0"/>
+              </wp:wrapPolygon>
+            </wp:wrapTight>
+            <wp:docPr id="10" name="Image 10"/>
+            <wp:cNvGraphicFramePr>
+              <a:graphicFrameLocks xmlns:a="http://schemas.openxmlformats.org/drawingml/2006/main" noChangeAspect="1"/>
+            </wp:cNvGraphicFramePr>
+            <a:graphic xmlns:a="http://schemas.openxmlformats.org/drawingml/2006/main">
+              <a:graphicData uri="http://schemas.openxmlformats.org/drawingml/2006/picture">
+                <pic:pic xmlns:pic="http://schemas.openxmlformats.org/drawingml/2006/picture">
+                  <pic:nvPicPr>
+                    <pic:cNvPr id="1" name=""/>
+                    <pic:cNvPicPr/>
+                  </pic:nvPicPr>
+                  <pic:blipFill>
+                    <a:blip r:embed="rId11">
+                      <a:extLst>
+                        <a:ext uri="{28A0092B-C50C-407E-A947-70E740481C1C}">
+                          <a14:useLocalDpi xmlns:a14="http://schemas.microsoft.com/office/drawing/2010/main" val="0"/>
+                        </a:ext>
+                      </a:extLst>
+                    </a:blip>
+                    <a:stretch>
+                      <a:fillRect/>
+                    </a:stretch>
+                  </pic:blipFill>
+                  <pic:spPr>
+                    <a:xfrm>
+                      <a:off x="0" y="0"/>
+                      <a:ext cx="4613910" cy="2531110"/>
+                    </a:xfrm>
+                    <a:prstGeom prst="rect">
+                      <a:avLst/>
+                    </a:prstGeom>
+                  </pic:spPr>
+                </pic:pic>
+              </a:graphicData>
+            </a:graphic>
+            <wp14:sizeRelH relativeFrom="margin">
+              <wp14:pctWidth>0</wp14:pctWidth>
+            </wp14:sizeRelH>
+            <wp14:sizeRelV relativeFrom="margin">
+              <wp14:pctHeight>0</wp14:pctHeight>
+            </wp14:sizeRelV>
+          </wp:anchor>
+        </w:drawing>
+      </w:r>
+    </w:p>
+    <w:p>
+      <w:pPr>
+        <w:pStyle w:val="Paragraphedeliste"/>
+        <w:ind w:firstLine="696"/>
+        <w:jc w:val="center"/>
+      </w:pPr>
+    </w:p>
+    <w:p>
+      <w:pPr>
         <w:ind w:left="708"/>
       </w:pPr>
+    </w:p>
+    <w:p>
+      <w:pPr>
+        <w:rPr>
+          <w:rFonts w:asciiTheme="majorHAnsi" w:eastAsiaTheme="majorEastAsia" w:hAnsiTheme="majorHAnsi" w:cstheme="majorBidi"/>
+          <w:color w:val="2F5496" w:themeColor="accent1" w:themeShade="BF"/>
+          <w:sz w:val="26"/>
+          <w:szCs w:val="26"/>
+          <w:highlight w:val="lightGray"/>
+        </w:rPr>
+      </w:pPr>
+      <w:bookmarkStart w:id="4" w:name="_Toc4658393"/>
+      <w:r>
+        <w:rPr>
+          <w:highlight w:val="lightGray"/>
+        </w:rPr>
+        <w:br w:type="page"/>
+      </w:r>
     </w:p>
     <w:p>
       <w:pPr>
@@ -3104,12 +3351,11 @@
           <w:numId w:val="2"/>
         </w:numPr>
       </w:pPr>
-      <w:bookmarkStart w:id="5" w:name="_Toc4658393"/>
       <w:r>
         <w:lastRenderedPageBreak/>
         <w:t>Note de cadrage</w:t>
       </w:r>
-      <w:bookmarkEnd w:id="5"/>
+      <w:bookmarkEnd w:id="4"/>
     </w:p>
     <w:p>
       <w:pPr>
@@ -3119,11 +3365,11 @@
           <w:numId w:val="5"/>
         </w:numPr>
       </w:pPr>
-      <w:bookmarkStart w:id="6" w:name="_Toc4658394"/>
+      <w:bookmarkStart w:id="5" w:name="_Toc4658394"/>
       <w:r>
         <w:t>Contexte</w:t>
       </w:r>
-      <w:bookmarkEnd w:id="6"/>
+      <w:bookmarkEnd w:id="5"/>
     </w:p>
     <w:p>
       <w:pPr>
@@ -3366,14 +3612,14 @@
           <w:numId w:val="5"/>
         </w:numPr>
       </w:pPr>
-      <w:bookmarkStart w:id="7" w:name="_Toc4658395"/>
+      <w:bookmarkStart w:id="6" w:name="_Toc4658395"/>
       <w:r>
         <w:t>Objectif</w:t>
       </w:r>
       <w:r>
         <w:t xml:space="preserve"> du projet</w:t>
       </w:r>
-      <w:bookmarkEnd w:id="7"/>
+      <w:bookmarkEnd w:id="6"/>
     </w:p>
     <w:p>
       <w:pPr>
@@ -3511,12 +3757,12 @@
           <w:numId w:val="5"/>
         </w:numPr>
       </w:pPr>
-      <w:bookmarkStart w:id="8" w:name="_Toc4658396"/>
+      <w:bookmarkStart w:id="7" w:name="_Toc4658396"/>
       <w:r>
         <w:lastRenderedPageBreak/>
         <w:t>Objectif Budget et Temps</w:t>
       </w:r>
-      <w:bookmarkEnd w:id="8"/>
+      <w:bookmarkEnd w:id="7"/>
     </w:p>
     <w:p>
       <w:pPr>
@@ -3987,11 +4233,11 @@
           <w:numId w:val="1"/>
         </w:numPr>
       </w:pPr>
-      <w:bookmarkStart w:id="9" w:name="_Toc4658397"/>
+      <w:bookmarkStart w:id="8" w:name="_Toc4658397"/>
       <w:r>
         <w:t>Projet</w:t>
       </w:r>
-      <w:bookmarkEnd w:id="9"/>
+      <w:bookmarkEnd w:id="8"/>
     </w:p>
     <w:p>
       <w:pPr>
@@ -4001,11 +4247,11 @@
           <w:numId w:val="6"/>
         </w:numPr>
       </w:pPr>
-      <w:bookmarkStart w:id="10" w:name="_Toc4658398"/>
+      <w:bookmarkStart w:id="9" w:name="_Toc4658398"/>
       <w:r>
         <w:t>Rôle et Structure de l’équipe</w:t>
       </w:r>
-      <w:bookmarkEnd w:id="10"/>
+      <w:bookmarkEnd w:id="9"/>
     </w:p>
     <w:p>
       <w:pPr>
@@ -4015,11 +4261,11 @@
           <w:numId w:val="9"/>
         </w:numPr>
       </w:pPr>
-      <w:bookmarkStart w:id="11" w:name="_Toc4658399"/>
+      <w:bookmarkStart w:id="10" w:name="_Toc4658399"/>
       <w:r>
         <w:t>Projet agile</w:t>
       </w:r>
-      <w:bookmarkEnd w:id="11"/>
+      <w:bookmarkEnd w:id="10"/>
     </w:p>
     <w:p/>
     <w:p>
@@ -4213,8 +4459,8 @@
           <w:color w:val="000000"/>
         </w:rPr>
         <w:sectPr>
-          <w:headerReference w:type="default" r:id="rId10"/>
-          <w:footerReference w:type="default" r:id="rId11"/>
+          <w:headerReference w:type="default" r:id="rId12"/>
+          <w:footerReference w:type="default" r:id="rId13"/>
           <w:pgSz w:w="11906" w:h="16838" w:code="9"/>
           <w:pgMar w:top="1417" w:right="1417" w:bottom="1417" w:left="1417" w:header="708" w:footer="708" w:gutter="0"/>
           <w:cols w:space="708"/>
@@ -4244,12 +4490,12 @@
           <w:numId w:val="9"/>
         </w:numPr>
       </w:pPr>
-      <w:bookmarkStart w:id="12" w:name="_Toc4658400"/>
+      <w:bookmarkStart w:id="11" w:name="_Toc4658400"/>
       <w:r>
         <w:lastRenderedPageBreak/>
         <w:t>Répartition des rôles</w:t>
       </w:r>
-      <w:bookmarkEnd w:id="12"/>
+      <w:bookmarkEnd w:id="11"/>
     </w:p>
     <w:p>
       <w:r>
@@ -4317,7 +4563,7 @@
           <w:docGrid w:linePitch="360"/>
         </w:sectPr>
       </w:pPr>
-      <w:bookmarkStart w:id="13" w:name="_Toc4658401"/>
+      <w:bookmarkStart w:id="12" w:name="_Toc4658401"/>
       <w:r>
         <w:rPr>
           <w:noProof/>
@@ -4356,7 +4602,7 @@
                     </pic:cNvPicPr>
                   </pic:nvPicPr>
                   <pic:blipFill>
-                    <a:blip r:embed="rId12">
+                    <a:blip r:embed="rId14">
                       <a:extLst>
                         <a:ext uri="{28A0092B-C50C-407E-A947-70E740481C1C}">
                           <a14:useLocalDpi xmlns:a14="http://schemas.microsoft.com/office/drawing/2010/main" val="0"/>
@@ -4396,7 +4642,7 @@
       <w:r>
         <w:t>Planning prévisionnel (Gantt)</w:t>
       </w:r>
-      <w:bookmarkEnd w:id="13"/>
+      <w:bookmarkEnd w:id="12"/>
       <w:r>
         <w:t> </w:t>
       </w:r>
@@ -4409,8 +4655,8 @@
           <w:color w:val="000000"/>
         </w:rPr>
       </w:pPr>
-      <w:bookmarkStart w:id="14" w:name="_Toc4507651"/>
-      <w:bookmarkStart w:id="15" w:name="_Toc4658402"/>
+      <w:bookmarkStart w:id="13" w:name="_Toc4507651"/>
+      <w:bookmarkStart w:id="14" w:name="_Toc4658402"/>
       <w:r>
         <w:rPr>
           <w:noProof/>
@@ -4450,7 +4696,7 @@
                     </pic:cNvPicPr>
                   </pic:nvPicPr>
                   <pic:blipFill rotWithShape="1">
-                    <a:blip r:embed="rId13" cstate="print">
+                    <a:blip r:embed="rId15" cstate="print">
                       <a:extLst>
                         <a:ext uri="{28A0092B-C50C-407E-A947-70E740481C1C}">
                           <a14:useLocalDpi xmlns:a14="http://schemas.microsoft.com/office/drawing/2010/main" val="0"/>
@@ -4490,8 +4736,8 @@
           </wp:anchor>
         </w:drawing>
       </w:r>
+      <w:bookmarkEnd w:id="13"/>
       <w:bookmarkEnd w:id="14"/>
-      <w:bookmarkEnd w:id="15"/>
     </w:p>
     <w:p>
       <w:pPr>
@@ -4519,7 +4765,7 @@
           <w:numId w:val="6"/>
         </w:numPr>
       </w:pPr>
-      <w:bookmarkStart w:id="16" w:name="_Toc4658403"/>
+      <w:bookmarkStart w:id="15" w:name="_Toc4658403"/>
       <w:r>
         <w:rPr>
           <w:noProof/>
@@ -4558,7 +4804,7 @@
                     </pic:cNvPicPr>
                   </pic:nvPicPr>
                   <pic:blipFill rotWithShape="1">
-                    <a:blip r:embed="rId14">
+                    <a:blip r:embed="rId16">
                       <a:extLst>
                         <a:ext uri="{28A0092B-C50C-407E-A947-70E740481C1C}">
                           <a14:useLocalDpi xmlns:a14="http://schemas.microsoft.com/office/drawing/2010/main" val="0"/>
@@ -4601,7 +4847,7 @@
       <w:r>
         <w:t>WBS</w:t>
       </w:r>
-      <w:bookmarkEnd w:id="16"/>
+      <w:bookmarkEnd w:id="15"/>
     </w:p>
     <w:p/>
     <w:p/>
@@ -4626,12 +4872,12 @@
           <w:numId w:val="6"/>
         </w:numPr>
       </w:pPr>
-      <w:bookmarkStart w:id="17" w:name="_Toc4658404"/>
+      <w:bookmarkStart w:id="16" w:name="_Toc4658404"/>
       <w:r>
         <w:lastRenderedPageBreak/>
         <w:t>Analyse des risques</w:t>
       </w:r>
-      <w:bookmarkEnd w:id="17"/>
+      <w:bookmarkEnd w:id="16"/>
     </w:p>
     <w:p>
       <w:pPr>
@@ -4641,15 +4887,18 @@
           <w:numId w:val="22"/>
         </w:numPr>
       </w:pPr>
-      <w:bookmarkStart w:id="18" w:name="_Toc4658405"/>
+      <w:bookmarkStart w:id="17" w:name="_Toc4658405"/>
       <w:r>
         <w:t>SWOT</w:t>
       </w:r>
-      <w:bookmarkEnd w:id="18"/>
-    </w:p>
-    <w:p>
-      <w:bookmarkStart w:id="19" w:name="_Toc516249227"/>
-      <w:r>
+      <w:bookmarkEnd w:id="17"/>
+    </w:p>
+    <w:p>
+      <w:bookmarkStart w:id="18" w:name="_Toc516249227"/>
+      <w:r>
+        <w:rPr>
+          <w:noProof/>
+        </w:rPr>
         <w:drawing>
           <wp:anchor distT="0" distB="0" distL="114300" distR="114300" simplePos="0" relativeHeight="251682816" behindDoc="1" locked="0" layoutInCell="1" allowOverlap="1" wp14:anchorId="594CE0A7">
             <wp:simplePos x="0" y="0"/>
@@ -4682,7 +4931,7 @@
                     <pic:cNvPicPr/>
                   </pic:nvPicPr>
                   <pic:blipFill>
-                    <a:blip r:embed="rId15">
+                    <a:blip r:embed="rId17">
                       <a:extLst>
                         <a:ext uri="{28A0092B-C50C-407E-A947-70E740481C1C}">
                           <a14:useLocalDpi xmlns:a14="http://schemas.microsoft.com/office/drawing/2010/main" val="0"/>
@@ -4724,12 +4973,12 @@
           <w:numId w:val="22"/>
         </w:numPr>
       </w:pPr>
-      <w:bookmarkStart w:id="20" w:name="_Toc4658406"/>
+      <w:bookmarkStart w:id="19" w:name="_Toc4658406"/>
       <w:r>
         <w:t>Tableau des risques</w:t>
       </w:r>
+      <w:bookmarkEnd w:id="18"/>
       <w:bookmarkEnd w:id="19"/>
-      <w:bookmarkEnd w:id="20"/>
     </w:p>
     <w:p>
       <w:r>
@@ -4771,7 +5020,7 @@
                     <pic:cNvPicPr/>
                   </pic:nvPicPr>
                   <pic:blipFill>
-                    <a:blip r:embed="rId16">
+                    <a:blip r:embed="rId18">
                       <a:extLst>
                         <a:ext uri="{28A0092B-C50C-407E-A947-70E740481C1C}">
                           <a14:useLocalDpi xmlns:a14="http://schemas.microsoft.com/office/drawing/2010/main" val="0"/>
@@ -4817,8 +5066,8 @@
       <w:pPr>
         <w:pStyle w:val="Titre2"/>
       </w:pPr>
-      <w:bookmarkStart w:id="21" w:name="_Toc4507654"/>
-      <w:bookmarkStart w:id="22" w:name="_Toc4658407"/>
+      <w:bookmarkStart w:id="20" w:name="_Toc4507654"/>
+      <w:bookmarkStart w:id="21" w:name="_Toc4658407"/>
       <w:r>
         <w:rPr>
           <w:noProof/>
@@ -4856,7 +5105,7 @@
                     <pic:cNvPicPr/>
                   </pic:nvPicPr>
                   <pic:blipFill>
-                    <a:blip r:embed="rId17">
+                    <a:blip r:embed="rId19">
                       <a:extLst>
                         <a:ext uri="{28A0092B-C50C-407E-A947-70E740481C1C}">
                           <a14:useLocalDpi xmlns:a14="http://schemas.microsoft.com/office/drawing/2010/main" val="0"/>
@@ -4888,8 +5137,8 @@
           </wp:anchor>
         </w:drawing>
       </w:r>
+      <w:bookmarkEnd w:id="20"/>
       <w:bookmarkEnd w:id="21"/>
-      <w:bookmarkEnd w:id="22"/>
     </w:p>
     <w:p>
       <w:pPr>
@@ -4909,12 +5158,12 @@
           <w:numId w:val="6"/>
         </w:numPr>
       </w:pPr>
-      <w:bookmarkStart w:id="23" w:name="_Toc4658408"/>
+      <w:bookmarkStart w:id="22" w:name="_Toc4658408"/>
       <w:r>
         <w:lastRenderedPageBreak/>
         <w:t>Gestion du système documentaire</w:t>
       </w:r>
-      <w:bookmarkEnd w:id="23"/>
+      <w:bookmarkEnd w:id="22"/>
     </w:p>
     <w:p>
       <w:r>
@@ -4929,11 +5178,11 @@
           <w:numId w:val="13"/>
         </w:numPr>
       </w:pPr>
-      <w:bookmarkStart w:id="24" w:name="_Toc4658409"/>
+      <w:bookmarkStart w:id="23" w:name="_Toc4658409"/>
       <w:r>
         <w:t>Versioning</w:t>
       </w:r>
-      <w:bookmarkEnd w:id="24"/>
+      <w:bookmarkEnd w:id="23"/>
     </w:p>
     <w:p>
       <w:r>
@@ -4957,11 +5206,11 @@
           <w:numId w:val="13"/>
         </w:numPr>
       </w:pPr>
-      <w:bookmarkStart w:id="25" w:name="_Toc4658410"/>
+      <w:bookmarkStart w:id="24" w:name="_Toc4658410"/>
       <w:r>
         <w:t>Gestion des fichiers</w:t>
       </w:r>
-      <w:bookmarkEnd w:id="25"/>
+      <w:bookmarkEnd w:id="24"/>
     </w:p>
     <w:p>
       <w:r>
@@ -4991,7 +5240,7 @@
                     </pic:cNvPicPr>
                   </pic:nvPicPr>
                   <pic:blipFill>
-                    <a:blip r:embed="rId18" cstate="print">
+                    <a:blip r:embed="rId20" cstate="print">
                       <a:extLst>
                         <a:ext uri="{28A0092B-C50C-407E-A947-70E740481C1C}">
                           <a14:useLocalDpi xmlns:a14="http://schemas.microsoft.com/office/drawing/2010/main" val="0"/>
@@ -5041,12 +5290,12 @@
           <w:numId w:val="13"/>
         </w:numPr>
       </w:pPr>
-      <w:bookmarkStart w:id="26" w:name="_Toc4658411"/>
+      <w:bookmarkStart w:id="25" w:name="_Toc4658411"/>
       <w:r>
         <w:lastRenderedPageBreak/>
         <w:t>Convention de nommage</w:t>
       </w:r>
-      <w:bookmarkEnd w:id="26"/>
+      <w:bookmarkEnd w:id="25"/>
     </w:p>
     <w:p>
       <w:r>
@@ -5110,11 +5359,11 @@
           <w:numId w:val="1"/>
         </w:numPr>
       </w:pPr>
-      <w:bookmarkStart w:id="27" w:name="_Toc4658412"/>
+      <w:bookmarkStart w:id="26" w:name="_Toc4658412"/>
       <w:r>
         <w:t>Produit</w:t>
       </w:r>
-      <w:bookmarkEnd w:id="27"/>
+      <w:bookmarkEnd w:id="26"/>
     </w:p>
     <w:p>
       <w:pPr>
@@ -5124,18 +5373,22 @@
           <w:numId w:val="7"/>
         </w:numPr>
       </w:pPr>
-      <w:bookmarkStart w:id="28" w:name="_Toc4658413"/>
+      <w:bookmarkStart w:id="27" w:name="_Toc4658413"/>
       <w:r>
         <w:t>PBS</w:t>
       </w:r>
+      <w:bookmarkEnd w:id="27"/>
+    </w:p>
+    <w:p>
+      <w:pPr>
+        <w:rPr>
+          <w:noProof/>
+        </w:rPr>
+      </w:pPr>
+    </w:p>
+    <w:p>
+      <w:bookmarkStart w:id="28" w:name="_GoBack"/>
       <w:bookmarkEnd w:id="28"/>
-    </w:p>
-    <w:p>
-      <w:pPr>
-        <w:rPr>
-          <w:noProof/>
-        </w:rPr>
-      </w:pPr>
       <w:r>
         <w:rPr>
           <w:noProof/>
@@ -5147,16 +5400,16 @@
               <wp:align>left</wp:align>
             </wp:positionH>
             <wp:positionV relativeFrom="paragraph">
-              <wp:posOffset>408585</wp:posOffset>
+              <wp:posOffset>195252</wp:posOffset>
             </wp:positionV>
-            <wp:extent cx="7805684" cy="2248484"/>
+            <wp:extent cx="7557997" cy="2177136"/>
             <wp:effectExtent l="0" t="0" r="5080" b="0"/>
             <wp:wrapTight wrapText="bothSides">
               <wp:wrapPolygon edited="0">
                 <wp:start x="0" y="0"/>
-                <wp:lineTo x="0" y="21417"/>
-                <wp:lineTo x="21561" y="21417"/>
-                <wp:lineTo x="21561" y="0"/>
+                <wp:lineTo x="0" y="21361"/>
+                <wp:lineTo x="21560" y="21361"/>
+                <wp:lineTo x="21560" y="0"/>
                 <wp:lineTo x="0" y="0"/>
               </wp:wrapPolygon>
             </wp:wrapTight>
@@ -5174,7 +5427,7 @@
                     </pic:cNvPicPr>
                   </pic:nvPicPr>
                   <pic:blipFill rotWithShape="1">
-                    <a:blip r:embed="rId19" cstate="print">
+                    <a:blip r:embed="rId21" cstate="print">
                       <a:extLst>
                         <a:ext uri="{28A0092B-C50C-407E-A947-70E740481C1C}">
                           <a14:useLocalDpi xmlns:a14="http://schemas.microsoft.com/office/drawing/2010/main" val="0"/>
@@ -5187,7 +5440,7 @@
                   <pic:spPr bwMode="auto">
                     <a:xfrm>
                       <a:off x="0" y="0"/>
-                      <a:ext cx="7805684" cy="2248484"/>
+                      <a:ext cx="7557997" cy="2177136"/>
                     </a:xfrm>
                     <a:prstGeom prst="rect">
                       <a:avLst/>
@@ -5215,7 +5468,6 @@
         </w:drawing>
       </w:r>
     </w:p>
-    <w:p/>
     <w:p>
       <w:pPr>
         <w:pStyle w:val="Titre2"/>
@@ -5264,7 +5516,7 @@
                     </pic:cNvPicPr>
                   </pic:nvPicPr>
                   <pic:blipFill>
-                    <a:blip r:embed="rId20">
+                    <a:blip r:embed="rId22">
                       <a:extLst>
                         <a:ext uri="{28A0092B-C50C-407E-A947-70E740481C1C}">
                           <a14:useLocalDpi xmlns:a14="http://schemas.microsoft.com/office/drawing/2010/main" val="0"/>
@@ -8778,6 +9030,25 @@
     <w:basedOn w:val="Policepardfaut"/>
     <w:rsid w:val="00A13DAA"/>
   </w:style>
+  <w:style w:type="paragraph" w:styleId="Lgende">
+    <w:name w:val="caption"/>
+    <w:basedOn w:val="Normal"/>
+    <w:next w:val="Normal"/>
+    <w:uiPriority w:val="35"/>
+    <w:unhideWhenUsed/>
+    <w:qFormat/>
+    <w:rsid w:val="00F84505"/>
+    <w:pPr>
+      <w:spacing w:after="200" w:line="240" w:lineRule="auto"/>
+    </w:pPr>
+    <w:rPr>
+      <w:i/>
+      <w:iCs/>
+      <w:color w:val="44546A" w:themeColor="text2"/>
+      <w:sz w:val="18"/>
+      <w:szCs w:val="18"/>
+    </w:rPr>
+  </w:style>
 </w:styles>
 </file>
 
@@ -9081,7 +9352,7 @@
 </file>
 
 <file path=customXml/itemProps1.xml><?xml version="1.0" encoding="utf-8"?>
-<ds:datastoreItem xmlns:ds="http://schemas.openxmlformats.org/officeDocument/2006/customXml" ds:itemID="{9912A1CF-4875-4FD2-AE20-BB0368A639D0}">
+<ds:datastoreItem xmlns:ds="http://schemas.openxmlformats.org/officeDocument/2006/customXml" ds:itemID="{664942E3-9CC7-414A-8BCB-338AEA2E19A4}">
   <ds:schemaRefs>
     <ds:schemaRef ds:uri="http://schemas.openxmlformats.org/officeDocument/2006/bibliography"/>
   </ds:schemaRefs>

</xml_diff>

<commit_message>
Ajout dans la spec le WBS et Le nouveau diagramme des fichiers
</commit_message>
<xml_diff>
--- a/LIVRABLE-1/Analyse fonctionnelle du besoin/SpecFonctionnelles.docx
+++ b/LIVRABLE-1/Analyse fonctionnelle du besoin/SpecFonctionnelles.docx
@@ -3343,6 +3343,9 @@
       </w:pPr>
       <w:bookmarkStart w:id="4" w:name="_Toc4658393"/>
       <w:r>
+        <w:rPr>
+          <w:noProof/>
+        </w:rPr>
         <w:drawing>
           <wp:anchor distT="0" distB="0" distL="114300" distR="114300" simplePos="0" relativeHeight="251687936" behindDoc="0" locked="0" layoutInCell="1" allowOverlap="1" wp14:anchorId="5F2C50DD">
             <wp:simplePos x="0" y="0"/>
@@ -3413,8 +3416,6 @@
         </w:rPr>
         <w:br w:type="page"/>
       </w:r>
-      <w:bookmarkStart w:id="5" w:name="_GoBack"/>
-      <w:bookmarkEnd w:id="5"/>
     </w:p>
     <w:p>
       <w:pPr>
@@ -3438,11 +3439,11 @@
           <w:numId w:val="5"/>
         </w:numPr>
       </w:pPr>
-      <w:bookmarkStart w:id="6" w:name="_Toc4658394"/>
+      <w:bookmarkStart w:id="5" w:name="_Toc4658394"/>
       <w:r>
         <w:t>Contexte</w:t>
       </w:r>
-      <w:bookmarkEnd w:id="6"/>
+      <w:bookmarkEnd w:id="5"/>
     </w:p>
     <w:p>
       <w:pPr>
@@ -3685,14 +3686,14 @@
           <w:numId w:val="5"/>
         </w:numPr>
       </w:pPr>
-      <w:bookmarkStart w:id="7" w:name="_Toc4658395"/>
+      <w:bookmarkStart w:id="6" w:name="_Toc4658395"/>
       <w:r>
         <w:t>Objectif</w:t>
       </w:r>
       <w:r>
         <w:t xml:space="preserve"> du projet</w:t>
       </w:r>
-      <w:bookmarkEnd w:id="7"/>
+      <w:bookmarkEnd w:id="6"/>
     </w:p>
     <w:p>
       <w:pPr>
@@ -3830,12 +3831,12 @@
           <w:numId w:val="5"/>
         </w:numPr>
       </w:pPr>
-      <w:bookmarkStart w:id="8" w:name="_Toc4658396"/>
+      <w:bookmarkStart w:id="7" w:name="_Toc4658396"/>
       <w:r>
         <w:lastRenderedPageBreak/>
         <w:t>Objectif Budget et Temps</w:t>
       </w:r>
-      <w:bookmarkEnd w:id="8"/>
+      <w:bookmarkEnd w:id="7"/>
     </w:p>
     <w:p>
       <w:pPr>
@@ -4306,11 +4307,11 @@
           <w:numId w:val="1"/>
         </w:numPr>
       </w:pPr>
-      <w:bookmarkStart w:id="9" w:name="_Toc4658397"/>
+      <w:bookmarkStart w:id="8" w:name="_Toc4658397"/>
       <w:r>
         <w:t>Projet</w:t>
       </w:r>
-      <w:bookmarkEnd w:id="9"/>
+      <w:bookmarkEnd w:id="8"/>
     </w:p>
     <w:p>
       <w:pPr>
@@ -4320,11 +4321,11 @@
           <w:numId w:val="6"/>
         </w:numPr>
       </w:pPr>
-      <w:bookmarkStart w:id="10" w:name="_Toc4658398"/>
+      <w:bookmarkStart w:id="9" w:name="_Toc4658398"/>
       <w:r>
         <w:t>Rôle et Structure de l’équipe</w:t>
       </w:r>
-      <w:bookmarkEnd w:id="10"/>
+      <w:bookmarkEnd w:id="9"/>
     </w:p>
     <w:p>
       <w:pPr>
@@ -4334,11 +4335,11 @@
           <w:numId w:val="9"/>
         </w:numPr>
       </w:pPr>
-      <w:bookmarkStart w:id="11" w:name="_Toc4658399"/>
+      <w:bookmarkStart w:id="10" w:name="_Toc4658399"/>
       <w:r>
         <w:t>Projet agile</w:t>
       </w:r>
-      <w:bookmarkEnd w:id="11"/>
+      <w:bookmarkEnd w:id="10"/>
     </w:p>
     <w:p/>
     <w:p>
@@ -4563,12 +4564,12 @@
           <w:numId w:val="9"/>
         </w:numPr>
       </w:pPr>
-      <w:bookmarkStart w:id="12" w:name="_Toc4658400"/>
+      <w:bookmarkStart w:id="11" w:name="_Toc4658400"/>
       <w:r>
         <w:lastRenderedPageBreak/>
         <w:t>Répartition des rôles</w:t>
       </w:r>
-      <w:bookmarkEnd w:id="12"/>
+      <w:bookmarkEnd w:id="11"/>
     </w:p>
     <w:p>
       <w:r>
@@ -4636,7 +4637,7 @@
           <w:docGrid w:linePitch="360"/>
         </w:sectPr>
       </w:pPr>
-      <w:bookmarkStart w:id="13" w:name="_Toc4658401"/>
+      <w:bookmarkStart w:id="12" w:name="_Toc4658401"/>
       <w:r>
         <w:rPr>
           <w:noProof/>
@@ -4715,7 +4716,7 @@
       <w:r>
         <w:t>Planning prévisionnel (Gantt)</w:t>
       </w:r>
-      <w:bookmarkEnd w:id="13"/>
+      <w:bookmarkEnd w:id="12"/>
       <w:r>
         <w:t> </w:t>
       </w:r>
@@ -4728,8 +4729,8 @@
           <w:color w:val="000000"/>
         </w:rPr>
       </w:pPr>
-      <w:bookmarkStart w:id="14" w:name="_Toc4507651"/>
-      <w:bookmarkStart w:id="15" w:name="_Toc4658402"/>
+      <w:bookmarkStart w:id="13" w:name="_Toc4507651"/>
+      <w:bookmarkStart w:id="14" w:name="_Toc4658402"/>
       <w:r>
         <w:rPr>
           <w:noProof/>
@@ -4809,8 +4810,8 @@
           </wp:anchor>
         </w:drawing>
       </w:r>
+      <w:bookmarkEnd w:id="13"/>
       <w:bookmarkEnd w:id="14"/>
-      <w:bookmarkEnd w:id="15"/>
     </w:p>
     <w:p>
       <w:pPr>
@@ -4829,7 +4830,10 @@
       </w:r>
     </w:p>
     <w:p/>
-    <w:p/>
+    <w:p>
+      <w:bookmarkStart w:id="15" w:name="_GoBack"/>
+      <w:bookmarkEnd w:id="15"/>
+    </w:p>
     <w:p>
       <w:pPr>
         <w:pStyle w:val="Titre2"/>
@@ -4840,36 +4844,30 @@
       </w:pPr>
       <w:bookmarkStart w:id="16" w:name="_Toc4658403"/>
       <w:r>
-        <w:t>WBS</w:t>
-      </w:r>
-      <w:bookmarkEnd w:id="16"/>
-    </w:p>
-    <w:p>
-      <w:r>
         <w:rPr>
           <w:noProof/>
         </w:rPr>
         <w:drawing>
-          <wp:anchor distT="0" distB="0" distL="114300" distR="114300" simplePos="0" relativeHeight="251686912" behindDoc="1" locked="0" layoutInCell="1" allowOverlap="1">
+          <wp:anchor distT="0" distB="0" distL="114300" distR="114300" simplePos="0" relativeHeight="251688960" behindDoc="0" locked="0" layoutInCell="1" allowOverlap="1">
             <wp:simplePos x="0" y="0"/>
-            <wp:positionH relativeFrom="margin">
-              <wp:align>center</wp:align>
+            <wp:positionH relativeFrom="page">
+              <wp:posOffset>367146</wp:posOffset>
             </wp:positionH>
             <wp:positionV relativeFrom="paragraph">
-              <wp:posOffset>173990</wp:posOffset>
+              <wp:posOffset>308495</wp:posOffset>
             </wp:positionV>
-            <wp:extent cx="6951980" cy="3397885"/>
-            <wp:effectExtent l="0" t="0" r="1270" b="0"/>
-            <wp:wrapTight wrapText="bothSides">
+            <wp:extent cx="6774024" cy="2341418"/>
+            <wp:effectExtent l="0" t="0" r="8255" b="1905"/>
+            <wp:wrapThrough wrapText="bothSides">
               <wp:wrapPolygon edited="0">
                 <wp:start x="0" y="0"/>
-                <wp:lineTo x="0" y="21434"/>
-                <wp:lineTo x="21545" y="21434"/>
-                <wp:lineTo x="21545" y="0"/>
+                <wp:lineTo x="0" y="21442"/>
+                <wp:lineTo x="21566" y="21442"/>
+                <wp:lineTo x="21566" y="0"/>
                 <wp:lineTo x="0" y="0"/>
               </wp:wrapPolygon>
-            </wp:wrapTight>
-            <wp:docPr id="12" name="Image 12"/>
+            </wp:wrapThrough>
+            <wp:docPr id="21" name="Image 21"/>
             <wp:cNvGraphicFramePr>
               <a:graphicFrameLocks xmlns:a="http://schemas.openxmlformats.org/drawingml/2006/main" noChangeAspect="1"/>
             </wp:cNvGraphicFramePr>
@@ -4898,7 +4896,7 @@
                   <pic:spPr bwMode="auto">
                     <a:xfrm>
                       <a:off x="0" y="0"/>
-                      <a:ext cx="6951980" cy="3397885"/>
+                      <a:ext cx="6774024" cy="2341418"/>
                     </a:xfrm>
                     <a:prstGeom prst="rect">
                       <a:avLst/>
@@ -4920,7 +4918,12 @@
           </wp:anchor>
         </w:drawing>
       </w:r>
-    </w:p>
+      <w:r>
+        <w:t>WBS</w:t>
+      </w:r>
+      <w:bookmarkEnd w:id="16"/>
+    </w:p>
+    <w:p/>
     <w:p>
       <w:pPr>
         <w:pStyle w:val="Titre2"/>
@@ -5368,14 +5371,11 @@
     </w:p>
     <w:p>
       <w:r>
-        <w:rPr>
-          <w:noProof/>
-        </w:rPr>
         <w:drawing>
-          <wp:inline distT="0" distB="0" distL="0" distR="0" wp14:anchorId="21155C9C" wp14:editId="4B8E97E6">
-            <wp:extent cx="5760720" cy="3505200"/>
+          <wp:inline distT="0" distB="0" distL="0" distR="0" wp14:anchorId="741AB7E5" wp14:editId="10130BB3">
+            <wp:extent cx="5760720" cy="3245485"/>
             <wp:effectExtent l="0" t="0" r="0" b="0"/>
-            <wp:docPr id="6" name="Image 6"/>
+            <wp:docPr id="20" name="Image 20"/>
             <wp:cNvGraphicFramePr>
               <a:graphicFrameLocks xmlns:a="http://schemas.openxmlformats.org/drawingml/2006/main" noChangeAspect="1"/>
             </wp:cNvGraphicFramePr>
@@ -5383,36 +5383,23 @@
               <a:graphicData uri="http://schemas.openxmlformats.org/drawingml/2006/picture">
                 <pic:pic xmlns:pic="http://schemas.openxmlformats.org/drawingml/2006/picture">
                   <pic:nvPicPr>
-                    <pic:cNvPr id="0" name="Picture 1"/>
-                    <pic:cNvPicPr>
-                      <a:picLocks noChangeAspect="1" noChangeArrowheads="1"/>
-                    </pic:cNvPicPr>
+                    <pic:cNvPr id="1" name=""/>
+                    <pic:cNvPicPr/>
                   </pic:nvPicPr>
                   <pic:blipFill>
-                    <a:blip r:embed="rId22" cstate="print">
-                      <a:extLst>
-                        <a:ext uri="{28A0092B-C50C-407E-A947-70E740481C1C}">
-                          <a14:useLocalDpi xmlns:a14="http://schemas.microsoft.com/office/drawing/2010/main" val="0"/>
-                        </a:ext>
-                      </a:extLst>
-                    </a:blip>
-                    <a:srcRect/>
+                    <a:blip r:embed="rId22"/>
                     <a:stretch>
                       <a:fillRect/>
                     </a:stretch>
                   </pic:blipFill>
-                  <pic:spPr bwMode="auto">
+                  <pic:spPr>
                     <a:xfrm>
                       <a:off x="0" y="0"/>
-                      <a:ext cx="5760720" cy="3505200"/>
+                      <a:ext cx="5760720" cy="3245485"/>
                     </a:xfrm>
                     <a:prstGeom prst="rect">
                       <a:avLst/>
                     </a:prstGeom>
-                    <a:noFill/>
-                    <a:ln>
-                      <a:noFill/>
-                    </a:ln>
                   </pic:spPr>
                 </pic:pic>
               </a:graphicData>
@@ -9499,7 +9486,7 @@
 </file>
 
 <file path=customXml/itemProps1.xml><?xml version="1.0" encoding="utf-8"?>
-<ds:datastoreItem xmlns:ds="http://schemas.openxmlformats.org/officeDocument/2006/customXml" ds:itemID="{301AE287-8AE7-4553-8308-4B88D5B10577}">
+<ds:datastoreItem xmlns:ds="http://schemas.openxmlformats.org/officeDocument/2006/customXml" ds:itemID="{4591571E-F215-4F68-8885-E625F9ADB5BB}">
   <ds:schemaRefs>
     <ds:schemaRef ds:uri="http://schemas.openxmlformats.org/officeDocument/2006/bibliography"/>
   </ds:schemaRefs>

</xml_diff>

<commit_message>
Modif diapo + spec pour gantt
</commit_message>
<xml_diff>
--- a/LIVRABLE-1/Analyse fonctionnelle du besoin/SpecFonctionnelles.docx
+++ b/LIVRABLE-1/Analyse fonctionnelle du besoin/SpecFonctionnelles.docx
@@ -16,7 +16,7 @@
         <mc:AlternateContent>
           <mc:Choice Requires="wps">
             <w:drawing>
-              <wp:anchor distT="152400" distB="152400" distL="152400" distR="152400" simplePos="0" relativeHeight="251672576" behindDoc="0" locked="0" layoutInCell="1" allowOverlap="1" wp14:anchorId="6A0110B1" wp14:editId="45EA56CE">
+              <wp:anchor distT="152400" distB="152400" distL="152400" distR="152400" simplePos="0" relativeHeight="251672576" behindDoc="0" locked="0" layoutInCell="1" allowOverlap="1" wp14:anchorId="0FDDD125" wp14:editId="4BAD3907">
                 <wp:simplePos x="0" y="0"/>
                 <wp:positionH relativeFrom="page">
                   <wp:posOffset>5570953</wp:posOffset>
@@ -307,7 +307,7 @@
         <mc:AlternateContent>
           <mc:Choice Requires="wps">
             <w:drawing>
-              <wp:anchor distT="152400" distB="152400" distL="152400" distR="152400" simplePos="0" relativeHeight="251669504" behindDoc="0" locked="0" layoutInCell="1" allowOverlap="1" wp14:anchorId="5D1BD20E" wp14:editId="0F564B77">
+              <wp:anchor distT="152400" distB="152400" distL="152400" distR="152400" simplePos="0" relativeHeight="251669504" behindDoc="0" locked="0" layoutInCell="1" allowOverlap="1" wp14:anchorId="4F71B169" wp14:editId="57AFEA40">
                 <wp:simplePos x="0" y="0"/>
                 <wp:positionH relativeFrom="page">
                   <wp:posOffset>793630</wp:posOffset>
@@ -497,7 +497,7 @@
           <w:noProof/>
         </w:rPr>
         <w:drawing>
-          <wp:anchor distT="152400" distB="152400" distL="152400" distR="152400" simplePos="0" relativeHeight="251668480" behindDoc="0" locked="0" layoutInCell="1" allowOverlap="1" wp14:anchorId="7C99C8AD" wp14:editId="32B49ABF">
+          <wp:anchor distT="152400" distB="152400" distL="152400" distR="152400" simplePos="0" relativeHeight="251668480" behindDoc="0" locked="0" layoutInCell="1" allowOverlap="1" wp14:anchorId="12BA82AD" wp14:editId="1833F021">
             <wp:simplePos x="0" y="0"/>
             <wp:positionH relativeFrom="page">
               <wp:align>left</wp:align>
@@ -555,7 +555,7 @@
           <w:noProof/>
         </w:rPr>
         <w:drawing>
-          <wp:anchor distT="0" distB="0" distL="114300" distR="114300" simplePos="0" relativeHeight="251671552" behindDoc="0" locked="0" layoutInCell="1" allowOverlap="1" wp14:anchorId="4A10E404" wp14:editId="05085CBA">
+          <wp:anchor distT="0" distB="0" distL="114300" distR="114300" simplePos="0" relativeHeight="251671552" behindDoc="0" locked="0" layoutInCell="1" allowOverlap="1" wp14:anchorId="1B8FEE31" wp14:editId="7BB19D39">
             <wp:simplePos x="0" y="0"/>
             <wp:positionH relativeFrom="margin">
               <wp:align>left</wp:align>
@@ -625,7 +625,7 @@
         <mc:AlternateContent>
           <mc:Choice Requires="wps">
             <w:drawing>
-              <wp:anchor distT="152400" distB="152400" distL="152400" distR="152400" simplePos="0" relativeHeight="251670528" behindDoc="0" locked="0" layoutInCell="1" allowOverlap="1" wp14:anchorId="2CD9F4EF" wp14:editId="4096327E">
+              <wp:anchor distT="152400" distB="152400" distL="152400" distR="152400" simplePos="0" relativeHeight="251670528" behindDoc="0" locked="0" layoutInCell="1" allowOverlap="1" wp14:anchorId="67E98239" wp14:editId="0435C1EB">
                 <wp:simplePos x="0" y="0"/>
                 <wp:positionH relativeFrom="page">
                   <wp:posOffset>168910</wp:posOffset>
@@ -2916,7 +2916,6 @@
       </w:pPr>
       <w:bookmarkStart w:id="0" w:name="_Toc4658389"/>
       <w:r>
-        <w:lastRenderedPageBreak/>
         <w:t>C</w:t>
       </w:r>
       <w:r>
@@ -2997,7 +2996,7 @@
           <w:noProof/>
         </w:rPr>
         <w:drawing>
-          <wp:inline distT="0" distB="0" distL="0" distR="0" wp14:anchorId="635C1B5C" wp14:editId="3B88CAA7">
+          <wp:inline distT="0" distB="0" distL="0" distR="0" wp14:anchorId="1D5CF57E" wp14:editId="1242A131">
             <wp:extent cx="2811439" cy="2134372"/>
             <wp:effectExtent l="0" t="0" r="8255" b="0"/>
             <wp:docPr id="9" name="Image 9"/>
@@ -3120,11 +3119,7 @@
         <w:jc w:val="both"/>
       </w:pPr>
       <w:r>
-        <w:t xml:space="preserve">Générer un devis correspondant à la modélisation de l’habitation, qui prend en compte tous les composant placé, permet de récupérer son prix et calcul automatiquement le prix total HT et TTC. Il y aura aussi une liste des composants sélectionnés avec leur prix unitaire correspondant ainsi que la quantité de l’élément.  Une fois que le devis est fini et accepté, une </w:t>
-      </w:r>
-      <w:r>
-        <w:lastRenderedPageBreak/>
-        <w:t xml:space="preserve">facture est générée avec la valeur d’acceptation du devis et le montant de la facture ne changera plus, même si les prix des matériaux nécessaires à la construction augmentent. Le prix indiqué sur la facture est fixe. </w:t>
+        <w:t xml:space="preserve">Générer un devis correspondant à la modélisation de l’habitation, qui prend en compte tous les composant placé, permet de récupérer son prix et calcul automatiquement le prix total HT et TTC. Il y aura aussi une liste des composants sélectionnés avec leur prix unitaire correspondant ainsi que la quantité de l’élément.  Une fois que le devis est fini et accepté, une facture est générée avec la valeur d’acceptation du devis et le montant de la facture ne changera plus, même si les prix des matériaux nécessaires à la construction augmentent. Le prix indiqué sur la facture est fixe. </w:t>
       </w:r>
     </w:p>
     <w:p>
@@ -3160,7 +3155,7 @@
         <mc:AlternateContent>
           <mc:Choice Requires="wps">
             <w:drawing>
-              <wp:anchor distT="0" distB="0" distL="114300" distR="114300" simplePos="0" relativeHeight="251685888" behindDoc="1" locked="0" layoutInCell="1" allowOverlap="1" wp14:anchorId="531E7A9C" wp14:editId="53528684">
+              <wp:anchor distT="0" distB="0" distL="114300" distR="114300" simplePos="0" relativeHeight="251685888" behindDoc="1" locked="0" layoutInCell="1" allowOverlap="1" wp14:anchorId="212E940B" wp14:editId="12F2292A">
                 <wp:simplePos x="0" y="0"/>
                 <wp:positionH relativeFrom="column">
                   <wp:posOffset>573405</wp:posOffset>
@@ -3255,7 +3250,7 @@
           <w:noProof/>
         </w:rPr>
         <w:drawing>
-          <wp:anchor distT="0" distB="0" distL="114300" distR="114300" simplePos="0" relativeHeight="251683840" behindDoc="1" locked="0" layoutInCell="1" allowOverlap="1" wp14:anchorId="7D3B618B">
+          <wp:anchor distT="0" distB="0" distL="114300" distR="114300" simplePos="0" relativeHeight="251683840" behindDoc="1" locked="0" layoutInCell="1" allowOverlap="1" wp14:anchorId="6F21E874" wp14:editId="02DF8CD3">
             <wp:simplePos x="0" y="0"/>
             <wp:positionH relativeFrom="margin">
               <wp:align>center</wp:align>
@@ -3347,7 +3342,7 @@
           <w:noProof/>
         </w:rPr>
         <w:drawing>
-          <wp:anchor distT="0" distB="0" distL="114300" distR="114300" simplePos="0" relativeHeight="251687936" behindDoc="0" locked="0" layoutInCell="1" allowOverlap="1" wp14:anchorId="5F2C50DD">
+          <wp:anchor distT="0" distB="0" distL="114300" distR="114300" simplePos="0" relativeHeight="251687936" behindDoc="0" locked="0" layoutInCell="1" allowOverlap="1" wp14:anchorId="552A36AB" wp14:editId="4F802AEB">
             <wp:simplePos x="0" y="0"/>
             <wp:positionH relativeFrom="margin">
               <wp:align>right</wp:align>
@@ -3426,7 +3421,6 @@
         </w:numPr>
       </w:pPr>
       <w:r>
-        <w:lastRenderedPageBreak/>
         <w:t>Note de cadrage</w:t>
       </w:r>
       <w:bookmarkEnd w:id="4"/>
@@ -3833,7 +3827,6 @@
       </w:pPr>
       <w:bookmarkStart w:id="7" w:name="_Toc4658396"/>
       <w:r>
-        <w:lastRenderedPageBreak/>
         <w:t>Objectif Budget et Temps</w:t>
       </w:r>
       <w:bookmarkEnd w:id="7"/>
@@ -4566,7 +4559,6 @@
       </w:pPr>
       <w:bookmarkStart w:id="11" w:name="_Toc4658400"/>
       <w:r>
-        <w:lastRenderedPageBreak/>
         <w:t>Répartition des rôles</w:t>
       </w:r>
       <w:bookmarkEnd w:id="11"/>
@@ -4630,6 +4622,19 @@
           <w:ilvl w:val="0"/>
           <w:numId w:val="6"/>
         </w:numPr>
+      </w:pPr>
+      <w:bookmarkStart w:id="12" w:name="_Toc4658401"/>
+      <w:r>
+        <w:t>Planning prévisionnel (Gantt)</w:t>
+      </w:r>
+      <w:bookmarkEnd w:id="12"/>
+      <w:r>
+        <w:t> </w:t>
+      </w:r>
+    </w:p>
+    <w:p/>
+    <w:p>
+      <w:pPr>
         <w:sectPr>
           <w:pgSz w:w="16838" w:h="11906" w:orient="landscape" w:code="9"/>
           <w:pgMar w:top="1417" w:right="1417" w:bottom="1417" w:left="1417" w:header="708" w:footer="708" w:gutter="0"/>
@@ -4637,32 +4642,15 @@
           <w:docGrid w:linePitch="360"/>
         </w:sectPr>
       </w:pPr>
-      <w:bookmarkStart w:id="12" w:name="_Toc4658401"/>
       <w:r>
         <w:rPr>
           <w:noProof/>
         </w:rPr>
         <w:drawing>
-          <wp:anchor distT="0" distB="0" distL="114300" distR="114300" simplePos="0" relativeHeight="251676672" behindDoc="1" locked="0" layoutInCell="1" allowOverlap="1">
-            <wp:simplePos x="0" y="0"/>
-            <wp:positionH relativeFrom="page">
-              <wp:align>left</wp:align>
-            </wp:positionH>
-            <wp:positionV relativeFrom="paragraph">
-              <wp:posOffset>584835</wp:posOffset>
-            </wp:positionV>
-            <wp:extent cx="10829925" cy="2781300"/>
-            <wp:effectExtent l="0" t="0" r="9525" b="0"/>
-            <wp:wrapTight wrapText="bothSides">
-              <wp:wrapPolygon edited="0">
-                <wp:start x="0" y="0"/>
-                <wp:lineTo x="0" y="21452"/>
-                <wp:lineTo x="21581" y="21452"/>
-                <wp:lineTo x="21581" y="0"/>
-                <wp:lineTo x="0" y="0"/>
-              </wp:wrapPolygon>
-            </wp:wrapTight>
-            <wp:docPr id="4" name="Image 4"/>
+          <wp:inline distT="0" distB="0" distL="0" distR="0" wp14:anchorId="28920C72" wp14:editId="1CAE1F86">
+            <wp:extent cx="8892540" cy="1604010"/>
+            <wp:effectExtent l="0" t="0" r="3810" b="0"/>
+            <wp:docPr id="22" name="Image 22"/>
             <wp:cNvGraphicFramePr>
               <a:graphicFrameLocks xmlns:a="http://schemas.openxmlformats.org/drawingml/2006/main" noChangeAspect="1"/>
             </wp:cNvGraphicFramePr>
@@ -4670,10 +4658,8 @@
               <a:graphicData uri="http://schemas.openxmlformats.org/drawingml/2006/picture">
                 <pic:pic xmlns:pic="http://schemas.openxmlformats.org/drawingml/2006/picture">
                   <pic:nvPicPr>
-                    <pic:cNvPr id="0" name="Picture 7"/>
-                    <pic:cNvPicPr>
-                      <a:picLocks noChangeAspect="1" noChangeArrowheads="1"/>
-                    </pic:cNvPicPr>
+                    <pic:cNvPr id="22" name="Capture2.PNG"/>
+                    <pic:cNvPicPr/>
                   </pic:nvPicPr>
                   <pic:blipFill>
                     <a:blip r:embed="rId15">
@@ -4683,80 +4669,34 @@
                         </a:ext>
                       </a:extLst>
                     </a:blip>
-                    <a:srcRect/>
                     <a:stretch>
                       <a:fillRect/>
                     </a:stretch>
                   </pic:blipFill>
-                  <pic:spPr bwMode="auto">
+                  <pic:spPr>
                     <a:xfrm>
                       <a:off x="0" y="0"/>
-                      <a:ext cx="10834579" cy="2782495"/>
+                      <a:ext cx="8892540" cy="1604010"/>
                     </a:xfrm>
                     <a:prstGeom prst="rect">
                       <a:avLst/>
                     </a:prstGeom>
-                    <a:noFill/>
-                    <a:ln>
-                      <a:noFill/>
-                    </a:ln>
                   </pic:spPr>
                 </pic:pic>
               </a:graphicData>
             </a:graphic>
-            <wp14:sizeRelH relativeFrom="margin">
-              <wp14:pctWidth>0</wp14:pctWidth>
-            </wp14:sizeRelH>
-            <wp14:sizeRelV relativeFrom="margin">
-              <wp14:pctHeight>0</wp14:pctHeight>
-            </wp14:sizeRelV>
-          </wp:anchor>
+          </wp:inline>
         </w:drawing>
       </w:r>
       <w:r>
-        <w:t>Planning prévisionnel (Gantt)</w:t>
-      </w:r>
-      <w:bookmarkEnd w:id="12"/>
-      <w:r>
-        <w:t> </w:t>
-      </w:r>
-    </w:p>
-    <w:p>
-      <w:pPr>
-        <w:pStyle w:val="Titre3"/>
-        <w:rPr>
-          <w:rFonts w:ascii="Arial" w:hAnsi="Arial" w:cs="Arial"/>
-          <w:color w:val="000000"/>
-        </w:rPr>
-      </w:pPr>
-      <w:bookmarkStart w:id="13" w:name="_Toc4507651"/>
-      <w:bookmarkStart w:id="14" w:name="_Toc4658402"/>
-      <w:r>
         <w:rPr>
           <w:noProof/>
         </w:rPr>
-        <w:lastRenderedPageBreak/>
         <w:drawing>
-          <wp:anchor distT="0" distB="0" distL="114300" distR="114300" simplePos="0" relativeHeight="251681792" behindDoc="1" locked="0" layoutInCell="1" allowOverlap="1" wp14:anchorId="07ADE58B" wp14:editId="354BBBE5">
-            <wp:simplePos x="0" y="0"/>
-            <wp:positionH relativeFrom="page">
-              <wp:posOffset>5080</wp:posOffset>
-            </wp:positionH>
-            <wp:positionV relativeFrom="paragraph">
-              <wp:posOffset>890905</wp:posOffset>
-            </wp:positionV>
-            <wp:extent cx="10677865" cy="3562350"/>
-            <wp:effectExtent l="0" t="0" r="9525" b="0"/>
-            <wp:wrapTight wrapText="bothSides">
-              <wp:wrapPolygon edited="0">
-                <wp:start x="0" y="0"/>
-                <wp:lineTo x="0" y="21484"/>
-                <wp:lineTo x="21581" y="21484"/>
-                <wp:lineTo x="21581" y="0"/>
-                <wp:lineTo x="0" y="0"/>
-              </wp:wrapPolygon>
-            </wp:wrapTight>
-            <wp:docPr id="5" name="Image 5"/>
+          <wp:inline distT="0" distB="0" distL="0" distR="0" wp14:anchorId="7FE6CC0F" wp14:editId="2385C590">
+            <wp:extent cx="8892540" cy="2177415"/>
+            <wp:effectExtent l="0" t="0" r="3810" b="0"/>
+            <wp:docPr id="12" name="Image 12"/>
             <wp:cNvGraphicFramePr>
               <a:graphicFrameLocks xmlns:a="http://schemas.openxmlformats.org/drawingml/2006/main" noChangeAspect="1"/>
             </wp:cNvGraphicFramePr>
@@ -4764,54 +4704,95 @@
               <a:graphicData uri="http://schemas.openxmlformats.org/drawingml/2006/picture">
                 <pic:pic xmlns:pic="http://schemas.openxmlformats.org/drawingml/2006/picture">
                   <pic:nvPicPr>
-                    <pic:cNvPr id="0" name="Picture 9"/>
-                    <pic:cNvPicPr>
-                      <a:picLocks noChangeAspect="1" noChangeArrowheads="1"/>
-                    </pic:cNvPicPr>
+                    <pic:cNvPr id="12" name="Capture.PNG"/>
+                    <pic:cNvPicPr/>
                   </pic:nvPicPr>
-                  <pic:blipFill rotWithShape="1">
-                    <a:blip r:embed="rId16" cstate="print">
+                  <pic:blipFill>
+                    <a:blip r:embed="rId16">
                       <a:extLst>
                         <a:ext uri="{28A0092B-C50C-407E-A947-70E740481C1C}">
                           <a14:useLocalDpi xmlns:a14="http://schemas.microsoft.com/office/drawing/2010/main" val="0"/>
                         </a:ext>
                       </a:extLst>
                     </a:blip>
-                    <a:srcRect l="2066"/>
-                    <a:stretch/>
+                    <a:stretch>
+                      <a:fillRect/>
+                    </a:stretch>
                   </pic:blipFill>
-                  <pic:spPr bwMode="auto">
+                  <pic:spPr>
                     <a:xfrm>
                       <a:off x="0" y="0"/>
-                      <a:ext cx="10677865" cy="3562350"/>
+                      <a:ext cx="8892540" cy="2177415"/>
                     </a:xfrm>
                     <a:prstGeom prst="rect">
                       <a:avLst/>
                     </a:prstGeom>
-                    <a:noFill/>
-                    <a:ln>
-                      <a:noFill/>
-                    </a:ln>
-                    <a:extLst>
-                      <a:ext uri="{53640926-AAD7-44D8-BBD7-CCE9431645EC}">
-                        <a14:shadowObscured xmlns:a14="http://schemas.microsoft.com/office/drawing/2010/main"/>
-                      </a:ext>
-                    </a:extLst>
                   </pic:spPr>
                 </pic:pic>
               </a:graphicData>
             </a:graphic>
-            <wp14:sizeRelH relativeFrom="margin">
-              <wp14:pctWidth>0</wp14:pctWidth>
-            </wp14:sizeRelH>
-            <wp14:sizeRelV relativeFrom="margin">
-              <wp14:pctHeight>0</wp14:pctHeight>
-            </wp14:sizeRelV>
-          </wp:anchor>
+          </wp:inline>
         </w:drawing>
       </w:r>
+      <w:bookmarkStart w:id="13" w:name="_GoBack"/>
       <w:bookmarkEnd w:id="13"/>
-      <w:bookmarkEnd w:id="14"/>
+    </w:p>
+    <w:p>
+      <w:pPr>
+        <w:pStyle w:val="Titre3"/>
+        <w:rPr>
+          <w:rFonts w:ascii="Arial" w:hAnsi="Arial" w:cs="Arial"/>
+          <w:color w:val="000000"/>
+        </w:rPr>
+      </w:pPr>
+      <w:r>
+        <w:rPr>
+          <w:rFonts w:ascii="Arial" w:hAnsi="Arial" w:cs="Arial"/>
+          <w:noProof/>
+          <w:color w:val="000000"/>
+        </w:rPr>
+        <w:drawing>
+          <wp:inline distT="0" distB="0" distL="0" distR="0" wp14:anchorId="38F99581" wp14:editId="1E4334F4">
+            <wp:extent cx="9243060" cy="6501244"/>
+            <wp:effectExtent l="0" t="0" r="0" b="0"/>
+            <wp:docPr id="6" name="Image 6"/>
+            <wp:cNvGraphicFramePr>
+              <a:graphicFrameLocks xmlns:a="http://schemas.openxmlformats.org/drawingml/2006/main" noChangeAspect="1"/>
+            </wp:cNvGraphicFramePr>
+            <a:graphic xmlns:a="http://schemas.openxmlformats.org/drawingml/2006/main">
+              <a:graphicData uri="http://schemas.openxmlformats.org/drawingml/2006/picture">
+                <pic:pic xmlns:pic="http://schemas.openxmlformats.org/drawingml/2006/picture">
+                  <pic:nvPicPr>
+                    <pic:cNvPr id="6" name="Gantt-txt.png"/>
+                    <pic:cNvPicPr/>
+                  </pic:nvPicPr>
+                  <pic:blipFill>
+                    <a:blip r:embed="rId17">
+                      <a:extLst>
+                        <a:ext uri="{28A0092B-C50C-407E-A947-70E740481C1C}">
+                          <a14:useLocalDpi xmlns:a14="http://schemas.microsoft.com/office/drawing/2010/main" val="0"/>
+                        </a:ext>
+                      </a:extLst>
+                    </a:blip>
+                    <a:stretch>
+                      <a:fillRect/>
+                    </a:stretch>
+                  </pic:blipFill>
+                  <pic:spPr>
+                    <a:xfrm>
+                      <a:off x="0" y="0"/>
+                      <a:ext cx="9246280" cy="6503509"/>
+                    </a:xfrm>
+                    <a:prstGeom prst="rect">
+                      <a:avLst/>
+                    </a:prstGeom>
+                  </pic:spPr>
+                </pic:pic>
+              </a:graphicData>
+            </a:graphic>
+          </wp:inline>
+        </w:drawing>
+      </w:r>
     </w:p>
     <w:p>
       <w:pPr>
@@ -4830,10 +4811,7 @@
       </w:r>
     </w:p>
     <w:p/>
-    <w:p>
-      <w:bookmarkStart w:id="15" w:name="_GoBack"/>
-      <w:bookmarkEnd w:id="15"/>
-    </w:p>
+    <w:p/>
     <w:p>
       <w:pPr>
         <w:pStyle w:val="Titre2"/>
@@ -4842,13 +4820,13 @@
           <w:numId w:val="6"/>
         </w:numPr>
       </w:pPr>
-      <w:bookmarkStart w:id="16" w:name="_Toc4658403"/>
+      <w:bookmarkStart w:id="14" w:name="_Toc4658403"/>
       <w:r>
         <w:rPr>
           <w:noProof/>
         </w:rPr>
         <w:drawing>
-          <wp:anchor distT="0" distB="0" distL="114300" distR="114300" simplePos="0" relativeHeight="251688960" behindDoc="0" locked="0" layoutInCell="1" allowOverlap="1">
+          <wp:anchor distT="0" distB="0" distL="114300" distR="114300" simplePos="0" relativeHeight="251688960" behindDoc="0" locked="0" layoutInCell="1" allowOverlap="1" wp14:anchorId="4B23702F" wp14:editId="2993A241">
             <wp:simplePos x="0" y="0"/>
             <wp:positionH relativeFrom="page">
               <wp:posOffset>367146</wp:posOffset>
@@ -4881,7 +4859,7 @@
                     </pic:cNvPicPr>
                   </pic:nvPicPr>
                   <pic:blipFill>
-                    <a:blip r:embed="rId17">
+                    <a:blip r:embed="rId18">
                       <a:extLst>
                         <a:ext uri="{28A0092B-C50C-407E-A947-70E740481C1C}">
                           <a14:useLocalDpi xmlns:a14="http://schemas.microsoft.com/office/drawing/2010/main" val="0"/>
@@ -4921,7 +4899,7 @@
       <w:r>
         <w:t>WBS</w:t>
       </w:r>
-      <w:bookmarkEnd w:id="16"/>
+      <w:bookmarkEnd w:id="14"/>
     </w:p>
     <w:p/>
     <w:p>
@@ -4942,7 +4920,7 @@
           <w:noProof/>
         </w:rPr>
         <w:drawing>
-          <wp:anchor distT="0" distB="0" distL="114300" distR="114300" simplePos="0" relativeHeight="251675648" behindDoc="1" locked="0" layoutInCell="1" allowOverlap="1">
+          <wp:anchor distT="0" distB="0" distL="114300" distR="114300" simplePos="0" relativeHeight="251675648" behindDoc="1" locked="0" layoutInCell="1" allowOverlap="1" wp14:anchorId="1FC44FA9" wp14:editId="4930DB23">
             <wp:simplePos x="0" y="0"/>
             <wp:positionH relativeFrom="margin">
               <wp:align>center</wp:align>
@@ -4975,7 +4953,7 @@
                     </pic:cNvPicPr>
                   </pic:nvPicPr>
                   <pic:blipFill rotWithShape="1">
-                    <a:blip r:embed="rId18">
+                    <a:blip r:embed="rId19">
                       <a:extLst>
                         <a:ext uri="{28A0092B-C50C-407E-A947-70E740481C1C}">
                           <a14:useLocalDpi xmlns:a14="http://schemas.microsoft.com/office/drawing/2010/main" val="0"/>
@@ -5024,12 +5002,11 @@
           <w:numId w:val="6"/>
         </w:numPr>
       </w:pPr>
-      <w:bookmarkStart w:id="17" w:name="_Toc4658404"/>
-      <w:r>
-        <w:lastRenderedPageBreak/>
+      <w:bookmarkStart w:id="15" w:name="_Toc4658404"/>
+      <w:r>
         <w:t>Analyse des risques</w:t>
       </w:r>
-      <w:bookmarkEnd w:id="17"/>
+      <w:bookmarkEnd w:id="15"/>
     </w:p>
     <w:p>
       <w:pPr>
@@ -5039,20 +5016,20 @@
           <w:numId w:val="22"/>
         </w:numPr>
       </w:pPr>
-      <w:bookmarkStart w:id="18" w:name="_Toc4658405"/>
+      <w:bookmarkStart w:id="16" w:name="_Toc4658405"/>
       <w:r>
         <w:t>SWOT</w:t>
       </w:r>
-      <w:bookmarkEnd w:id="18"/>
-    </w:p>
-    <w:p>
-      <w:bookmarkStart w:id="19" w:name="_Toc516249227"/>
+      <w:bookmarkEnd w:id="16"/>
+    </w:p>
+    <w:p>
+      <w:bookmarkStart w:id="17" w:name="_Toc516249227"/>
       <w:r>
         <w:rPr>
           <w:noProof/>
         </w:rPr>
         <w:drawing>
-          <wp:anchor distT="0" distB="0" distL="114300" distR="114300" simplePos="0" relativeHeight="251682816" behindDoc="1" locked="0" layoutInCell="1" allowOverlap="1" wp14:anchorId="594CE0A7">
+          <wp:anchor distT="0" distB="0" distL="114300" distR="114300" simplePos="0" relativeHeight="251682816" behindDoc="1" locked="0" layoutInCell="1" allowOverlap="1" wp14:anchorId="7253B843" wp14:editId="10D0C76C">
             <wp:simplePos x="0" y="0"/>
             <wp:positionH relativeFrom="margin">
               <wp:align>center</wp:align>
@@ -5083,7 +5060,7 @@
                     <pic:cNvPicPr/>
                   </pic:nvPicPr>
                   <pic:blipFill>
-                    <a:blip r:embed="rId19">
+                    <a:blip r:embed="rId20">
                       <a:extLst>
                         <a:ext uri="{28A0092B-C50C-407E-A947-70E740481C1C}">
                           <a14:useLocalDpi xmlns:a14="http://schemas.microsoft.com/office/drawing/2010/main" val="0"/>
@@ -5125,12 +5102,12 @@
           <w:numId w:val="22"/>
         </w:numPr>
       </w:pPr>
-      <w:bookmarkStart w:id="20" w:name="_Toc4658406"/>
+      <w:bookmarkStart w:id="18" w:name="_Toc4658406"/>
       <w:r>
         <w:t>Tableau des risques</w:t>
       </w:r>
-      <w:bookmarkEnd w:id="19"/>
-      <w:bookmarkEnd w:id="20"/>
+      <w:bookmarkEnd w:id="17"/>
+      <w:bookmarkEnd w:id="18"/>
     </w:p>
     <w:p>
       <w:r>
@@ -5143,7 +5120,7 @@
           <w:noProof/>
         </w:rPr>
         <w:drawing>
-          <wp:anchor distT="0" distB="0" distL="114300" distR="114300" simplePos="0" relativeHeight="251679744" behindDoc="1" locked="0" layoutInCell="1" allowOverlap="1" wp14:anchorId="68588BC5">
+          <wp:anchor distT="0" distB="0" distL="114300" distR="114300" simplePos="0" relativeHeight="251679744" behindDoc="1" locked="0" layoutInCell="1" allowOverlap="1" wp14:anchorId="347F2F0F" wp14:editId="0E3D2E77">
             <wp:simplePos x="0" y="0"/>
             <wp:positionH relativeFrom="margin">
               <wp:align>right</wp:align>
@@ -5172,7 +5149,7 @@
                     <pic:cNvPicPr/>
                   </pic:nvPicPr>
                   <pic:blipFill>
-                    <a:blip r:embed="rId20">
+                    <a:blip r:embed="rId21">
                       <a:extLst>
                         <a:ext uri="{28A0092B-C50C-407E-A947-70E740481C1C}">
                           <a14:useLocalDpi xmlns:a14="http://schemas.microsoft.com/office/drawing/2010/main" val="0"/>
@@ -5218,15 +5195,14 @@
       <w:pPr>
         <w:pStyle w:val="Titre2"/>
       </w:pPr>
-      <w:bookmarkStart w:id="21" w:name="_Toc4507654"/>
-      <w:bookmarkStart w:id="22" w:name="_Toc4658407"/>
+      <w:bookmarkStart w:id="19" w:name="_Toc4507654"/>
+      <w:bookmarkStart w:id="20" w:name="_Toc4658407"/>
       <w:r>
         <w:rPr>
           <w:noProof/>
         </w:rPr>
-        <w:lastRenderedPageBreak/>
         <w:drawing>
-          <wp:anchor distT="0" distB="0" distL="114300" distR="114300" simplePos="0" relativeHeight="251678720" behindDoc="1" locked="0" layoutInCell="1" allowOverlap="1" wp14:anchorId="7C4EAF21">
+          <wp:anchor distT="0" distB="0" distL="114300" distR="114300" simplePos="0" relativeHeight="251678720" behindDoc="1" locked="0" layoutInCell="1" allowOverlap="1" wp14:anchorId="5C2C40CE" wp14:editId="28BEF3CE">
             <wp:simplePos x="0" y="0"/>
             <wp:positionH relativeFrom="column">
               <wp:posOffset>-644246</wp:posOffset>
@@ -5257,7 +5233,7 @@
                     <pic:cNvPicPr/>
                   </pic:nvPicPr>
                   <pic:blipFill>
-                    <a:blip r:embed="rId21">
+                    <a:blip r:embed="rId22">
                       <a:extLst>
                         <a:ext uri="{28A0092B-C50C-407E-A947-70E740481C1C}">
                           <a14:useLocalDpi xmlns:a14="http://schemas.microsoft.com/office/drawing/2010/main" val="0"/>
@@ -5289,8 +5265,8 @@
           </wp:anchor>
         </w:drawing>
       </w:r>
-      <w:bookmarkEnd w:id="21"/>
-      <w:bookmarkEnd w:id="22"/>
+      <w:bookmarkEnd w:id="19"/>
+      <w:bookmarkEnd w:id="20"/>
     </w:p>
     <w:p>
       <w:pPr>
@@ -5310,12 +5286,11 @@
           <w:numId w:val="6"/>
         </w:numPr>
       </w:pPr>
-      <w:bookmarkStart w:id="23" w:name="_Toc4658408"/>
-      <w:r>
-        <w:lastRenderedPageBreak/>
+      <w:bookmarkStart w:id="21" w:name="_Toc4658408"/>
+      <w:r>
         <w:t>Gestion du système documentaire</w:t>
       </w:r>
-      <w:bookmarkEnd w:id="23"/>
+      <w:bookmarkEnd w:id="21"/>
     </w:p>
     <w:p>
       <w:r>
@@ -5330,11 +5305,11 @@
           <w:numId w:val="13"/>
         </w:numPr>
       </w:pPr>
-      <w:bookmarkStart w:id="24" w:name="_Toc4658409"/>
+      <w:bookmarkStart w:id="22" w:name="_Toc4658409"/>
       <w:r>
         <w:t>Versioning</w:t>
       </w:r>
-      <w:bookmarkEnd w:id="24"/>
+      <w:bookmarkEnd w:id="22"/>
     </w:p>
     <w:p>
       <w:r>
@@ -5358,11 +5333,11 @@
           <w:numId w:val="13"/>
         </w:numPr>
       </w:pPr>
-      <w:bookmarkStart w:id="25" w:name="_Toc4658410"/>
+      <w:bookmarkStart w:id="23" w:name="_Toc4658410"/>
       <w:r>
         <w:t>Gestion des fichiers</w:t>
       </w:r>
-      <w:bookmarkEnd w:id="25"/>
+      <w:bookmarkEnd w:id="23"/>
     </w:p>
     <w:p>
       <w:r>
@@ -5371,8 +5346,11 @@
     </w:p>
     <w:p>
       <w:r>
+        <w:rPr>
+          <w:noProof/>
+        </w:rPr>
         <w:drawing>
-          <wp:inline distT="0" distB="0" distL="0" distR="0" wp14:anchorId="741AB7E5" wp14:editId="10130BB3">
+          <wp:inline distT="0" distB="0" distL="0" distR="0" wp14:anchorId="409BFEED" wp14:editId="3B8FA2D0">
             <wp:extent cx="5760720" cy="3245485"/>
             <wp:effectExtent l="0" t="0" r="0" b="0"/>
             <wp:docPr id="20" name="Image 20"/>
@@ -5387,7 +5365,7 @@
                     <pic:cNvPicPr/>
                   </pic:nvPicPr>
                   <pic:blipFill>
-                    <a:blip r:embed="rId22"/>
+                    <a:blip r:embed="rId23"/>
                     <a:stretch>
                       <a:fillRect/>
                     </a:stretch>
@@ -5426,12 +5404,11 @@
           <w:numId w:val="13"/>
         </w:numPr>
       </w:pPr>
-      <w:bookmarkStart w:id="26" w:name="_Toc4658411"/>
-      <w:r>
-        <w:lastRenderedPageBreak/>
+      <w:bookmarkStart w:id="24" w:name="_Toc4658411"/>
+      <w:r>
         <w:t>Convention de nommage</w:t>
       </w:r>
-      <w:bookmarkEnd w:id="26"/>
+      <w:bookmarkEnd w:id="24"/>
     </w:p>
     <w:p>
       <w:r>
@@ -5495,11 +5472,11 @@
           <w:numId w:val="1"/>
         </w:numPr>
       </w:pPr>
-      <w:bookmarkStart w:id="27" w:name="_Toc4658412"/>
+      <w:bookmarkStart w:id="25" w:name="_Toc4658412"/>
       <w:r>
         <w:t>Produit</w:t>
       </w:r>
-      <w:bookmarkEnd w:id="27"/>
+      <w:bookmarkEnd w:id="25"/>
     </w:p>
     <w:p>
       <w:pPr>
@@ -5509,11 +5486,11 @@
           <w:numId w:val="7"/>
         </w:numPr>
       </w:pPr>
-      <w:bookmarkStart w:id="28" w:name="_Toc4658413"/>
+      <w:bookmarkStart w:id="26" w:name="_Toc4658413"/>
       <w:r>
         <w:t>PBS</w:t>
       </w:r>
-      <w:bookmarkEnd w:id="28"/>
+      <w:bookmarkEnd w:id="26"/>
     </w:p>
     <w:p>
       <w:pPr>
@@ -5528,7 +5505,7 @@
           <w:noProof/>
         </w:rPr>
         <w:drawing>
-          <wp:anchor distT="0" distB="0" distL="114300" distR="114300" simplePos="0" relativeHeight="251673600" behindDoc="1" locked="0" layoutInCell="1" allowOverlap="1">
+          <wp:anchor distT="0" distB="0" distL="114300" distR="114300" simplePos="0" relativeHeight="251673600" behindDoc="1" locked="0" layoutInCell="1" allowOverlap="1" wp14:anchorId="1065E1CD" wp14:editId="2F943FF4">
             <wp:simplePos x="0" y="0"/>
             <wp:positionH relativeFrom="page">
               <wp:align>left</wp:align>
@@ -5561,7 +5538,7 @@
                     </pic:cNvPicPr>
                   </pic:nvPicPr>
                   <pic:blipFill rotWithShape="1">
-                    <a:blip r:embed="rId23" cstate="print">
+                    <a:blip r:embed="rId24" cstate="print">
                       <a:extLst>
                         <a:ext uri="{28A0092B-C50C-407E-A947-70E740481C1C}">
                           <a14:useLocalDpi xmlns:a14="http://schemas.microsoft.com/office/drawing/2010/main" val="0"/>
@@ -5610,14 +5587,13 @@
           <w:numId w:val="7"/>
         </w:numPr>
       </w:pPr>
-      <w:bookmarkStart w:id="29" w:name="_Toc4658414"/>
+      <w:bookmarkStart w:id="27" w:name="_Toc4658414"/>
       <w:r>
         <w:rPr>
           <w:noProof/>
         </w:rPr>
-        <w:lastRenderedPageBreak/>
         <w:drawing>
-          <wp:anchor distT="0" distB="0" distL="114300" distR="114300" simplePos="0" relativeHeight="251674624" behindDoc="1" locked="0" layoutInCell="1" allowOverlap="1">
+          <wp:anchor distT="0" distB="0" distL="114300" distR="114300" simplePos="0" relativeHeight="251674624" behindDoc="1" locked="0" layoutInCell="1" allowOverlap="1" wp14:anchorId="65663C3F" wp14:editId="1E22171A">
             <wp:simplePos x="0" y="0"/>
             <wp:positionH relativeFrom="margin">
               <wp:align>center</wp:align>
@@ -5650,7 +5626,7 @@
                     </pic:cNvPicPr>
                   </pic:nvPicPr>
                   <pic:blipFill>
-                    <a:blip r:embed="rId24">
+                    <a:blip r:embed="rId25">
                       <a:extLst>
                         <a:ext uri="{28A0092B-C50C-407E-A947-70E740481C1C}">
                           <a14:useLocalDpi xmlns:a14="http://schemas.microsoft.com/office/drawing/2010/main" val="0"/>
@@ -5690,7 +5666,7 @@
       <w:r>
         <w:t>Diagramme de cas d’utilisations</w:t>
       </w:r>
-      <w:bookmarkEnd w:id="29"/>
+      <w:bookmarkEnd w:id="27"/>
     </w:p>
     <w:p/>
     <w:sectPr>
@@ -5766,7 +5742,7 @@
               <mc:AlternateContent>
                 <mc:Choice Requires="wps">
                   <w:drawing>
-                    <wp:anchor distT="0" distB="0" distL="114300" distR="114300" simplePos="0" relativeHeight="251659264" behindDoc="0" locked="0" layoutInCell="1" allowOverlap="1">
+                    <wp:anchor distT="0" distB="0" distL="114300" distR="114300" simplePos="0" relativeHeight="251659264" behindDoc="0" locked="0" layoutInCell="1" allowOverlap="1" wp14:anchorId="36FB4265" wp14:editId="602EE273">
                       <wp:simplePos x="0" y="0"/>
                       <wp:positionH relativeFrom="margin">
                         <wp:align>center</wp:align>
@@ -8480,7 +8456,7 @@
       </w:pPr>
     </w:pPrDefault>
   </w:docDefaults>
-  <w:latentStyles w:defLockedState="0" w:defUIPriority="99" w:defSemiHidden="0" w:defUnhideWhenUsed="0" w:defQFormat="0" w:count="375">
+  <w:latentStyles w:defLockedState="0" w:defUIPriority="99" w:defSemiHidden="0" w:defUnhideWhenUsed="0" w:defQFormat="0" w:count="376">
     <w:lsdException w:name="Normal" w:uiPriority="0" w:qFormat="1"/>
     <w:lsdException w:name="heading 1" w:uiPriority="9" w:qFormat="1"/>
     <w:lsdException w:name="heading 2" w:semiHidden="1" w:uiPriority="9" w:unhideWhenUsed="1" w:qFormat="1"/>
@@ -8586,7 +8562,6 @@
     <w:lsdException w:name="HTML Sample" w:semiHidden="1" w:unhideWhenUsed="1"/>
     <w:lsdException w:name="HTML Typewriter" w:semiHidden="1" w:unhideWhenUsed="1"/>
     <w:lsdException w:name="HTML Variable" w:semiHidden="1" w:unhideWhenUsed="1"/>
-    <w:lsdException w:name="Normal Table" w:semiHidden="1" w:unhideWhenUsed="1"/>
     <w:lsdException w:name="annotation subject" w:semiHidden="1" w:unhideWhenUsed="1"/>
     <w:lsdException w:name="No List" w:semiHidden="1" w:unhideWhenUsed="1"/>
     <w:lsdException w:name="Outline List 1" w:semiHidden="1" w:unhideWhenUsed="1"/>
@@ -8633,10 +8608,8 @@
     <w:lsdException w:name="Table Subtle 2" w:semiHidden="1" w:unhideWhenUsed="1"/>
     <w:lsdException w:name="Table Web 1" w:semiHidden="1" w:unhideWhenUsed="1"/>
     <w:lsdException w:name="Table Web 2" w:semiHidden="1" w:unhideWhenUsed="1"/>
-    <w:lsdException w:name="Table Web 3" w:semiHidden="1" w:unhideWhenUsed="1"/>
     <w:lsdException w:name="Balloon Text" w:semiHidden="1" w:unhideWhenUsed="1"/>
     <w:lsdException w:name="Table Grid" w:uiPriority="39"/>
-    <w:lsdException w:name="Table Theme" w:semiHidden="1" w:unhideWhenUsed="1"/>
     <w:lsdException w:name="Placeholder Text" w:semiHidden="1"/>
     <w:lsdException w:name="No Spacing" w:uiPriority="1" w:qFormat="1"/>
     <w:lsdException w:name="Light Shading" w:uiPriority="60"/>
@@ -8856,6 +8829,7 @@
     <w:lsdException w:name="Smart Hyperlink" w:semiHidden="1" w:unhideWhenUsed="1"/>
     <w:lsdException w:name="Hashtag" w:semiHidden="1" w:unhideWhenUsed="1"/>
     <w:lsdException w:name="Unresolved Mention" w:semiHidden="1" w:unhideWhenUsed="1"/>
+    <w:lsdException w:name="Smart Link" w:semiHidden="1" w:unhideWhenUsed="1"/>
   </w:latentStyles>
   <w:style w:type="paragraph" w:default="1" w:styleId="Normal">
     <w:name w:val="Normal"/>
@@ -9183,6 +9157,36 @@
       <w:szCs w:val="18"/>
     </w:rPr>
   </w:style>
+  <w:style w:type="paragraph" w:styleId="Textedebulles">
+    <w:name w:val="Balloon Text"/>
+    <w:basedOn w:val="Normal"/>
+    <w:link w:val="TextedebullesCar"/>
+    <w:uiPriority w:val="99"/>
+    <w:semiHidden/>
+    <w:unhideWhenUsed/>
+    <w:rsid w:val="002819C9"/>
+    <w:pPr>
+      <w:spacing w:after="0" w:line="240" w:lineRule="auto"/>
+    </w:pPr>
+    <w:rPr>
+      <w:rFonts w:ascii="Segoe UI" w:hAnsi="Segoe UI" w:cs="Segoe UI"/>
+      <w:sz w:val="18"/>
+      <w:szCs w:val="18"/>
+    </w:rPr>
+  </w:style>
+  <w:style w:type="character" w:customStyle="1" w:styleId="TextedebullesCar">
+    <w:name w:val="Texte de bulles Car"/>
+    <w:basedOn w:val="Policepardfaut"/>
+    <w:link w:val="Textedebulles"/>
+    <w:uiPriority w:val="99"/>
+    <w:semiHidden/>
+    <w:rsid w:val="002819C9"/>
+    <w:rPr>
+      <w:rFonts w:ascii="Segoe UI" w:hAnsi="Segoe UI" w:cs="Segoe UI"/>
+      <w:sz w:val="18"/>
+      <w:szCs w:val="18"/>
+    </w:rPr>
+  </w:style>
 </w:styles>
 </file>
 
@@ -9486,7 +9490,7 @@
 </file>
 
 <file path=customXml/itemProps1.xml><?xml version="1.0" encoding="utf-8"?>
-<ds:datastoreItem xmlns:ds="http://schemas.openxmlformats.org/officeDocument/2006/customXml" ds:itemID="{4591571E-F215-4F68-8885-E625F9ADB5BB}">
+<ds:datastoreItem xmlns:ds="http://schemas.openxmlformats.org/officeDocument/2006/customXml" ds:itemID="{8408D4A9-89C2-4C6A-A6CD-F8971BA56A78}">
   <ds:schemaRefs>
     <ds:schemaRef ds:uri="http://schemas.openxmlformats.org/officeDocument/2006/bibliography"/>
   </ds:schemaRefs>

</xml_diff>

<commit_message>
correction diagramme en pieuvre sur la spec
</commit_message>
<xml_diff>
--- a/LIVRABLE-1/Analyse fonctionnelle du besoin/SpecFonctionnelles.docx
+++ b/LIVRABLE-1/Analyse fonctionnelle du besoin/SpecFonctionnelles.docx
@@ -771,10 +771,12 @@
         </mc:AlternateContent>
       </w:r>
       <w:proofErr w:type="spellStart"/>
+      <w:proofErr w:type="gramStart"/>
       <w:r>
         <w:t>qqqqq</w:t>
       </w:r>
       <w:proofErr w:type="spellEnd"/>
+      <w:proofErr w:type="gramEnd"/>
     </w:p>
     <w:p/>
     <w:sdt>
@@ -3143,10 +3145,18 @@
         <w:t>s extérieurs</w:t>
       </w:r>
       <w:r>
-        <w:t xml:space="preserve"> existant et des ouvertures pourront aussi </w:t>
-      </w:r>
-      <w:r>
-        <w:t xml:space="preserve"> être </w:t>
+        <w:t xml:space="preserve"> existant et des ouvertures pourront </w:t>
+      </w:r>
+      <w:proofErr w:type="gramStart"/>
+      <w:r>
+        <w:t xml:space="preserve">aussi </w:t>
+      </w:r>
+      <w:r>
+        <w:t xml:space="preserve"> être</w:t>
+      </w:r>
+      <w:proofErr w:type="gramEnd"/>
+      <w:r>
+        <w:t xml:space="preserve"> </w:t>
       </w:r>
       <w:r>
         <w:t>placé. Le commercial pourra laisser le client choisir la composition des éléments de la maison, le toit est un</w:t>
@@ -3501,6 +3511,8 @@
       <w:pPr>
         <w:ind w:left="708"/>
       </w:pPr>
+      <w:bookmarkStart w:id="4" w:name="_GoBack"/>
+      <w:bookmarkEnd w:id="4"/>
     </w:p>
     <w:p>
       <w:pPr>
@@ -3512,32 +3524,16 @@
           <w:highlight w:val="lightGray"/>
         </w:rPr>
       </w:pPr>
-      <w:bookmarkStart w:id="4" w:name="_Toc4658393"/>
+      <w:bookmarkStart w:id="5" w:name="_Toc4658393"/>
       <w:r>
         <w:rPr>
           <w:noProof/>
         </w:rPr>
         <w:drawing>
-          <wp:anchor distT="0" distB="0" distL="114300" distR="114300" simplePos="0" relativeHeight="251687936" behindDoc="0" locked="0" layoutInCell="1" allowOverlap="1" wp14:anchorId="552A36AB" wp14:editId="4F802AEB">
-            <wp:simplePos x="0" y="0"/>
-            <wp:positionH relativeFrom="margin">
-              <wp:align>right</wp:align>
-            </wp:positionH>
-            <wp:positionV relativeFrom="paragraph">
-              <wp:posOffset>2529840</wp:posOffset>
-            </wp:positionV>
-            <wp:extent cx="5760720" cy="2262505"/>
-            <wp:effectExtent l="0" t="0" r="0" b="4445"/>
-            <wp:wrapThrough wrapText="bothSides">
-              <wp:wrapPolygon edited="0">
-                <wp:start x="0" y="0"/>
-                <wp:lineTo x="0" y="21461"/>
-                <wp:lineTo x="21500" y="21461"/>
-                <wp:lineTo x="21500" y="0"/>
-                <wp:lineTo x="0" y="0"/>
-              </wp:wrapPolygon>
-            </wp:wrapThrough>
-            <wp:docPr id="13" name="Image 13"/>
+          <wp:inline distT="0" distB="0" distL="0" distR="0" wp14:anchorId="3440BFD1" wp14:editId="48F9B671">
+            <wp:extent cx="5760720" cy="2467610"/>
+            <wp:effectExtent l="0" t="0" r="0" b="8890"/>
+            <wp:docPr id="4" name="Image 4"/>
             <wp:cNvGraphicFramePr>
               <a:graphicFrameLocks xmlns:a="http://schemas.openxmlformats.org/drawingml/2006/main" noChangeAspect="1"/>
             </wp:cNvGraphicFramePr>
@@ -3549,13 +3545,7 @@
                     <pic:cNvPicPr/>
                   </pic:nvPicPr>
                   <pic:blipFill>
-                    <a:blip r:embed="rId12">
-                      <a:extLst>
-                        <a:ext uri="{28A0092B-C50C-407E-A947-70E740481C1C}">
-                          <a14:useLocalDpi xmlns:a14="http://schemas.microsoft.com/office/drawing/2010/main" val="0"/>
-                        </a:ext>
-                      </a:extLst>
-                    </a:blip>
+                    <a:blip r:embed="rId12"/>
                     <a:stretch>
                       <a:fillRect/>
                     </a:stretch>
@@ -3563,7 +3553,7 @@
                   <pic:spPr>
                     <a:xfrm>
                       <a:off x="0" y="0"/>
-                      <a:ext cx="5760720" cy="2262505"/>
+                      <a:ext cx="5760720" cy="2467610"/>
                     </a:xfrm>
                     <a:prstGeom prst="rect">
                       <a:avLst/>
@@ -3572,13 +3562,7 @@
                 </pic:pic>
               </a:graphicData>
             </a:graphic>
-            <wp14:sizeRelH relativeFrom="margin">
-              <wp14:pctWidth>0</wp14:pctWidth>
-            </wp14:sizeRelH>
-            <wp14:sizeRelV relativeFrom="margin">
-              <wp14:pctHeight>0</wp14:pctHeight>
-            </wp14:sizeRelV>
-          </wp:anchor>
+          </wp:inline>
         </w:drawing>
       </w:r>
       <w:r>
@@ -3600,7 +3584,7 @@
         <w:lastRenderedPageBreak/>
         <w:t>Note de cadrage</w:t>
       </w:r>
-      <w:bookmarkEnd w:id="4"/>
+      <w:bookmarkEnd w:id="5"/>
     </w:p>
     <w:p>
       <w:pPr>
@@ -3610,11 +3594,11 @@
           <w:numId w:val="5"/>
         </w:numPr>
       </w:pPr>
-      <w:bookmarkStart w:id="5" w:name="_Toc4658394"/>
+      <w:bookmarkStart w:id="6" w:name="_Toc4658394"/>
       <w:r>
         <w:t>Contexte</w:t>
       </w:r>
-      <w:bookmarkEnd w:id="5"/>
+      <w:bookmarkEnd w:id="6"/>
     </w:p>
     <w:p>
       <w:pPr>
@@ -3920,14 +3904,14 @@
           <w:numId w:val="5"/>
         </w:numPr>
       </w:pPr>
-      <w:bookmarkStart w:id="6" w:name="_Toc4658395"/>
+      <w:bookmarkStart w:id="7" w:name="_Toc4658395"/>
       <w:r>
         <w:t>Objectif</w:t>
       </w:r>
       <w:r>
         <w:t xml:space="preserve"> du projet</w:t>
       </w:r>
-      <w:bookmarkEnd w:id="6"/>
+      <w:bookmarkEnd w:id="7"/>
     </w:p>
     <w:p>
       <w:pPr>
@@ -3947,6 +3931,7 @@
         </w:rPr>
         <w:t xml:space="preserve">L’entreprise souhaite disposer d’une application interne pour la génération de devis et </w:t>
       </w:r>
+      <w:proofErr w:type="gramStart"/>
       <w:r>
         <w:rPr>
           <w:rFonts w:eastAsia="Times New Roman" w:cstheme="minorHAnsi"/>
@@ -3959,7 +3944,15 @@
           <w:rFonts w:eastAsia="Times New Roman" w:cstheme="minorHAnsi"/>
           <w:lang w:eastAsia="fr-FR"/>
         </w:rPr>
-        <w:t xml:space="preserve">gestions des stocks </w:t>
+        <w:t>gestions</w:t>
+      </w:r>
+      <w:proofErr w:type="gramEnd"/>
+      <w:r>
+        <w:rPr>
+          <w:rFonts w:eastAsia="Times New Roman" w:cstheme="minorHAnsi"/>
+          <w:lang w:eastAsia="fr-FR"/>
+        </w:rPr>
+        <w:t xml:space="preserve"> des stocks </w:t>
       </w:r>
       <w:r>
         <w:rPr>
@@ -4107,12 +4100,12 @@
           <w:numId w:val="5"/>
         </w:numPr>
       </w:pPr>
-      <w:bookmarkStart w:id="7" w:name="_Toc4658396"/>
+      <w:bookmarkStart w:id="8" w:name="_Toc4658396"/>
       <w:r>
         <w:lastRenderedPageBreak/>
         <w:t>Objectif Budget et Temps</w:t>
       </w:r>
-      <w:bookmarkEnd w:id="7"/>
+      <w:bookmarkEnd w:id="8"/>
     </w:p>
     <w:p>
       <w:pPr>
@@ -4583,11 +4576,11 @@
           <w:numId w:val="1"/>
         </w:numPr>
       </w:pPr>
-      <w:bookmarkStart w:id="8" w:name="_Toc4658397"/>
+      <w:bookmarkStart w:id="9" w:name="_Toc4658397"/>
       <w:r>
         <w:t>Projet</w:t>
       </w:r>
-      <w:bookmarkEnd w:id="8"/>
+      <w:bookmarkEnd w:id="9"/>
     </w:p>
     <w:p>
       <w:pPr>
@@ -4597,11 +4590,11 @@
           <w:numId w:val="6"/>
         </w:numPr>
       </w:pPr>
-      <w:bookmarkStart w:id="9" w:name="_Toc4658398"/>
+      <w:bookmarkStart w:id="10" w:name="_Toc4658398"/>
       <w:r>
         <w:t>Rôle et Structure de l’équipe</w:t>
       </w:r>
-      <w:bookmarkEnd w:id="9"/>
+      <w:bookmarkEnd w:id="10"/>
     </w:p>
     <w:p>
       <w:pPr>
@@ -4611,11 +4604,11 @@
           <w:numId w:val="9"/>
         </w:numPr>
       </w:pPr>
-      <w:bookmarkStart w:id="10" w:name="_Toc4658399"/>
+      <w:bookmarkStart w:id="11" w:name="_Toc4658399"/>
       <w:r>
         <w:t>Projet agile</w:t>
       </w:r>
-      <w:bookmarkEnd w:id="10"/>
+      <w:bookmarkEnd w:id="11"/>
     </w:p>
     <w:p/>
     <w:p>
@@ -4840,12 +4833,12 @@
           <w:numId w:val="9"/>
         </w:numPr>
       </w:pPr>
-      <w:bookmarkStart w:id="11" w:name="_Toc4658400"/>
+      <w:bookmarkStart w:id="12" w:name="_Toc4658400"/>
       <w:r>
         <w:lastRenderedPageBreak/>
         <w:t>Répartition des rôles</w:t>
       </w:r>
-      <w:bookmarkEnd w:id="11"/>
+      <w:bookmarkEnd w:id="12"/>
     </w:p>
     <w:p>
       <w:r>
@@ -4907,11 +4900,11 @@
           <w:numId w:val="6"/>
         </w:numPr>
       </w:pPr>
-      <w:bookmarkStart w:id="12" w:name="_Toc4658401"/>
+      <w:bookmarkStart w:id="13" w:name="_Toc4658401"/>
       <w:r>
         <w:t>Planning prévisionnel (Gantt)</w:t>
       </w:r>
-      <w:bookmarkEnd w:id="12"/>
+      <w:bookmarkEnd w:id="13"/>
       <w:r>
         <w:t> </w:t>
       </w:r>
@@ -5101,7 +5094,7 @@
           <w:numId w:val="6"/>
         </w:numPr>
       </w:pPr>
-      <w:bookmarkStart w:id="13" w:name="_Toc4658403"/>
+      <w:bookmarkStart w:id="14" w:name="_Toc4658403"/>
       <w:r>
         <w:rPr>
           <w:noProof/>
@@ -5180,7 +5173,7 @@
       <w:r>
         <w:t>WBS</w:t>
       </w:r>
-      <w:bookmarkEnd w:id="13"/>
+      <w:bookmarkEnd w:id="14"/>
     </w:p>
     <w:p/>
     <w:p>
@@ -5283,12 +5276,12 @@
           <w:numId w:val="6"/>
         </w:numPr>
       </w:pPr>
-      <w:bookmarkStart w:id="14" w:name="_Toc4658404"/>
+      <w:bookmarkStart w:id="15" w:name="_Toc4658404"/>
       <w:r>
         <w:lastRenderedPageBreak/>
         <w:t>Analyse des risques</w:t>
       </w:r>
-      <w:bookmarkEnd w:id="14"/>
+      <w:bookmarkEnd w:id="15"/>
     </w:p>
     <w:p>
       <w:pPr>
@@ -5298,14 +5291,14 @@
           <w:numId w:val="22"/>
         </w:numPr>
       </w:pPr>
-      <w:bookmarkStart w:id="15" w:name="_Toc4658405"/>
+      <w:bookmarkStart w:id="16" w:name="_Toc4658405"/>
       <w:r>
         <w:t>SWOT</w:t>
       </w:r>
-      <w:bookmarkEnd w:id="15"/>
-    </w:p>
-    <w:p>
-      <w:bookmarkStart w:id="16" w:name="_Toc516249227"/>
+      <w:bookmarkEnd w:id="16"/>
+    </w:p>
+    <w:p>
+      <w:bookmarkStart w:id="17" w:name="_Toc516249227"/>
       <w:r>
         <w:rPr>
           <w:noProof/>
@@ -5384,12 +5377,12 @@
           <w:numId w:val="22"/>
         </w:numPr>
       </w:pPr>
-      <w:bookmarkStart w:id="17" w:name="_Toc4658406"/>
+      <w:bookmarkStart w:id="18" w:name="_Toc4658406"/>
       <w:r>
         <w:t>Tableau des risques</w:t>
       </w:r>
-      <w:bookmarkEnd w:id="16"/>
       <w:bookmarkEnd w:id="17"/>
+      <w:bookmarkEnd w:id="18"/>
     </w:p>
     <w:p>
       <w:r>
@@ -5477,8 +5470,8 @@
       <w:pPr>
         <w:pStyle w:val="Titre2"/>
       </w:pPr>
-      <w:bookmarkStart w:id="18" w:name="_Toc4507654"/>
-      <w:bookmarkStart w:id="19" w:name="_Toc4658407"/>
+      <w:bookmarkStart w:id="19" w:name="_Toc4507654"/>
+      <w:bookmarkStart w:id="20" w:name="_Toc4658407"/>
       <w:r>
         <w:rPr>
           <w:noProof/>
@@ -5548,8 +5541,8 @@
           </wp:anchor>
         </w:drawing>
       </w:r>
-      <w:bookmarkEnd w:id="18"/>
       <w:bookmarkEnd w:id="19"/>
+      <w:bookmarkEnd w:id="20"/>
     </w:p>
     <w:p>
       <w:pPr>
@@ -5569,12 +5562,12 @@
           <w:numId w:val="6"/>
         </w:numPr>
       </w:pPr>
-      <w:bookmarkStart w:id="20" w:name="_Toc4658408"/>
+      <w:bookmarkStart w:id="21" w:name="_Toc4658408"/>
       <w:r>
         <w:lastRenderedPageBreak/>
         <w:t>Gestion du système documentaire</w:t>
       </w:r>
-      <w:bookmarkEnd w:id="20"/>
+      <w:bookmarkEnd w:id="21"/>
     </w:p>
     <w:p>
       <w:r>
@@ -5589,11 +5582,11 @@
           <w:numId w:val="13"/>
         </w:numPr>
       </w:pPr>
-      <w:bookmarkStart w:id="21" w:name="_Toc4658409"/>
+      <w:bookmarkStart w:id="22" w:name="_Toc4658409"/>
       <w:r>
         <w:t>Versioning</w:t>
       </w:r>
-      <w:bookmarkEnd w:id="21"/>
+      <w:bookmarkEnd w:id="22"/>
     </w:p>
     <w:p>
       <w:r>
@@ -5623,11 +5616,11 @@
           <w:numId w:val="13"/>
         </w:numPr>
       </w:pPr>
-      <w:bookmarkStart w:id="22" w:name="_Toc4658410"/>
+      <w:bookmarkStart w:id="23" w:name="_Toc4658410"/>
       <w:r>
         <w:t>Gestion des fichiers</w:t>
       </w:r>
-      <w:bookmarkEnd w:id="22"/>
+      <w:bookmarkEnd w:id="23"/>
     </w:p>
     <w:p>
       <w:r>
@@ -5684,13 +5677,21 @@
         <w:t xml:space="preserve">, </w:t>
       </w:r>
       <w:r>
-        <w:t>un dossier gestion du projet</w:t>
+        <w:t xml:space="preserve">un dossier gestion du </w:t>
+      </w:r>
+      <w:proofErr w:type="gramStart"/>
+      <w:r>
+        <w:t>projet</w:t>
       </w:r>
       <w:r>
         <w:t xml:space="preserve"> </w:t>
       </w:r>
       <w:r>
-        <w:t xml:space="preserve"> ainsi qu</w:t>
+        <w:t xml:space="preserve"> ainsi</w:t>
+      </w:r>
+      <w:proofErr w:type="gramEnd"/>
+      <w:r>
+        <w:t xml:space="preserve"> qu</w:t>
       </w:r>
       <w:r>
         <w:t xml:space="preserve">’un dossier </w:t>
@@ -5707,11 +5708,11 @@
           <w:numId w:val="13"/>
         </w:numPr>
       </w:pPr>
-      <w:bookmarkStart w:id="23" w:name="_Toc4658411"/>
+      <w:bookmarkStart w:id="24" w:name="_Toc4658411"/>
       <w:r>
         <w:t>Convention de nommage</w:t>
       </w:r>
-      <w:bookmarkEnd w:id="23"/>
+      <w:bookmarkEnd w:id="24"/>
     </w:p>
     <w:p>
       <w:r>
@@ -5792,12 +5793,12 @@
           <w:numId w:val="1"/>
         </w:numPr>
       </w:pPr>
-      <w:bookmarkStart w:id="24" w:name="_Toc4658412"/>
+      <w:bookmarkStart w:id="25" w:name="_Toc4658412"/>
       <w:r>
         <w:lastRenderedPageBreak/>
         <w:t>Produit</w:t>
       </w:r>
-      <w:bookmarkEnd w:id="24"/>
+      <w:bookmarkEnd w:id="25"/>
     </w:p>
     <w:p>
       <w:pPr>
@@ -5807,7 +5808,7 @@
           <w:numId w:val="7"/>
         </w:numPr>
       </w:pPr>
-      <w:bookmarkStart w:id="25" w:name="_Toc4658413"/>
+      <w:bookmarkStart w:id="26" w:name="_Toc4658413"/>
       <w:r>
         <w:rPr>
           <w:noProof/>
@@ -5889,12 +5890,9 @@
       <w:r>
         <w:t>PBS</w:t>
       </w:r>
-      <w:bookmarkEnd w:id="25"/>
-    </w:p>
-    <w:p>
-      <w:bookmarkStart w:id="26" w:name="_GoBack"/>
       <w:bookmarkEnd w:id="26"/>
     </w:p>
+    <w:p/>
     <w:p>
       <w:pPr>
         <w:pStyle w:val="Titre2"/>
@@ -8773,7 +8771,7 @@
       </w:pPr>
     </w:pPrDefault>
   </w:docDefaults>
-  <w:latentStyles w:defLockedState="0" w:defUIPriority="99" w:defSemiHidden="0" w:defUnhideWhenUsed="0" w:defQFormat="0" w:count="376">
+  <w:latentStyles w:defLockedState="0" w:defUIPriority="99" w:defSemiHidden="0" w:defUnhideWhenUsed="0" w:defQFormat="0" w:count="375">
     <w:lsdException w:name="Normal" w:uiPriority="0" w:qFormat="1"/>
     <w:lsdException w:name="heading 1" w:uiPriority="9" w:qFormat="1"/>
     <w:lsdException w:name="heading 2" w:semiHidden="1" w:uiPriority="9" w:unhideWhenUsed="1" w:qFormat="1"/>
@@ -9149,7 +9147,6 @@
     <w:lsdException w:name="Smart Hyperlink" w:semiHidden="1" w:unhideWhenUsed="1"/>
     <w:lsdException w:name="Hashtag" w:semiHidden="1" w:unhideWhenUsed="1"/>
     <w:lsdException w:name="Unresolved Mention" w:semiHidden="1" w:unhideWhenUsed="1"/>
-    <w:lsdException w:name="Smart Link" w:semiHidden="1" w:unhideWhenUsed="1"/>
   </w:latentStyles>
   <w:style w:type="paragraph" w:default="1" w:styleId="Normal">
     <w:name w:val="Normal"/>
@@ -9810,7 +9807,7 @@
 </file>
 
 <file path=customXml/itemProps1.xml><?xml version="1.0" encoding="utf-8"?>
-<ds:datastoreItem xmlns:ds="http://schemas.openxmlformats.org/officeDocument/2006/customXml" ds:itemID="{DFB0A5CE-497F-6C45-AE50-452A58996AD2}">
+<ds:datastoreItem xmlns:ds="http://schemas.openxmlformats.org/officeDocument/2006/customXml" ds:itemID="{CCDC39A6-DD36-435B-A601-1F7902EFE870}">
   <ds:schemaRefs>
     <ds:schemaRef ds:uri="http://schemas.openxmlformats.org/officeDocument/2006/bibliography"/>
   </ds:schemaRefs>

</xml_diff>

<commit_message>
Changement SPEC/ suppression screen gantt
</commit_message>
<xml_diff>
--- a/LIVRABLE-1/Analyse fonctionnelle du besoin/SpecFonctionnelles.docx
+++ b/LIVRABLE-1/Analyse fonctionnelle du besoin/SpecFonctionnelles.docx
@@ -2916,7 +2916,6 @@
       </w:pPr>
       <w:bookmarkStart w:id="0" w:name="_Toc4658389"/>
       <w:r>
-        <w:lastRenderedPageBreak/>
         <w:t>C</w:t>
       </w:r>
       <w:r>
@@ -3145,18 +3144,10 @@
         <w:t>s extérieurs</w:t>
       </w:r>
       <w:r>
-        <w:t xml:space="preserve"> existant et des ouvertures pourront </w:t>
-      </w:r>
-      <w:proofErr w:type="gramStart"/>
-      <w:r>
-        <w:t xml:space="preserve">aussi </w:t>
-      </w:r>
-      <w:r>
-        <w:t xml:space="preserve"> être</w:t>
-      </w:r>
-      <w:proofErr w:type="gramEnd"/>
-      <w:r>
-        <w:t xml:space="preserve"> </w:t>
+        <w:t xml:space="preserve"> existant et des ouvertures pourront aussi </w:t>
+      </w:r>
+      <w:r>
+        <w:t xml:space="preserve">être </w:t>
       </w:r>
       <w:r>
         <w:t>placé. Le commercial pourra laisser le client choisir la composition des éléments de la maison, le toit est un</w:t>
@@ -3226,7 +3217,6 @@
         <w:jc w:val="both"/>
       </w:pPr>
       <w:r>
-        <w:lastRenderedPageBreak/>
         <w:t>Générer un devis correspondant à la modélisation de l’habitation</w:t>
       </w:r>
       <w:r>
@@ -3511,8 +3501,6 @@
       <w:pPr>
         <w:ind w:left="708"/>
       </w:pPr>
-      <w:bookmarkStart w:id="4" w:name="_GoBack"/>
-      <w:bookmarkEnd w:id="4"/>
     </w:p>
     <w:p>
       <w:pPr>
@@ -3524,7 +3512,7 @@
           <w:highlight w:val="lightGray"/>
         </w:rPr>
       </w:pPr>
-      <w:bookmarkStart w:id="5" w:name="_Toc4658393"/>
+      <w:bookmarkStart w:id="4" w:name="_Toc4658393"/>
       <w:r>
         <w:rPr>
           <w:noProof/>
@@ -3581,10 +3569,9 @@
         </w:numPr>
       </w:pPr>
       <w:r>
-        <w:lastRenderedPageBreak/>
         <w:t>Note de cadrage</w:t>
       </w:r>
-      <w:bookmarkEnd w:id="5"/>
+      <w:bookmarkEnd w:id="4"/>
     </w:p>
     <w:p>
       <w:pPr>
@@ -3594,11 +3581,11 @@
           <w:numId w:val="5"/>
         </w:numPr>
       </w:pPr>
-      <w:bookmarkStart w:id="6" w:name="_Toc4658394"/>
+      <w:bookmarkStart w:id="5" w:name="_Toc4658394"/>
       <w:r>
         <w:t>Contexte</w:t>
       </w:r>
-      <w:bookmarkEnd w:id="6"/>
+      <w:bookmarkEnd w:id="5"/>
     </w:p>
     <w:p>
       <w:pPr>
@@ -3904,14 +3891,14 @@
           <w:numId w:val="5"/>
         </w:numPr>
       </w:pPr>
-      <w:bookmarkStart w:id="7" w:name="_Toc4658395"/>
+      <w:bookmarkStart w:id="6" w:name="_Toc4658395"/>
       <w:r>
         <w:t>Objectif</w:t>
       </w:r>
       <w:r>
         <w:t xml:space="preserve"> du projet</w:t>
       </w:r>
-      <w:bookmarkEnd w:id="7"/>
+      <w:bookmarkEnd w:id="6"/>
     </w:p>
     <w:p>
       <w:pPr>
@@ -3931,7 +3918,6 @@
         </w:rPr>
         <w:t xml:space="preserve">L’entreprise souhaite disposer d’une application interne pour la génération de devis et </w:t>
       </w:r>
-      <w:proofErr w:type="gramStart"/>
       <w:r>
         <w:rPr>
           <w:rFonts w:eastAsia="Times New Roman" w:cstheme="minorHAnsi"/>
@@ -3944,9 +3930,8 @@
           <w:rFonts w:eastAsia="Times New Roman" w:cstheme="minorHAnsi"/>
           <w:lang w:eastAsia="fr-FR"/>
         </w:rPr>
-        <w:t>gestions</w:t>
-      </w:r>
-      <w:proofErr w:type="gramEnd"/>
+        <w:t>gestion</w:t>
+      </w:r>
       <w:r>
         <w:rPr>
           <w:rFonts w:eastAsia="Times New Roman" w:cstheme="minorHAnsi"/>
@@ -4100,12 +4085,11 @@
           <w:numId w:val="5"/>
         </w:numPr>
       </w:pPr>
-      <w:bookmarkStart w:id="8" w:name="_Toc4658396"/>
-      <w:r>
-        <w:lastRenderedPageBreak/>
+      <w:bookmarkStart w:id="7" w:name="_Toc4658396"/>
+      <w:r>
         <w:t>Objectif Budget et Temps</w:t>
       </w:r>
-      <w:bookmarkEnd w:id="8"/>
+      <w:bookmarkEnd w:id="7"/>
     </w:p>
     <w:p>
       <w:pPr>
@@ -4576,11 +4560,11 @@
           <w:numId w:val="1"/>
         </w:numPr>
       </w:pPr>
-      <w:bookmarkStart w:id="9" w:name="_Toc4658397"/>
+      <w:bookmarkStart w:id="8" w:name="_Toc4658397"/>
       <w:r>
         <w:t>Projet</w:t>
       </w:r>
-      <w:bookmarkEnd w:id="9"/>
+      <w:bookmarkEnd w:id="8"/>
     </w:p>
     <w:p>
       <w:pPr>
@@ -4590,11 +4574,11 @@
           <w:numId w:val="6"/>
         </w:numPr>
       </w:pPr>
-      <w:bookmarkStart w:id="10" w:name="_Toc4658398"/>
+      <w:bookmarkStart w:id="9" w:name="_Toc4658398"/>
       <w:r>
         <w:t>Rôle et Structure de l’équipe</w:t>
       </w:r>
-      <w:bookmarkEnd w:id="10"/>
+      <w:bookmarkEnd w:id="9"/>
     </w:p>
     <w:p>
       <w:pPr>
@@ -4604,11 +4588,11 @@
           <w:numId w:val="9"/>
         </w:numPr>
       </w:pPr>
-      <w:bookmarkStart w:id="11" w:name="_Toc4658399"/>
+      <w:bookmarkStart w:id="10" w:name="_Toc4658399"/>
       <w:r>
         <w:t>Projet agile</w:t>
       </w:r>
-      <w:bookmarkEnd w:id="11"/>
+      <w:bookmarkEnd w:id="10"/>
     </w:p>
     <w:p/>
     <w:p>
@@ -4833,12 +4817,11 @@
           <w:numId w:val="9"/>
         </w:numPr>
       </w:pPr>
-      <w:bookmarkStart w:id="12" w:name="_Toc4658400"/>
-      <w:r>
-        <w:lastRenderedPageBreak/>
+      <w:bookmarkStart w:id="11" w:name="_Toc4658400"/>
+      <w:r>
         <w:t>Répartition des rôles</w:t>
       </w:r>
-      <w:bookmarkEnd w:id="12"/>
+      <w:bookmarkEnd w:id="11"/>
     </w:p>
     <w:p>
       <w:r>
@@ -4900,16 +4883,41 @@
           <w:numId w:val="6"/>
         </w:numPr>
       </w:pPr>
-      <w:bookmarkStart w:id="13" w:name="_Toc4658401"/>
+      <w:bookmarkStart w:id="12" w:name="_Toc4658401"/>
       <w:r>
         <w:t>Planning prévisionnel (Gantt)</w:t>
       </w:r>
+      <w:bookmarkEnd w:id="12"/>
+      <w:r>
+        <w:t> </w:t>
+      </w:r>
+    </w:p>
+    <w:p/>
+    <w:p>
+      <w:pPr>
+        <w:ind w:left="708"/>
+      </w:pPr>
+      <w:r>
+        <w:t xml:space="preserve">Planning </w:t>
+      </w:r>
+      <w:r>
+        <w:t xml:space="preserve">prévisionnel </w:t>
+      </w:r>
+      <w:r>
+        <w:t xml:space="preserve">du projet global, puis planning </w:t>
+      </w:r>
+      <w:r>
+        <w:t xml:space="preserve">prévisionnel </w:t>
+      </w:r>
+      <w:r>
+        <w:t>du livrable 1</w:t>
+      </w:r>
+      <w:bookmarkStart w:id="13" w:name="_GoBack"/>
       <w:bookmarkEnd w:id="13"/>
       <w:r>
-        <w:t> </w:t>
-      </w:r>
-    </w:p>
-    <w:p/>
+        <w:t xml:space="preserve">. </w:t>
+      </w:r>
+    </w:p>
     <w:p>
       <w:pPr>
         <w:sectPr>
@@ -5027,12 +5035,11 @@
           <w:noProof/>
           <w:color w:val="000000"/>
         </w:rPr>
-        <w:lastRenderedPageBreak/>
         <w:drawing>
-          <wp:inline distT="0" distB="0" distL="0" distR="0" wp14:anchorId="38F99581" wp14:editId="48D79EC1">
-            <wp:extent cx="8052619" cy="5663930"/>
-            <wp:effectExtent l="0" t="0" r="0" b="635"/>
-            <wp:docPr id="6" name="Image 6"/>
+          <wp:inline distT="0" distB="0" distL="0" distR="0" wp14:anchorId="58237AE5" wp14:editId="7CBB48E3">
+            <wp:extent cx="8197215" cy="5760720"/>
+            <wp:effectExtent l="0" t="0" r="0" b="0"/>
+            <wp:docPr id="5" name="Image 5"/>
             <wp:cNvGraphicFramePr>
               <a:graphicFrameLocks xmlns:a="http://schemas.openxmlformats.org/drawingml/2006/main" noChangeAspect="1"/>
             </wp:cNvGraphicFramePr>
@@ -5040,7 +5047,7 @@
               <a:graphicData uri="http://schemas.openxmlformats.org/drawingml/2006/picture">
                 <pic:pic xmlns:pic="http://schemas.openxmlformats.org/drawingml/2006/picture">
                   <pic:nvPicPr>
-                    <pic:cNvPr id="6" name="Gantt-txt.png"/>
+                    <pic:cNvPr id="5" name="Gantt-txt.png"/>
                     <pic:cNvPicPr/>
                   </pic:nvPicPr>
                   <pic:blipFill>
@@ -5058,7 +5065,7 @@
                   <pic:spPr>
                     <a:xfrm>
                       <a:off x="0" y="0"/>
-                      <a:ext cx="8058038" cy="5667741"/>
+                      <a:ext cx="8197215" cy="5760720"/>
                     </a:xfrm>
                     <a:prstGeom prst="rect">
                       <a:avLst/>
@@ -5278,7 +5285,6 @@
       </w:pPr>
       <w:bookmarkStart w:id="15" w:name="_Toc4658404"/>
       <w:r>
-        <w:lastRenderedPageBreak/>
         <w:t>Analyse des risques</w:t>
       </w:r>
       <w:bookmarkEnd w:id="15"/>
@@ -5476,7 +5482,6 @@
         <w:rPr>
           <w:noProof/>
         </w:rPr>
-        <w:lastRenderedPageBreak/>
         <w:drawing>
           <wp:anchor distT="0" distB="0" distL="114300" distR="114300" simplePos="0" relativeHeight="251678720" behindDoc="1" locked="0" layoutInCell="1" allowOverlap="1" wp14:anchorId="5C2C40CE" wp14:editId="28BEF3CE">
             <wp:simplePos x="0" y="0"/>
@@ -5564,7 +5569,6 @@
       </w:pPr>
       <w:bookmarkStart w:id="21" w:name="_Toc4658408"/>
       <w:r>
-        <w:lastRenderedPageBreak/>
         <w:t>Gestion du système documentaire</w:t>
       </w:r>
       <w:bookmarkEnd w:id="21"/>
@@ -5607,6 +5611,8 @@
         <w:t xml:space="preserve"> qui permet d’avoir une meilleure vision de l’avancée du projet ainsi que les branches allouées pour chacun. Il permettra d’avoir le partage du code lors de la phase de développement du Livrable 3 et une gestion des modifications et des versions du code.</w:t>
       </w:r>
     </w:p>
+    <w:p/>
+    <w:p/>
     <w:p/>
     <w:p>
       <w:pPr>
@@ -5679,17 +5685,9 @@
       <w:r>
         <w:t xml:space="preserve">un dossier gestion du </w:t>
       </w:r>
-      <w:proofErr w:type="gramStart"/>
-      <w:r>
-        <w:t>projet</w:t>
-      </w:r>
-      <w:r>
-        <w:t xml:space="preserve"> </w:t>
-      </w:r>
-      <w:r>
-        <w:t xml:space="preserve"> ainsi</w:t>
-      </w:r>
-      <w:proofErr w:type="gramEnd"/>
+      <w:r>
+        <w:t>projet ainsi</w:t>
+      </w:r>
       <w:r>
         <w:t xml:space="preserve"> qu</w:t>
       </w:r>
@@ -5700,6 +5698,10 @@
         <w:t>analyse fonctionnelle du besoin.</w:t>
       </w:r>
     </w:p>
+    <w:p/>
+    <w:p/>
+    <w:p/>
+    <w:p/>
     <w:p>
       <w:pPr>
         <w:pStyle w:val="Titre3"/>
@@ -5795,7 +5797,6 @@
       </w:pPr>
       <w:bookmarkStart w:id="25" w:name="_Toc4658412"/>
       <w:r>
-        <w:lastRenderedPageBreak/>
         <w:t>Produit</w:t>
       </w:r>
       <w:bookmarkEnd w:id="25"/>
@@ -5906,7 +5907,6 @@
         <w:rPr>
           <w:noProof/>
         </w:rPr>
-        <w:lastRenderedPageBreak/>
         <w:drawing>
           <wp:anchor distT="0" distB="0" distL="114300" distR="114300" simplePos="0" relativeHeight="251674624" behindDoc="1" locked="0" layoutInCell="1" allowOverlap="1" wp14:anchorId="65663C3F" wp14:editId="1E22171A">
             <wp:simplePos x="0" y="0"/>
@@ -8771,7 +8771,7 @@
       </w:pPr>
     </w:pPrDefault>
   </w:docDefaults>
-  <w:latentStyles w:defLockedState="0" w:defUIPriority="99" w:defSemiHidden="0" w:defUnhideWhenUsed="0" w:defQFormat="0" w:count="375">
+  <w:latentStyles w:defLockedState="0" w:defUIPriority="99" w:defSemiHidden="0" w:defUnhideWhenUsed="0" w:defQFormat="0" w:count="376">
     <w:lsdException w:name="Normal" w:uiPriority="0" w:qFormat="1"/>
     <w:lsdException w:name="heading 1" w:uiPriority="9" w:qFormat="1"/>
     <w:lsdException w:name="heading 2" w:semiHidden="1" w:uiPriority="9" w:unhideWhenUsed="1" w:qFormat="1"/>
@@ -8877,7 +8877,6 @@
     <w:lsdException w:name="HTML Sample" w:semiHidden="1" w:unhideWhenUsed="1"/>
     <w:lsdException w:name="HTML Typewriter" w:semiHidden="1" w:unhideWhenUsed="1"/>
     <w:lsdException w:name="HTML Variable" w:semiHidden="1" w:unhideWhenUsed="1"/>
-    <w:lsdException w:name="Normal Table" w:semiHidden="1" w:unhideWhenUsed="1"/>
     <w:lsdException w:name="annotation subject" w:semiHidden="1" w:unhideWhenUsed="1"/>
     <w:lsdException w:name="No List" w:semiHidden="1" w:unhideWhenUsed="1"/>
     <w:lsdException w:name="Outline List 1" w:semiHidden="1" w:unhideWhenUsed="1"/>
@@ -8924,10 +8923,8 @@
     <w:lsdException w:name="Table Subtle 2" w:semiHidden="1" w:unhideWhenUsed="1"/>
     <w:lsdException w:name="Table Web 1" w:semiHidden="1" w:unhideWhenUsed="1"/>
     <w:lsdException w:name="Table Web 2" w:semiHidden="1" w:unhideWhenUsed="1"/>
-    <w:lsdException w:name="Table Web 3" w:semiHidden="1" w:unhideWhenUsed="1"/>
     <w:lsdException w:name="Balloon Text" w:semiHidden="1" w:unhideWhenUsed="1"/>
     <w:lsdException w:name="Table Grid" w:uiPriority="39"/>
-    <w:lsdException w:name="Table Theme" w:semiHidden="1" w:unhideWhenUsed="1"/>
     <w:lsdException w:name="Placeholder Text" w:semiHidden="1"/>
     <w:lsdException w:name="No Spacing" w:uiPriority="1" w:qFormat="1"/>
     <w:lsdException w:name="Light Shading" w:uiPriority="60"/>
@@ -9147,6 +9144,7 @@
     <w:lsdException w:name="Smart Hyperlink" w:semiHidden="1" w:unhideWhenUsed="1"/>
     <w:lsdException w:name="Hashtag" w:semiHidden="1" w:unhideWhenUsed="1"/>
     <w:lsdException w:name="Unresolved Mention" w:semiHidden="1" w:unhideWhenUsed="1"/>
+    <w:lsdException w:name="Smart Link" w:semiHidden="1" w:unhideWhenUsed="1"/>
   </w:latentStyles>
   <w:style w:type="paragraph" w:default="1" w:styleId="Normal">
     <w:name w:val="Normal"/>
@@ -9807,7 +9805,7 @@
 </file>
 
 <file path=customXml/itemProps1.xml><?xml version="1.0" encoding="utf-8"?>
-<ds:datastoreItem xmlns:ds="http://schemas.openxmlformats.org/officeDocument/2006/customXml" ds:itemID="{CCDC39A6-DD36-435B-A601-1F7902EFE870}">
+<ds:datastoreItem xmlns:ds="http://schemas.openxmlformats.org/officeDocument/2006/customXml" ds:itemID="{D30554F2-FF90-4F85-AE1B-111077785A5A}">
   <ds:schemaRefs>
     <ds:schemaRef ds:uri="http://schemas.openxmlformats.org/officeDocument/2006/bibliography"/>
   </ds:schemaRefs>

</xml_diff>

<commit_message>
Correction wbs spec et pptx
</commit_message>
<xml_diff>
--- a/LIVRABLE-1/Analyse fonctionnelle du besoin/SpecFonctionnelles.docx
+++ b/LIVRABLE-1/Analyse fonctionnelle du besoin/SpecFonctionnelles.docx
@@ -771,12 +771,10 @@
         </mc:AlternateContent>
       </w:r>
       <w:proofErr w:type="spellStart"/>
-      <w:proofErr w:type="gramStart"/>
       <w:r>
         <w:t>qqqqq</w:t>
       </w:r>
       <w:proofErr w:type="spellEnd"/>
-      <w:proofErr w:type="gramEnd"/>
     </w:p>
     <w:p/>
     <w:sdt>
@@ -2916,6 +2914,7 @@
       </w:pPr>
       <w:bookmarkStart w:id="0" w:name="_Toc4658389"/>
       <w:r>
+        <w:lastRenderedPageBreak/>
         <w:t>C</w:t>
       </w:r>
       <w:r>
@@ -3217,6 +3216,7 @@
         <w:jc w:val="both"/>
       </w:pPr>
       <w:r>
+        <w:lastRenderedPageBreak/>
         <w:t>Générer un devis correspondant à la modélisation de l’habitation</w:t>
       </w:r>
       <w:r>
@@ -3569,6 +3569,7 @@
         </w:numPr>
       </w:pPr>
       <w:r>
+        <w:lastRenderedPageBreak/>
         <w:t>Note de cadrage</w:t>
       </w:r>
       <w:bookmarkEnd w:id="4"/>
@@ -4087,6 +4088,7 @@
       </w:pPr>
       <w:bookmarkStart w:id="7" w:name="_Toc4658396"/>
       <w:r>
+        <w:lastRenderedPageBreak/>
         <w:t>Objectif Budget et Temps</w:t>
       </w:r>
       <w:bookmarkEnd w:id="7"/>
@@ -4819,6 +4821,7 @@
       </w:pPr>
       <w:bookmarkStart w:id="11" w:name="_Toc4658400"/>
       <w:r>
+        <w:lastRenderedPageBreak/>
         <w:t>Répartition des rôles</w:t>
       </w:r>
       <w:bookmarkEnd w:id="11"/>
@@ -4898,24 +4901,7 @@
         <w:ind w:left="708"/>
       </w:pPr>
       <w:r>
-        <w:t xml:space="preserve">Planning </w:t>
-      </w:r>
-      <w:r>
-        <w:t xml:space="preserve">prévisionnel </w:t>
-      </w:r>
-      <w:r>
-        <w:t xml:space="preserve">du projet global, puis planning </w:t>
-      </w:r>
-      <w:r>
-        <w:t xml:space="preserve">prévisionnel </w:t>
-      </w:r>
-      <w:r>
-        <w:t>du livrable 1</w:t>
-      </w:r>
-      <w:bookmarkStart w:id="13" w:name="_GoBack"/>
-      <w:bookmarkEnd w:id="13"/>
-      <w:r>
-        <w:t xml:space="preserve">. </w:t>
+        <w:t xml:space="preserve">Planning prévisionnel du projet global, puis planning prévisionnel du livrable 1. </w:t>
       </w:r>
     </w:p>
     <w:p>
@@ -5035,6 +5021,7 @@
           <w:noProof/>
           <w:color w:val="000000"/>
         </w:rPr>
+        <w:lastRenderedPageBreak/>
         <w:drawing>
           <wp:inline distT="0" distB="0" distL="0" distR="0" wp14:anchorId="58237AE5" wp14:editId="7CBB48E3">
             <wp:extent cx="8197215" cy="5760720"/>
@@ -5091,7 +5078,10 @@
         </w:sectPr>
       </w:pPr>
     </w:p>
-    <w:p/>
+    <w:p>
+      <w:bookmarkStart w:id="13" w:name="_GoBack"/>
+      <w:bookmarkEnd w:id="13"/>
+    </w:p>
     <w:p/>
     <w:p>
       <w:pPr>
@@ -5103,30 +5093,37 @@
       </w:pPr>
       <w:bookmarkStart w:id="14" w:name="_Toc4658403"/>
       <w:r>
-        <w:rPr>
-          <w:noProof/>
-        </w:rPr>
+        <w:t>WBS</w:t>
+      </w:r>
+      <w:bookmarkEnd w:id="14"/>
+    </w:p>
+    <w:p>
+      <w:pPr>
+        <w:pStyle w:val="Titre2"/>
+        <w:ind w:left="720"/>
+      </w:pPr>
+      <w:r>
         <w:drawing>
-          <wp:anchor distT="0" distB="0" distL="114300" distR="114300" simplePos="0" relativeHeight="251688960" behindDoc="0" locked="0" layoutInCell="1" allowOverlap="1" wp14:anchorId="4B23702F" wp14:editId="2993A241">
+          <wp:anchor distT="0" distB="0" distL="114300" distR="114300" simplePos="0" relativeHeight="251686912" behindDoc="1" locked="0" layoutInCell="1" allowOverlap="1" wp14:anchorId="58FA0805" wp14:editId="34A644E4">
             <wp:simplePos x="0" y="0"/>
-            <wp:positionH relativeFrom="page">
-              <wp:posOffset>367146</wp:posOffset>
+            <wp:positionH relativeFrom="column">
+              <wp:posOffset>-317714</wp:posOffset>
             </wp:positionH>
             <wp:positionV relativeFrom="paragraph">
-              <wp:posOffset>308495</wp:posOffset>
+              <wp:posOffset>239918</wp:posOffset>
             </wp:positionV>
-            <wp:extent cx="6774024" cy="2341418"/>
-            <wp:effectExtent l="0" t="0" r="8255" b="1905"/>
-            <wp:wrapThrough wrapText="bothSides">
+            <wp:extent cx="6647987" cy="2166898"/>
+            <wp:effectExtent l="0" t="0" r="0" b="5080"/>
+            <wp:wrapTight wrapText="bothSides">
               <wp:wrapPolygon edited="0">
                 <wp:start x="0" y="0"/>
-                <wp:lineTo x="0" y="21442"/>
-                <wp:lineTo x="21566" y="21442"/>
-                <wp:lineTo x="21566" y="0"/>
+                <wp:lineTo x="0" y="21524"/>
+                <wp:lineTo x="21540" y="21524"/>
+                <wp:lineTo x="21540" y="0"/>
                 <wp:lineTo x="0" y="0"/>
               </wp:wrapPolygon>
-            </wp:wrapThrough>
-            <wp:docPr id="21" name="Image 21"/>
+            </wp:wrapTight>
+            <wp:docPr id="6" name="Image 6"/>
             <wp:cNvGraphicFramePr>
               <a:graphicFrameLocks xmlns:a="http://schemas.openxmlformats.org/drawingml/2006/main" noChangeAspect="1"/>
             </wp:cNvGraphicFramePr>
@@ -5134,10 +5131,8 @@
               <a:graphicData uri="http://schemas.openxmlformats.org/drawingml/2006/picture">
                 <pic:pic xmlns:pic="http://schemas.openxmlformats.org/drawingml/2006/picture">
                   <pic:nvPicPr>
-                    <pic:cNvPr id="0" name="Picture 1"/>
-                    <pic:cNvPicPr>
-                      <a:picLocks noChangeAspect="1" noChangeArrowheads="1"/>
-                    </pic:cNvPicPr>
+                    <pic:cNvPr id="1" name=""/>
+                    <pic:cNvPicPr/>
                   </pic:nvPicPr>
                   <pic:blipFill>
                     <a:blip r:embed="rId18">
@@ -5147,40 +5142,31 @@
                         </a:ext>
                       </a:extLst>
                     </a:blip>
-                    <a:srcRect/>
                     <a:stretch>
                       <a:fillRect/>
                     </a:stretch>
                   </pic:blipFill>
-                  <pic:spPr bwMode="auto">
+                  <pic:spPr>
                     <a:xfrm>
                       <a:off x="0" y="0"/>
-                      <a:ext cx="6774024" cy="2341418"/>
+                      <a:ext cx="6647987" cy="2166898"/>
                     </a:xfrm>
                     <a:prstGeom prst="rect">
                       <a:avLst/>
                     </a:prstGeom>
-                    <a:noFill/>
-                    <a:ln>
-                      <a:noFill/>
-                    </a:ln>
                   </pic:spPr>
                 </pic:pic>
               </a:graphicData>
             </a:graphic>
-            <wp14:sizeRelH relativeFrom="margin">
+            <wp14:sizeRelH relativeFrom="page">
               <wp14:pctWidth>0</wp14:pctWidth>
             </wp14:sizeRelH>
-            <wp14:sizeRelV relativeFrom="margin">
+            <wp14:sizeRelV relativeFrom="page">
               <wp14:pctHeight>0</wp14:pctHeight>
             </wp14:sizeRelV>
           </wp:anchor>
         </w:drawing>
       </w:r>
-      <w:r>
-        <w:t>WBS</w:t>
-      </w:r>
-      <w:bookmarkEnd w:id="14"/>
     </w:p>
     <w:p/>
     <w:p>
@@ -5285,6 +5271,7 @@
       </w:pPr>
       <w:bookmarkStart w:id="15" w:name="_Toc4658404"/>
       <w:r>
+        <w:lastRenderedPageBreak/>
         <w:t>Analyse des risques</w:t>
       </w:r>
       <w:bookmarkEnd w:id="15"/>
@@ -5482,6 +5469,7 @@
         <w:rPr>
           <w:noProof/>
         </w:rPr>
+        <w:lastRenderedPageBreak/>
         <w:drawing>
           <wp:anchor distT="0" distB="0" distL="114300" distR="114300" simplePos="0" relativeHeight="251678720" behindDoc="1" locked="0" layoutInCell="1" allowOverlap="1" wp14:anchorId="5C2C40CE" wp14:editId="28BEF3CE">
             <wp:simplePos x="0" y="0"/>
@@ -5569,6 +5557,7 @@
       </w:pPr>
       <w:bookmarkStart w:id="21" w:name="_Toc4658408"/>
       <w:r>
+        <w:lastRenderedPageBreak/>
         <w:t>Gestion du système documentaire</w:t>
       </w:r>
       <w:bookmarkEnd w:id="21"/>
@@ -5712,6 +5701,7 @@
       </w:pPr>
       <w:bookmarkStart w:id="24" w:name="_Toc4658411"/>
       <w:r>
+        <w:lastRenderedPageBreak/>
         <w:t>Convention de nommage</w:t>
       </w:r>
       <w:bookmarkEnd w:id="24"/>
@@ -5907,6 +5897,7 @@
         <w:rPr>
           <w:noProof/>
         </w:rPr>
+        <w:lastRenderedPageBreak/>
         <w:drawing>
           <wp:anchor distT="0" distB="0" distL="114300" distR="114300" simplePos="0" relativeHeight="251674624" behindDoc="1" locked="0" layoutInCell="1" allowOverlap="1" wp14:anchorId="65663C3F" wp14:editId="1E22171A">
             <wp:simplePos x="0" y="0"/>
@@ -8877,6 +8868,7 @@
     <w:lsdException w:name="HTML Sample" w:semiHidden="1" w:unhideWhenUsed="1"/>
     <w:lsdException w:name="HTML Typewriter" w:semiHidden="1" w:unhideWhenUsed="1"/>
     <w:lsdException w:name="HTML Variable" w:semiHidden="1" w:unhideWhenUsed="1"/>
+    <w:lsdException w:name="Normal Table" w:semiHidden="1" w:unhideWhenUsed="1"/>
     <w:lsdException w:name="annotation subject" w:semiHidden="1" w:unhideWhenUsed="1"/>
     <w:lsdException w:name="No List" w:semiHidden="1" w:unhideWhenUsed="1"/>
     <w:lsdException w:name="Outline List 1" w:semiHidden="1" w:unhideWhenUsed="1"/>
@@ -8923,8 +8915,10 @@
     <w:lsdException w:name="Table Subtle 2" w:semiHidden="1" w:unhideWhenUsed="1"/>
     <w:lsdException w:name="Table Web 1" w:semiHidden="1" w:unhideWhenUsed="1"/>
     <w:lsdException w:name="Table Web 2" w:semiHidden="1" w:unhideWhenUsed="1"/>
+    <w:lsdException w:name="Table Web 3" w:semiHidden="1" w:unhideWhenUsed="1"/>
     <w:lsdException w:name="Balloon Text" w:semiHidden="1" w:unhideWhenUsed="1"/>
     <w:lsdException w:name="Table Grid" w:uiPriority="39"/>
+    <w:lsdException w:name="Table Theme" w:semiHidden="1" w:unhideWhenUsed="1"/>
     <w:lsdException w:name="Placeholder Text" w:semiHidden="1"/>
     <w:lsdException w:name="No Spacing" w:uiPriority="1" w:qFormat="1"/>
     <w:lsdException w:name="Light Shading" w:uiPriority="60"/>
@@ -9805,7 +9799,7 @@
 </file>
 
 <file path=customXml/itemProps1.xml><?xml version="1.0" encoding="utf-8"?>
-<ds:datastoreItem xmlns:ds="http://schemas.openxmlformats.org/officeDocument/2006/customXml" ds:itemID="{D30554F2-FF90-4F85-AE1B-111077785A5A}">
+<ds:datastoreItem xmlns:ds="http://schemas.openxmlformats.org/officeDocument/2006/customXml" ds:itemID="{7964B681-5638-E64A-B7D1-1C7DAF7DFBF4}">
   <ds:schemaRefs>
     <ds:schemaRef ds:uri="http://schemas.openxmlformats.org/officeDocument/2006/bibliography"/>
   </ds:schemaRefs>

</xml_diff>